<commit_message>
Added Header for automation in documentation
</commit_message>
<xml_diff>
--- a/documentation/Ивайло_Руменов_дипломна_работа.docx
+++ b/documentation/Ивайло_Руменов_дипломна_работа.docx
@@ -12,6 +12,2526 @@
     </w:p>
     <w:p>
       <w:pPr>
+        <w:pStyle w:val="NormalWeb"/>
+        <w:jc w:val="both"/>
+      </w:pPr>
+      <w:proofErr w:type="spellStart"/>
+      <w:r>
+        <w:t>Автоматизацията</w:t>
+      </w:r>
+      <w:proofErr w:type="spellEnd"/>
+      <w:r>
+        <w:t xml:space="preserve"> </w:t>
+      </w:r>
+      <w:proofErr w:type="spellStart"/>
+      <w:r>
+        <w:t>представлява</w:t>
+      </w:r>
+      <w:proofErr w:type="spellEnd"/>
+      <w:r>
+        <w:t xml:space="preserve"> </w:t>
+      </w:r>
+      <w:proofErr w:type="spellStart"/>
+      <w:r>
+        <w:t>процесът</w:t>
+      </w:r>
+      <w:proofErr w:type="spellEnd"/>
+      <w:r>
+        <w:t xml:space="preserve"> на </w:t>
+      </w:r>
+      <w:proofErr w:type="spellStart"/>
+      <w:r>
+        <w:t>използване</w:t>
+      </w:r>
+      <w:proofErr w:type="spellEnd"/>
+      <w:r>
+        <w:t xml:space="preserve"> на </w:t>
+      </w:r>
+      <w:proofErr w:type="spellStart"/>
+      <w:r>
+        <w:t>технологии</w:t>
+      </w:r>
+      <w:proofErr w:type="spellEnd"/>
+      <w:r>
+        <w:t xml:space="preserve"> </w:t>
+      </w:r>
+      <w:proofErr w:type="spellStart"/>
+      <w:r>
+        <w:t>за</w:t>
+      </w:r>
+      <w:proofErr w:type="spellEnd"/>
+      <w:r>
+        <w:t xml:space="preserve"> </w:t>
+      </w:r>
+      <w:proofErr w:type="spellStart"/>
+      <w:r>
+        <w:t>извършване</w:t>
+      </w:r>
+      <w:proofErr w:type="spellEnd"/>
+      <w:r>
+        <w:t xml:space="preserve"> на </w:t>
+      </w:r>
+      <w:proofErr w:type="spellStart"/>
+      <w:r>
+        <w:t>задачи</w:t>
+      </w:r>
+      <w:proofErr w:type="spellEnd"/>
+      <w:r>
+        <w:t xml:space="preserve"> с </w:t>
+      </w:r>
+      <w:proofErr w:type="spellStart"/>
+      <w:r>
+        <w:t>минимална</w:t>
+      </w:r>
+      <w:proofErr w:type="spellEnd"/>
+      <w:r>
+        <w:t xml:space="preserve"> </w:t>
+      </w:r>
+      <w:proofErr w:type="spellStart"/>
+      <w:r>
+        <w:t>човешка</w:t>
+      </w:r>
+      <w:proofErr w:type="spellEnd"/>
+      <w:r>
+        <w:t xml:space="preserve"> </w:t>
+      </w:r>
+      <w:proofErr w:type="spellStart"/>
+      <w:r>
+        <w:t>намеса</w:t>
+      </w:r>
+      <w:proofErr w:type="spellEnd"/>
+      <w:r>
+        <w:t xml:space="preserve">. В </w:t>
+      </w:r>
+      <w:proofErr w:type="spellStart"/>
+      <w:r>
+        <w:t>съвременния</w:t>
+      </w:r>
+      <w:proofErr w:type="spellEnd"/>
+      <w:r>
+        <w:t xml:space="preserve"> </w:t>
+      </w:r>
+      <w:proofErr w:type="spellStart"/>
+      <w:r>
+        <w:t>контекст</w:t>
+      </w:r>
+      <w:proofErr w:type="spellEnd"/>
+      <w:r>
+        <w:t xml:space="preserve">, </w:t>
+      </w:r>
+      <w:proofErr w:type="spellStart"/>
+      <w:r>
+        <w:t>автоматизацията</w:t>
+      </w:r>
+      <w:proofErr w:type="spellEnd"/>
+      <w:r>
+        <w:t xml:space="preserve"> </w:t>
+      </w:r>
+      <w:proofErr w:type="spellStart"/>
+      <w:r>
+        <w:t>обикновено</w:t>
+      </w:r>
+      <w:proofErr w:type="spellEnd"/>
+      <w:r>
+        <w:t xml:space="preserve"> </w:t>
+      </w:r>
+      <w:proofErr w:type="spellStart"/>
+      <w:r>
+        <w:t>се</w:t>
+      </w:r>
+      <w:proofErr w:type="spellEnd"/>
+      <w:r>
+        <w:t xml:space="preserve"> </w:t>
+      </w:r>
+      <w:proofErr w:type="spellStart"/>
+      <w:r>
+        <w:t>отнася</w:t>
+      </w:r>
+      <w:proofErr w:type="spellEnd"/>
+      <w:r>
+        <w:t xml:space="preserve"> </w:t>
+      </w:r>
+      <w:proofErr w:type="spellStart"/>
+      <w:r>
+        <w:t>до</w:t>
+      </w:r>
+      <w:proofErr w:type="spellEnd"/>
+      <w:r>
+        <w:t xml:space="preserve"> </w:t>
+      </w:r>
+      <w:proofErr w:type="spellStart"/>
+      <w:r>
+        <w:t>софтуерни</w:t>
+      </w:r>
+      <w:proofErr w:type="spellEnd"/>
+      <w:r>
+        <w:t xml:space="preserve"> и </w:t>
+      </w:r>
+      <w:proofErr w:type="spellStart"/>
+      <w:r>
+        <w:t>хардуерни</w:t>
+      </w:r>
+      <w:proofErr w:type="spellEnd"/>
+      <w:r>
+        <w:t xml:space="preserve"> </w:t>
+      </w:r>
+      <w:proofErr w:type="spellStart"/>
+      <w:r>
+        <w:t>системи</w:t>
+      </w:r>
+      <w:proofErr w:type="spellEnd"/>
+      <w:r>
+        <w:t xml:space="preserve">, </w:t>
+      </w:r>
+      <w:proofErr w:type="spellStart"/>
+      <w:r>
+        <w:t>които</w:t>
+      </w:r>
+      <w:proofErr w:type="spellEnd"/>
+      <w:r>
+        <w:t xml:space="preserve"> </w:t>
+      </w:r>
+      <w:proofErr w:type="spellStart"/>
+      <w:r>
+        <w:t>автоматизират</w:t>
+      </w:r>
+      <w:proofErr w:type="spellEnd"/>
+      <w:r>
+        <w:t xml:space="preserve"> </w:t>
+      </w:r>
+      <w:proofErr w:type="spellStart"/>
+      <w:r>
+        <w:t>рутинни</w:t>
+      </w:r>
+      <w:proofErr w:type="spellEnd"/>
+      <w:r>
+        <w:t xml:space="preserve"> и </w:t>
+      </w:r>
+      <w:proofErr w:type="spellStart"/>
+      <w:r>
+        <w:t>повторяеми</w:t>
+      </w:r>
+      <w:proofErr w:type="spellEnd"/>
+      <w:r>
+        <w:t xml:space="preserve"> </w:t>
+      </w:r>
+      <w:proofErr w:type="spellStart"/>
+      <w:r>
+        <w:t>дейности</w:t>
+      </w:r>
+      <w:proofErr w:type="spellEnd"/>
+      <w:r>
+        <w:t xml:space="preserve">, </w:t>
+      </w:r>
+      <w:proofErr w:type="spellStart"/>
+      <w:r>
+        <w:t>подобрявайки</w:t>
+      </w:r>
+      <w:proofErr w:type="spellEnd"/>
+      <w:r>
+        <w:t xml:space="preserve"> </w:t>
+      </w:r>
+      <w:proofErr w:type="spellStart"/>
+      <w:r>
+        <w:t>ефективността</w:t>
+      </w:r>
+      <w:proofErr w:type="spellEnd"/>
+      <w:r>
+        <w:t xml:space="preserve">, </w:t>
+      </w:r>
+      <w:proofErr w:type="spellStart"/>
+      <w:r>
+        <w:t>точността</w:t>
+      </w:r>
+      <w:proofErr w:type="spellEnd"/>
+      <w:r>
+        <w:t xml:space="preserve"> и </w:t>
+      </w:r>
+      <w:proofErr w:type="spellStart"/>
+      <w:r>
+        <w:t>скоростта</w:t>
+      </w:r>
+      <w:proofErr w:type="spellEnd"/>
+      <w:r>
+        <w:t xml:space="preserve"> на </w:t>
+      </w:r>
+      <w:proofErr w:type="spellStart"/>
+      <w:r>
+        <w:t>изпълнение</w:t>
+      </w:r>
+      <w:proofErr w:type="spellEnd"/>
+      <w:r>
+        <w:t>.</w:t>
+      </w:r>
+    </w:p>
+    <w:p>
+      <w:pPr>
+        <w:pStyle w:val="Heading4"/>
+        <w:rPr>
+          <w:rFonts w:ascii="Times New Roman" w:hAnsi="Times New Roman" w:cs="Times New Roman"/>
+          <w:i w:val="0"/>
+          <w:iCs w:val="0"/>
+          <w:color w:val="000000" w:themeColor="text1"/>
+        </w:rPr>
+      </w:pPr>
+      <w:proofErr w:type="spellStart"/>
+      <w:r>
+        <w:rPr>
+          <w:rFonts w:ascii="Times New Roman" w:hAnsi="Times New Roman" w:cs="Times New Roman"/>
+          <w:i w:val="0"/>
+          <w:iCs w:val="0"/>
+          <w:color w:val="000000" w:themeColor="text1"/>
+        </w:rPr>
+        <w:t>Основни</w:t>
+      </w:r>
+      <w:proofErr w:type="spellEnd"/>
+      <w:r>
+        <w:rPr>
+          <w:rFonts w:ascii="Times New Roman" w:hAnsi="Times New Roman" w:cs="Times New Roman"/>
+          <w:i w:val="0"/>
+          <w:iCs w:val="0"/>
+          <w:color w:val="000000" w:themeColor="text1"/>
+        </w:rPr>
+        <w:t xml:space="preserve"> </w:t>
+      </w:r>
+      <w:proofErr w:type="spellStart"/>
+      <w:r>
+        <w:rPr>
+          <w:rFonts w:ascii="Times New Roman" w:hAnsi="Times New Roman" w:cs="Times New Roman"/>
+          <w:i w:val="0"/>
+          <w:iCs w:val="0"/>
+          <w:color w:val="000000" w:themeColor="text1"/>
+        </w:rPr>
+        <w:t>цели</w:t>
+      </w:r>
+      <w:proofErr w:type="spellEnd"/>
+      <w:r>
+        <w:rPr>
+          <w:rFonts w:ascii="Times New Roman" w:hAnsi="Times New Roman" w:cs="Times New Roman"/>
+          <w:i w:val="0"/>
+          <w:iCs w:val="0"/>
+          <w:color w:val="000000" w:themeColor="text1"/>
+        </w:rPr>
+        <w:t xml:space="preserve"> на </w:t>
+      </w:r>
+      <w:proofErr w:type="spellStart"/>
+      <w:r>
+        <w:rPr>
+          <w:rFonts w:ascii="Times New Roman" w:hAnsi="Times New Roman" w:cs="Times New Roman"/>
+          <w:i w:val="0"/>
+          <w:iCs w:val="0"/>
+          <w:color w:val="000000" w:themeColor="text1"/>
+        </w:rPr>
+        <w:t>автоматизацията</w:t>
+      </w:r>
+      <w:proofErr w:type="spellEnd"/>
+    </w:p>
+    <w:p>
+      <w:pPr>
+        <w:pStyle w:val="NormalWeb"/>
+        <w:ind w:left="360"/>
+        <w:jc w:val="both"/>
+      </w:pPr>
+      <w:proofErr w:type="spellStart"/>
+      <w:r>
+        <w:rPr>
+          <w:rStyle w:val="Strong"/>
+        </w:rPr>
+        <w:t>Повишаване</w:t>
+      </w:r>
+      <w:proofErr w:type="spellEnd"/>
+      <w:r>
+        <w:rPr>
+          <w:rStyle w:val="Strong"/>
+        </w:rPr>
+        <w:t xml:space="preserve"> на </w:t>
+      </w:r>
+      <w:proofErr w:type="spellStart"/>
+      <w:r>
+        <w:rPr>
+          <w:rStyle w:val="Strong"/>
+        </w:rPr>
+        <w:t>ефективността</w:t>
+      </w:r>
+      <w:proofErr w:type="spellEnd"/>
+      <w:r>
+        <w:t xml:space="preserve">: </w:t>
+      </w:r>
+      <w:proofErr w:type="spellStart"/>
+      <w:r>
+        <w:t>Автоматизацията</w:t>
+      </w:r>
+      <w:proofErr w:type="spellEnd"/>
+      <w:r>
+        <w:t xml:space="preserve"> </w:t>
+      </w:r>
+      <w:proofErr w:type="spellStart"/>
+      <w:r>
+        <w:t>елиминира</w:t>
+      </w:r>
+      <w:proofErr w:type="spellEnd"/>
+      <w:r>
+        <w:t xml:space="preserve"> </w:t>
+      </w:r>
+      <w:proofErr w:type="spellStart"/>
+      <w:r>
+        <w:t>нуждата</w:t>
+      </w:r>
+      <w:proofErr w:type="spellEnd"/>
+      <w:r>
+        <w:t xml:space="preserve"> </w:t>
+      </w:r>
+      <w:proofErr w:type="spellStart"/>
+      <w:r>
+        <w:t>от</w:t>
+      </w:r>
+      <w:proofErr w:type="spellEnd"/>
+      <w:r>
+        <w:t xml:space="preserve"> </w:t>
+      </w:r>
+      <w:proofErr w:type="spellStart"/>
+      <w:r>
+        <w:t>ръчно</w:t>
+      </w:r>
+      <w:proofErr w:type="spellEnd"/>
+      <w:r>
+        <w:t xml:space="preserve"> </w:t>
+      </w:r>
+      <w:proofErr w:type="spellStart"/>
+      <w:r>
+        <w:t>изпълнение</w:t>
+      </w:r>
+      <w:proofErr w:type="spellEnd"/>
+      <w:r>
+        <w:t xml:space="preserve"> на </w:t>
+      </w:r>
+      <w:proofErr w:type="spellStart"/>
+      <w:r>
+        <w:t>задачи</w:t>
+      </w:r>
+      <w:proofErr w:type="spellEnd"/>
+      <w:r>
+        <w:t xml:space="preserve">, </w:t>
+      </w:r>
+      <w:proofErr w:type="spellStart"/>
+      <w:r>
+        <w:t>което</w:t>
+      </w:r>
+      <w:proofErr w:type="spellEnd"/>
+      <w:r>
+        <w:t xml:space="preserve"> </w:t>
+      </w:r>
+      <w:proofErr w:type="spellStart"/>
+      <w:r>
+        <w:t>значително</w:t>
+      </w:r>
+      <w:proofErr w:type="spellEnd"/>
+      <w:r>
+        <w:t xml:space="preserve"> </w:t>
+      </w:r>
+      <w:proofErr w:type="spellStart"/>
+      <w:r>
+        <w:t>намалява</w:t>
+      </w:r>
+      <w:proofErr w:type="spellEnd"/>
+      <w:r>
+        <w:t xml:space="preserve"> </w:t>
+      </w:r>
+      <w:proofErr w:type="spellStart"/>
+      <w:r>
+        <w:t>времето</w:t>
+      </w:r>
+      <w:proofErr w:type="spellEnd"/>
+      <w:r>
+        <w:t xml:space="preserve"> </w:t>
+      </w:r>
+      <w:proofErr w:type="spellStart"/>
+      <w:r>
+        <w:t>за</w:t>
+      </w:r>
+      <w:proofErr w:type="spellEnd"/>
+      <w:r>
+        <w:t xml:space="preserve"> </w:t>
+      </w:r>
+      <w:proofErr w:type="spellStart"/>
+      <w:r>
+        <w:t>изпълнение</w:t>
+      </w:r>
+      <w:proofErr w:type="spellEnd"/>
+      <w:r>
+        <w:t xml:space="preserve"> на </w:t>
+      </w:r>
+      <w:proofErr w:type="spellStart"/>
+      <w:r>
+        <w:t>процеси</w:t>
+      </w:r>
+      <w:proofErr w:type="spellEnd"/>
+      <w:r>
+        <w:t xml:space="preserve"> и </w:t>
+      </w:r>
+      <w:proofErr w:type="spellStart"/>
+      <w:r>
+        <w:t>увеличава</w:t>
+      </w:r>
+      <w:proofErr w:type="spellEnd"/>
+      <w:r>
+        <w:t xml:space="preserve"> </w:t>
+      </w:r>
+      <w:proofErr w:type="spellStart"/>
+      <w:r>
+        <w:t>производителността</w:t>
+      </w:r>
+      <w:proofErr w:type="spellEnd"/>
+      <w:r>
+        <w:t>.</w:t>
+      </w:r>
+    </w:p>
+    <w:p>
+      <w:pPr>
+        <w:pStyle w:val="NormalWeb"/>
+        <w:ind w:left="360"/>
+        <w:jc w:val="both"/>
+      </w:pPr>
+      <w:proofErr w:type="spellStart"/>
+      <w:r>
+        <w:rPr>
+          <w:rStyle w:val="Strong"/>
+        </w:rPr>
+        <w:t>Подобряване</w:t>
+      </w:r>
+      <w:proofErr w:type="spellEnd"/>
+      <w:r>
+        <w:rPr>
+          <w:rStyle w:val="Strong"/>
+        </w:rPr>
+        <w:t xml:space="preserve"> на </w:t>
+      </w:r>
+      <w:proofErr w:type="spellStart"/>
+      <w:r>
+        <w:rPr>
+          <w:rStyle w:val="Strong"/>
+        </w:rPr>
+        <w:t>качеството</w:t>
+      </w:r>
+      <w:proofErr w:type="spellEnd"/>
+      <w:r>
+        <w:rPr>
+          <w:rStyle w:val="Strong"/>
+        </w:rPr>
+        <w:t xml:space="preserve"> и </w:t>
+      </w:r>
+      <w:proofErr w:type="spellStart"/>
+      <w:r>
+        <w:rPr>
+          <w:rStyle w:val="Strong"/>
+        </w:rPr>
+        <w:t>точността</w:t>
+      </w:r>
+      <w:proofErr w:type="spellEnd"/>
+      <w:r>
+        <w:t xml:space="preserve">: </w:t>
+      </w:r>
+      <w:proofErr w:type="spellStart"/>
+      <w:r>
+        <w:t>Човешките</w:t>
+      </w:r>
+      <w:proofErr w:type="spellEnd"/>
+      <w:r>
+        <w:t xml:space="preserve"> </w:t>
+      </w:r>
+      <w:proofErr w:type="spellStart"/>
+      <w:r>
+        <w:t>грешки</w:t>
+      </w:r>
+      <w:proofErr w:type="spellEnd"/>
+      <w:r>
+        <w:t xml:space="preserve"> </w:t>
+      </w:r>
+      <w:proofErr w:type="spellStart"/>
+      <w:r>
+        <w:t>често</w:t>
+      </w:r>
+      <w:proofErr w:type="spellEnd"/>
+      <w:r>
+        <w:t xml:space="preserve"> </w:t>
+      </w:r>
+      <w:proofErr w:type="spellStart"/>
+      <w:r>
+        <w:t>водят</w:t>
+      </w:r>
+      <w:proofErr w:type="spellEnd"/>
+      <w:r>
+        <w:t xml:space="preserve"> </w:t>
+      </w:r>
+      <w:proofErr w:type="spellStart"/>
+      <w:r>
+        <w:t>до</w:t>
+      </w:r>
+      <w:proofErr w:type="spellEnd"/>
+      <w:r>
+        <w:t xml:space="preserve"> </w:t>
+      </w:r>
+      <w:proofErr w:type="spellStart"/>
+      <w:r>
+        <w:t>несъответствия</w:t>
+      </w:r>
+      <w:proofErr w:type="spellEnd"/>
+      <w:r>
+        <w:t xml:space="preserve"> и </w:t>
+      </w:r>
+      <w:proofErr w:type="spellStart"/>
+      <w:r>
+        <w:t>проблеми</w:t>
+      </w:r>
+      <w:proofErr w:type="spellEnd"/>
+      <w:r>
+        <w:t xml:space="preserve"> в </w:t>
+      </w:r>
+      <w:proofErr w:type="spellStart"/>
+      <w:r>
+        <w:t>качеството</w:t>
+      </w:r>
+      <w:proofErr w:type="spellEnd"/>
+      <w:r>
+        <w:t xml:space="preserve">. </w:t>
+      </w:r>
+      <w:proofErr w:type="spellStart"/>
+      <w:r>
+        <w:t>Автоматизираните</w:t>
+      </w:r>
+      <w:proofErr w:type="spellEnd"/>
+      <w:r>
+        <w:t xml:space="preserve"> </w:t>
+      </w:r>
+      <w:proofErr w:type="spellStart"/>
+      <w:r>
+        <w:t>системи</w:t>
+      </w:r>
+      <w:proofErr w:type="spellEnd"/>
+      <w:r>
+        <w:t xml:space="preserve"> </w:t>
+      </w:r>
+      <w:proofErr w:type="spellStart"/>
+      <w:r>
+        <w:t>следват</w:t>
+      </w:r>
+      <w:proofErr w:type="spellEnd"/>
+      <w:r>
+        <w:t xml:space="preserve"> </w:t>
+      </w:r>
+      <w:proofErr w:type="spellStart"/>
+      <w:r>
+        <w:t>предварително</w:t>
+      </w:r>
+      <w:proofErr w:type="spellEnd"/>
+      <w:r>
+        <w:t xml:space="preserve"> </w:t>
+      </w:r>
+      <w:proofErr w:type="spellStart"/>
+      <w:r>
+        <w:t>дефинирани</w:t>
+      </w:r>
+      <w:proofErr w:type="spellEnd"/>
+      <w:r>
+        <w:t xml:space="preserve"> </w:t>
+      </w:r>
+      <w:proofErr w:type="spellStart"/>
+      <w:r>
+        <w:t>инструкции</w:t>
+      </w:r>
+      <w:proofErr w:type="spellEnd"/>
+      <w:r>
+        <w:t xml:space="preserve">, </w:t>
+      </w:r>
+      <w:proofErr w:type="spellStart"/>
+      <w:r>
+        <w:t>което</w:t>
+      </w:r>
+      <w:proofErr w:type="spellEnd"/>
+      <w:r>
+        <w:t xml:space="preserve"> </w:t>
+      </w:r>
+      <w:proofErr w:type="spellStart"/>
+      <w:r>
+        <w:t>гарантира</w:t>
+      </w:r>
+      <w:proofErr w:type="spellEnd"/>
+      <w:r>
+        <w:t xml:space="preserve"> </w:t>
+      </w:r>
+      <w:proofErr w:type="spellStart"/>
+      <w:r>
+        <w:t>висока</w:t>
+      </w:r>
+      <w:proofErr w:type="spellEnd"/>
+      <w:r>
+        <w:t xml:space="preserve"> </w:t>
+      </w:r>
+      <w:proofErr w:type="spellStart"/>
+      <w:r>
+        <w:t>степен</w:t>
+      </w:r>
+      <w:proofErr w:type="spellEnd"/>
+      <w:r>
+        <w:t xml:space="preserve"> на </w:t>
+      </w:r>
+      <w:proofErr w:type="spellStart"/>
+      <w:r>
+        <w:t>точност</w:t>
+      </w:r>
+      <w:proofErr w:type="spellEnd"/>
+      <w:r>
+        <w:t xml:space="preserve"> и </w:t>
+      </w:r>
+      <w:proofErr w:type="spellStart"/>
+      <w:r>
+        <w:t>консистентност</w:t>
+      </w:r>
+      <w:proofErr w:type="spellEnd"/>
+      <w:r>
+        <w:t>.</w:t>
+      </w:r>
+    </w:p>
+    <w:p>
+      <w:pPr>
+        <w:pStyle w:val="NormalWeb"/>
+        <w:ind w:left="360"/>
+        <w:jc w:val="both"/>
+      </w:pPr>
+      <w:proofErr w:type="spellStart"/>
+      <w:r>
+        <w:rPr>
+          <w:rStyle w:val="Strong"/>
+        </w:rPr>
+        <w:t>Намаляване</w:t>
+      </w:r>
+      <w:proofErr w:type="spellEnd"/>
+      <w:r>
+        <w:rPr>
+          <w:rStyle w:val="Strong"/>
+        </w:rPr>
+        <w:t xml:space="preserve"> на </w:t>
+      </w:r>
+      <w:proofErr w:type="spellStart"/>
+      <w:r>
+        <w:rPr>
+          <w:rStyle w:val="Strong"/>
+        </w:rPr>
+        <w:t>разходите</w:t>
+      </w:r>
+      <w:proofErr w:type="spellEnd"/>
+      <w:r>
+        <w:t xml:space="preserve">: </w:t>
+      </w:r>
+      <w:proofErr w:type="spellStart"/>
+      <w:r>
+        <w:t>Чрез</w:t>
+      </w:r>
+      <w:proofErr w:type="spellEnd"/>
+      <w:r>
+        <w:t xml:space="preserve"> </w:t>
+      </w:r>
+      <w:proofErr w:type="spellStart"/>
+      <w:r>
+        <w:t>автоматизация</w:t>
+      </w:r>
+      <w:proofErr w:type="spellEnd"/>
+      <w:r>
+        <w:t xml:space="preserve"> </w:t>
+      </w:r>
+      <w:proofErr w:type="spellStart"/>
+      <w:r>
+        <w:t>се</w:t>
+      </w:r>
+      <w:proofErr w:type="spellEnd"/>
+      <w:r>
+        <w:t xml:space="preserve"> </w:t>
+      </w:r>
+      <w:proofErr w:type="spellStart"/>
+      <w:r>
+        <w:t>намалява</w:t>
+      </w:r>
+      <w:proofErr w:type="spellEnd"/>
+      <w:r>
+        <w:t xml:space="preserve"> </w:t>
+      </w:r>
+      <w:proofErr w:type="spellStart"/>
+      <w:r>
+        <w:t>необходимостта</w:t>
+      </w:r>
+      <w:proofErr w:type="spellEnd"/>
+      <w:r>
+        <w:t xml:space="preserve"> </w:t>
+      </w:r>
+      <w:proofErr w:type="spellStart"/>
+      <w:r>
+        <w:t>от</w:t>
+      </w:r>
+      <w:proofErr w:type="spellEnd"/>
+      <w:r>
+        <w:t xml:space="preserve"> </w:t>
+      </w:r>
+      <w:proofErr w:type="spellStart"/>
+      <w:r>
+        <w:t>ръчен</w:t>
+      </w:r>
+      <w:proofErr w:type="spellEnd"/>
+      <w:r>
+        <w:t xml:space="preserve"> </w:t>
+      </w:r>
+      <w:proofErr w:type="spellStart"/>
+      <w:r>
+        <w:t>труд</w:t>
+      </w:r>
+      <w:proofErr w:type="spellEnd"/>
+      <w:r>
+        <w:t xml:space="preserve"> и </w:t>
+      </w:r>
+      <w:proofErr w:type="spellStart"/>
+      <w:r>
+        <w:t>свързаните</w:t>
+      </w:r>
+      <w:proofErr w:type="spellEnd"/>
+      <w:r>
+        <w:t xml:space="preserve"> с </w:t>
+      </w:r>
+      <w:proofErr w:type="spellStart"/>
+      <w:r>
+        <w:t>него</w:t>
+      </w:r>
+      <w:proofErr w:type="spellEnd"/>
+      <w:r>
+        <w:t xml:space="preserve"> </w:t>
+      </w:r>
+      <w:proofErr w:type="spellStart"/>
+      <w:r>
+        <w:t>разходи</w:t>
+      </w:r>
+      <w:proofErr w:type="spellEnd"/>
+      <w:r>
+        <w:t xml:space="preserve">. </w:t>
+      </w:r>
+      <w:proofErr w:type="spellStart"/>
+      <w:r>
+        <w:t>Това</w:t>
+      </w:r>
+      <w:proofErr w:type="spellEnd"/>
+      <w:r>
+        <w:t xml:space="preserve"> </w:t>
+      </w:r>
+      <w:proofErr w:type="spellStart"/>
+      <w:r>
+        <w:t>включва</w:t>
+      </w:r>
+      <w:proofErr w:type="spellEnd"/>
+      <w:r>
+        <w:t xml:space="preserve"> </w:t>
+      </w:r>
+      <w:proofErr w:type="spellStart"/>
+      <w:r>
+        <w:t>както</w:t>
+      </w:r>
+      <w:proofErr w:type="spellEnd"/>
+      <w:r>
+        <w:t xml:space="preserve"> </w:t>
+      </w:r>
+      <w:proofErr w:type="spellStart"/>
+      <w:r>
+        <w:t>преките</w:t>
+      </w:r>
+      <w:proofErr w:type="spellEnd"/>
+      <w:r>
+        <w:t xml:space="preserve"> </w:t>
+      </w:r>
+      <w:proofErr w:type="spellStart"/>
+      <w:r>
+        <w:t>разходи</w:t>
+      </w:r>
+      <w:proofErr w:type="spellEnd"/>
+      <w:r>
+        <w:t xml:space="preserve"> </w:t>
+      </w:r>
+      <w:proofErr w:type="spellStart"/>
+      <w:r>
+        <w:t>за</w:t>
+      </w:r>
+      <w:proofErr w:type="spellEnd"/>
+      <w:r>
+        <w:t xml:space="preserve"> </w:t>
+      </w:r>
+      <w:proofErr w:type="spellStart"/>
+      <w:r>
+        <w:t>заплати</w:t>
+      </w:r>
+      <w:proofErr w:type="spellEnd"/>
+      <w:r>
+        <w:t xml:space="preserve">, </w:t>
+      </w:r>
+      <w:proofErr w:type="spellStart"/>
+      <w:r>
+        <w:t>така</w:t>
+      </w:r>
+      <w:proofErr w:type="spellEnd"/>
+      <w:r>
+        <w:t xml:space="preserve"> и </w:t>
+      </w:r>
+      <w:proofErr w:type="spellStart"/>
+      <w:r>
+        <w:t>непреките</w:t>
+      </w:r>
+      <w:proofErr w:type="spellEnd"/>
+      <w:r>
+        <w:t xml:space="preserve"> </w:t>
+      </w:r>
+      <w:proofErr w:type="spellStart"/>
+      <w:r>
+        <w:t>разходи</w:t>
+      </w:r>
+      <w:proofErr w:type="spellEnd"/>
+      <w:r>
+        <w:t xml:space="preserve">, </w:t>
+      </w:r>
+      <w:proofErr w:type="spellStart"/>
+      <w:r>
+        <w:t>свързани</w:t>
+      </w:r>
+      <w:proofErr w:type="spellEnd"/>
+      <w:r>
+        <w:t xml:space="preserve"> с </w:t>
+      </w:r>
+      <w:proofErr w:type="spellStart"/>
+      <w:r>
+        <w:t>грешки</w:t>
+      </w:r>
+      <w:proofErr w:type="spellEnd"/>
+      <w:r>
+        <w:t xml:space="preserve"> и </w:t>
+      </w:r>
+      <w:proofErr w:type="spellStart"/>
+      <w:r>
+        <w:t>последващи</w:t>
+      </w:r>
+      <w:proofErr w:type="spellEnd"/>
+      <w:r>
+        <w:t xml:space="preserve"> </w:t>
+      </w:r>
+      <w:proofErr w:type="spellStart"/>
+      <w:r>
+        <w:t>корекции</w:t>
+      </w:r>
+      <w:proofErr w:type="spellEnd"/>
+      <w:r>
+        <w:t>.</w:t>
+      </w:r>
+    </w:p>
+    <w:p>
+      <w:pPr>
+        <w:pStyle w:val="NormalWeb"/>
+        <w:ind w:left="360"/>
+        <w:jc w:val="both"/>
+      </w:pPr>
+      <w:proofErr w:type="spellStart"/>
+      <w:r>
+        <w:rPr>
+          <w:rStyle w:val="Strong"/>
+        </w:rPr>
+        <w:t>Осигуряване</w:t>
+      </w:r>
+      <w:proofErr w:type="spellEnd"/>
+      <w:r>
+        <w:rPr>
+          <w:rStyle w:val="Strong"/>
+        </w:rPr>
+        <w:t xml:space="preserve"> на </w:t>
+      </w:r>
+      <w:proofErr w:type="spellStart"/>
+      <w:r>
+        <w:rPr>
+          <w:rStyle w:val="Strong"/>
+        </w:rPr>
+        <w:t>мащабируемост</w:t>
+      </w:r>
+      <w:proofErr w:type="spellEnd"/>
+      <w:r>
+        <w:t xml:space="preserve">: </w:t>
+      </w:r>
+      <w:proofErr w:type="spellStart"/>
+      <w:r>
+        <w:t>Автоматизираните</w:t>
+      </w:r>
+      <w:proofErr w:type="spellEnd"/>
+      <w:r>
+        <w:t xml:space="preserve"> </w:t>
+      </w:r>
+      <w:proofErr w:type="spellStart"/>
+      <w:r>
+        <w:t>системи</w:t>
+      </w:r>
+      <w:proofErr w:type="spellEnd"/>
+      <w:r>
+        <w:t xml:space="preserve"> </w:t>
+      </w:r>
+      <w:proofErr w:type="spellStart"/>
+      <w:r>
+        <w:t>могат</w:t>
+      </w:r>
+      <w:proofErr w:type="spellEnd"/>
+      <w:r>
+        <w:t xml:space="preserve"> </w:t>
+      </w:r>
+      <w:proofErr w:type="spellStart"/>
+      <w:r>
+        <w:t>лесно</w:t>
+      </w:r>
+      <w:proofErr w:type="spellEnd"/>
+      <w:r>
+        <w:t xml:space="preserve"> </w:t>
+      </w:r>
+      <w:proofErr w:type="spellStart"/>
+      <w:r>
+        <w:t>да</w:t>
+      </w:r>
+      <w:proofErr w:type="spellEnd"/>
+      <w:r>
+        <w:t xml:space="preserve"> </w:t>
+      </w:r>
+      <w:proofErr w:type="spellStart"/>
+      <w:r>
+        <w:t>се</w:t>
+      </w:r>
+      <w:proofErr w:type="spellEnd"/>
+      <w:r>
+        <w:t xml:space="preserve"> </w:t>
+      </w:r>
+      <w:proofErr w:type="spellStart"/>
+      <w:r>
+        <w:t>мащабират</w:t>
+      </w:r>
+      <w:proofErr w:type="spellEnd"/>
+      <w:r>
+        <w:t xml:space="preserve"> </w:t>
+      </w:r>
+      <w:proofErr w:type="spellStart"/>
+      <w:r>
+        <w:t>според</w:t>
+      </w:r>
+      <w:proofErr w:type="spellEnd"/>
+      <w:r>
+        <w:t xml:space="preserve"> </w:t>
+      </w:r>
+      <w:proofErr w:type="spellStart"/>
+      <w:r>
+        <w:t>нуждите</w:t>
+      </w:r>
+      <w:proofErr w:type="spellEnd"/>
+      <w:r>
+        <w:t xml:space="preserve"> на </w:t>
+      </w:r>
+      <w:proofErr w:type="spellStart"/>
+      <w:r>
+        <w:t>бизнеса</w:t>
+      </w:r>
+      <w:proofErr w:type="spellEnd"/>
+      <w:r>
+        <w:t xml:space="preserve">, без </w:t>
+      </w:r>
+      <w:proofErr w:type="spellStart"/>
+      <w:r>
+        <w:t>да</w:t>
+      </w:r>
+      <w:proofErr w:type="spellEnd"/>
+      <w:r>
+        <w:t xml:space="preserve"> </w:t>
+      </w:r>
+      <w:proofErr w:type="spellStart"/>
+      <w:r>
+        <w:t>се</w:t>
+      </w:r>
+      <w:proofErr w:type="spellEnd"/>
+      <w:r>
+        <w:t xml:space="preserve"> </w:t>
+      </w:r>
+      <w:proofErr w:type="spellStart"/>
+      <w:r>
+        <w:t>изискват</w:t>
+      </w:r>
+      <w:proofErr w:type="spellEnd"/>
+      <w:r>
+        <w:t xml:space="preserve"> </w:t>
+      </w:r>
+      <w:proofErr w:type="spellStart"/>
+      <w:r>
+        <w:t>значителни</w:t>
+      </w:r>
+      <w:proofErr w:type="spellEnd"/>
+      <w:r>
+        <w:t xml:space="preserve"> </w:t>
+      </w:r>
+      <w:proofErr w:type="spellStart"/>
+      <w:r>
+        <w:t>допълнителни</w:t>
+      </w:r>
+      <w:proofErr w:type="spellEnd"/>
+      <w:r>
+        <w:t xml:space="preserve"> </w:t>
+      </w:r>
+      <w:proofErr w:type="spellStart"/>
+      <w:r>
+        <w:t>ресурси</w:t>
+      </w:r>
+      <w:proofErr w:type="spellEnd"/>
+      <w:r>
+        <w:t>.</w:t>
+      </w:r>
+    </w:p>
+    <w:p>
+      <w:pPr>
+        <w:pStyle w:val="NormalWeb"/>
+        <w:jc w:val="both"/>
+      </w:pPr>
+      <w:proofErr w:type="spellStart"/>
+      <w:r>
+        <w:t>Автоматизацията</w:t>
+      </w:r>
+      <w:proofErr w:type="spellEnd"/>
+      <w:r>
+        <w:t xml:space="preserve"> </w:t>
+      </w:r>
+      <w:proofErr w:type="spellStart"/>
+      <w:r>
+        <w:t>намира</w:t>
+      </w:r>
+      <w:proofErr w:type="spellEnd"/>
+      <w:r>
+        <w:t xml:space="preserve"> </w:t>
+      </w:r>
+      <w:proofErr w:type="spellStart"/>
+      <w:r>
+        <w:t>широко</w:t>
+      </w:r>
+      <w:proofErr w:type="spellEnd"/>
+      <w:r>
+        <w:t xml:space="preserve"> </w:t>
+      </w:r>
+      <w:proofErr w:type="spellStart"/>
+      <w:r>
+        <w:t>приложение</w:t>
+      </w:r>
+      <w:proofErr w:type="spellEnd"/>
+      <w:r>
+        <w:t xml:space="preserve"> в </w:t>
+      </w:r>
+      <w:proofErr w:type="spellStart"/>
+      <w:r>
+        <w:t>различни</w:t>
+      </w:r>
+      <w:proofErr w:type="spellEnd"/>
+      <w:r>
+        <w:t xml:space="preserve"> </w:t>
+      </w:r>
+      <w:proofErr w:type="spellStart"/>
+      <w:r>
+        <w:t>области</w:t>
+      </w:r>
+      <w:proofErr w:type="spellEnd"/>
+      <w:r>
+        <w:t xml:space="preserve"> и </w:t>
+      </w:r>
+      <w:proofErr w:type="spellStart"/>
+      <w:r>
+        <w:t>индустрии</w:t>
+      </w:r>
+      <w:proofErr w:type="spellEnd"/>
+      <w:r>
+        <w:t>:</w:t>
+      </w:r>
+    </w:p>
+    <w:p>
+      <w:pPr>
+        <w:pStyle w:val="NormalWeb"/>
+        <w:ind w:left="360"/>
+        <w:jc w:val="both"/>
+      </w:pPr>
+      <w:proofErr w:type="spellStart"/>
+      <w:r>
+        <w:rPr>
+          <w:rStyle w:val="Strong"/>
+        </w:rPr>
+        <w:t>Производствени</w:t>
+      </w:r>
+      <w:proofErr w:type="spellEnd"/>
+      <w:r>
+        <w:rPr>
+          <w:rStyle w:val="Strong"/>
+        </w:rPr>
+        <w:t xml:space="preserve"> </w:t>
+      </w:r>
+      <w:proofErr w:type="spellStart"/>
+      <w:r>
+        <w:rPr>
+          <w:rStyle w:val="Strong"/>
+        </w:rPr>
+        <w:t>процеси</w:t>
+      </w:r>
+      <w:proofErr w:type="spellEnd"/>
+      <w:r>
+        <w:t xml:space="preserve">: В </w:t>
+      </w:r>
+      <w:proofErr w:type="spellStart"/>
+      <w:r>
+        <w:t>производството</w:t>
+      </w:r>
+      <w:proofErr w:type="spellEnd"/>
+      <w:r>
+        <w:t xml:space="preserve"> </w:t>
+      </w:r>
+      <w:proofErr w:type="spellStart"/>
+      <w:r>
+        <w:t>автоматизацията</w:t>
+      </w:r>
+      <w:proofErr w:type="spellEnd"/>
+      <w:r>
+        <w:t xml:space="preserve"> </w:t>
+      </w:r>
+      <w:proofErr w:type="spellStart"/>
+      <w:r>
+        <w:t>включва</w:t>
+      </w:r>
+      <w:proofErr w:type="spellEnd"/>
+      <w:r>
+        <w:t xml:space="preserve"> </w:t>
+      </w:r>
+      <w:proofErr w:type="spellStart"/>
+      <w:r>
+        <w:t>използването</w:t>
+      </w:r>
+      <w:proofErr w:type="spellEnd"/>
+      <w:r>
+        <w:t xml:space="preserve"> на </w:t>
+      </w:r>
+      <w:proofErr w:type="spellStart"/>
+      <w:r>
+        <w:t>роботи</w:t>
+      </w:r>
+      <w:proofErr w:type="spellEnd"/>
+      <w:r>
+        <w:t xml:space="preserve"> и </w:t>
+      </w:r>
+      <w:proofErr w:type="spellStart"/>
+      <w:r>
+        <w:t>автоматизирани</w:t>
+      </w:r>
+      <w:proofErr w:type="spellEnd"/>
+      <w:r>
+        <w:t xml:space="preserve"> </w:t>
+      </w:r>
+      <w:proofErr w:type="spellStart"/>
+      <w:r>
+        <w:t>машини</w:t>
+      </w:r>
+      <w:proofErr w:type="spellEnd"/>
+      <w:r>
+        <w:t xml:space="preserve"> </w:t>
+      </w:r>
+      <w:proofErr w:type="spellStart"/>
+      <w:r>
+        <w:t>за</w:t>
+      </w:r>
+      <w:proofErr w:type="spellEnd"/>
+      <w:r>
+        <w:t xml:space="preserve"> </w:t>
+      </w:r>
+      <w:proofErr w:type="spellStart"/>
+      <w:r>
+        <w:t>изпълнение</w:t>
+      </w:r>
+      <w:proofErr w:type="spellEnd"/>
+      <w:r>
+        <w:t xml:space="preserve"> на </w:t>
+      </w:r>
+      <w:proofErr w:type="spellStart"/>
+      <w:r>
+        <w:t>задачи</w:t>
+      </w:r>
+      <w:proofErr w:type="spellEnd"/>
+      <w:r>
+        <w:t xml:space="preserve"> </w:t>
+      </w:r>
+      <w:proofErr w:type="spellStart"/>
+      <w:r>
+        <w:t>като</w:t>
+      </w:r>
+      <w:proofErr w:type="spellEnd"/>
+      <w:r>
+        <w:t xml:space="preserve"> </w:t>
+      </w:r>
+      <w:proofErr w:type="spellStart"/>
+      <w:r>
+        <w:t>сглобяване</w:t>
+      </w:r>
+      <w:proofErr w:type="spellEnd"/>
+      <w:r>
+        <w:t xml:space="preserve">, </w:t>
+      </w:r>
+      <w:proofErr w:type="spellStart"/>
+      <w:r>
+        <w:t>опаковане</w:t>
+      </w:r>
+      <w:proofErr w:type="spellEnd"/>
+      <w:r>
+        <w:t xml:space="preserve"> и </w:t>
+      </w:r>
+      <w:proofErr w:type="spellStart"/>
+      <w:r>
+        <w:t>контрол</w:t>
+      </w:r>
+      <w:proofErr w:type="spellEnd"/>
+      <w:r>
+        <w:t xml:space="preserve"> на </w:t>
+      </w:r>
+      <w:proofErr w:type="spellStart"/>
+      <w:r>
+        <w:t>качеството</w:t>
+      </w:r>
+      <w:proofErr w:type="spellEnd"/>
+      <w:r>
+        <w:t>.</w:t>
+      </w:r>
+    </w:p>
+    <w:p>
+      <w:pPr>
+        <w:pStyle w:val="NormalWeb"/>
+        <w:ind w:left="360"/>
+        <w:jc w:val="both"/>
+      </w:pPr>
+      <w:proofErr w:type="spellStart"/>
+      <w:r>
+        <w:rPr>
+          <w:rStyle w:val="Strong"/>
+        </w:rPr>
+        <w:t>Софтуерна</w:t>
+      </w:r>
+      <w:proofErr w:type="spellEnd"/>
+      <w:r>
+        <w:rPr>
+          <w:rStyle w:val="Strong"/>
+        </w:rPr>
+        <w:t xml:space="preserve"> </w:t>
+      </w:r>
+      <w:proofErr w:type="spellStart"/>
+      <w:r>
+        <w:rPr>
+          <w:rStyle w:val="Strong"/>
+        </w:rPr>
+        <w:t>разработка</w:t>
+      </w:r>
+      <w:proofErr w:type="spellEnd"/>
+      <w:r>
+        <w:t xml:space="preserve">: </w:t>
+      </w:r>
+      <w:proofErr w:type="spellStart"/>
+      <w:r>
+        <w:t>Автоматизацията</w:t>
+      </w:r>
+      <w:proofErr w:type="spellEnd"/>
+      <w:r>
+        <w:t xml:space="preserve"> </w:t>
+      </w:r>
+      <w:proofErr w:type="spellStart"/>
+      <w:r>
+        <w:t>се</w:t>
+      </w:r>
+      <w:proofErr w:type="spellEnd"/>
+      <w:r>
+        <w:t xml:space="preserve"> </w:t>
+      </w:r>
+      <w:proofErr w:type="spellStart"/>
+      <w:r>
+        <w:t>използва</w:t>
+      </w:r>
+      <w:proofErr w:type="spellEnd"/>
+      <w:r>
+        <w:t xml:space="preserve"> </w:t>
+      </w:r>
+      <w:proofErr w:type="spellStart"/>
+      <w:r>
+        <w:t>за</w:t>
+      </w:r>
+      <w:proofErr w:type="spellEnd"/>
+      <w:r>
+        <w:t xml:space="preserve"> </w:t>
+      </w:r>
+      <w:proofErr w:type="spellStart"/>
+      <w:r>
+        <w:t>непрекъсната</w:t>
+      </w:r>
+      <w:proofErr w:type="spellEnd"/>
+      <w:r>
+        <w:t xml:space="preserve"> </w:t>
+      </w:r>
+      <w:proofErr w:type="spellStart"/>
+      <w:r>
+        <w:t>интеграция</w:t>
+      </w:r>
+      <w:proofErr w:type="spellEnd"/>
+      <w:r>
+        <w:t xml:space="preserve"> (CI) и </w:t>
+      </w:r>
+      <w:proofErr w:type="spellStart"/>
+      <w:r>
+        <w:t>непрекъснато</w:t>
+      </w:r>
+      <w:proofErr w:type="spellEnd"/>
+      <w:r>
+        <w:t xml:space="preserve"> </w:t>
+      </w:r>
+      <w:proofErr w:type="spellStart"/>
+      <w:r>
+        <w:t>разгръщане</w:t>
+      </w:r>
+      <w:proofErr w:type="spellEnd"/>
+      <w:r>
+        <w:t xml:space="preserve"> (CD) на </w:t>
+      </w:r>
+      <w:proofErr w:type="spellStart"/>
+      <w:r>
+        <w:t>софтуерни</w:t>
+      </w:r>
+      <w:proofErr w:type="spellEnd"/>
+      <w:r>
+        <w:t xml:space="preserve"> </w:t>
+      </w:r>
+      <w:proofErr w:type="spellStart"/>
+      <w:r>
+        <w:t>проекти</w:t>
+      </w:r>
+      <w:proofErr w:type="spellEnd"/>
+      <w:r>
+        <w:t xml:space="preserve">, </w:t>
+      </w:r>
+      <w:proofErr w:type="spellStart"/>
+      <w:r>
+        <w:t>където</w:t>
+      </w:r>
+      <w:proofErr w:type="spellEnd"/>
+      <w:r>
+        <w:t xml:space="preserve"> </w:t>
+      </w:r>
+      <w:proofErr w:type="spellStart"/>
+      <w:r>
+        <w:t>процесите</w:t>
+      </w:r>
+      <w:proofErr w:type="spellEnd"/>
+      <w:r>
+        <w:t xml:space="preserve"> на </w:t>
+      </w:r>
+      <w:proofErr w:type="spellStart"/>
+      <w:r>
+        <w:t>изграждане</w:t>
+      </w:r>
+      <w:proofErr w:type="spellEnd"/>
+      <w:r>
+        <w:t xml:space="preserve">, </w:t>
+      </w:r>
+      <w:proofErr w:type="spellStart"/>
+      <w:r>
+        <w:t>тестване</w:t>
+      </w:r>
+      <w:proofErr w:type="spellEnd"/>
+      <w:r>
+        <w:t xml:space="preserve"> и </w:t>
+      </w:r>
+      <w:proofErr w:type="spellStart"/>
+      <w:r>
+        <w:t>разгръщане</w:t>
+      </w:r>
+      <w:proofErr w:type="spellEnd"/>
+      <w:r>
+        <w:t xml:space="preserve"> на </w:t>
+      </w:r>
+      <w:proofErr w:type="spellStart"/>
+      <w:r>
+        <w:t>кода</w:t>
+      </w:r>
+      <w:proofErr w:type="spellEnd"/>
+      <w:r>
+        <w:t xml:space="preserve"> </w:t>
+      </w:r>
+      <w:proofErr w:type="spellStart"/>
+      <w:r>
+        <w:t>се</w:t>
+      </w:r>
+      <w:proofErr w:type="spellEnd"/>
+      <w:r>
+        <w:t xml:space="preserve"> </w:t>
+      </w:r>
+      <w:proofErr w:type="spellStart"/>
+      <w:r>
+        <w:t>автоматизират</w:t>
+      </w:r>
+      <w:proofErr w:type="spellEnd"/>
+      <w:r>
+        <w:t xml:space="preserve"> с </w:t>
+      </w:r>
+      <w:proofErr w:type="spellStart"/>
+      <w:r>
+        <w:t>помощта</w:t>
+      </w:r>
+      <w:proofErr w:type="spellEnd"/>
+      <w:r>
+        <w:t xml:space="preserve"> на </w:t>
+      </w:r>
+      <w:proofErr w:type="spellStart"/>
+      <w:r>
+        <w:t>инструменти</w:t>
+      </w:r>
+      <w:proofErr w:type="spellEnd"/>
+      <w:r>
+        <w:t xml:space="preserve"> </w:t>
+      </w:r>
+      <w:proofErr w:type="spellStart"/>
+      <w:r>
+        <w:t>като</w:t>
+      </w:r>
+      <w:proofErr w:type="spellEnd"/>
+      <w:r>
+        <w:t xml:space="preserve"> GitHub Actions, Jenkins и </w:t>
+      </w:r>
+      <w:proofErr w:type="spellStart"/>
+      <w:r>
+        <w:t>други</w:t>
+      </w:r>
+      <w:proofErr w:type="spellEnd"/>
+      <w:r>
+        <w:t>.</w:t>
+      </w:r>
+    </w:p>
+    <w:p>
+      <w:pPr>
+        <w:pStyle w:val="NormalWeb"/>
+        <w:ind w:left="360"/>
+        <w:jc w:val="both"/>
+      </w:pPr>
+      <w:proofErr w:type="spellStart"/>
+      <w:r>
+        <w:rPr>
+          <w:rStyle w:val="Strong"/>
+        </w:rPr>
+        <w:t>Маркетинг</w:t>
+      </w:r>
+      <w:proofErr w:type="spellEnd"/>
+      <w:r>
+        <w:rPr>
+          <w:rStyle w:val="Strong"/>
+        </w:rPr>
+        <w:t xml:space="preserve"> и </w:t>
+      </w:r>
+      <w:proofErr w:type="spellStart"/>
+      <w:r>
+        <w:rPr>
+          <w:rStyle w:val="Strong"/>
+        </w:rPr>
+        <w:t>продажби</w:t>
+      </w:r>
+      <w:proofErr w:type="spellEnd"/>
+      <w:r>
+        <w:t xml:space="preserve">: В </w:t>
+      </w:r>
+      <w:proofErr w:type="spellStart"/>
+      <w:r>
+        <w:t>маркетинга</w:t>
+      </w:r>
+      <w:proofErr w:type="spellEnd"/>
+      <w:r>
+        <w:t xml:space="preserve"> </w:t>
+      </w:r>
+      <w:proofErr w:type="spellStart"/>
+      <w:r>
+        <w:t>автоматизацията</w:t>
+      </w:r>
+      <w:proofErr w:type="spellEnd"/>
+      <w:r>
+        <w:t xml:space="preserve"> </w:t>
+      </w:r>
+      <w:proofErr w:type="spellStart"/>
+      <w:r>
+        <w:t>обхваща</w:t>
+      </w:r>
+      <w:proofErr w:type="spellEnd"/>
+      <w:r>
+        <w:t xml:space="preserve"> </w:t>
+      </w:r>
+      <w:proofErr w:type="spellStart"/>
+      <w:r>
+        <w:t>задачи</w:t>
+      </w:r>
+      <w:proofErr w:type="spellEnd"/>
+      <w:r>
+        <w:t xml:space="preserve"> </w:t>
+      </w:r>
+      <w:proofErr w:type="spellStart"/>
+      <w:r>
+        <w:t>като</w:t>
+      </w:r>
+      <w:proofErr w:type="spellEnd"/>
+      <w:r>
+        <w:t xml:space="preserve"> </w:t>
+      </w:r>
+      <w:proofErr w:type="spellStart"/>
+      <w:r>
+        <w:t>изпращане</w:t>
+      </w:r>
+      <w:proofErr w:type="spellEnd"/>
+      <w:r>
+        <w:t xml:space="preserve"> на </w:t>
+      </w:r>
+      <w:proofErr w:type="spellStart"/>
+      <w:r>
+        <w:t>имейл</w:t>
+      </w:r>
+      <w:proofErr w:type="spellEnd"/>
+      <w:r>
+        <w:t xml:space="preserve"> </w:t>
+      </w:r>
+      <w:proofErr w:type="spellStart"/>
+      <w:r>
+        <w:t>кампании</w:t>
+      </w:r>
+      <w:proofErr w:type="spellEnd"/>
+      <w:r>
+        <w:t xml:space="preserve">, </w:t>
+      </w:r>
+      <w:proofErr w:type="spellStart"/>
+      <w:r>
+        <w:t>управление</w:t>
+      </w:r>
+      <w:proofErr w:type="spellEnd"/>
+      <w:r>
+        <w:t xml:space="preserve"> на </w:t>
+      </w:r>
+      <w:proofErr w:type="spellStart"/>
+      <w:r>
+        <w:t>социални</w:t>
+      </w:r>
+      <w:proofErr w:type="spellEnd"/>
+      <w:r>
+        <w:t xml:space="preserve"> </w:t>
+      </w:r>
+      <w:proofErr w:type="spellStart"/>
+      <w:r>
+        <w:t>медии</w:t>
+      </w:r>
+      <w:proofErr w:type="spellEnd"/>
+      <w:r>
+        <w:t xml:space="preserve"> и </w:t>
+      </w:r>
+      <w:proofErr w:type="spellStart"/>
+      <w:r>
+        <w:t>анализ</w:t>
+      </w:r>
+      <w:proofErr w:type="spellEnd"/>
+      <w:r>
+        <w:t xml:space="preserve"> на </w:t>
+      </w:r>
+      <w:proofErr w:type="spellStart"/>
+      <w:r>
+        <w:t>клиентски</w:t>
+      </w:r>
+      <w:proofErr w:type="spellEnd"/>
+      <w:r>
+        <w:t xml:space="preserve"> </w:t>
+      </w:r>
+      <w:proofErr w:type="spellStart"/>
+      <w:r>
+        <w:t>данни</w:t>
+      </w:r>
+      <w:proofErr w:type="spellEnd"/>
+      <w:r>
+        <w:t xml:space="preserve">. </w:t>
+      </w:r>
+      <w:proofErr w:type="spellStart"/>
+      <w:r>
+        <w:t>Това</w:t>
+      </w:r>
+      <w:proofErr w:type="spellEnd"/>
+      <w:r>
+        <w:t xml:space="preserve"> </w:t>
+      </w:r>
+      <w:proofErr w:type="spellStart"/>
+      <w:r>
+        <w:t>позволява</w:t>
+      </w:r>
+      <w:proofErr w:type="spellEnd"/>
+      <w:r>
+        <w:t xml:space="preserve"> на </w:t>
+      </w:r>
+      <w:proofErr w:type="spellStart"/>
+      <w:r>
+        <w:t>маркетинговите</w:t>
+      </w:r>
+      <w:proofErr w:type="spellEnd"/>
+      <w:r>
+        <w:t xml:space="preserve"> </w:t>
+      </w:r>
+      <w:proofErr w:type="spellStart"/>
+      <w:r>
+        <w:t>екипи</w:t>
+      </w:r>
+      <w:proofErr w:type="spellEnd"/>
+      <w:r>
+        <w:t xml:space="preserve"> </w:t>
+      </w:r>
+      <w:proofErr w:type="spellStart"/>
+      <w:r>
+        <w:t>да</w:t>
+      </w:r>
+      <w:proofErr w:type="spellEnd"/>
+      <w:r>
+        <w:t xml:space="preserve"> </w:t>
+      </w:r>
+      <w:proofErr w:type="spellStart"/>
+      <w:r>
+        <w:t>се</w:t>
+      </w:r>
+      <w:proofErr w:type="spellEnd"/>
+      <w:r>
+        <w:t xml:space="preserve"> </w:t>
+      </w:r>
+      <w:proofErr w:type="spellStart"/>
+      <w:r>
+        <w:t>фокусират</w:t>
+      </w:r>
+      <w:proofErr w:type="spellEnd"/>
+      <w:r>
+        <w:t xml:space="preserve"> </w:t>
+      </w:r>
+      <w:proofErr w:type="spellStart"/>
+      <w:r>
+        <w:t>върху</w:t>
+      </w:r>
+      <w:proofErr w:type="spellEnd"/>
+      <w:r>
+        <w:t xml:space="preserve"> </w:t>
+      </w:r>
+      <w:proofErr w:type="spellStart"/>
+      <w:r>
+        <w:t>стратегическите</w:t>
+      </w:r>
+      <w:proofErr w:type="spellEnd"/>
+      <w:r>
+        <w:t xml:space="preserve"> </w:t>
+      </w:r>
+      <w:proofErr w:type="spellStart"/>
+      <w:r>
+        <w:t>аспекти</w:t>
+      </w:r>
+      <w:proofErr w:type="spellEnd"/>
+      <w:r>
+        <w:t xml:space="preserve"> на </w:t>
+      </w:r>
+      <w:proofErr w:type="spellStart"/>
+      <w:r>
+        <w:t>своята</w:t>
+      </w:r>
+      <w:proofErr w:type="spellEnd"/>
+      <w:r>
+        <w:t xml:space="preserve"> </w:t>
+      </w:r>
+      <w:proofErr w:type="spellStart"/>
+      <w:r>
+        <w:t>работа</w:t>
+      </w:r>
+      <w:proofErr w:type="spellEnd"/>
+      <w:r>
+        <w:t>.</w:t>
+      </w:r>
+    </w:p>
+    <w:p>
+      <w:pPr>
+        <w:pStyle w:val="NormalWeb"/>
+        <w:ind w:left="360"/>
+        <w:jc w:val="both"/>
+      </w:pPr>
+      <w:proofErr w:type="spellStart"/>
+      <w:r>
+        <w:rPr>
+          <w:rStyle w:val="Strong"/>
+        </w:rPr>
+        <w:t>Финансови</w:t>
+      </w:r>
+      <w:proofErr w:type="spellEnd"/>
+      <w:r>
+        <w:rPr>
+          <w:rStyle w:val="Strong"/>
+        </w:rPr>
+        <w:t xml:space="preserve"> </w:t>
+      </w:r>
+      <w:proofErr w:type="spellStart"/>
+      <w:r>
+        <w:rPr>
+          <w:rStyle w:val="Strong"/>
+        </w:rPr>
+        <w:t>услуги</w:t>
+      </w:r>
+      <w:proofErr w:type="spellEnd"/>
+      <w:r>
+        <w:t xml:space="preserve">: В </w:t>
+      </w:r>
+      <w:proofErr w:type="spellStart"/>
+      <w:r>
+        <w:t>банковия</w:t>
+      </w:r>
+      <w:proofErr w:type="spellEnd"/>
+      <w:r>
+        <w:t xml:space="preserve"> и </w:t>
+      </w:r>
+      <w:proofErr w:type="spellStart"/>
+      <w:r>
+        <w:t>финансовия</w:t>
+      </w:r>
+      <w:proofErr w:type="spellEnd"/>
+      <w:r>
+        <w:t xml:space="preserve"> </w:t>
+      </w:r>
+      <w:proofErr w:type="spellStart"/>
+      <w:r>
+        <w:t>сектор</w:t>
+      </w:r>
+      <w:proofErr w:type="spellEnd"/>
+      <w:r>
+        <w:t xml:space="preserve"> </w:t>
+      </w:r>
+      <w:proofErr w:type="spellStart"/>
+      <w:r>
+        <w:t>автоматизацията</w:t>
+      </w:r>
+      <w:proofErr w:type="spellEnd"/>
+      <w:r>
+        <w:t xml:space="preserve"> </w:t>
+      </w:r>
+      <w:proofErr w:type="spellStart"/>
+      <w:r>
+        <w:t>се</w:t>
+      </w:r>
+      <w:proofErr w:type="spellEnd"/>
+      <w:r>
+        <w:t xml:space="preserve"> </w:t>
+      </w:r>
+      <w:proofErr w:type="spellStart"/>
+      <w:r>
+        <w:t>използва</w:t>
+      </w:r>
+      <w:proofErr w:type="spellEnd"/>
+      <w:r>
+        <w:t xml:space="preserve"> </w:t>
+      </w:r>
+      <w:proofErr w:type="spellStart"/>
+      <w:r>
+        <w:t>за</w:t>
+      </w:r>
+      <w:proofErr w:type="spellEnd"/>
+      <w:r>
+        <w:t xml:space="preserve"> </w:t>
+      </w:r>
+      <w:proofErr w:type="spellStart"/>
+      <w:r>
+        <w:t>обработка</w:t>
+      </w:r>
+      <w:proofErr w:type="spellEnd"/>
+      <w:r>
+        <w:t xml:space="preserve"> на </w:t>
+      </w:r>
+      <w:proofErr w:type="spellStart"/>
+      <w:r>
+        <w:t>транзакции</w:t>
+      </w:r>
+      <w:proofErr w:type="spellEnd"/>
+      <w:r>
+        <w:t xml:space="preserve">, </w:t>
+      </w:r>
+      <w:proofErr w:type="spellStart"/>
+      <w:r>
+        <w:t>откриване</w:t>
+      </w:r>
+      <w:proofErr w:type="spellEnd"/>
+      <w:r>
+        <w:t xml:space="preserve"> на </w:t>
+      </w:r>
+      <w:proofErr w:type="spellStart"/>
+      <w:r>
+        <w:t>измами</w:t>
+      </w:r>
+      <w:proofErr w:type="spellEnd"/>
+      <w:r>
+        <w:t xml:space="preserve"> и </w:t>
+      </w:r>
+      <w:proofErr w:type="spellStart"/>
+      <w:r>
+        <w:t>управление</w:t>
+      </w:r>
+      <w:proofErr w:type="spellEnd"/>
+      <w:r>
+        <w:t xml:space="preserve"> на </w:t>
+      </w:r>
+      <w:proofErr w:type="spellStart"/>
+      <w:r>
+        <w:t>счетоводни</w:t>
+      </w:r>
+      <w:proofErr w:type="spellEnd"/>
+      <w:r>
+        <w:t xml:space="preserve"> </w:t>
+      </w:r>
+      <w:proofErr w:type="spellStart"/>
+      <w:r>
+        <w:t>процеси</w:t>
+      </w:r>
+      <w:proofErr w:type="spellEnd"/>
+      <w:r>
+        <w:t xml:space="preserve">, </w:t>
+      </w:r>
+      <w:proofErr w:type="spellStart"/>
+      <w:r>
+        <w:t>което</w:t>
+      </w:r>
+      <w:proofErr w:type="spellEnd"/>
+      <w:r>
+        <w:t xml:space="preserve"> </w:t>
+      </w:r>
+      <w:proofErr w:type="spellStart"/>
+      <w:r>
+        <w:t>подобрява</w:t>
+      </w:r>
+      <w:proofErr w:type="spellEnd"/>
+      <w:r>
+        <w:t xml:space="preserve"> </w:t>
+      </w:r>
+      <w:proofErr w:type="spellStart"/>
+      <w:r>
+        <w:t>точността</w:t>
+      </w:r>
+      <w:proofErr w:type="spellEnd"/>
+      <w:r>
+        <w:t xml:space="preserve"> и </w:t>
+      </w:r>
+      <w:proofErr w:type="spellStart"/>
+      <w:r>
+        <w:t>сигурността</w:t>
+      </w:r>
+      <w:proofErr w:type="spellEnd"/>
+      <w:r>
+        <w:t xml:space="preserve"> на </w:t>
+      </w:r>
+      <w:proofErr w:type="spellStart"/>
+      <w:r>
+        <w:t>финансовите</w:t>
+      </w:r>
+      <w:proofErr w:type="spellEnd"/>
+      <w:r>
+        <w:t xml:space="preserve"> </w:t>
+      </w:r>
+      <w:proofErr w:type="spellStart"/>
+      <w:r>
+        <w:t>операции</w:t>
+      </w:r>
+      <w:proofErr w:type="spellEnd"/>
+      <w:r>
+        <w:t>.</w:t>
+      </w:r>
+    </w:p>
+    <w:p>
+      <w:pPr>
+        <w:pStyle w:val="NormalWeb"/>
+        <w:ind w:left="360"/>
+        <w:jc w:val="both"/>
+        <w:rPr>
+          <w:lang w:val="bg-BG"/>
+        </w:rPr>
+      </w:pPr>
+      <w:proofErr w:type="spellStart"/>
+      <w:r>
+        <w:rPr>
+          <w:rStyle w:val="Strong"/>
+        </w:rPr>
+        <w:lastRenderedPageBreak/>
+        <w:t>Здравеопазване</w:t>
+      </w:r>
+      <w:proofErr w:type="spellEnd"/>
+      <w:r>
+        <w:t xml:space="preserve">: В </w:t>
+      </w:r>
+      <w:proofErr w:type="spellStart"/>
+      <w:r>
+        <w:t>медицината</w:t>
+      </w:r>
+      <w:proofErr w:type="spellEnd"/>
+      <w:r>
+        <w:t xml:space="preserve"> </w:t>
+      </w:r>
+      <w:proofErr w:type="spellStart"/>
+      <w:r>
+        <w:t>автоматизацията</w:t>
+      </w:r>
+      <w:proofErr w:type="spellEnd"/>
+      <w:r>
+        <w:t xml:space="preserve"> </w:t>
+      </w:r>
+      <w:proofErr w:type="spellStart"/>
+      <w:r>
+        <w:t>подпомага</w:t>
+      </w:r>
+      <w:proofErr w:type="spellEnd"/>
+      <w:r>
+        <w:t xml:space="preserve"> </w:t>
+      </w:r>
+      <w:proofErr w:type="spellStart"/>
+      <w:r>
+        <w:t>диагностицирането</w:t>
+      </w:r>
+      <w:proofErr w:type="spellEnd"/>
+      <w:r>
+        <w:t xml:space="preserve"> и </w:t>
+      </w:r>
+      <w:proofErr w:type="spellStart"/>
+      <w:r>
+        <w:t>лечението</w:t>
+      </w:r>
+      <w:proofErr w:type="spellEnd"/>
+      <w:r>
+        <w:t xml:space="preserve"> </w:t>
+      </w:r>
+      <w:proofErr w:type="spellStart"/>
+      <w:r>
+        <w:t>чрез</w:t>
+      </w:r>
+      <w:proofErr w:type="spellEnd"/>
+      <w:r>
+        <w:t xml:space="preserve"> </w:t>
+      </w:r>
+      <w:proofErr w:type="spellStart"/>
+      <w:r>
+        <w:t>използване</w:t>
+      </w:r>
+      <w:proofErr w:type="spellEnd"/>
+      <w:r>
+        <w:t xml:space="preserve"> на </w:t>
+      </w:r>
+      <w:proofErr w:type="spellStart"/>
+      <w:r>
+        <w:t>медицински</w:t>
+      </w:r>
+      <w:proofErr w:type="spellEnd"/>
+      <w:r>
+        <w:t xml:space="preserve"> </w:t>
+      </w:r>
+      <w:proofErr w:type="spellStart"/>
+      <w:r>
+        <w:t>роботи</w:t>
+      </w:r>
+      <w:proofErr w:type="spellEnd"/>
+      <w:r>
+        <w:t xml:space="preserve">, </w:t>
+      </w:r>
+      <w:proofErr w:type="spellStart"/>
+      <w:r>
+        <w:t>автоматизирани</w:t>
+      </w:r>
+      <w:proofErr w:type="spellEnd"/>
+      <w:r>
+        <w:t xml:space="preserve"> </w:t>
+      </w:r>
+      <w:proofErr w:type="spellStart"/>
+      <w:r>
+        <w:t>системи</w:t>
+      </w:r>
+      <w:proofErr w:type="spellEnd"/>
+      <w:r>
+        <w:t xml:space="preserve"> </w:t>
+      </w:r>
+      <w:proofErr w:type="spellStart"/>
+      <w:r>
+        <w:t>за</w:t>
+      </w:r>
+      <w:proofErr w:type="spellEnd"/>
+      <w:r>
+        <w:t xml:space="preserve"> </w:t>
+      </w:r>
+      <w:proofErr w:type="spellStart"/>
+      <w:r>
+        <w:t>обработка</w:t>
+      </w:r>
+      <w:proofErr w:type="spellEnd"/>
+      <w:r>
+        <w:t xml:space="preserve"> на </w:t>
+      </w:r>
+      <w:proofErr w:type="spellStart"/>
+      <w:r>
+        <w:t>данни</w:t>
+      </w:r>
+      <w:proofErr w:type="spellEnd"/>
+      <w:r>
+        <w:t xml:space="preserve"> и </w:t>
+      </w:r>
+      <w:proofErr w:type="spellStart"/>
+      <w:r>
+        <w:t>интелигентни</w:t>
+      </w:r>
+      <w:proofErr w:type="spellEnd"/>
+      <w:r>
+        <w:t xml:space="preserve"> </w:t>
+      </w:r>
+      <w:proofErr w:type="spellStart"/>
+      <w:r>
+        <w:t>алгоритми</w:t>
+      </w:r>
+      <w:proofErr w:type="spellEnd"/>
+      <w:r>
+        <w:t xml:space="preserve"> </w:t>
+      </w:r>
+      <w:proofErr w:type="spellStart"/>
+      <w:r>
+        <w:t>за</w:t>
+      </w:r>
+      <w:proofErr w:type="spellEnd"/>
+      <w:r>
+        <w:t xml:space="preserve"> </w:t>
+      </w:r>
+      <w:proofErr w:type="spellStart"/>
+      <w:r>
+        <w:t>анализ</w:t>
+      </w:r>
+      <w:proofErr w:type="spellEnd"/>
+      <w:r>
+        <w:t xml:space="preserve"> на </w:t>
+      </w:r>
+      <w:proofErr w:type="spellStart"/>
+      <w:r>
+        <w:t>медицински</w:t>
+      </w:r>
+      <w:proofErr w:type="spellEnd"/>
+      <w:r>
+        <w:t xml:space="preserve"> </w:t>
+      </w:r>
+      <w:proofErr w:type="spellStart"/>
+      <w:r>
+        <w:t>изображения</w:t>
+      </w:r>
+      <w:proofErr w:type="spellEnd"/>
+      <w:r>
+        <w:t>.</w:t>
+      </w:r>
+    </w:p>
+    <w:p>
+      <w:pPr>
+        <w:pStyle w:val="NormalWeb"/>
+        <w:ind w:left="360"/>
+        <w:jc w:val="both"/>
+        <w:rPr>
+          <w:lang w:val="bg-BG"/>
+        </w:rPr>
+      </w:pPr>
+      <w:proofErr w:type="spellStart"/>
+      <w:r>
+        <w:t>Автоматизацията</w:t>
+      </w:r>
+      <w:proofErr w:type="spellEnd"/>
+      <w:r>
+        <w:t xml:space="preserve"> </w:t>
+      </w:r>
+      <w:proofErr w:type="spellStart"/>
+      <w:r>
+        <w:t>играе</w:t>
+      </w:r>
+      <w:proofErr w:type="spellEnd"/>
+      <w:r>
+        <w:t xml:space="preserve"> </w:t>
+      </w:r>
+      <w:proofErr w:type="spellStart"/>
+      <w:r>
+        <w:t>ключова</w:t>
+      </w:r>
+      <w:proofErr w:type="spellEnd"/>
+      <w:r>
+        <w:t xml:space="preserve"> </w:t>
+      </w:r>
+      <w:proofErr w:type="spellStart"/>
+      <w:r>
+        <w:t>роля</w:t>
+      </w:r>
+      <w:proofErr w:type="spellEnd"/>
+      <w:r>
+        <w:t xml:space="preserve"> в </w:t>
+      </w:r>
+      <w:proofErr w:type="spellStart"/>
+      <w:r>
+        <w:t>съвременния</w:t>
+      </w:r>
+      <w:proofErr w:type="spellEnd"/>
+      <w:r>
+        <w:t xml:space="preserve"> </w:t>
+      </w:r>
+      <w:proofErr w:type="spellStart"/>
+      <w:r>
+        <w:t>свят</w:t>
+      </w:r>
+      <w:proofErr w:type="spellEnd"/>
+      <w:r>
+        <w:t xml:space="preserve">, </w:t>
+      </w:r>
+      <w:proofErr w:type="spellStart"/>
+      <w:r>
+        <w:t>като</w:t>
+      </w:r>
+      <w:proofErr w:type="spellEnd"/>
+      <w:r>
+        <w:t xml:space="preserve"> </w:t>
+      </w:r>
+      <w:proofErr w:type="spellStart"/>
+      <w:r>
+        <w:t>трансформира</w:t>
+      </w:r>
+      <w:proofErr w:type="spellEnd"/>
+      <w:r>
+        <w:t xml:space="preserve"> </w:t>
+      </w:r>
+      <w:proofErr w:type="spellStart"/>
+      <w:r>
+        <w:t>начините</w:t>
+      </w:r>
+      <w:proofErr w:type="spellEnd"/>
+      <w:r>
+        <w:t xml:space="preserve">, </w:t>
+      </w:r>
+      <w:proofErr w:type="spellStart"/>
+      <w:r>
+        <w:t>по</w:t>
+      </w:r>
+      <w:proofErr w:type="spellEnd"/>
+      <w:r>
+        <w:t xml:space="preserve"> </w:t>
+      </w:r>
+      <w:proofErr w:type="spellStart"/>
+      <w:r>
+        <w:t>които</w:t>
+      </w:r>
+      <w:proofErr w:type="spellEnd"/>
+      <w:r>
+        <w:t xml:space="preserve"> </w:t>
+      </w:r>
+      <w:proofErr w:type="spellStart"/>
+      <w:r>
+        <w:t>се</w:t>
+      </w:r>
+      <w:proofErr w:type="spellEnd"/>
+      <w:r>
+        <w:t xml:space="preserve"> </w:t>
+      </w:r>
+      <w:proofErr w:type="spellStart"/>
+      <w:r>
+        <w:t>извършват</w:t>
+      </w:r>
+      <w:proofErr w:type="spellEnd"/>
+      <w:r>
+        <w:t xml:space="preserve"> </w:t>
+      </w:r>
+      <w:proofErr w:type="spellStart"/>
+      <w:r>
+        <w:t>бизнес</w:t>
+      </w:r>
+      <w:proofErr w:type="spellEnd"/>
+      <w:r>
+        <w:t xml:space="preserve"> </w:t>
+      </w:r>
+      <w:proofErr w:type="spellStart"/>
+      <w:r>
+        <w:t>процеси</w:t>
+      </w:r>
+      <w:proofErr w:type="spellEnd"/>
+      <w:r>
+        <w:t xml:space="preserve"> и </w:t>
+      </w:r>
+      <w:proofErr w:type="spellStart"/>
+      <w:r>
+        <w:t>технологични</w:t>
+      </w:r>
+      <w:proofErr w:type="spellEnd"/>
+      <w:r>
+        <w:t xml:space="preserve"> </w:t>
+      </w:r>
+      <w:proofErr w:type="spellStart"/>
+      <w:r>
+        <w:t>операции</w:t>
+      </w:r>
+      <w:proofErr w:type="spellEnd"/>
+      <w:r>
+        <w:t xml:space="preserve">. </w:t>
+      </w:r>
+      <w:proofErr w:type="spellStart"/>
+      <w:r>
+        <w:t>Тя</w:t>
+      </w:r>
+      <w:proofErr w:type="spellEnd"/>
+      <w:r>
+        <w:t xml:space="preserve"> </w:t>
+      </w:r>
+      <w:proofErr w:type="spellStart"/>
+      <w:r>
+        <w:t>осигурява</w:t>
+      </w:r>
+      <w:proofErr w:type="spellEnd"/>
+      <w:r>
+        <w:t xml:space="preserve"> </w:t>
+      </w:r>
+      <w:proofErr w:type="spellStart"/>
+      <w:r>
+        <w:t>значителни</w:t>
+      </w:r>
+      <w:proofErr w:type="spellEnd"/>
+      <w:r>
+        <w:t xml:space="preserve"> </w:t>
+      </w:r>
+      <w:proofErr w:type="spellStart"/>
+      <w:r>
+        <w:t>предимства</w:t>
+      </w:r>
+      <w:proofErr w:type="spellEnd"/>
+      <w:r>
+        <w:t xml:space="preserve"> </w:t>
+      </w:r>
+      <w:proofErr w:type="spellStart"/>
+      <w:r>
+        <w:t>по</w:t>
+      </w:r>
+      <w:proofErr w:type="spellEnd"/>
+      <w:r>
+        <w:t xml:space="preserve"> </w:t>
+      </w:r>
+      <w:proofErr w:type="spellStart"/>
+      <w:r>
+        <w:t>отношение</w:t>
+      </w:r>
+      <w:proofErr w:type="spellEnd"/>
+      <w:r>
+        <w:t xml:space="preserve"> на </w:t>
+      </w:r>
+      <w:proofErr w:type="spellStart"/>
+      <w:r>
+        <w:t>ефективност</w:t>
+      </w:r>
+      <w:proofErr w:type="spellEnd"/>
+      <w:r>
+        <w:t xml:space="preserve">, </w:t>
+      </w:r>
+      <w:proofErr w:type="spellStart"/>
+      <w:r>
+        <w:t>качество</w:t>
+      </w:r>
+      <w:proofErr w:type="spellEnd"/>
+      <w:r>
+        <w:t xml:space="preserve">, </w:t>
+      </w:r>
+      <w:proofErr w:type="spellStart"/>
+      <w:r>
+        <w:t>разходи</w:t>
+      </w:r>
+      <w:proofErr w:type="spellEnd"/>
+      <w:r>
+        <w:t xml:space="preserve"> и </w:t>
+      </w:r>
+      <w:proofErr w:type="spellStart"/>
+      <w:r>
+        <w:t>мащабируемост</w:t>
+      </w:r>
+      <w:proofErr w:type="spellEnd"/>
+      <w:r>
+        <w:t xml:space="preserve">. </w:t>
+      </w:r>
+      <w:proofErr w:type="spellStart"/>
+      <w:r>
+        <w:t>Внедряването</w:t>
+      </w:r>
+      <w:proofErr w:type="spellEnd"/>
+      <w:r>
+        <w:t xml:space="preserve"> на </w:t>
+      </w:r>
+      <w:proofErr w:type="spellStart"/>
+      <w:r>
+        <w:t>автоматизирани</w:t>
+      </w:r>
+      <w:proofErr w:type="spellEnd"/>
+      <w:r>
+        <w:t xml:space="preserve"> </w:t>
+      </w:r>
+      <w:proofErr w:type="spellStart"/>
+      <w:r>
+        <w:t>системи</w:t>
+      </w:r>
+      <w:proofErr w:type="spellEnd"/>
+      <w:r>
+        <w:t xml:space="preserve"> </w:t>
+      </w:r>
+      <w:proofErr w:type="spellStart"/>
+      <w:r>
+        <w:t>продължава</w:t>
+      </w:r>
+      <w:proofErr w:type="spellEnd"/>
+      <w:r>
+        <w:t xml:space="preserve"> </w:t>
+      </w:r>
+      <w:proofErr w:type="spellStart"/>
+      <w:r>
+        <w:t>да</w:t>
+      </w:r>
+      <w:proofErr w:type="spellEnd"/>
+      <w:r>
+        <w:t xml:space="preserve"> </w:t>
+      </w:r>
+      <w:proofErr w:type="spellStart"/>
+      <w:r>
+        <w:t>бъде</w:t>
+      </w:r>
+      <w:proofErr w:type="spellEnd"/>
+      <w:r>
+        <w:t xml:space="preserve"> </w:t>
+      </w:r>
+      <w:proofErr w:type="spellStart"/>
+      <w:r>
+        <w:t>стратегически</w:t>
+      </w:r>
+      <w:proofErr w:type="spellEnd"/>
+      <w:r>
+        <w:t xml:space="preserve"> </w:t>
+      </w:r>
+      <w:proofErr w:type="spellStart"/>
+      <w:r>
+        <w:t>приоритет</w:t>
+      </w:r>
+      <w:proofErr w:type="spellEnd"/>
+      <w:r>
+        <w:t xml:space="preserve"> </w:t>
+      </w:r>
+      <w:proofErr w:type="spellStart"/>
+      <w:r>
+        <w:t>за</w:t>
+      </w:r>
+      <w:proofErr w:type="spellEnd"/>
+      <w:r>
+        <w:t xml:space="preserve"> </w:t>
+      </w:r>
+      <w:proofErr w:type="spellStart"/>
+      <w:r>
+        <w:t>много</w:t>
+      </w:r>
+      <w:proofErr w:type="spellEnd"/>
+      <w:r>
+        <w:t xml:space="preserve"> </w:t>
+      </w:r>
+      <w:proofErr w:type="spellStart"/>
+      <w:r>
+        <w:t>организации</w:t>
+      </w:r>
+      <w:proofErr w:type="spellEnd"/>
+      <w:r>
+        <w:t xml:space="preserve">, </w:t>
+      </w:r>
+      <w:proofErr w:type="spellStart"/>
+      <w:r>
+        <w:t>които</w:t>
+      </w:r>
+      <w:proofErr w:type="spellEnd"/>
+      <w:r>
+        <w:t xml:space="preserve"> </w:t>
+      </w:r>
+      <w:proofErr w:type="spellStart"/>
+      <w:r>
+        <w:t>търсят</w:t>
+      </w:r>
+      <w:proofErr w:type="spellEnd"/>
+      <w:r>
+        <w:t xml:space="preserve"> </w:t>
+      </w:r>
+      <w:proofErr w:type="spellStart"/>
+      <w:r>
+        <w:t>начини</w:t>
+      </w:r>
+      <w:proofErr w:type="spellEnd"/>
+      <w:r>
+        <w:t xml:space="preserve"> </w:t>
+      </w:r>
+      <w:proofErr w:type="spellStart"/>
+      <w:r>
+        <w:t>да</w:t>
+      </w:r>
+      <w:proofErr w:type="spellEnd"/>
+      <w:r>
+        <w:t xml:space="preserve"> </w:t>
+      </w:r>
+      <w:proofErr w:type="spellStart"/>
+      <w:r>
+        <w:t>подобрят</w:t>
+      </w:r>
+      <w:proofErr w:type="spellEnd"/>
+      <w:r>
+        <w:t xml:space="preserve"> </w:t>
+      </w:r>
+      <w:proofErr w:type="spellStart"/>
+      <w:r>
+        <w:t>своята</w:t>
+      </w:r>
+      <w:proofErr w:type="spellEnd"/>
+      <w:r>
+        <w:t xml:space="preserve"> </w:t>
+      </w:r>
+      <w:proofErr w:type="spellStart"/>
+      <w:r>
+        <w:t>конкурентоспособност</w:t>
+      </w:r>
+      <w:proofErr w:type="spellEnd"/>
+      <w:r>
+        <w:t xml:space="preserve"> и </w:t>
+      </w:r>
+      <w:proofErr w:type="spellStart"/>
+      <w:r>
+        <w:t>да</w:t>
+      </w:r>
+      <w:proofErr w:type="spellEnd"/>
+      <w:r>
+        <w:t xml:space="preserve"> </w:t>
+      </w:r>
+      <w:proofErr w:type="spellStart"/>
+      <w:r>
+        <w:t>отговорят</w:t>
+      </w:r>
+      <w:proofErr w:type="spellEnd"/>
+      <w:r>
+        <w:t xml:space="preserve"> на </w:t>
+      </w:r>
+      <w:proofErr w:type="spellStart"/>
+      <w:r>
+        <w:t>нарастващите</w:t>
+      </w:r>
+      <w:proofErr w:type="spellEnd"/>
+      <w:r>
+        <w:t xml:space="preserve"> </w:t>
+      </w:r>
+      <w:proofErr w:type="spellStart"/>
+      <w:r>
+        <w:t>изисквания</w:t>
+      </w:r>
+      <w:proofErr w:type="spellEnd"/>
+      <w:r>
+        <w:t xml:space="preserve"> на </w:t>
+      </w:r>
+      <w:proofErr w:type="spellStart"/>
+      <w:r>
+        <w:t>пазара</w:t>
+      </w:r>
+      <w:proofErr w:type="spellEnd"/>
+      <w:r>
+        <w:t>.</w:t>
+      </w:r>
+    </w:p>
+    <w:p>
+      <w:pPr>
         <w:rPr>
           <w:lang w:val="bg-BG"/>
         </w:rPr>
@@ -28,7 +2548,74 @@
     <w:p>
       <w:pPr>
         <w:pStyle w:val="NormalWeb"/>
-      </w:pPr>
+        <w:jc w:val="both"/>
+      </w:pPr>
+      <w:r>
+        <w:rPr>
+          <w:lang w:val="bg-BG"/>
+        </w:rPr>
+        <w:t xml:space="preserve">Първата стъпка при автоматизацията започва от </w:t>
+      </w:r>
+      <w:proofErr w:type="spellStart"/>
+      <w:r>
+        <w:rPr>
+          <w:lang w:val="bg-BG"/>
+        </w:rPr>
+        <w:t>репозиторията</w:t>
+      </w:r>
+      <w:proofErr w:type="spellEnd"/>
+      <w:r>
+        <w:rPr>
+          <w:lang w:val="bg-BG"/>
+        </w:rPr>
+        <w:t xml:space="preserve"> съдържайки </w:t>
+      </w:r>
+      <w:proofErr w:type="spellStart"/>
+      <w:r>
+        <w:rPr>
+          <w:lang w:val="bg-BG"/>
+        </w:rPr>
+        <w:t>програминия</w:t>
+      </w:r>
+      <w:proofErr w:type="spellEnd"/>
+      <w:r>
+        <w:rPr>
+          <w:lang w:val="bg-BG"/>
+        </w:rPr>
+        <w:t xml:space="preserve"> код. Без код няма приложение. Доставчика на хостинг на </w:t>
+      </w:r>
+      <w:proofErr w:type="spellStart"/>
+      <w:r>
+        <w:rPr>
+          <w:lang w:val="bg-BG"/>
+        </w:rPr>
+        <w:t>репоситория</w:t>
+      </w:r>
+      <w:proofErr w:type="spellEnd"/>
+      <w:r>
+        <w:rPr>
+          <w:lang w:val="bg-BG"/>
+        </w:rPr>
+        <w:t xml:space="preserve"> избран е </w:t>
+      </w:r>
+      <w:r>
+        <w:t>GitHub</w:t>
+      </w:r>
+      <w:r>
+        <w:rPr>
+          <w:lang w:val="bg-BG"/>
+        </w:rPr>
+        <w:t xml:space="preserve">. </w:t>
+      </w:r>
+      <w:r>
+        <w:t>GitHub</w:t>
+      </w:r>
+      <w:r>
+        <w:rPr>
+          <w:lang w:val="bg-BG"/>
+        </w:rPr>
+        <w:t xml:space="preserve"> е устойчив доставчик отличил се е на пазара от дълги години. </w:t>
+      </w:r>
       <w:r>
         <w:t xml:space="preserve">GitHub Actions е </w:t>
       </w:r>
@@ -389,6 +2976,7 @@
           <w:ilvl w:val="0"/>
           <w:numId w:val="2"/>
         </w:numPr>
+        <w:jc w:val="both"/>
       </w:pPr>
       <w:proofErr w:type="spellStart"/>
       <w:r>
@@ -519,6 +3107,7 @@
           <w:ilvl w:val="0"/>
           <w:numId w:val="2"/>
         </w:numPr>
+        <w:jc w:val="both"/>
       </w:pPr>
       <w:proofErr w:type="spellStart"/>
       <w:r>
@@ -653,6 +3242,7 @@
           <w:ilvl w:val="0"/>
           <w:numId w:val="2"/>
         </w:numPr>
+        <w:jc w:val="both"/>
       </w:pPr>
       <w:proofErr w:type="spellStart"/>
       <w:r>
@@ -847,6 +3437,7 @@
           <w:ilvl w:val="0"/>
           <w:numId w:val="2"/>
         </w:numPr>
+        <w:jc w:val="both"/>
       </w:pPr>
       <w:proofErr w:type="spellStart"/>
       <w:r>
@@ -1047,14 +3638,145 @@
         <w:pStyle w:val="Heading3"/>
         <w:rPr>
           <w:sz w:val="27"/>
+          <w:lang w:val="bg-BG"/>
         </w:rPr>
       </w:pPr>
       <w:r>
         <w:t xml:space="preserve">GitHub Actions: </w:t>
       </w:r>
-      <w:proofErr w:type="spellStart"/>
-      <w:r>
-        <w:t>Примерен</w:t>
+      <w:r>
+        <w:rPr>
+          <w:lang w:val="bg-BG"/>
+        </w:rPr>
+        <w:t>Р</w:t>
+      </w:r>
+      <w:proofErr w:type="spellStart"/>
+      <w:r>
+        <w:t>аботен</w:t>
+      </w:r>
+      <w:proofErr w:type="spellEnd"/>
+      <w:r>
+        <w:t xml:space="preserve"> </w:t>
+      </w:r>
+      <w:proofErr w:type="spellStart"/>
+      <w:r>
+        <w:t>поток</w:t>
+      </w:r>
+      <w:proofErr w:type="spellEnd"/>
+      <w:r>
+        <w:rPr>
+          <w:lang w:val="bg-BG"/>
+        </w:rPr>
+        <w:t xml:space="preserve"> използван в проекта</w:t>
+      </w:r>
+    </w:p>
+    <w:p>
+      <w:pPr>
+        <w:pStyle w:val="NormalWeb"/>
+        <w:jc w:val="both"/>
+        <w:rPr>
+          <w:lang w:val="bg-BG"/>
+        </w:rPr>
+      </w:pPr>
+      <w:proofErr w:type="spellStart"/>
+      <w:r>
+        <w:t>Работният</w:t>
+      </w:r>
+      <w:proofErr w:type="spellEnd"/>
+      <w:r>
+        <w:t xml:space="preserve"> </w:t>
+      </w:r>
+      <w:proofErr w:type="spellStart"/>
+      <w:r>
+        <w:t>поток</w:t>
+      </w:r>
+      <w:proofErr w:type="spellEnd"/>
+      <w:r>
+        <w:t xml:space="preserve">, </w:t>
+      </w:r>
+      <w:proofErr w:type="spellStart"/>
+      <w:r>
+        <w:t>дефиниран</w:t>
+      </w:r>
+      <w:proofErr w:type="spellEnd"/>
+      <w:r>
+        <w:t xml:space="preserve"> </w:t>
+      </w:r>
+      <w:proofErr w:type="spellStart"/>
+      <w:r>
+        <w:t>по-долу</w:t>
+      </w:r>
+      <w:proofErr w:type="spellEnd"/>
+      <w:r>
+        <w:t xml:space="preserve">, </w:t>
+      </w:r>
+      <w:proofErr w:type="spellStart"/>
+      <w:r>
+        <w:t>автоматизира</w:t>
+      </w:r>
+      <w:proofErr w:type="spellEnd"/>
+      <w:r>
+        <w:t xml:space="preserve"> </w:t>
+      </w:r>
+      <w:proofErr w:type="spellStart"/>
+      <w:r>
+        <w:t>процеса</w:t>
+      </w:r>
+      <w:proofErr w:type="spellEnd"/>
+      <w:r>
+        <w:t xml:space="preserve"> на </w:t>
+      </w:r>
+      <w:proofErr w:type="spellStart"/>
+      <w:r>
+        <w:t>изграждане</w:t>
+      </w:r>
+      <w:proofErr w:type="spellEnd"/>
+      <w:r>
+        <w:t xml:space="preserve"> на </w:t>
+      </w:r>
+      <w:proofErr w:type="spellStart"/>
+      <w:r>
+        <w:t>проект</w:t>
+      </w:r>
+      <w:proofErr w:type="spellEnd"/>
+      <w:r>
+        <w:t xml:space="preserve"> с Gradle и </w:t>
+      </w:r>
+      <w:proofErr w:type="spellStart"/>
+      <w:r>
+        <w:t>качване</w:t>
+      </w:r>
+      <w:proofErr w:type="spellEnd"/>
+      <w:r>
+        <w:t xml:space="preserve"> на </w:t>
+      </w:r>
+      <w:proofErr w:type="spellStart"/>
+      <w:r>
+        <w:t>резултатните</w:t>
+      </w:r>
+      <w:proofErr w:type="spellEnd"/>
+      <w:r>
+        <w:t xml:space="preserve"> </w:t>
+      </w:r>
+      <w:proofErr w:type="spellStart"/>
+      <w:r>
+        <w:t>артефакти</w:t>
+      </w:r>
+      <w:proofErr w:type="spellEnd"/>
+      <w:r>
+        <w:t xml:space="preserve"> в </w:t>
+      </w:r>
+      <w:proofErr w:type="spellStart"/>
+      <w:r>
+        <w:t>хранилището</w:t>
+      </w:r>
+      <w:proofErr w:type="spellEnd"/>
+      <w:r>
+        <w:t xml:space="preserve">. </w:t>
+      </w:r>
+      <w:proofErr w:type="spellStart"/>
+      <w:r>
+        <w:t>Този</w:t>
       </w:r>
       <w:proofErr w:type="spellEnd"/>
       <w:r>
@@ -1073,226 +3795,102 @@
         <w:t>поток</w:t>
       </w:r>
       <w:proofErr w:type="spellEnd"/>
+      <w:r>
+        <w:t xml:space="preserve"> е </w:t>
+      </w:r>
+      <w:proofErr w:type="spellStart"/>
+      <w:r>
+        <w:t>настроен</w:t>
+      </w:r>
+      <w:proofErr w:type="spellEnd"/>
+      <w:r>
+        <w:t xml:space="preserve"> </w:t>
+      </w:r>
+      <w:proofErr w:type="spellStart"/>
+      <w:r>
+        <w:t>да</w:t>
+      </w:r>
+      <w:proofErr w:type="spellEnd"/>
+      <w:r>
+        <w:t xml:space="preserve"> </w:t>
+      </w:r>
+      <w:proofErr w:type="spellStart"/>
+      <w:r>
+        <w:t>се</w:t>
+      </w:r>
+      <w:proofErr w:type="spellEnd"/>
+      <w:r>
+        <w:t xml:space="preserve"> </w:t>
+      </w:r>
+      <w:proofErr w:type="spellStart"/>
+      <w:r>
+        <w:t>изпълнява</w:t>
+      </w:r>
+      <w:proofErr w:type="spellEnd"/>
+      <w:r>
+        <w:t xml:space="preserve"> </w:t>
+      </w:r>
+      <w:proofErr w:type="spellStart"/>
+      <w:r>
+        <w:t>при</w:t>
+      </w:r>
+      <w:proofErr w:type="spellEnd"/>
+      <w:r>
+        <w:t xml:space="preserve"> </w:t>
+      </w:r>
+      <w:proofErr w:type="spellStart"/>
+      <w:r>
+        <w:t>всеки</w:t>
+      </w:r>
+      <w:proofErr w:type="spellEnd"/>
+      <w:r>
+        <w:t xml:space="preserve"> push </w:t>
+      </w:r>
+      <w:proofErr w:type="spellStart"/>
+      <w:r>
+        <w:t>или</w:t>
+      </w:r>
+      <w:proofErr w:type="spellEnd"/>
+      <w:r>
+        <w:t xml:space="preserve"> pull request </w:t>
+      </w:r>
+      <w:proofErr w:type="spellStart"/>
+      <w:r>
+        <w:t>към</w:t>
+      </w:r>
+      <w:proofErr w:type="spellEnd"/>
+      <w:r>
+        <w:t xml:space="preserve"> </w:t>
+      </w:r>
+      <w:proofErr w:type="spellStart"/>
+      <w:r>
+        <w:t>основния</w:t>
+      </w:r>
+      <w:proofErr w:type="spellEnd"/>
+      <w:r>
+        <w:t xml:space="preserve"> </w:t>
+      </w:r>
+      <w:proofErr w:type="spellStart"/>
+      <w:r>
+        <w:t>клон</w:t>
+      </w:r>
+      <w:proofErr w:type="spellEnd"/>
+      <w:r>
+        <w:t xml:space="preserve"> на </w:t>
+      </w:r>
+      <w:proofErr w:type="spellStart"/>
+      <w:r>
+        <w:t>хранилището</w:t>
+      </w:r>
+      <w:proofErr w:type="spellEnd"/>
+      <w:r>
+        <w:t>.</w:t>
+      </w:r>
     </w:p>
     <w:p>
       <w:pPr>
         <w:pStyle w:val="NormalWeb"/>
-        <w:rPr>
-          <w:lang w:val="bg-BG"/>
-        </w:rPr>
-      </w:pPr>
-      <w:proofErr w:type="spellStart"/>
-      <w:r>
-        <w:t>Работният</w:t>
-      </w:r>
-      <w:proofErr w:type="spellEnd"/>
-      <w:r>
-        <w:t xml:space="preserve"> </w:t>
-      </w:r>
-      <w:proofErr w:type="spellStart"/>
-      <w:r>
-        <w:t>поток</w:t>
-      </w:r>
-      <w:proofErr w:type="spellEnd"/>
-      <w:r>
-        <w:t xml:space="preserve">, </w:t>
-      </w:r>
-      <w:proofErr w:type="spellStart"/>
-      <w:r>
-        <w:t>дефиниран</w:t>
-      </w:r>
-      <w:proofErr w:type="spellEnd"/>
-      <w:r>
-        <w:t xml:space="preserve"> </w:t>
-      </w:r>
-      <w:proofErr w:type="spellStart"/>
-      <w:r>
-        <w:t>по-долу</w:t>
-      </w:r>
-      <w:proofErr w:type="spellEnd"/>
-      <w:r>
-        <w:t xml:space="preserve">, </w:t>
-      </w:r>
-      <w:proofErr w:type="spellStart"/>
-      <w:r>
-        <w:t>автоматизира</w:t>
-      </w:r>
-      <w:proofErr w:type="spellEnd"/>
-      <w:r>
-        <w:t xml:space="preserve"> </w:t>
-      </w:r>
-      <w:proofErr w:type="spellStart"/>
-      <w:r>
-        <w:t>процеса</w:t>
-      </w:r>
-      <w:proofErr w:type="spellEnd"/>
-      <w:r>
-        <w:t xml:space="preserve"> на </w:t>
-      </w:r>
-      <w:proofErr w:type="spellStart"/>
-      <w:r>
-        <w:t>изграждане</w:t>
-      </w:r>
-      <w:proofErr w:type="spellEnd"/>
-      <w:r>
-        <w:t xml:space="preserve"> на </w:t>
-      </w:r>
-      <w:proofErr w:type="spellStart"/>
-      <w:r>
-        <w:t>проект</w:t>
-      </w:r>
-      <w:proofErr w:type="spellEnd"/>
-      <w:r>
-        <w:t xml:space="preserve"> с Gradle и </w:t>
-      </w:r>
-      <w:proofErr w:type="spellStart"/>
-      <w:r>
-        <w:t>качване</w:t>
-      </w:r>
-      <w:proofErr w:type="spellEnd"/>
-      <w:r>
-        <w:t xml:space="preserve"> на </w:t>
-      </w:r>
-      <w:proofErr w:type="spellStart"/>
-      <w:r>
-        <w:t>резултатните</w:t>
-      </w:r>
-      <w:proofErr w:type="spellEnd"/>
-      <w:r>
-        <w:t xml:space="preserve"> </w:t>
-      </w:r>
-      <w:proofErr w:type="spellStart"/>
-      <w:r>
-        <w:t>артефакти</w:t>
-      </w:r>
-      <w:proofErr w:type="spellEnd"/>
-      <w:r>
-        <w:t xml:space="preserve"> в </w:t>
-      </w:r>
-      <w:proofErr w:type="spellStart"/>
-      <w:r>
-        <w:t>хранилището</w:t>
-      </w:r>
-      <w:proofErr w:type="spellEnd"/>
-      <w:r>
-        <w:t xml:space="preserve">. </w:t>
-      </w:r>
-      <w:proofErr w:type="spellStart"/>
-      <w:r>
-        <w:t>Този</w:t>
-      </w:r>
-      <w:proofErr w:type="spellEnd"/>
-      <w:r>
-        <w:t xml:space="preserve"> </w:t>
-      </w:r>
-      <w:proofErr w:type="spellStart"/>
-      <w:r>
-        <w:t>работен</w:t>
-      </w:r>
-      <w:proofErr w:type="spellEnd"/>
-      <w:r>
-        <w:t xml:space="preserve"> </w:t>
-      </w:r>
-      <w:proofErr w:type="spellStart"/>
-      <w:r>
-        <w:t>поток</w:t>
-      </w:r>
-      <w:proofErr w:type="spellEnd"/>
-      <w:r>
-        <w:t xml:space="preserve"> е </w:t>
-      </w:r>
-      <w:proofErr w:type="spellStart"/>
-      <w:r>
-        <w:t>настроен</w:t>
-      </w:r>
-      <w:proofErr w:type="spellEnd"/>
-      <w:r>
-        <w:t xml:space="preserve"> </w:t>
-      </w:r>
-      <w:proofErr w:type="spellStart"/>
-      <w:r>
-        <w:t>да</w:t>
-      </w:r>
-      <w:proofErr w:type="spellEnd"/>
-      <w:r>
-        <w:t xml:space="preserve"> </w:t>
-      </w:r>
-      <w:proofErr w:type="spellStart"/>
-      <w:r>
-        <w:t>се</w:t>
-      </w:r>
-      <w:proofErr w:type="spellEnd"/>
-      <w:r>
-        <w:t xml:space="preserve"> </w:t>
-      </w:r>
-      <w:proofErr w:type="spellStart"/>
-      <w:r>
-        <w:t>изпълнява</w:t>
-      </w:r>
-      <w:proofErr w:type="spellEnd"/>
-      <w:r>
-        <w:t xml:space="preserve"> </w:t>
-      </w:r>
-      <w:proofErr w:type="spellStart"/>
-      <w:r>
-        <w:t>при</w:t>
-      </w:r>
-      <w:proofErr w:type="spellEnd"/>
-      <w:r>
-        <w:t xml:space="preserve"> </w:t>
-      </w:r>
-      <w:proofErr w:type="spellStart"/>
-      <w:r>
-        <w:t>всеки</w:t>
-      </w:r>
-      <w:proofErr w:type="spellEnd"/>
-      <w:r>
-        <w:t xml:space="preserve"> push </w:t>
-      </w:r>
-      <w:proofErr w:type="spellStart"/>
-      <w:r>
-        <w:t>или</w:t>
-      </w:r>
-      <w:proofErr w:type="spellEnd"/>
-      <w:r>
-        <w:t xml:space="preserve"> pull request </w:t>
-      </w:r>
-      <w:proofErr w:type="spellStart"/>
-      <w:r>
-        <w:t>към</w:t>
-      </w:r>
-      <w:proofErr w:type="spellEnd"/>
-      <w:r>
-        <w:t xml:space="preserve"> </w:t>
-      </w:r>
-      <w:proofErr w:type="spellStart"/>
-      <w:r>
-        <w:t>основния</w:t>
-      </w:r>
-      <w:proofErr w:type="spellEnd"/>
-      <w:r>
-        <w:t xml:space="preserve"> </w:t>
-      </w:r>
-      <w:proofErr w:type="spellStart"/>
-      <w:r>
-        <w:t>клон</w:t>
-      </w:r>
-      <w:proofErr w:type="spellEnd"/>
-      <w:r>
-        <w:t xml:space="preserve"> на </w:t>
-      </w:r>
-      <w:proofErr w:type="spellStart"/>
-      <w:r>
-        <w:t>хранилището</w:t>
-      </w:r>
-      <w:proofErr w:type="spellEnd"/>
-      <w:r>
-        <w:t>.</w:t>
-      </w:r>
-    </w:p>
-    <w:p>
-      <w:pPr>
-        <w:pStyle w:val="NormalWeb"/>
+        <w:jc w:val="both"/>
       </w:pPr>
       <w:proofErr w:type="spellStart"/>
       <w:r>
@@ -1351,9 +3949,9 @@
         </w:rPr>
         <w:lastRenderedPageBreak/>
         <w:drawing>
-          <wp:inline distT="0" distB="0" distL="0" distR="0" wp14:anchorId="42F9F9C7" wp14:editId="1310F0E5">
-            <wp:extent cx="4114800" cy="7268354"/>
-            <wp:effectExtent l="0" t="0" r="0" b="8890"/>
+          <wp:inline distT="0" distB="0" distL="0" distR="0" wp14:anchorId="42F9F9C7" wp14:editId="74E28CB6">
+            <wp:extent cx="4429125" cy="7823574"/>
+            <wp:effectExtent l="0" t="0" r="0" b="6350"/>
             <wp:docPr id="4" name="Picture 4"/>
             <wp:cNvGraphicFramePr>
               <a:graphicFrameLocks xmlns:a="http://schemas.openxmlformats.org/drawingml/2006/main" noChangeAspect="1"/>
@@ -1383,7 +3981,7 @@
                   <pic:spPr bwMode="auto">
                     <a:xfrm>
                       <a:off x="0" y="0"/>
-                      <a:ext cx="4122321" cy="7281638"/>
+                      <a:ext cx="4441084" cy="7844698"/>
                     </a:xfrm>
                     <a:prstGeom prst="rect">
                       <a:avLst/>
@@ -1401,6 +3999,11 @@
       </w:r>
     </w:p>
     <w:p>
+      <w:pPr>
+        <w:rPr>
+          <w:lang w:val="bg-BG"/>
+        </w:rPr>
+      </w:pPr>
       <w:r>
         <w:rPr>
           <w:lang w:val="bg-BG"/>
@@ -1451,17 +4054,13 @@
     <w:p>
       <w:pPr>
         <w:pStyle w:val="Heading3"/>
-      </w:pPr>
-    </w:p>
-    <w:p>
-      <w:pPr>
-        <w:pStyle w:val="Heading3"/>
-        <w:rPr>
-          <w:lang w:val="bg-BG"/>
-        </w:rPr>
-      </w:pPr>
-      <w:proofErr w:type="spellStart"/>
-      <w:r>
+        <w:rPr>
+          <w:lang w:val="bg-BG"/>
+        </w:rPr>
+      </w:pPr>
+      <w:proofErr w:type="spellStart"/>
+      <w:r>
+        <w:lastRenderedPageBreak/>
         <w:t>Обяснение</w:t>
       </w:r>
       <w:proofErr w:type="spellEnd"/>
@@ -4964,6 +7563,9 @@
         <w:pStyle w:val="NormalWeb"/>
         <w:ind w:left="720"/>
         <w:jc w:val="both"/>
+        <w:rPr>
+          <w:lang w:val="bg-BG"/>
+        </w:rPr>
       </w:pPr>
       <w:proofErr w:type="spellStart"/>
       <w:r>
@@ -5271,6 +7873,16 @@
       <w:r>
         <w:t>.</w:t>
       </w:r>
+    </w:p>
+    <w:p>
+      <w:pPr>
+        <w:pStyle w:val="NormalWeb"/>
+        <w:ind w:left="720"/>
+        <w:jc w:val="both"/>
+        <w:rPr>
+          <w:lang w:val="bg-BG"/>
+        </w:rPr>
+      </w:pPr>
     </w:p>
     <w:p>
       <w:pPr>
@@ -8325,6 +10937,119 @@
     </w:lvl>
   </w:abstractNum>
   <w:abstractNum w:abstractNumId="1" w15:restartNumberingAfterBreak="0">
+    <w:nsid w:val="172641E9"/>
+    <w:multiLevelType w:val="multilevel"/>
+    <w:tmpl w:val="A06E2C4A"/>
+    <w:lvl w:ilvl="0">
+      <w:start w:val="1"/>
+      <w:numFmt w:val="decimal"/>
+      <w:lvlText w:val="%1."/>
+      <w:lvlJc w:val="left"/>
+      <w:pPr>
+        <w:tabs>
+          <w:tab w:val="num" w:pos="720"/>
+        </w:tabs>
+        <w:ind w:left="720" w:hanging="360"/>
+      </w:pPr>
+    </w:lvl>
+    <w:lvl w:ilvl="1" w:tentative="1">
+      <w:start w:val="1"/>
+      <w:numFmt w:val="decimal"/>
+      <w:lvlText w:val="%2."/>
+      <w:lvlJc w:val="left"/>
+      <w:pPr>
+        <w:tabs>
+          <w:tab w:val="num" w:pos="1440"/>
+        </w:tabs>
+        <w:ind w:left="1440" w:hanging="360"/>
+      </w:pPr>
+    </w:lvl>
+    <w:lvl w:ilvl="2" w:tentative="1">
+      <w:start w:val="1"/>
+      <w:numFmt w:val="decimal"/>
+      <w:lvlText w:val="%3."/>
+      <w:lvlJc w:val="left"/>
+      <w:pPr>
+        <w:tabs>
+          <w:tab w:val="num" w:pos="2160"/>
+        </w:tabs>
+        <w:ind w:left="2160" w:hanging="360"/>
+      </w:pPr>
+    </w:lvl>
+    <w:lvl w:ilvl="3" w:tentative="1">
+      <w:start w:val="1"/>
+      <w:numFmt w:val="decimal"/>
+      <w:lvlText w:val="%4."/>
+      <w:lvlJc w:val="left"/>
+      <w:pPr>
+        <w:tabs>
+          <w:tab w:val="num" w:pos="2880"/>
+        </w:tabs>
+        <w:ind w:left="2880" w:hanging="360"/>
+      </w:pPr>
+    </w:lvl>
+    <w:lvl w:ilvl="4" w:tentative="1">
+      <w:start w:val="1"/>
+      <w:numFmt w:val="decimal"/>
+      <w:lvlText w:val="%5."/>
+      <w:lvlJc w:val="left"/>
+      <w:pPr>
+        <w:tabs>
+          <w:tab w:val="num" w:pos="3600"/>
+        </w:tabs>
+        <w:ind w:left="3600" w:hanging="360"/>
+      </w:pPr>
+    </w:lvl>
+    <w:lvl w:ilvl="5" w:tentative="1">
+      <w:start w:val="1"/>
+      <w:numFmt w:val="decimal"/>
+      <w:lvlText w:val="%6."/>
+      <w:lvlJc w:val="left"/>
+      <w:pPr>
+        <w:tabs>
+          <w:tab w:val="num" w:pos="4320"/>
+        </w:tabs>
+        <w:ind w:left="4320" w:hanging="360"/>
+      </w:pPr>
+    </w:lvl>
+    <w:lvl w:ilvl="6" w:tentative="1">
+      <w:start w:val="1"/>
+      <w:numFmt w:val="decimal"/>
+      <w:lvlText w:val="%7."/>
+      <w:lvlJc w:val="left"/>
+      <w:pPr>
+        <w:tabs>
+          <w:tab w:val="num" w:pos="5040"/>
+        </w:tabs>
+        <w:ind w:left="5040" w:hanging="360"/>
+      </w:pPr>
+    </w:lvl>
+    <w:lvl w:ilvl="7" w:tentative="1">
+      <w:start w:val="1"/>
+      <w:numFmt w:val="decimal"/>
+      <w:lvlText w:val="%8."/>
+      <w:lvlJc w:val="left"/>
+      <w:pPr>
+        <w:tabs>
+          <w:tab w:val="num" w:pos="5760"/>
+        </w:tabs>
+        <w:ind w:left="5760" w:hanging="360"/>
+      </w:pPr>
+    </w:lvl>
+    <w:lvl w:ilvl="8" w:tentative="1">
+      <w:start w:val="1"/>
+      <w:numFmt w:val="decimal"/>
+      <w:lvlText w:val="%9."/>
+      <w:lvlJc w:val="left"/>
+      <w:pPr>
+        <w:tabs>
+          <w:tab w:val="num" w:pos="6480"/>
+        </w:tabs>
+        <w:ind w:left="6480" w:hanging="360"/>
+      </w:pPr>
+    </w:lvl>
+  </w:abstractNum>
+  <w:abstractNum w:abstractNumId="2" w15:restartNumberingAfterBreak="0">
     <w:nsid w:val="203E2E30"/>
     <w:multiLevelType w:val="multilevel"/>
     <w:tmpl w:val="2AD486FE"/>
@@ -8473,7 +11198,120 @@
       </w:rPr>
     </w:lvl>
   </w:abstractNum>
-  <w:abstractNum w:abstractNumId="2" w15:restartNumberingAfterBreak="0">
+  <w:abstractNum w:abstractNumId="3" w15:restartNumberingAfterBreak="0">
+    <w:nsid w:val="221D5E80"/>
+    <w:multiLevelType w:val="multilevel"/>
+    <w:tmpl w:val="17FC7CCE"/>
+    <w:lvl w:ilvl="0">
+      <w:start w:val="1"/>
+      <w:numFmt w:val="decimal"/>
+      <w:lvlText w:val="%1."/>
+      <w:lvlJc w:val="left"/>
+      <w:pPr>
+        <w:tabs>
+          <w:tab w:val="num" w:pos="720"/>
+        </w:tabs>
+        <w:ind w:left="720" w:hanging="360"/>
+      </w:pPr>
+    </w:lvl>
+    <w:lvl w:ilvl="1" w:tentative="1">
+      <w:start w:val="1"/>
+      <w:numFmt w:val="decimal"/>
+      <w:lvlText w:val="%2."/>
+      <w:lvlJc w:val="left"/>
+      <w:pPr>
+        <w:tabs>
+          <w:tab w:val="num" w:pos="1440"/>
+        </w:tabs>
+        <w:ind w:left="1440" w:hanging="360"/>
+      </w:pPr>
+    </w:lvl>
+    <w:lvl w:ilvl="2" w:tentative="1">
+      <w:start w:val="1"/>
+      <w:numFmt w:val="decimal"/>
+      <w:lvlText w:val="%3."/>
+      <w:lvlJc w:val="left"/>
+      <w:pPr>
+        <w:tabs>
+          <w:tab w:val="num" w:pos="2160"/>
+        </w:tabs>
+        <w:ind w:left="2160" w:hanging="360"/>
+      </w:pPr>
+    </w:lvl>
+    <w:lvl w:ilvl="3" w:tentative="1">
+      <w:start w:val="1"/>
+      <w:numFmt w:val="decimal"/>
+      <w:lvlText w:val="%4."/>
+      <w:lvlJc w:val="left"/>
+      <w:pPr>
+        <w:tabs>
+          <w:tab w:val="num" w:pos="2880"/>
+        </w:tabs>
+        <w:ind w:left="2880" w:hanging="360"/>
+      </w:pPr>
+    </w:lvl>
+    <w:lvl w:ilvl="4" w:tentative="1">
+      <w:start w:val="1"/>
+      <w:numFmt w:val="decimal"/>
+      <w:lvlText w:val="%5."/>
+      <w:lvlJc w:val="left"/>
+      <w:pPr>
+        <w:tabs>
+          <w:tab w:val="num" w:pos="3600"/>
+        </w:tabs>
+        <w:ind w:left="3600" w:hanging="360"/>
+      </w:pPr>
+    </w:lvl>
+    <w:lvl w:ilvl="5" w:tentative="1">
+      <w:start w:val="1"/>
+      <w:numFmt w:val="decimal"/>
+      <w:lvlText w:val="%6."/>
+      <w:lvlJc w:val="left"/>
+      <w:pPr>
+        <w:tabs>
+          <w:tab w:val="num" w:pos="4320"/>
+        </w:tabs>
+        <w:ind w:left="4320" w:hanging="360"/>
+      </w:pPr>
+    </w:lvl>
+    <w:lvl w:ilvl="6" w:tentative="1">
+      <w:start w:val="1"/>
+      <w:numFmt w:val="decimal"/>
+      <w:lvlText w:val="%7."/>
+      <w:lvlJc w:val="left"/>
+      <w:pPr>
+        <w:tabs>
+          <w:tab w:val="num" w:pos="5040"/>
+        </w:tabs>
+        <w:ind w:left="5040" w:hanging="360"/>
+      </w:pPr>
+    </w:lvl>
+    <w:lvl w:ilvl="7" w:tentative="1">
+      <w:start w:val="1"/>
+      <w:numFmt w:val="decimal"/>
+      <w:lvlText w:val="%8."/>
+      <w:lvlJc w:val="left"/>
+      <w:pPr>
+        <w:tabs>
+          <w:tab w:val="num" w:pos="5760"/>
+        </w:tabs>
+        <w:ind w:left="5760" w:hanging="360"/>
+      </w:pPr>
+    </w:lvl>
+    <w:lvl w:ilvl="8" w:tentative="1">
+      <w:start w:val="1"/>
+      <w:numFmt w:val="decimal"/>
+      <w:lvlText w:val="%9."/>
+      <w:lvlJc w:val="left"/>
+      <w:pPr>
+        <w:tabs>
+          <w:tab w:val="num" w:pos="6480"/>
+        </w:tabs>
+        <w:ind w:left="6480" w:hanging="360"/>
+      </w:pPr>
+    </w:lvl>
+  </w:abstractNum>
+  <w:abstractNum w:abstractNumId="4" w15:restartNumberingAfterBreak="0">
     <w:nsid w:val="63870B69"/>
     <w:multiLevelType w:val="hybridMultilevel"/>
     <w:tmpl w:val="CB041478"/>
@@ -8587,12 +11425,18 @@
     </w:lvl>
   </w:abstractNum>
   <w:num w:numId="1" w16cid:durableId="1744571881">
-    <w:abstractNumId w:val="2"/>
+    <w:abstractNumId w:val="4"/>
   </w:num>
   <w:num w:numId="2" w16cid:durableId="205728620">
     <w:abstractNumId w:val="0"/>
   </w:num>
   <w:num w:numId="3" w16cid:durableId="548346562">
+    <w:abstractNumId w:val="2"/>
+  </w:num>
+  <w:num w:numId="4" w16cid:durableId="992291742">
+    <w:abstractNumId w:val="3"/>
+  </w:num>
+  <w:num w:numId="5" w16cid:durableId="731151339">
     <w:abstractNumId w:val="1"/>
   </w:num>
 </w:numbering>

</xml_diff>

<commit_message>
added explaning what user interface and react is
</commit_message>
<xml_diff>
--- a/documentation/Ивайло_Руменов_дипломна_работа.docx
+++ b/documentation/Ивайло_Руменов_дипломна_работа.docx
@@ -215,7 +215,20 @@
           <w:szCs w:val="24"/>
           <w14:ligatures w14:val="none"/>
         </w:rPr>
-        <w:t>Процесор и производителност</w:t>
+        <w:t xml:space="preserve">Процесор и </w:t>
+      </w:r>
+      <w:r>
+        <w:rPr>
+          <w:rFonts w:eastAsia="Times New Roman" w:cs="Times New Roman"/>
+          <w:b/>
+          <w:bCs/>
+          <w:kern w:val="0"/>
+          <w:sz w:val="24"/>
+          <w:szCs w:val="24"/>
+          <w:lang w:val="bg-BG"/>
+          <w14:ligatures w14:val="none"/>
+        </w:rPr>
+        <w:t>производителност</w:t>
       </w:r>
       <w:r>
         <w:rPr>
@@ -6221,7 +6234,7 @@
         <w:rPr>
           <w:lang w:val="bg-BG"/>
         </w:rPr>
-        <w:t xml:space="preserve">Брокер на съобщения </w:t>
+        <w:t>Брокер на съобщения с</w:t>
       </w:r>
       <w:r>
         <w:rPr>
@@ -7253,11 +7266,363 @@
     <w:p>
       <w:pPr>
         <w:pStyle w:val="Normal"/>
-        <w:ind w:firstLine="720"/>
-        <w:rPr/>
-      </w:pPr>
-      <w:r>
-        <w:rPr/>
+        <w:rPr>
+          <w:lang w:val="bg-BG"/>
+        </w:rPr>
+      </w:pPr>
+      <w:r>
+        <w:rPr/>
+      </w:r>
+    </w:p>
+    <w:p>
+      <w:pPr>
+        <w:pStyle w:val="Heading1"/>
+        <w:rPr/>
+      </w:pPr>
+      <w:r>
+        <w:rPr/>
+        <w:t>Потребителски интерфейс</w:t>
+      </w:r>
+    </w:p>
+    <w:p>
+      <w:pPr>
+        <w:pStyle w:val="Normal"/>
+        <w:rPr/>
+      </w:pPr>
+      <w:r>
+        <w:rPr/>
+      </w:r>
+    </w:p>
+    <w:p>
+      <w:pPr>
+        <w:pStyle w:val="Normal"/>
+        <w:rPr/>
+      </w:pPr>
+      <w:r>
+        <w:rPr/>
+        <w:t>Потребителският интерфейс представлява частта от софтуера, с която потребителят взаимодейства директно. Той служи за мост между потребителя и функционалностите на дадена програма или приложение. Интерфейсът включва визуални елементи като бутони, менюта, полета за въвеждане на текст, икони и графики, които улесняват навигацията и изпълнението на задачи.</w:t>
+      </w:r>
+    </w:p>
+    <w:p>
+      <w:pPr>
+        <w:pStyle w:val="Normal"/>
+        <w:rPr/>
+      </w:pPr>
+      <w:r>
+        <w:rPr/>
+        <w:tab/>
+        <w:t xml:space="preserve">Чрез потребителския интерфейс софтуерът предоставя достъп до своите функции по ясен и интуитивен начин. Той играе </w:t>
+      </w:r>
+      <w:r>
+        <w:rPr>
+          <w:lang w:val="bg-BG"/>
+        </w:rPr>
+        <w:t>ключова</w:t>
+      </w:r>
+      <w:r>
+        <w:rPr/>
+        <w:t xml:space="preserve"> роля за потребителското изживяване, като влияе на това колко лесно и приятно потребителят може да използва даденото приложение или система. Добре проектираният потребителски интерфейс прави взаимодействието с софтуера по-ефективно, като намалява броя на грешките и подобрява производителността.</w:t>
+      </w:r>
+    </w:p>
+    <w:p>
+      <w:pPr>
+        <w:pStyle w:val="Normal"/>
+        <w:rPr/>
+      </w:pPr>
+      <w:r>
+        <w:rPr/>
+      </w:r>
+    </w:p>
+    <w:p>
+      <w:pPr>
+        <w:pStyle w:val="Heading2"/>
+        <w:rPr>
+          <w:lang w:val="bg-BG"/>
+        </w:rPr>
+      </w:pPr>
+      <w:r>
+        <w:rPr>
+          <w:lang w:val="bg-BG"/>
+        </w:rPr>
+        <w:tab/>
+        <w:t>Уеб интерфейс</w:t>
+      </w:r>
+    </w:p>
+    <w:p>
+      <w:pPr>
+        <w:pStyle w:val="Normal"/>
+        <w:rPr>
+          <w:lang w:val="bg-BG"/>
+        </w:rPr>
+      </w:pPr>
+      <w:r>
+        <w:rPr>
+          <w:lang w:val="bg-BG"/>
+        </w:rPr>
+      </w:r>
+    </w:p>
+    <w:p>
+      <w:pPr>
+        <w:pStyle w:val="Normal"/>
+        <w:ind w:hanging="0"/>
+        <w:rPr/>
+      </w:pPr>
+      <w:r>
+        <w:rPr/>
+        <w:tab/>
+        <w:t>Уеб интерфейсът представлява интерфейсът, който потребителят използва за взаимодействие с уеб базирани приложения или уебсайтове. Той се зарежда и използва чрез уеб браузър и предоставя визуални и интерактивни елементи като бутони, връзки, форми и менюта, за да улесни навигацията и управлението на съдържанието.</w:t>
+      </w:r>
+    </w:p>
+    <w:p>
+      <w:pPr>
+        <w:pStyle w:val="Normal"/>
+        <w:rPr/>
+      </w:pPr>
+      <w:r>
+        <w:rPr/>
+        <w:tab/>
+        <w:t xml:space="preserve">Чрез уеб интерфейса софтуерът предоставя функционалностите си в достъпен формат, който е независим от конкретна операционна система или устройство. Уеб интерфейсът използва стандартни уеб технологии като HTML, CSS и JavaScript, за да осигури динамично съдържание и интерактивност. Той позволява на потребителя да извършва действия като търсене на информация, попълване на форми, качване на файлове и други, директно през уеб браузъра. </w:t>
+      </w:r>
+      <w:r>
+        <w:rPr>
+          <w:lang w:val="bg-BG"/>
+        </w:rPr>
+        <w:t xml:space="preserve">В проекта за реализация на уеб интерфейс е използван така наречения </w:t>
+      </w:r>
+      <w:r>
+        <w:rPr>
+          <w:lang w:val="en-US"/>
+        </w:rPr>
+        <w:t>front-end framework.</w:t>
+      </w:r>
+    </w:p>
+    <w:p>
+      <w:pPr>
+        <w:pStyle w:val="Normal"/>
+        <w:ind w:hanging="0"/>
+        <w:rPr/>
+      </w:pPr>
+      <w:r>
+        <w:rPr/>
+        <w:tab/>
+        <w:t>Front-end frameworks представляват софтуерни библиотеки, които предоставят готови инструменти и структури за създаване на потребителски интерфейси и изграждане на уеб приложения. Те улесняват процеса на разработка, като предлагат предварително дефинирани компоненти, шаблони и структури, които могат да бъдат използвани повторно.</w:t>
+      </w:r>
+    </w:p>
+    <w:p>
+      <w:pPr>
+        <w:pStyle w:val="Normal"/>
+        <w:ind w:hanging="0"/>
+        <w:rPr/>
+      </w:pPr>
+      <w:r>
+        <w:rPr/>
+        <w:tab/>
+        <w:t xml:space="preserve">Чрез използването на front-end frameworks разработчикът ускорява създаването на уеб приложения, като се фокусира върху специфичната логика и дизайн, вместо да пише всичко от нулата. Тези фреймуъркове включват инструменти за управление на оформление, стилове и динамични елементи, както и за работа с различни устройства и браузъри. Примери за такива фреймуъркове са React, Angular и Vue.js, които предлагат ефективни и добре организирани структури за изграждане на сложни и интерактивни уеб интерфейси. </w:t>
+      </w:r>
+      <w:r>
+        <w:rPr>
+          <w:lang w:val="bg-BG"/>
+        </w:rPr>
+        <w:t xml:space="preserve">За реализацията на проекта е избран </w:t>
+      </w:r>
+      <w:r>
+        <w:rPr>
+          <w:lang w:val="en-US"/>
+        </w:rPr>
+        <w:t xml:space="preserve">React </w:t>
+      </w:r>
+      <w:r>
+        <w:rPr>
+          <w:lang w:val="bg-BG"/>
+        </w:rPr>
+        <w:t>фреймърк.</w:t>
+      </w:r>
+    </w:p>
+    <w:p>
+      <w:pPr>
+        <w:pStyle w:val="Normal"/>
+        <w:ind w:hanging="0"/>
+        <w:rPr/>
+      </w:pPr>
+      <w:r>
+        <w:rPr>
+          <w:lang w:val="bg-BG"/>
+        </w:rPr>
+        <w:tab/>
+        <w:t>React представлява JavaScript библиотека за изграждане на потребителски интерфейси, която се фокусира върху създаването на интерактивни и динамични уеб приложения. Той се използва основно за създаване на компоненти, които могат да се използват повторно и които управляват състоянието на приложението, без да е необходимо презареждане на страницата. React е създаден от Facebook през 2013 година. Той е разработен, за да реши проблемите, свързани с бързото и ефективно обновяване на потребителските интерфейси в големи уеб приложения. Основната идея зад React е концепцията за "виртуален DOM" (Document Object Model), който прави актуализацията на елементите по-бърза и по-ефективна.</w:t>
+      </w:r>
+    </w:p>
+    <w:p>
+      <w:pPr>
+        <w:pStyle w:val="Normal"/>
+        <w:ind w:hanging="0"/>
+        <w:rPr>
+          <w:lang w:val="bg-BG"/>
+        </w:rPr>
+      </w:pPr>
+      <w:r>
+        <w:rPr/>
+      </w:r>
+    </w:p>
+    <w:p>
+      <w:pPr>
+        <w:pStyle w:val="Normal"/>
+        <w:ind w:hanging="0"/>
+        <w:rPr/>
+      </w:pPr>
+      <w:r>
+        <w:rPr>
+          <w:lang w:val="bg-BG"/>
+        </w:rPr>
+        <w:t>Сред основните плюсове на React са:</w:t>
+      </w:r>
+    </w:p>
+    <w:p>
+      <w:pPr>
+        <w:pStyle w:val="Normal"/>
+        <w:numPr>
+          <w:ilvl w:val="0"/>
+          <w:numId w:val="4"/>
+        </w:numPr>
+        <w:rPr/>
+      </w:pPr>
+      <w:r>
+        <w:rPr>
+          <w:lang w:val="bg-BG"/>
+        </w:rPr>
+        <w:t>Бързина и ефективност – благодарение на виртуалния DOM, React оптимизира обновяването на потребителския интерфейс.</w:t>
+      </w:r>
+    </w:p>
+    <w:p>
+      <w:pPr>
+        <w:pStyle w:val="Normal"/>
+        <w:numPr>
+          <w:ilvl w:val="0"/>
+          <w:numId w:val="4"/>
+        </w:numPr>
+        <w:rPr/>
+      </w:pPr>
+      <w:r>
+        <w:rPr>
+          <w:lang w:val="bg-BG"/>
+        </w:rPr>
+        <w:t>Модулност– компонентната структура позволява лесно управление и повторна употреба на код.</w:t>
+      </w:r>
+    </w:p>
+    <w:p>
+      <w:pPr>
+        <w:pStyle w:val="Normal"/>
+        <w:numPr>
+          <w:ilvl w:val="0"/>
+          <w:numId w:val="4"/>
+        </w:numPr>
+        <w:rPr/>
+      </w:pPr>
+      <w:r>
+        <w:rPr>
+          <w:lang w:val="bg-BG"/>
+        </w:rPr>
+        <w:t>Широка екосистема– съществуват много инструменти и библиотеки, които разширяват функционалностите на React.</w:t>
+      </w:r>
+    </w:p>
+    <w:p>
+      <w:pPr>
+        <w:pStyle w:val="Normal"/>
+        <w:numPr>
+          <w:ilvl w:val="0"/>
+          <w:numId w:val="4"/>
+        </w:numPr>
+        <w:rPr/>
+      </w:pPr>
+      <w:r>
+        <w:rPr>
+          <w:lang w:val="bg-BG"/>
+        </w:rPr>
+        <w:t>Голямо и активно общество–  има множество ресурси, документация и готови решения, които помагат на разработчиците.</w:t>
+      </w:r>
+    </w:p>
+    <w:p>
+      <w:pPr>
+        <w:pStyle w:val="Normal"/>
+        <w:rPr>
+          <w:lang w:val="bg-BG"/>
+        </w:rPr>
+      </w:pPr>
+      <w:r>
+        <w:rPr/>
+      </w:r>
+    </w:p>
+    <w:p>
+      <w:pPr>
+        <w:pStyle w:val="Normal"/>
+        <w:ind w:hanging="0"/>
+        <w:rPr/>
+      </w:pPr>
+      <w:r>
+        <w:rPr>
+          <w:lang w:val="bg-BG"/>
+        </w:rPr>
+        <w:t>Като минуси може да се посочат:</w:t>
+      </w:r>
+    </w:p>
+    <w:p>
+      <w:pPr>
+        <w:pStyle w:val="Normal"/>
+        <w:numPr>
+          <w:ilvl w:val="0"/>
+          <w:numId w:val="5"/>
+        </w:numPr>
+        <w:rPr/>
+      </w:pPr>
+      <w:r>
+        <w:rPr>
+          <w:lang w:val="bg-BG"/>
+        </w:rPr>
+        <w:t>Стръмн</w:t>
+      </w:r>
+      <w:r>
+        <w:rPr>
+          <w:lang w:val="en-US"/>
+        </w:rPr>
+        <w:t>o</w:t>
+      </w:r>
+      <w:r>
+        <w:rPr>
+          <w:lang w:val="bg-BG"/>
+        </w:rPr>
+        <w:t xml:space="preserve"> обучение– въпреки че React е мощен, неговото използване може да изисква време за свикване, особено с концепции като JSX и управление на състоянието.</w:t>
+      </w:r>
+    </w:p>
+    <w:p>
+      <w:pPr>
+        <w:pStyle w:val="Normal"/>
+        <w:numPr>
+          <w:ilvl w:val="0"/>
+          <w:numId w:val="5"/>
+        </w:numPr>
+        <w:rPr/>
+      </w:pPr>
+      <w:r>
+        <w:rPr>
+          <w:lang w:val="bg-BG"/>
+        </w:rPr>
+        <w:t>Бързо променяща се екосистема– React и свързаните с него инструменти се обновяват често, което може да доведе до необходимост от постоянно учене и адаптация.</w:t>
+      </w:r>
+    </w:p>
+    <w:p>
+      <w:pPr>
+        <w:pStyle w:val="Normal"/>
+        <w:numPr>
+          <w:ilvl w:val="0"/>
+          <w:numId w:val="5"/>
+        </w:numPr>
+        <w:rPr/>
+      </w:pPr>
+      <w:r>
+        <w:rPr>
+          <w:lang w:val="bg-BG"/>
+        </w:rPr>
+        <w:t>Не е пълен фреймуърк– React е само библиотека за изграждане на интерфейси, затова често е необходимо да се използват допълнителни инструменти за други аспекти на приложението, като маршрутизация и управление на състоянието.</w:t>
       </w:r>
     </w:p>
     <w:p>
@@ -7997,6 +8362,280 @@
   <w:abstractNum w:abstractNumId="4">
     <w:lvl w:ilvl="0">
       <w:start w:val="1"/>
+      <w:numFmt w:val="bullet"/>
+      <w:lvlText w:val=""/>
+      <w:lvlJc w:val="left"/>
+      <w:pPr>
+        <w:tabs>
+          <w:tab w:val="num" w:pos="720"/>
+        </w:tabs>
+        <w:ind w:left="720" w:hanging="360"/>
+      </w:pPr>
+      <w:rPr>
+        <w:rFonts w:ascii="Symbol" w:hAnsi="Symbol" w:cs="Symbol" w:hint="default"/>
+      </w:rPr>
+    </w:lvl>
+    <w:lvl w:ilvl="1">
+      <w:start w:val="1"/>
+      <w:numFmt w:val="bullet"/>
+      <w:lvlText w:val="◦"/>
+      <w:lvlJc w:val="left"/>
+      <w:pPr>
+        <w:tabs>
+          <w:tab w:val="num" w:pos="1080"/>
+        </w:tabs>
+        <w:ind w:left="1080" w:hanging="360"/>
+      </w:pPr>
+      <w:rPr>
+        <w:rFonts w:ascii="OpenSymbol" w:hAnsi="OpenSymbol" w:cs="OpenSymbol" w:hint="default"/>
+      </w:rPr>
+    </w:lvl>
+    <w:lvl w:ilvl="2">
+      <w:start w:val="1"/>
+      <w:numFmt w:val="bullet"/>
+      <w:lvlText w:val="▪"/>
+      <w:lvlJc w:val="left"/>
+      <w:pPr>
+        <w:tabs>
+          <w:tab w:val="num" w:pos="1440"/>
+        </w:tabs>
+        <w:ind w:left="1440" w:hanging="360"/>
+      </w:pPr>
+      <w:rPr>
+        <w:rFonts w:ascii="OpenSymbol" w:hAnsi="OpenSymbol" w:cs="OpenSymbol" w:hint="default"/>
+      </w:rPr>
+    </w:lvl>
+    <w:lvl w:ilvl="3">
+      <w:start w:val="1"/>
+      <w:numFmt w:val="bullet"/>
+      <w:lvlText w:val=""/>
+      <w:lvlJc w:val="left"/>
+      <w:pPr>
+        <w:tabs>
+          <w:tab w:val="num" w:pos="1800"/>
+        </w:tabs>
+        <w:ind w:left="1800" w:hanging="360"/>
+      </w:pPr>
+      <w:rPr>
+        <w:rFonts w:ascii="Symbol" w:hAnsi="Symbol" w:cs="Symbol" w:hint="default"/>
+      </w:rPr>
+    </w:lvl>
+    <w:lvl w:ilvl="4">
+      <w:start w:val="1"/>
+      <w:numFmt w:val="bullet"/>
+      <w:lvlText w:val="◦"/>
+      <w:lvlJc w:val="left"/>
+      <w:pPr>
+        <w:tabs>
+          <w:tab w:val="num" w:pos="2160"/>
+        </w:tabs>
+        <w:ind w:left="2160" w:hanging="360"/>
+      </w:pPr>
+      <w:rPr>
+        <w:rFonts w:ascii="OpenSymbol" w:hAnsi="OpenSymbol" w:cs="OpenSymbol" w:hint="default"/>
+      </w:rPr>
+    </w:lvl>
+    <w:lvl w:ilvl="5">
+      <w:start w:val="1"/>
+      <w:numFmt w:val="bullet"/>
+      <w:lvlText w:val="▪"/>
+      <w:lvlJc w:val="left"/>
+      <w:pPr>
+        <w:tabs>
+          <w:tab w:val="num" w:pos="2520"/>
+        </w:tabs>
+        <w:ind w:left="2520" w:hanging="360"/>
+      </w:pPr>
+      <w:rPr>
+        <w:rFonts w:ascii="OpenSymbol" w:hAnsi="OpenSymbol" w:cs="OpenSymbol" w:hint="default"/>
+      </w:rPr>
+    </w:lvl>
+    <w:lvl w:ilvl="6">
+      <w:start w:val="1"/>
+      <w:numFmt w:val="bullet"/>
+      <w:lvlText w:val=""/>
+      <w:lvlJc w:val="left"/>
+      <w:pPr>
+        <w:tabs>
+          <w:tab w:val="num" w:pos="2880"/>
+        </w:tabs>
+        <w:ind w:left="2880" w:hanging="360"/>
+      </w:pPr>
+      <w:rPr>
+        <w:rFonts w:ascii="Symbol" w:hAnsi="Symbol" w:cs="Symbol" w:hint="default"/>
+      </w:rPr>
+    </w:lvl>
+    <w:lvl w:ilvl="7">
+      <w:start w:val="1"/>
+      <w:numFmt w:val="bullet"/>
+      <w:lvlText w:val="◦"/>
+      <w:lvlJc w:val="left"/>
+      <w:pPr>
+        <w:tabs>
+          <w:tab w:val="num" w:pos="3240"/>
+        </w:tabs>
+        <w:ind w:left="3240" w:hanging="360"/>
+      </w:pPr>
+      <w:rPr>
+        <w:rFonts w:ascii="OpenSymbol" w:hAnsi="OpenSymbol" w:cs="OpenSymbol" w:hint="default"/>
+      </w:rPr>
+    </w:lvl>
+    <w:lvl w:ilvl="8">
+      <w:start w:val="1"/>
+      <w:numFmt w:val="bullet"/>
+      <w:lvlText w:val="▪"/>
+      <w:lvlJc w:val="left"/>
+      <w:pPr>
+        <w:tabs>
+          <w:tab w:val="num" w:pos="3600"/>
+        </w:tabs>
+        <w:ind w:left="3600" w:hanging="360"/>
+      </w:pPr>
+      <w:rPr>
+        <w:rFonts w:ascii="OpenSymbol" w:hAnsi="OpenSymbol" w:cs="OpenSymbol" w:hint="default"/>
+      </w:rPr>
+    </w:lvl>
+  </w:abstractNum>
+  <w:abstractNum w:abstractNumId="5">
+    <w:lvl w:ilvl="0">
+      <w:start w:val="1"/>
+      <w:numFmt w:val="bullet"/>
+      <w:lvlText w:val=""/>
+      <w:lvlJc w:val="left"/>
+      <w:pPr>
+        <w:tabs>
+          <w:tab w:val="num" w:pos="720"/>
+        </w:tabs>
+        <w:ind w:left="720" w:hanging="360"/>
+      </w:pPr>
+      <w:rPr>
+        <w:rFonts w:ascii="Symbol" w:hAnsi="Symbol" w:cs="Symbol" w:hint="default"/>
+      </w:rPr>
+    </w:lvl>
+    <w:lvl w:ilvl="1">
+      <w:start w:val="1"/>
+      <w:numFmt w:val="bullet"/>
+      <w:lvlText w:val="◦"/>
+      <w:lvlJc w:val="left"/>
+      <w:pPr>
+        <w:tabs>
+          <w:tab w:val="num" w:pos="1080"/>
+        </w:tabs>
+        <w:ind w:left="1080" w:hanging="360"/>
+      </w:pPr>
+      <w:rPr>
+        <w:rFonts w:ascii="OpenSymbol" w:hAnsi="OpenSymbol" w:cs="OpenSymbol" w:hint="default"/>
+      </w:rPr>
+    </w:lvl>
+    <w:lvl w:ilvl="2">
+      <w:start w:val="1"/>
+      <w:numFmt w:val="bullet"/>
+      <w:lvlText w:val="▪"/>
+      <w:lvlJc w:val="left"/>
+      <w:pPr>
+        <w:tabs>
+          <w:tab w:val="num" w:pos="1440"/>
+        </w:tabs>
+        <w:ind w:left="1440" w:hanging="360"/>
+      </w:pPr>
+      <w:rPr>
+        <w:rFonts w:ascii="OpenSymbol" w:hAnsi="OpenSymbol" w:cs="OpenSymbol" w:hint="default"/>
+      </w:rPr>
+    </w:lvl>
+    <w:lvl w:ilvl="3">
+      <w:start w:val="1"/>
+      <w:numFmt w:val="bullet"/>
+      <w:lvlText w:val=""/>
+      <w:lvlJc w:val="left"/>
+      <w:pPr>
+        <w:tabs>
+          <w:tab w:val="num" w:pos="1800"/>
+        </w:tabs>
+        <w:ind w:left="1800" w:hanging="360"/>
+      </w:pPr>
+      <w:rPr>
+        <w:rFonts w:ascii="Symbol" w:hAnsi="Symbol" w:cs="Symbol" w:hint="default"/>
+      </w:rPr>
+    </w:lvl>
+    <w:lvl w:ilvl="4">
+      <w:start w:val="1"/>
+      <w:numFmt w:val="bullet"/>
+      <w:lvlText w:val="◦"/>
+      <w:lvlJc w:val="left"/>
+      <w:pPr>
+        <w:tabs>
+          <w:tab w:val="num" w:pos="2160"/>
+        </w:tabs>
+        <w:ind w:left="2160" w:hanging="360"/>
+      </w:pPr>
+      <w:rPr>
+        <w:rFonts w:ascii="OpenSymbol" w:hAnsi="OpenSymbol" w:cs="OpenSymbol" w:hint="default"/>
+      </w:rPr>
+    </w:lvl>
+    <w:lvl w:ilvl="5">
+      <w:start w:val="1"/>
+      <w:numFmt w:val="bullet"/>
+      <w:lvlText w:val="▪"/>
+      <w:lvlJc w:val="left"/>
+      <w:pPr>
+        <w:tabs>
+          <w:tab w:val="num" w:pos="2520"/>
+        </w:tabs>
+        <w:ind w:left="2520" w:hanging="360"/>
+      </w:pPr>
+      <w:rPr>
+        <w:rFonts w:ascii="OpenSymbol" w:hAnsi="OpenSymbol" w:cs="OpenSymbol" w:hint="default"/>
+      </w:rPr>
+    </w:lvl>
+    <w:lvl w:ilvl="6">
+      <w:start w:val="1"/>
+      <w:numFmt w:val="bullet"/>
+      <w:lvlText w:val=""/>
+      <w:lvlJc w:val="left"/>
+      <w:pPr>
+        <w:tabs>
+          <w:tab w:val="num" w:pos="2880"/>
+        </w:tabs>
+        <w:ind w:left="2880" w:hanging="360"/>
+      </w:pPr>
+      <w:rPr>
+        <w:rFonts w:ascii="Symbol" w:hAnsi="Symbol" w:cs="Symbol" w:hint="default"/>
+      </w:rPr>
+    </w:lvl>
+    <w:lvl w:ilvl="7">
+      <w:start w:val="1"/>
+      <w:numFmt w:val="bullet"/>
+      <w:lvlText w:val="◦"/>
+      <w:lvlJc w:val="left"/>
+      <w:pPr>
+        <w:tabs>
+          <w:tab w:val="num" w:pos="3240"/>
+        </w:tabs>
+        <w:ind w:left="3240" w:hanging="360"/>
+      </w:pPr>
+      <w:rPr>
+        <w:rFonts w:ascii="OpenSymbol" w:hAnsi="OpenSymbol" w:cs="OpenSymbol" w:hint="default"/>
+      </w:rPr>
+    </w:lvl>
+    <w:lvl w:ilvl="8">
+      <w:start w:val="1"/>
+      <w:numFmt w:val="bullet"/>
+      <w:lvlText w:val="▪"/>
+      <w:lvlJc w:val="left"/>
+      <w:pPr>
+        <w:tabs>
+          <w:tab w:val="num" w:pos="3600"/>
+        </w:tabs>
+        <w:ind w:left="3600" w:hanging="360"/>
+      </w:pPr>
+      <w:rPr>
+        <w:rFonts w:ascii="OpenSymbol" w:hAnsi="OpenSymbol" w:cs="OpenSymbol" w:hint="default"/>
+      </w:rPr>
+    </w:lvl>
+  </w:abstractNum>
+  <w:abstractNum w:abstractNumId="6">
+    <w:lvl w:ilvl="0">
+      <w:start w:val="1"/>
       <w:numFmt w:val="none"/>
       <w:suff w:val="nothing"/>
       <w:lvlText w:val=""/>
@@ -8124,6 +8763,12 @@
   </w:num>
   <w:num w:numId="4">
     <w:abstractNumId w:val="4"/>
+  </w:num>
+  <w:num w:numId="5">
+    <w:abstractNumId w:val="5"/>
+  </w:num>
+  <w:num w:numId="6">
+    <w:abstractNumId w:val="6"/>
   </w:num>
 </w:numbering>
 </file>
@@ -8799,6 +9444,13 @@
     <w:rsid w:val="007f1c55"/>
     <w:rPr/>
   </w:style>
+  <w:style w:type="character" w:styleId="Bullets">
+    <w:name w:val="Bullets"/>
+    <w:qFormat/>
+    <w:rPr>
+      <w:rFonts w:ascii="OpenSymbol" w:hAnsi="OpenSymbol" w:eastAsia="OpenSymbol" w:cs="OpenSymbol"/>
+    </w:rPr>
+  </w:style>
   <w:style w:type="paragraph" w:styleId="Heading">
     <w:name w:val="Heading"/>
     <w:basedOn w:val="Normal"/>

</xml_diff>

<commit_message>
finished ui and ux
</commit_message>
<xml_diff>
--- a/documentation/Ивайло_Руменов_дипломна_работа.docx
+++ b/documentation/Ивайло_Руменов_дипломна_работа.docx
@@ -1453,7 +1453,13 @@
         </w:rPr>
       </w:pPr>
       <w:r>
-        <w:rPr/>
+        <w:rPr>
+          <w:rFonts w:eastAsia="Times New Roman" w:cs="Times New Roman"/>
+          <w:kern w:val="0"/>
+          <w:sz w:val="24"/>
+          <w:szCs w:val="24"/>
+          <w14:ligatures w14:val="none"/>
+        </w:rPr>
       </w:r>
     </w:p>
     <w:p>
@@ -1469,7 +1475,13 @@
         </w:rPr>
       </w:pPr>
       <w:r>
-        <w:rPr/>
+        <w:rPr>
+          <w:rFonts w:eastAsia="Times New Roman" w:cs="Times New Roman"/>
+          <w:kern w:val="0"/>
+          <w:sz w:val="24"/>
+          <w:szCs w:val="24"/>
+          <w14:ligatures w14:val="none"/>
+        </w:rPr>
       </w:r>
     </w:p>
     <w:p>
@@ -1485,7 +1497,13 @@
         </w:rPr>
       </w:pPr>
       <w:r>
-        <w:rPr/>
+        <w:rPr>
+          <w:rFonts w:eastAsia="Times New Roman" w:cs="Times New Roman"/>
+          <w:kern w:val="0"/>
+          <w:sz w:val="24"/>
+          <w:szCs w:val="24"/>
+          <w14:ligatures w14:val="none"/>
+        </w:rPr>
       </w:r>
     </w:p>
     <w:p>
@@ -1501,7 +1519,13 @@
         </w:rPr>
       </w:pPr>
       <w:r>
-        <w:rPr/>
+        <w:rPr>
+          <w:rFonts w:eastAsia="Times New Roman" w:cs="Times New Roman"/>
+          <w:kern w:val="0"/>
+          <w:sz w:val="24"/>
+          <w:szCs w:val="24"/>
+          <w14:ligatures w14:val="none"/>
+        </w:rPr>
       </w:r>
     </w:p>
     <w:p>
@@ -1517,7 +1541,13 @@
         </w:rPr>
       </w:pPr>
       <w:r>
-        <w:rPr/>
+        <w:rPr>
+          <w:rFonts w:eastAsia="Times New Roman" w:cs="Times New Roman"/>
+          <w:kern w:val="0"/>
+          <w:sz w:val="24"/>
+          <w:szCs w:val="24"/>
+          <w14:ligatures w14:val="none"/>
+        </w:rPr>
       </w:r>
     </w:p>
     <w:p>
@@ -1533,7 +1563,13 @@
         </w:rPr>
       </w:pPr>
       <w:r>
-        <w:rPr/>
+        <w:rPr>
+          <w:rFonts w:eastAsia="Times New Roman" w:cs="Times New Roman"/>
+          <w:kern w:val="0"/>
+          <w:sz w:val="24"/>
+          <w:szCs w:val="24"/>
+          <w14:ligatures w14:val="none"/>
+        </w:rPr>
       </w:r>
     </w:p>
     <w:p>
@@ -1549,7 +1585,13 @@
         </w:rPr>
       </w:pPr>
       <w:r>
-        <w:rPr/>
+        <w:rPr>
+          <w:rFonts w:eastAsia="Times New Roman" w:cs="Times New Roman"/>
+          <w:kern w:val="0"/>
+          <w:sz w:val="24"/>
+          <w:szCs w:val="24"/>
+          <w14:ligatures w14:val="none"/>
+        </w:rPr>
       </w:r>
     </w:p>
     <w:p>
@@ -1565,7 +1607,13 @@
         </w:rPr>
       </w:pPr>
       <w:r>
-        <w:rPr/>
+        <w:rPr>
+          <w:rFonts w:eastAsia="Times New Roman" w:cs="Times New Roman"/>
+          <w:kern w:val="0"/>
+          <w:sz w:val="24"/>
+          <w:szCs w:val="24"/>
+          <w14:ligatures w14:val="none"/>
+        </w:rPr>
       </w:r>
     </w:p>
     <w:p>
@@ -6124,7 +6172,9 @@
         </w:rPr>
       </w:pPr>
       <w:r>
-        <w:rPr/>
+        <w:rPr>
+          <w:lang w:val="bg-BG"/>
+        </w:rPr>
       </w:r>
     </w:p>
     <w:p>
@@ -6166,13 +6216,7 @@
           <w:lang w:val="bg-BG"/>
         </w:rPr>
         <w:tab/>
-        <w:t>РЕСТ (</w:t>
-      </w:r>
-      <w:r>
-        <w:rPr>
-          <w:lang w:val="bg-BG"/>
-        </w:rPr>
-        <w:t>Representational State Transfer</w:t>
+        <w:t>РЕСТ (Representational State Transfer</w:t>
       </w:r>
       <w:r>
         <w:rPr>
@@ -7271,7 +7315,9 @@
         </w:rPr>
       </w:pPr>
       <w:r>
-        <w:rPr/>
+        <w:rPr>
+          <w:lang w:val="bg-BG"/>
+        </w:rPr>
       </w:r>
     </w:p>
     <w:p>
@@ -7311,26 +7357,436 @@
       <w:r>
         <w:rPr/>
         <w:tab/>
-        <w:t xml:space="preserve">Чрез потребителския интерфейс софтуерът предоставя достъп до своите функции по ясен и интуитивен начин. Той играе </w:t>
-      </w:r>
-      <w:r>
-        <w:rPr>
-          <w:lang w:val="bg-BG"/>
-        </w:rPr>
-        <w:t>ключова</w:t>
-      </w:r>
-      <w:r>
-        <w:rPr/>
-        <w:t xml:space="preserve"> роля за потребителското изживяване, като влияе на това колко лесно и приятно потребителят може да използва даденото приложение или система. Добре проектираният потребителски интерфейс прави взаимодействието с софтуера по-ефективно, като намалява броя на грешките и подобрява производителността.</w:t>
-      </w:r>
-    </w:p>
-    <w:p>
-      <w:pPr>
-        <w:pStyle w:val="Normal"/>
-        <w:rPr/>
-      </w:pPr>
-      <w:r>
-        <w:rPr/>
+        <w:t>Чрез потребителския интерфейс софтуерът предоставя достъп до своите функции по ясен и интуитивен начин. Той играе ключова роля за потребителското изживяване, като влияе на това колко лесно и приятно потребителят може да използва даденото приложение или система. Добре проектираният потребителски интерфейс прави взаимодействието с софтуера по-ефективно, като намалява броя на грешките и подобрява производителността.</w:t>
+      </w:r>
+    </w:p>
+    <w:p>
+      <w:pPr>
+        <w:pStyle w:val="Normal"/>
+        <w:rPr/>
+      </w:pPr>
+      <w:r>
+        <w:rPr/>
+      </w:r>
+    </w:p>
+    <w:p>
+      <w:pPr>
+        <w:pStyle w:val="Heading2"/>
+        <w:rPr>
+          <w:lang w:val="en-US"/>
+        </w:rPr>
+      </w:pPr>
+      <w:r>
+        <w:rPr>
+          <w:lang w:val="en-US"/>
+        </w:rPr>
+        <w:tab/>
+        <w:t>UI/UX</w:t>
+      </w:r>
+    </w:p>
+    <w:p>
+      <w:pPr>
+        <w:pStyle w:val="Normal"/>
+        <w:rPr>
+          <w:lang w:val="en-US"/>
+        </w:rPr>
+      </w:pPr>
+      <w:r>
+        <w:rPr>
+          <w:lang w:val="en-US"/>
+        </w:rPr>
+      </w:r>
+    </w:p>
+    <w:p>
+      <w:pPr>
+        <w:pStyle w:val="Normal"/>
+        <w:rPr>
+          <w:lang w:val="en-US"/>
+        </w:rPr>
+      </w:pPr>
+      <w:r>
+        <w:rPr>
+          <w:lang w:val="en-US"/>
+        </w:rPr>
+        <w:t>UI (User Interface) и UX (User Experience) са два свързани, но различни аспекта на дизайна, които засягат взаимодействието на потребителя със софтуер или продукт. UI (User Interface) се отнася до визуалната част на продукта, тоест как изглежда и как потребителят взаимодейства с него. Това включва елементи като бутони, менюта, икони, цветове, типография и оформление. Основната цел на UI дизайна е да направи интерфейса привлекателен, интуитивен и лесен за използване. UI дизайнът се фокусира върху естетиката и върху това как потребителят вижда и използва елементите на интерфейса. UX (User Experience) се отнася до цялостното изживяване на потребителя при взаимодействие с продукта или услугата. Това включва усещанията, емоциите и удовлетвореността на потребителя, както и това колко лесно той постига целите си в рамките на продукта. UX дизайнът обхваща не само интерфейса, но и структурата, навигацията и логиката зад продукта, така че взаимодействието да бъде възможно най-приятно и ефективно. Целта на UX е да осигури лесна, логична и полезна интеракция. Връзката между UI и UX е, че те са взаимно зависими. Докато UX се фокусира върху това как продуктът работи и как потребителят го преживява, UI се занимава с това как той изглежда и как се използва визуално. Добрата UX без добре изпълнен UI може да доведе до функционален, но неестетичен продукт, докато добрият UI без правилен UX може да направи продукта красив, но труден за използване. Идеалният баланс между тях осигурява както приятна визия, така и удобство при използване.</w:t>
+      </w:r>
+    </w:p>
+    <w:p>
+      <w:pPr>
+        <w:pStyle w:val="Normal"/>
+        <w:rPr>
+          <w:lang w:val="en-US"/>
+        </w:rPr>
+      </w:pPr>
+      <w:r>
+        <w:rPr>
+          <w:lang w:val="en-US"/>
+        </w:rPr>
+        <w:tab/>
+      </w:r>
+      <w:r>
+        <w:rPr>
+          <w:lang w:val="bg-BG"/>
+        </w:rPr>
+        <w:t xml:space="preserve">В проекта </w:t>
+      </w:r>
+      <w:r>
+        <w:rPr>
+          <w:lang w:val="en-US"/>
+        </w:rPr>
+        <w:t xml:space="preserve">UI/UX </w:t>
+      </w:r>
+      <w:r>
+        <w:rPr>
+          <w:lang w:val="bg-BG"/>
+        </w:rPr>
+        <w:t xml:space="preserve">е помислен и установен след дълги консултации с предметната зона и експерти в нея. Когато се задава </w:t>
+      </w:r>
+      <w:r>
+        <w:rPr>
+          <w:lang w:val="en-US"/>
+        </w:rPr>
+        <w:t xml:space="preserve">UX </w:t>
+      </w:r>
+      <w:r>
+        <w:rPr>
+          <w:lang w:val="bg-BG"/>
+        </w:rPr>
+        <w:t>посоката на софтуера първо трябва да разпишем ключовите елементи, които</w:t>
+      </w:r>
+      <w:r>
+        <w:rPr>
+          <w:lang w:val="en-US"/>
+        </w:rPr>
+        <w:t xml:space="preserve"> </w:t>
+      </w:r>
+      <w:r>
+        <w:rPr>
+          <w:lang w:val="bg-BG"/>
+        </w:rPr>
+        <w:t>софтуера притежава. Тези ключови елементи са от голяма час от пазарната оценка разгледана в предишна глава. Когато се разполага с такава пазарна оценка се предвижда спрямо конкуренцията какви са клиентските очаквания от самия софтуер. В тези очаквания фигурират: функционалности, разположение на итеративните елементи на интерфейса и цветовите наклонности към елементи от интерфейса. Тези клиентски наклонности са строго свързани с пазара в който се намира софтуера. Крайния клиент винаги търси нещо сходно до продукт, който ползва или нещо поне познато за него. Това се отнася към всички групи софтуер. Например социалните меди</w:t>
+      </w:r>
+      <w:r>
+        <w:rPr>
+          <w:lang w:val="bg-BG"/>
+        </w:rPr>
+        <w:t>и</w:t>
+      </w:r>
+      <w:r>
+        <w:rPr>
+          <w:lang w:val="bg-BG"/>
+        </w:rPr>
+        <w:t xml:space="preserve"> които имат много сходни функционалности: </w:t>
+      </w:r>
+      <w:r>
+        <w:rPr>
+          <w:lang w:val="bg-BG"/>
+        </w:rPr>
+        <w:t>създаване на публикации, качване на снимки, чатове с приятели. Както и повечето социални мрежи имат сходни цветове.</w:t>
+      </w:r>
+    </w:p>
+    <w:p>
+      <w:pPr>
+        <w:pStyle w:val="Normal"/>
+        <w:rPr>
+          <w:lang w:val="en-US"/>
+        </w:rPr>
+      </w:pPr>
+      <w:r>
+        <w:rPr>
+          <w:lang w:val="bg-BG"/>
+        </w:rPr>
+        <w:tab/>
+      </w:r>
+    </w:p>
+    <w:p>
+      <w:pPr>
+        <w:pStyle w:val="Normal"/>
+        <w:rPr>
+          <w:lang w:val="en-US"/>
+        </w:rPr>
+      </w:pPr>
+      <w:r>
+        <w:rPr/>
+      </w:r>
+    </w:p>
+    <w:p>
+      <w:pPr>
+        <w:pStyle w:val="Normal"/>
+        <w:rPr>
+          <w:lang w:val="en-US"/>
+        </w:rPr>
+      </w:pPr>
+      <w:r>
+        <w:rPr>
+          <w:lang w:val="bg-BG"/>
+        </w:rPr>
+        <w:tab/>
+        <w:t xml:space="preserve">Официалния документ за вкарване на тези правила към </w:t>
+      </w:r>
+      <w:r>
+        <w:rPr>
+          <w:lang w:val="en-US"/>
+        </w:rPr>
+        <w:t xml:space="preserve">UI </w:t>
+      </w:r>
+      <w:r>
+        <w:rPr>
+          <w:lang w:val="bg-BG"/>
+        </w:rPr>
+        <w:t xml:space="preserve">и </w:t>
+      </w:r>
+      <w:r>
+        <w:rPr>
+          <w:lang w:val="en-US"/>
+        </w:rPr>
+        <w:t xml:space="preserve">UX </w:t>
+      </w:r>
+      <w:r>
+        <w:rPr>
+          <w:lang w:val="bg-BG"/>
+        </w:rPr>
+        <w:t xml:space="preserve">се нарича таблица със стилове( </w:t>
+      </w:r>
+      <w:r>
+        <w:rPr>
+          <w:lang w:val="en-US"/>
+        </w:rPr>
+        <w:t>style sheet</w:t>
+      </w:r>
+      <w:r>
+        <w:rPr>
+          <w:lang w:val="bg-BG"/>
+        </w:rPr>
+        <w:t>). S</w:t>
+      </w:r>
+      <w:r>
+        <w:rPr>
+          <w:lang w:val="en-US"/>
+        </w:rPr>
+        <w:t xml:space="preserve">tyle sheet </w:t>
+      </w:r>
+      <w:r>
+        <w:rPr>
+          <w:lang w:val="bg-BG"/>
+        </w:rPr>
+        <w:t>представлява документ или файл, който определя визуалните стилове и оформления за потребителския интерфейс (UI) на даден софтуер. Той съдържа правила за това как различни елементи на интерфейса, като бутони, заглавия, текстови полета и фонове, трябва да изглеждат и какви цветове, шрифтове и размери да използват. В контекста на уеб разработката, най-често се използва CSS (Cascading Style Sheets), за да се описват стиловете на HTML елементи. S</w:t>
+      </w:r>
+      <w:r>
+        <w:rPr>
+          <w:lang w:val="en-US"/>
+        </w:rPr>
+        <w:t xml:space="preserve">tyle sheet </w:t>
+      </w:r>
+      <w:r>
+        <w:rPr>
+          <w:lang w:val="bg-BG"/>
+        </w:rPr>
+        <w:t xml:space="preserve"> се използва за осигуряване на консистентност и единство в дизайна на UI. Когато всеки елемент от интерфейса следва едни и същи стилови правила, потребителят получава по-последователно и приятно изживяване (UX). Разработчиците и дизайнерите използват s</w:t>
+      </w:r>
+      <w:r>
+        <w:rPr>
+          <w:lang w:val="en-US"/>
+        </w:rPr>
+        <w:t xml:space="preserve">tyle sheet </w:t>
+      </w:r>
+      <w:r>
+        <w:rPr>
+          <w:lang w:val="bg-BG"/>
+        </w:rPr>
+        <w:t xml:space="preserve">, за да отделят визуалните аспекти на софтуера от неговата логика и функционалност, което прави поддръжката и актуализацията на интерфейса по-лесна и ефективна. За проекта е създаден </w:t>
+      </w:r>
+      <w:r>
+        <w:rPr>
+          <w:lang w:val="en-US"/>
+        </w:rPr>
+        <w:t xml:space="preserve">style sheet </w:t>
+      </w:r>
+      <w:r>
+        <w:rPr>
+          <w:lang w:val="bg-BG"/>
+        </w:rPr>
+        <w:t xml:space="preserve">спрямо всички изисквани и проучвания по пазара, клиентите и конкуренцията (фиг. </w:t>
+      </w:r>
+      <w:r>
+        <w:rPr>
+          <w:lang w:val="en-US"/>
+        </w:rPr>
+        <w:t>Xtxty</w:t>
+      </w:r>
+      <w:r>
+        <w:rPr>
+          <w:lang w:val="bg-BG"/>
+        </w:rPr>
+        <w:t xml:space="preserve">). </w:t>
+      </w:r>
+    </w:p>
+    <w:p>
+      <w:pPr>
+        <w:pStyle w:val="Normal"/>
+        <w:rPr>
+          <w:lang w:val="en-US"/>
+        </w:rPr>
+      </w:pPr>
+      <w:r>
+        <w:rPr>
+          <w:lang w:val="bg-BG"/>
+        </w:rPr>
+        <w:tab/>
+      </w:r>
+      <w:r>
+        <w:rPr>
+          <w:lang w:val="en-US"/>
+        </w:rPr>
+        <w:t xml:space="preserve">Шрифтът Kavoon </w:t>
+      </w:r>
+      <w:r>
+        <w:rPr>
+          <w:lang w:val="bg-BG"/>
+        </w:rPr>
+        <w:t xml:space="preserve">използван като главен в проекта </w:t>
+      </w:r>
+      <w:r>
+        <w:rPr>
+          <w:lang w:val="bg-BG"/>
+        </w:rPr>
+        <w:t xml:space="preserve">и </w:t>
+      </w:r>
+      <w:r>
+        <w:rPr>
+          <w:lang w:val="en-US"/>
+        </w:rPr>
+        <w:t>е създаден от полската дизайнерка Виктория Грабовска и представлява декоративен дисплей шрифт, вдъхновен от експерименти с четка и мастило. Kavoon се отличава със своята игрива и позитивна визия, правейки думите по-изразителни и живи. Шрифтът е подходящ за заглавия или друг текст, който изисква по-големи размери, като може да се използва за уеб и печатни проекти. Основната му цел е да придаде индивидуалност и визуална привлекателност на дизайна, като често се използва за лога, плакати и други проекти, които изискват артистичен или ретро вид. Той е безплатен за лична и комерсиална употреба, като се разпространява под лиценз OFL (Open Font License), което позволява свободно използване и разпространение.</w:t>
+      </w:r>
+    </w:p>
+    <w:p>
+      <w:pPr>
+        <w:pStyle w:val="Normal"/>
+        <w:rPr>
+          <w:lang w:val="en-US"/>
+        </w:rPr>
+      </w:pPr>
+      <w:r>
+        <w:rPr>
+          <w:lang w:val="en-US"/>
+        </w:rPr>
+        <w:tab/>
+      </w:r>
+      <w:r>
+        <w:rPr>
+          <w:lang w:val="bg-BG"/>
+        </w:rPr>
+        <w:t xml:space="preserve">Цветовете описани в </w:t>
+      </w:r>
+      <w:r>
+        <w:rPr>
+          <w:lang w:val="bg-BG"/>
+        </w:rPr>
+        <w:t>таблица</w:t>
+      </w:r>
+      <w:r>
+        <w:rPr>
+          <w:lang w:val="bg-BG"/>
+        </w:rPr>
+        <w:t>та</w:t>
+      </w:r>
+      <w:r>
+        <w:rPr>
+          <w:lang w:val="bg-BG"/>
+        </w:rPr>
+        <w:t xml:space="preserve"> със стилове </w:t>
+      </w:r>
+      <w:r>
+        <w:rPr>
+          <w:lang w:val="bg-BG"/>
+        </w:rPr>
+        <w:t xml:space="preserve">биват подбрани конкретно спрямо конкуренцията и техните цветове. Главния цвят използван е синият. Синият цвят конкретно към софтуер придава чувство за пропорционалност и доверчивост. Синия цвят се свързва с много успешни софтуерни компании, като: </w:t>
+      </w:r>
+      <w:r>
+        <w:rPr>
+          <w:lang w:val="en-US"/>
+        </w:rPr>
+        <w:t xml:space="preserve">IBM, Pay pall, Dell, HP, Cisco </w:t>
+      </w:r>
+      <w:r>
+        <w:rPr>
+          <w:lang w:val="bg-BG"/>
+        </w:rPr>
+        <w:t xml:space="preserve">и много други. Избран е жълтия цвят като акцентен цвят. Жълтото седи на противоположна страна на синьото. Цветове които седят на обратни страни на колелото на цветовете си подхохождат и този начин на извиране на цветове се нарича </w:t>
+      </w:r>
+      <w:r>
+        <w:rPr>
+          <w:lang w:val="bg-BG"/>
+        </w:rPr>
+        <w:t xml:space="preserve">компрометираща цветна схема. Комплементарните цветове създават висок контраст и визуално привличане, защото взаимно се подсилват. Например, червено и зелено, синьо и оранжево, или жълто и лилаво са класически примери за комплементарни двойки. Тази цветова схема често се използва, за да се създаде силно въздействие в дизайна и визуалното изкуство. </w:t>
+      </w:r>
+    </w:p>
+    <w:p>
+      <w:pPr>
+        <w:pStyle w:val="Normal"/>
+        <w:jc w:val="center"/>
+        <w:rPr>
+          <w:lang w:val="bg-BG"/>
+        </w:rPr>
+      </w:pPr>
+      <w:r>
+        <w:drawing>
+          <wp:anchor behindDoc="0" distT="0" distB="0" distL="0" distR="0" simplePos="0" locked="0" layoutInCell="0" allowOverlap="1" relativeHeight="10">
+            <wp:simplePos x="0" y="0"/>
+            <wp:positionH relativeFrom="column">
+              <wp:posOffset>0</wp:posOffset>
+            </wp:positionH>
+            <wp:positionV relativeFrom="paragraph">
+              <wp:posOffset>-600075</wp:posOffset>
+            </wp:positionV>
+            <wp:extent cx="5943600" cy="8410575"/>
+            <wp:effectExtent l="0" t="0" r="0" b="0"/>
+            <wp:wrapSquare wrapText="largest"/>
+            <wp:docPr id="9" name="Image1" descr=""/>
+            <wp:cNvGraphicFramePr>
+              <a:graphicFrameLocks xmlns:a="http://schemas.openxmlformats.org/drawingml/2006/main" noChangeAspect="1"/>
+            </wp:cNvGraphicFramePr>
+            <a:graphic xmlns:a="http://schemas.openxmlformats.org/drawingml/2006/main">
+              <a:graphicData uri="http://schemas.openxmlformats.org/drawingml/2006/picture">
+                <pic:pic xmlns:pic="http://schemas.openxmlformats.org/drawingml/2006/picture">
+                  <pic:nvPicPr>
+                    <pic:cNvPr id="9" name="Image1" descr=""/>
+                    <pic:cNvPicPr>
+                      <a:picLocks noChangeAspect="1" noChangeArrowheads="1"/>
+                    </pic:cNvPicPr>
+                  </pic:nvPicPr>
+                  <pic:blipFill>
+                    <a:blip r:embed="rId10"/>
+                    <a:stretch>
+                      <a:fillRect/>
+                    </a:stretch>
+                  </pic:blipFill>
+                  <pic:spPr bwMode="auto">
+                    <a:xfrm>
+                      <a:off x="0" y="0"/>
+                      <a:ext cx="5943600" cy="8410575"/>
+                    </a:xfrm>
+                    <a:prstGeom prst="rect">
+                      <a:avLst/>
+                    </a:prstGeom>
+                  </pic:spPr>
+                </pic:pic>
+              </a:graphicData>
+            </a:graphic>
+          </wp:anchor>
+        </w:drawing>
+      </w:r>
+      <w:r>
+        <w:rPr>
+          <w:lang w:val="bg-BG"/>
+        </w:rPr>
+        <w:t xml:space="preserve">Фиг. № </w:t>
+      </w:r>
+      <w:r>
+        <w:rPr>
+          <w:lang w:val="en-US"/>
+        </w:rPr>
+        <w:t>xtxty</w:t>
       </w:r>
     </w:p>
     <w:p>
@@ -7368,7 +7824,9 @@
         <w:rPr/>
       </w:pPr>
       <w:r>
-        <w:rPr/>
+        <w:rPr>
+          <w:lang w:val="bg-BG"/>
+        </w:rPr>
         <w:tab/>
         <w:t>Уеб интерфейсът представлява интерфейсът, който потребителят използва за взаимодействие с уеб базирани приложения или уебсайтове. Той се зарежда и използва чрез уеб браузър и предоставя визуални и интерактивни елементи като бутони, връзки, форми и менюта, за да улесни навигацията и управлението на съдържанието.</w:t>
       </w:r>
@@ -7376,24 +7834,15 @@
     <w:p>
       <w:pPr>
         <w:pStyle w:val="Normal"/>
-        <w:rPr/>
-      </w:pPr>
-      <w:r>
-        <w:rPr/>
+        <w:ind w:hanging="0"/>
+        <w:rPr/>
+      </w:pPr>
+      <w:r>
+        <w:rPr>
+          <w:lang w:val="bg-BG"/>
+        </w:rPr>
         <w:tab/>
-        <w:t xml:space="preserve">Чрез уеб интерфейса софтуерът предоставя функционалностите си в достъпен формат, който е независим от конкретна операционна система или устройство. Уеб интерфейсът използва стандартни уеб технологии като HTML, CSS и JavaScript, за да осигури динамично съдържание и интерактивност. Той позволява на потребителя да извършва действия като търсене на информация, попълване на форми, качване на файлове и други, директно през уеб браузъра. </w:t>
-      </w:r>
-      <w:r>
-        <w:rPr>
-          <w:lang w:val="bg-BG"/>
-        </w:rPr>
-        <w:t xml:space="preserve">В проекта за реализация на уеб интерфейс е използван така наречения </w:t>
-      </w:r>
-      <w:r>
-        <w:rPr>
-          <w:lang w:val="en-US"/>
-        </w:rPr>
-        <w:t>front-end framework.</w:t>
+        <w:t>Чрез уеб интерфейса софтуерът предоставя функционалностите си в достъпен формат, който е независим от конкретна операционна система или устройство. Уеб интерфейсът използва стандартни уеб технологии като HTML, CSS и JavaScript, за да осигури динамично съдържание и интерактивност. Той позволява на потребителя да извършва действия като търсене на информация, попълване на форми, качване на файлове и други, директно през уеб браузъра. В проекта за реализация на уеб интерфейс е използван така наречения front-end framework.</w:t>
       </w:r>
     </w:p>
     <w:p>
@@ -7403,7 +7852,9 @@
         <w:rPr/>
       </w:pPr>
       <w:r>
-        <w:rPr/>
+        <w:rPr>
+          <w:lang w:val="bg-BG"/>
+        </w:rPr>
         <w:tab/>
         <w:t>Front-end frameworks представляват софтуерни библиотеки, които предоставят готови инструменти и структури за създаване на потребителски интерфейси и изграждане на уеб приложения. Те улесняват процеса на разработка, като предлагат предварително дефинирани компоненти, шаблони и структури, които могат да бъдат използвани повторно.</w:t>
       </w:r>
@@ -7415,27 +7866,11 @@
         <w:rPr/>
       </w:pPr>
       <w:r>
-        <w:rPr/>
+        <w:rPr>
+          <w:lang w:val="bg-BG"/>
+        </w:rPr>
         <w:tab/>
-        <w:t xml:space="preserve">Чрез използването на front-end frameworks разработчикът ускорява създаването на уеб приложения, като се фокусира върху специфичната логика и дизайн, вместо да пише всичко от нулата. Тези фреймуъркове включват инструменти за управление на оформление, стилове и динамични елементи, както и за работа с различни устройства и браузъри. Примери за такива фреймуъркове са React, Angular и Vue.js, които предлагат ефективни и добре организирани структури за изграждане на сложни и интерактивни уеб интерфейси. </w:t>
-      </w:r>
-      <w:r>
-        <w:rPr>
-          <w:lang w:val="bg-BG"/>
-        </w:rPr>
-        <w:t xml:space="preserve">За реализацията на проекта е избран </w:t>
-      </w:r>
-      <w:r>
-        <w:rPr>
-          <w:lang w:val="en-US"/>
-        </w:rPr>
-        <w:t xml:space="preserve">React </w:t>
-      </w:r>
-      <w:r>
-        <w:rPr>
-          <w:lang w:val="bg-BG"/>
-        </w:rPr>
-        <w:t>фреймърк.</w:t>
+        <w:t>Чрез използването на front-end frameworks разработчикът ускорява създаването на уеб приложения, като се фокусира върху специфичната логика и дизайн, вместо да пише всичко от нулата. Тези фреймуъркове включват инструменти за управление на оформление, стилове и динамични елементи, както и за работа с различни устройства и браузъри. Примери за такива фреймуъркове са React, Angular и Vue.js, които предлагат ефективни и добре организирани структури за изграждане на сложни и интерактивни уеб интерфейси. За реализацията на проекта е избран React фреймърк.</w:t>
       </w:r>
     </w:p>
     <w:p>
@@ -7461,7 +7896,9 @@
         </w:rPr>
       </w:pPr>
       <w:r>
-        <w:rPr/>
+        <w:rPr>
+          <w:lang w:val="bg-BG"/>
+        </w:rPr>
       </w:r>
     </w:p>
     <w:p>
@@ -7549,7 +7986,9 @@
         </w:rPr>
       </w:pPr>
       <w:r>
-        <w:rPr/>
+        <w:rPr>
+          <w:lang w:val="bg-BG"/>
+        </w:rPr>
       </w:r>
     </w:p>
     <w:p>
@@ -7674,7 +8113,7 @@
         <w:rPr/>
         <w:t xml:space="preserve">java: </w:t>
       </w:r>
-      <w:hyperlink r:id="rId10">
+      <w:hyperlink r:id="rId11">
         <w:r>
           <w:rPr>
             <w:rStyle w:val="Hyperlink"/>
@@ -9176,6 +9615,7 @@
     <w:rsid w:val="00851fa9"/>
     <w:pPr>
       <w:widowControl/>
+      <w:suppressAutoHyphens w:val="true"/>
       <w:bidi w:val="0"/>
       <w:spacing w:lineRule="auto" w:line="259" w:before="0" w:after="160"/>
       <w:jc w:val="both"/>

</xml_diff>

<commit_message>
Started work on discribing interface
</commit_message>
<xml_diff>
--- a/documentation/Ивайло_Руменов_дипломна_работа.docx
+++ b/documentation/Ивайло_Руменов_дипломна_работа.docx
@@ -7718,7 +7718,7 @@
         <w:rPr>
           <w:lang w:val="bg-BG"/>
         </w:rPr>
-        <w:t xml:space="preserve">компрометираща цветна схема. Комплементарните цветове създават висок контраст и визуално привличане, защото взаимно се подсилват. Например, червено и зелено, синьо и оранжево, или жълто и лилаво са класически примери за комплементарни двойки. Тази цветова схема често се използва, за да се създаде силно въздействие в дизайна и визуалното изкуство. </w:t>
+        <w:t xml:space="preserve">комплементираща цветна схема. Комплементарните цветове създават висок контраст и визуално привличане, защото взаимно се подсилват. Например, червено и зелено, синьо и оранжево, или жълто и лилаво са класически примери за комплементарни двойки. Тази цветова схема често се използва, за да се създаде силно въздействие в дизайна и визуалното изкуство. </w:t>
       </w:r>
     </w:p>
     <w:p>
@@ -7870,7 +7870,570 @@
           <w:lang w:val="bg-BG"/>
         </w:rPr>
         <w:tab/>
-        <w:t>Чрез използването на front-end frameworks разработчикът ускорява създаването на уеб приложения, като се фокусира върху специфичната логика и дизайн, вместо да пише всичко от нулата. Тези фреймуъркове включват инструменти за управление на оформление, стилове и динамични елементи, както и за работа с различни устройства и браузъри. Примери за такива фреймуъркове са React, Angular и Vue.js, които предлагат ефективни и добре организирани структури за изграждане на сложни и интерактивни уеб интерфейси. За реализацията на проекта е избран React фреймърк.</w:t>
+        <w:t>Чрез използването на front-end frameworks разработчикът ускорява създаването на уеб приложения, като се фокусира върху специфичната логика и дизайн, вместо да пише всичко от нулата. Тези фреймуъркове включват инструменти за управление на оформление, стилове и динамични елементи, както и за работа с различни устройства и браузъри. Примери за такива фреймуъркове са React, Angular и Vue.js, които предлагат ефективни и добре организирани структури за изграждане на сложни и интерактивни уеб интерфейси. За реализацията на проекта е избран</w:t>
+      </w:r>
+      <w:r>
+        <w:rPr>
+          <w:lang w:val="en-US"/>
+        </w:rPr>
+        <w:t xml:space="preserve"> </w:t>
+      </w:r>
+      <w:r>
+        <w:rPr>
+          <w:lang w:val="en-US"/>
+        </w:rPr>
+        <w:t>Astro</w:t>
+      </w:r>
+      <w:r>
+        <w:rPr>
+          <w:lang w:val="bg-BG"/>
+        </w:rPr>
+        <w:t xml:space="preserve"> фреймърк със допълнени</w:t>
+      </w:r>
+      <w:r>
+        <w:rPr>
+          <w:lang w:val="bg-BG"/>
+        </w:rPr>
+        <w:t xml:space="preserve"> React </w:t>
+      </w:r>
+      <w:r>
+        <w:rPr>
+          <w:lang w:val="bg-BG"/>
+        </w:rPr>
+        <w:t>компоненти за допълнителна реактивност на уеб интерфейса</w:t>
+      </w:r>
+      <w:r>
+        <w:rPr>
+          <w:lang w:val="bg-BG"/>
+        </w:rPr>
+        <w:t>.</w:t>
+      </w:r>
+    </w:p>
+    <w:p>
+      <w:pPr>
+        <w:pStyle w:val="Normal"/>
+        <w:ind w:hanging="0"/>
+        <w:rPr/>
+      </w:pPr>
+      <w:r>
+        <w:rPr>
+          <w:lang w:val="en-US"/>
+        </w:rPr>
+        <w:t>Astro</w:t>
+      </w:r>
+      <w:r>
+        <w:rPr>
+          <w:lang w:val="bg-BG"/>
+        </w:rPr>
+        <w:t xml:space="preserve"> фреймърк</w:t>
+      </w:r>
+    </w:p>
+    <w:p>
+      <w:pPr>
+        <w:pStyle w:val="Normal"/>
+        <w:ind w:hanging="0"/>
+        <w:rPr/>
+      </w:pPr>
+      <w:r>
+        <w:rPr/>
+        <w:tab/>
+        <w:t>Astro.js представлява модерен JavaScript фреймуърк, който се използва за създаване на уебсайтове и статични уеб приложения с висока производителност. Той е проектиран с цел да подобри скоростта на зареждане и оптимизацията на уебсайтове, като минимизира количеството JavaScript, което се изпълнява на клиентската страна. Astro.js следва принципа "Island Architecture", където JavaScript се зарежда само за интерактивните компоненти, а останалото съдържание е статично.</w:t>
+      </w:r>
+    </w:p>
+    <w:p>
+      <w:pPr>
+        <w:pStyle w:val="Normal"/>
+        <w:ind w:hanging="0"/>
+        <w:rPr/>
+      </w:pPr>
+      <w:r>
+        <w:rPr>
+          <w:rStyle w:val="Strong"/>
+          <w:b w:val="false"/>
+          <w:bCs w:val="false"/>
+        </w:rPr>
+        <w:t>Island Architecture</w:t>
+      </w:r>
+      <w:r>
+        <w:rPr/>
+        <w:t xml:space="preserve"> представлява подход за изграждане на уебсайтове, при който отделни части от страницата (или „острови“) са интерактивни и динамични, докато останалата част от съдържанието е статична. Този модел се фокусира върху това да се зарежда JavaScript само за специфичните интерактивни компоненти, без да се обременява цялата страница с ненужен код. </w:t>
+      </w:r>
+      <w:r>
+        <w:rPr>
+          <w:lang w:val="bg-BG"/>
+        </w:rPr>
+        <w:t>Тъй като на нас ще ни е нужно да зараждаме само графики и форми за въвеждане на енергетика и произведена стока. Тази методология се вписва перфектно в начина на работа на приложението.</w:t>
+      </w:r>
+    </w:p>
+    <w:p>
+      <w:pPr>
+        <w:pStyle w:val="Normal"/>
+        <w:ind w:hanging="0"/>
+        <w:rPr/>
+      </w:pPr>
+      <w:r>
+        <w:rPr>
+          <w:lang w:val="bg-BG"/>
+        </w:rPr>
+        <w:t xml:space="preserve">В Island Architecture, всяка "островна" секция се държи като отделен модул, който може да бъде рендериран независимо от останалите части на страницата. Например, интерактивни елементи като формуляри, галерии, или чат модули са острови, докато статичното съдържание (като текстове и изображения) се рендерира като обикновен HTML. Тази архитектура оптимизира зареждането на страниците, защото ненужният JavaScript не се изпълнява на клиентската страна за статичните части.  </w:t>
+      </w:r>
+    </w:p>
+    <w:p>
+      <w:pPr>
+        <w:pStyle w:val="Normal"/>
+        <w:ind w:hanging="0"/>
+        <w:rPr/>
+      </w:pPr>
+      <w:r>
+        <w:rPr>
+          <w:lang w:val="bg-BG"/>
+        </w:rPr>
+        <w:tab/>
+        <w:t>Island Architecture се заражда като отговор на необходимостта от по-ефективно управление на JavaScript в модерните уеб приложения. Този архитектурен модел става популярен с възхода на статичните сайтове и интензивната оптимизация за производителност в уеб разработката.</w:t>
+      </w:r>
+    </w:p>
+    <w:p>
+      <w:pPr>
+        <w:pStyle w:val="Normal"/>
+        <w:ind w:hanging="0"/>
+        <w:rPr/>
+      </w:pPr>
+      <w:r>
+        <w:rPr>
+          <w:lang w:val="bg-BG"/>
+        </w:rPr>
+        <w:t>Исторически, Island Architecture произлиза от тенденцията да се намалява количеството на JavaScript, който се изпълнява на клиентската страна. Тя става актуална, когато уеб разработчиците започват да търсят решение за проблема с бавните уеб страници, причинен от големи JavaScript пакети, които натоварват браузърите. Фреймуъркове като Astro.js и Next.js започват да използват тази архитектура, за да отделят интерактивните елементи като независими „острови“, докато останалата част от страницата остава статична.</w:t>
+      </w:r>
+    </w:p>
+    <w:p>
+      <w:pPr>
+        <w:pStyle w:val="Normal"/>
+        <w:ind w:hanging="0"/>
+        <w:rPr/>
+      </w:pPr>
+      <w:r>
+        <w:rPr>
+          <w:lang w:val="bg-BG"/>
+        </w:rPr>
+        <w:t>Тази архитектура води началото си от желанието за създаване на супер бързи уебсайтове, особено за случаи като блогове, новинарски сайтове и маркетингови страници, където основното съдържание е статично, но същевременно има нужда от малки интерактивни компоненти.</w:t>
+      </w:r>
+    </w:p>
+    <w:p>
+      <w:pPr>
+        <w:pStyle w:val="Normal"/>
+        <w:ind w:hanging="0"/>
+        <w:rPr>
+          <w:lang w:val="bg-BG"/>
+        </w:rPr>
+      </w:pPr>
+      <w:r>
+        <w:rPr/>
+      </w:r>
+    </w:p>
+    <w:p>
+      <w:pPr>
+        <w:pStyle w:val="Normal"/>
+        <w:ind w:hanging="0"/>
+        <w:rPr>
+          <w:lang w:val="bg-BG"/>
+        </w:rPr>
+      </w:pPr>
+      <w:r>
+        <w:rPr/>
+      </w:r>
+    </w:p>
+    <w:p>
+      <w:pPr>
+        <w:pStyle w:val="Normal"/>
+        <w:ind w:hanging="0"/>
+        <w:rPr>
+          <w:lang w:val="bg-BG"/>
+        </w:rPr>
+      </w:pPr>
+      <w:r>
+        <w:rPr/>
+      </w:r>
+    </w:p>
+    <w:p>
+      <w:pPr>
+        <w:pStyle w:val="Normal"/>
+        <w:ind w:hanging="0"/>
+        <w:rPr>
+          <w:lang w:val="bg-BG"/>
+        </w:rPr>
+      </w:pPr>
+      <w:r>
+        <w:rPr/>
+      </w:r>
+    </w:p>
+    <w:p>
+      <w:pPr>
+        <w:pStyle w:val="Normal"/>
+        <w:ind w:hanging="0"/>
+        <w:rPr>
+          <w:lang w:val="bg-BG"/>
+        </w:rPr>
+      </w:pPr>
+      <w:r>
+        <w:rPr/>
+      </w:r>
+    </w:p>
+    <w:p>
+      <w:pPr>
+        <w:pStyle w:val="Normal"/>
+        <w:ind w:hanging="0"/>
+        <w:rPr/>
+      </w:pPr>
+      <w:r>
+        <w:rPr/>
+      </w:r>
+    </w:p>
+    <w:p>
+      <w:pPr>
+        <w:pStyle w:val="Normal"/>
+        <w:ind w:hanging="0"/>
+        <w:rPr/>
+      </w:pPr>
+      <w:r>
+        <w:rPr>
+          <w:lang w:val="bg-BG"/>
+        </w:rPr>
+        <w:t>Астро е избран за проекта поради неговите п</w:t>
+      </w:r>
+      <w:r>
+        <w:rPr/>
+        <w:t xml:space="preserve">олзите </w:t>
+      </w:r>
+      <w:r>
+        <w:rPr>
+          <w:lang w:val="bg-BG"/>
+        </w:rPr>
+        <w:t xml:space="preserve">и те </w:t>
+      </w:r>
+      <w:r>
+        <w:rPr/>
+        <w:t>включват:</w:t>
+      </w:r>
+    </w:p>
+    <w:p>
+      <w:pPr>
+        <w:pStyle w:val="Normal"/>
+        <w:numPr>
+          <w:ilvl w:val="0"/>
+          <w:numId w:val="6"/>
+        </w:numPr>
+        <w:rPr/>
+      </w:pPr>
+      <w:r>
+        <w:rPr/>
+        <w:t xml:space="preserve">Висока производителност. </w:t>
+      </w:r>
+      <w:r>
+        <w:rPr>
+          <w:lang w:val="bg-BG"/>
+        </w:rPr>
+        <w:t>Г</w:t>
+      </w:r>
+      <w:r>
+        <w:rPr/>
+        <w:t>енерира статични HTML файлове и зарежда JavaScript само там, където е нужно, което намалява времето за зареждане на страниците.</w:t>
+      </w:r>
+    </w:p>
+    <w:p>
+      <w:pPr>
+        <w:pStyle w:val="Normal"/>
+        <w:numPr>
+          <w:ilvl w:val="0"/>
+          <w:numId w:val="6"/>
+        </w:numPr>
+        <w:rPr/>
+      </w:pPr>
+      <w:r>
+        <w:rPr/>
+        <w:t xml:space="preserve">Гъвкавост. </w:t>
+      </w:r>
+      <w:r>
+        <w:rPr>
+          <w:lang w:val="bg-BG"/>
+        </w:rPr>
+        <w:t>П</w:t>
+      </w:r>
+      <w:r>
+        <w:rPr/>
+        <w:t>оддържа различни фреймуъркове като React, Vue, Svelte и други, което позволява на разработчиците да използват любимите си технологии.</w:t>
+      </w:r>
+    </w:p>
+    <w:p>
+      <w:pPr>
+        <w:pStyle w:val="Normal"/>
+        <w:numPr>
+          <w:ilvl w:val="0"/>
+          <w:numId w:val="6"/>
+        </w:numPr>
+        <w:rPr/>
+      </w:pPr>
+      <w:r>
+        <w:rPr/>
+        <w:t xml:space="preserve">Малко количество JavaScript. </w:t>
+      </w:r>
+      <w:r>
+        <w:rPr>
+          <w:lang w:val="bg-BG"/>
+        </w:rPr>
+        <w:t>Г</w:t>
+      </w:r>
+      <w:r>
+        <w:rPr/>
+        <w:t>енерира минимално количество JavaScript код, което води до по-бързо зареждане на страниците.</w:t>
+      </w:r>
+    </w:p>
+    <w:p>
+      <w:pPr>
+        <w:pStyle w:val="Normal"/>
+        <w:numPr>
+          <w:ilvl w:val="0"/>
+          <w:numId w:val="6"/>
+        </w:numPr>
+        <w:rPr/>
+      </w:pPr>
+      <w:r>
+        <w:rPr/>
+        <w:t xml:space="preserve">Лесно интегриране със CMS. </w:t>
+      </w:r>
+      <w:r>
+        <w:rPr>
+          <w:lang w:val="bg-BG"/>
+        </w:rPr>
+        <w:t>Р</w:t>
+      </w:r>
+      <w:r>
+        <w:rPr/>
+        <w:t>аботи добре с различни системи за управление на съдържанието (CMS) и инструменти за генериране на съдържание.</w:t>
+      </w:r>
+    </w:p>
+    <w:p>
+      <w:pPr>
+        <w:pStyle w:val="Normal"/>
+        <w:ind w:hanging="0"/>
+        <w:rPr/>
+      </w:pPr>
+      <w:r>
+        <w:rPr>
+          <w:lang w:val="bg-BG"/>
+        </w:rPr>
+        <w:t>Но като всеки програмен инструмент Астро си има и н</w:t>
+      </w:r>
+      <w:r>
+        <w:rPr/>
+        <w:t xml:space="preserve">едостатъците </w:t>
+      </w:r>
+      <w:r>
+        <w:rPr>
+          <w:lang w:val="bg-BG"/>
+        </w:rPr>
+        <w:t xml:space="preserve">и те </w:t>
+      </w:r>
+      <w:r>
+        <w:rPr/>
+        <w:t>включват:</w:t>
+      </w:r>
+    </w:p>
+    <w:p>
+      <w:pPr>
+        <w:pStyle w:val="Normal"/>
+        <w:numPr>
+          <w:ilvl w:val="0"/>
+          <w:numId w:val="7"/>
+        </w:numPr>
+        <w:rPr/>
+      </w:pPr>
+      <w:r>
+        <w:rPr/>
+        <w:t xml:space="preserve">По-малка екосистема. </w:t>
+      </w:r>
+      <w:r>
+        <w:rPr>
+          <w:lang w:val="bg-BG"/>
+        </w:rPr>
+        <w:t>Т</w:t>
+      </w:r>
+      <w:r>
+        <w:rPr/>
+        <w:t>ъй като Astro е сравнително нов фреймуърк, екосистемата му е по-малка в сравнение с утвърдени фреймуъркове като React или Next.js, което може да ограничи наличието на готови решения и поддръжка.</w:t>
+      </w:r>
+    </w:p>
+    <w:p>
+      <w:pPr>
+        <w:pStyle w:val="Normal"/>
+        <w:numPr>
+          <w:ilvl w:val="0"/>
+          <w:numId w:val="7"/>
+        </w:numPr>
+        <w:rPr/>
+      </w:pPr>
+      <w:r>
+        <w:rPr/>
+        <w:t xml:space="preserve">Липса на универсални </w:t>
+      </w:r>
+      <w:r>
+        <w:rPr>
+          <w:lang w:val="bg-BG"/>
+        </w:rPr>
+        <w:t xml:space="preserve">функции. </w:t>
+      </w:r>
+      <w:r>
+        <w:rPr>
+          <w:lang w:val="bg-BG"/>
+        </w:rPr>
+        <w:t>Ф</w:t>
+      </w:r>
+      <w:r>
+        <w:rPr>
+          <w:lang w:val="bg-BG"/>
+        </w:rPr>
+        <w:t>окусът</w:t>
+      </w:r>
+      <w:r>
+        <w:rPr/>
+        <w:t xml:space="preserve"> върху статични страници и минимално използване на JavaScript може да не е подходящ за динамични уеб приложения, които изискват по-тежка клиентска логика.</w:t>
+      </w:r>
+    </w:p>
+    <w:p>
+      <w:pPr>
+        <w:pStyle w:val="Normal"/>
+        <w:numPr>
+          <w:ilvl w:val="0"/>
+          <w:numId w:val="7"/>
+        </w:numPr>
+        <w:rPr/>
+      </w:pPr>
+      <w:r>
+        <w:rPr/>
+        <w:t xml:space="preserve">По-малка общност. </w:t>
+      </w:r>
+      <w:r>
+        <w:rPr>
+          <w:lang w:val="bg-BG"/>
+        </w:rPr>
+        <w:t>Т</w:t>
+      </w:r>
+      <w:r>
+        <w:rPr/>
+        <w:t>ъй като фреймуъркът е по-нов, общността около него е по-малка, което може да затрудни намирането на помощ и ресурси в сравнение с по-утвърдени технологии.</w:t>
+      </w:r>
+    </w:p>
+    <w:p>
+      <w:pPr>
+        <w:pStyle w:val="Normal"/>
+        <w:rPr/>
+      </w:pPr>
+      <w:r>
+        <w:rPr/>
+      </w:r>
+    </w:p>
+    <w:p>
+      <w:pPr>
+        <w:pStyle w:val="Normal"/>
+        <w:rPr/>
+      </w:pPr>
+      <w:r>
+        <w:rPr/>
+      </w:r>
+    </w:p>
+    <w:p>
+      <w:pPr>
+        <w:pStyle w:val="Normal"/>
+        <w:rPr/>
+      </w:pPr>
+      <w:r>
+        <w:rPr/>
+      </w:r>
+    </w:p>
+    <w:p>
+      <w:pPr>
+        <w:pStyle w:val="Normal"/>
+        <w:rPr/>
+      </w:pPr>
+      <w:r>
+        <w:rPr/>
+      </w:r>
+    </w:p>
+    <w:p>
+      <w:pPr>
+        <w:pStyle w:val="Normal"/>
+        <w:rPr/>
+      </w:pPr>
+      <w:r>
+        <w:rPr/>
+      </w:r>
+    </w:p>
+    <w:p>
+      <w:pPr>
+        <w:pStyle w:val="Normal"/>
+        <w:rPr/>
+      </w:pPr>
+      <w:r>
+        <w:rPr/>
+      </w:r>
+    </w:p>
+    <w:p>
+      <w:pPr>
+        <w:pStyle w:val="Normal"/>
+        <w:rPr/>
+      </w:pPr>
+      <w:r>
+        <w:rPr/>
+      </w:r>
+    </w:p>
+    <w:p>
+      <w:pPr>
+        <w:pStyle w:val="Normal"/>
+        <w:rPr/>
+      </w:pPr>
+      <w:r>
+        <w:rPr/>
+      </w:r>
+    </w:p>
+    <w:p>
+      <w:pPr>
+        <w:pStyle w:val="Normal"/>
+        <w:rPr/>
+      </w:pPr>
+      <w:r>
+        <w:rPr/>
+      </w:r>
+    </w:p>
+    <w:p>
+      <w:pPr>
+        <w:pStyle w:val="Heading3"/>
+        <w:rPr>
+          <w:lang w:val="en-US"/>
+        </w:rPr>
+      </w:pPr>
+      <w:r>
+        <w:rPr>
+          <w:lang w:val="en-US"/>
+        </w:rPr>
+        <w:t xml:space="preserve">React </w:t>
+      </w:r>
+      <w:r>
+        <w:rPr>
+          <w:lang w:val="bg-BG"/>
+        </w:rPr>
+        <w:t>компоненти</w:t>
+      </w:r>
+    </w:p>
+    <w:p>
+      <w:pPr>
+        <w:pStyle w:val="Normal"/>
+        <w:rPr>
+          <w:lang w:val="bg-BG"/>
+        </w:rPr>
+      </w:pPr>
+      <w:r>
+        <w:rPr>
+          <w:lang w:val="en-US"/>
+        </w:rPr>
       </w:r>
     </w:p>
     <w:p>
@@ -7927,7 +8490,19 @@
         <w:rPr>
           <w:lang w:val="bg-BG"/>
         </w:rPr>
-        <w:t>Бързина и ефективност – благодарение на виртуалния DOM, React оптимизира обновяването на потребителския интерфейс.</w:t>
+        <w:t xml:space="preserve">Бързина и ефективност. </w:t>
+      </w:r>
+      <w:r>
+        <w:rPr>
+          <w:lang w:val="bg-BG"/>
+        </w:rPr>
+        <w:t>Б</w:t>
+      </w:r>
+      <w:r>
+        <w:rPr>
+          <w:lang w:val="bg-BG"/>
+        </w:rPr>
+        <w:t>лагодарение на виртуалния DOM, React оптимизира обновяването на потребителския интерфейс.</w:t>
       </w:r>
     </w:p>
     <w:p>
@@ -7943,7 +8518,19 @@
         <w:rPr>
           <w:lang w:val="bg-BG"/>
         </w:rPr>
-        <w:t>Модулност– компонентната структура позволява лесно управление и повторна употреба на код.</w:t>
+        <w:t xml:space="preserve">Модулност. </w:t>
+      </w:r>
+      <w:r>
+        <w:rPr>
+          <w:lang w:val="bg-BG"/>
+        </w:rPr>
+        <w:t>К</w:t>
+      </w:r>
+      <w:r>
+        <w:rPr>
+          <w:lang w:val="bg-BG"/>
+        </w:rPr>
+        <w:t>омпонентната структура позволява лесно управление и повторна употреба на код.</w:t>
       </w:r>
     </w:p>
     <w:p>
@@ -7959,7 +8546,19 @@
         <w:rPr>
           <w:lang w:val="bg-BG"/>
         </w:rPr>
-        <w:t>Широка екосистема– съществуват много инструменти и библиотеки, които разширяват функционалностите на React.</w:t>
+        <w:t xml:space="preserve">Широка екосистема. </w:t>
+      </w:r>
+      <w:r>
+        <w:rPr>
+          <w:lang w:val="bg-BG"/>
+        </w:rPr>
+        <w:t>С</w:t>
+      </w:r>
+      <w:r>
+        <w:rPr>
+          <w:lang w:val="bg-BG"/>
+        </w:rPr>
+        <w:t>ъществуват много инструменти и библиотеки, които разширяват функционалностите на React.</w:t>
       </w:r>
     </w:p>
     <w:p>
@@ -7975,7 +8574,19 @@
         <w:rPr>
           <w:lang w:val="bg-BG"/>
         </w:rPr>
-        <w:t>Голямо и активно общество–  има множество ресурси, документация и готови решения, които помагат на разработчиците.</w:t>
+        <w:t xml:space="preserve">Голямо и активно общество </w:t>
+      </w:r>
+      <w:r>
+        <w:rPr>
+          <w:lang w:val="bg-BG"/>
+        </w:rPr>
+        <w:t>и</w:t>
+      </w:r>
+      <w:r>
+        <w:rPr>
+          <w:lang w:val="bg-BG"/>
+        </w:rPr>
+        <w:t>ма множество ресурси, документация и готови решения, които помагат на разработчиците.</w:t>
       </w:r>
     </w:p>
     <w:p>
@@ -8067,6 +8678,653 @@
     <w:p>
       <w:pPr>
         <w:pStyle w:val="Normal"/>
+        <w:rPr/>
+      </w:pPr>
+      <w:r>
+        <w:rPr>
+          <w:lang w:val="bg-BG"/>
+        </w:rPr>
+        <w:t xml:space="preserve">Реак компонентите използвани за реализация на потребителския интерфейс биват разбити на тяхната конкретна предметна зона. Всяка отделна зона: електричество, вода, газ и производство, е съставяна от визуализация, създаване на нова инстанция, въвеждане на данни и поправяне на инстанция или данни. Тези зони са предвидени така поради естеството на софтуер концентриран върху енергийна ефективност. Започвайки от компонентите за визуализиране на електроенергия се нуждаем да визуализираме първо електромерите и техните показания </w:t>
+      </w:r>
+      <w:r>
+        <w:rPr>
+          <w:lang w:val="en-US"/>
+        </w:rPr>
+        <w:t>(</w:t>
+      </w:r>
+      <w:r>
+        <w:rPr>
+          <w:lang w:val="bg-BG"/>
+        </w:rPr>
+        <w:t xml:space="preserve">Фиг. </w:t>
+      </w:r>
+      <w:r>
+        <w:rPr>
+          <w:lang w:val="en-US"/>
+        </w:rPr>
+        <w:t>KOKY)</w:t>
+      </w:r>
+      <w:r>
+        <w:rPr>
+          <w:lang w:val="bg-BG"/>
+        </w:rPr>
+        <w:t xml:space="preserve">. </w:t>
+      </w:r>
+      <w:r>
+        <w:rPr>
+          <w:lang w:val="bg-BG"/>
+        </w:rPr>
+        <w:t>Трябва да се отбележе че всикити данни които са представени на изображенията са реални данни от електромери и са обновяват през един час.</w:t>
+      </w:r>
+    </w:p>
+    <w:p>
+      <w:pPr>
+        <w:pStyle w:val="Normal"/>
+        <w:rPr>
+          <w:lang w:val="bg-BG"/>
+        </w:rPr>
+      </w:pPr>
+      <w:r>
+        <w:rPr/>
+        <w:drawing>
+          <wp:anchor behindDoc="0" distT="0" distB="0" distL="0" distR="0" simplePos="0" locked="0" layoutInCell="0" allowOverlap="1" relativeHeight="11">
+            <wp:simplePos x="0" y="0"/>
+            <wp:positionH relativeFrom="column">
+              <wp:posOffset>404495</wp:posOffset>
+            </wp:positionH>
+            <wp:positionV relativeFrom="paragraph">
+              <wp:posOffset>-36830</wp:posOffset>
+            </wp:positionV>
+            <wp:extent cx="4958715" cy="2595245"/>
+            <wp:effectExtent l="0" t="0" r="0" b="0"/>
+            <wp:wrapSquare wrapText="largest"/>
+            <wp:docPr id="10" name="Image2" descr=""/>
+            <wp:cNvGraphicFramePr>
+              <a:graphicFrameLocks xmlns:a="http://schemas.openxmlformats.org/drawingml/2006/main" noChangeAspect="1"/>
+            </wp:cNvGraphicFramePr>
+            <a:graphic xmlns:a="http://schemas.openxmlformats.org/drawingml/2006/main">
+              <a:graphicData uri="http://schemas.openxmlformats.org/drawingml/2006/picture">
+                <pic:pic xmlns:pic="http://schemas.openxmlformats.org/drawingml/2006/picture">
+                  <pic:nvPicPr>
+                    <pic:cNvPr id="10" name="Image2" descr=""/>
+                    <pic:cNvPicPr>
+                      <a:picLocks noChangeAspect="1" noChangeArrowheads="1"/>
+                    </pic:cNvPicPr>
+                  </pic:nvPicPr>
+                  <pic:blipFill>
+                    <a:blip r:embed="rId11"/>
+                    <a:stretch>
+                      <a:fillRect/>
+                    </a:stretch>
+                  </pic:blipFill>
+                  <pic:spPr bwMode="auto">
+                    <a:xfrm>
+                      <a:off x="0" y="0"/>
+                      <a:ext cx="4958715" cy="2595245"/>
+                    </a:xfrm>
+                    <a:prstGeom prst="rect">
+                      <a:avLst/>
+                    </a:prstGeom>
+                  </pic:spPr>
+                </pic:pic>
+              </a:graphicData>
+            </a:graphic>
+          </wp:anchor>
+        </w:drawing>
+      </w:r>
+    </w:p>
+    <w:p>
+      <w:pPr>
+        <w:pStyle w:val="Normal"/>
+        <w:jc w:val="center"/>
+        <w:rPr>
+          <w:lang w:val="bg-BG"/>
+        </w:rPr>
+      </w:pPr>
+      <w:r>
+        <w:rPr>
+          <w:lang w:val="bg-BG"/>
+        </w:rPr>
+      </w:r>
+    </w:p>
+    <w:p>
+      <w:pPr>
+        <w:pStyle w:val="Normal"/>
+        <w:jc w:val="center"/>
+        <w:rPr>
+          <w:lang w:val="bg-BG"/>
+        </w:rPr>
+      </w:pPr>
+      <w:r>
+        <w:rPr>
+          <w:lang w:val="bg-BG"/>
+        </w:rPr>
+      </w:r>
+    </w:p>
+    <w:p>
+      <w:pPr>
+        <w:pStyle w:val="Normal"/>
+        <w:jc w:val="center"/>
+        <w:rPr>
+          <w:lang w:val="bg-BG"/>
+        </w:rPr>
+      </w:pPr>
+      <w:r>
+        <w:rPr>
+          <w:lang w:val="bg-BG"/>
+        </w:rPr>
+      </w:r>
+    </w:p>
+    <w:p>
+      <w:pPr>
+        <w:pStyle w:val="Normal"/>
+        <w:jc w:val="center"/>
+        <w:rPr>
+          <w:lang w:val="bg-BG"/>
+        </w:rPr>
+      </w:pPr>
+      <w:r>
+        <w:rPr>
+          <w:lang w:val="bg-BG"/>
+        </w:rPr>
+      </w:r>
+    </w:p>
+    <w:p>
+      <w:pPr>
+        <w:pStyle w:val="Normal"/>
+        <w:jc w:val="center"/>
+        <w:rPr>
+          <w:lang w:val="bg-BG"/>
+        </w:rPr>
+      </w:pPr>
+      <w:r>
+        <w:rPr>
+          <w:lang w:val="bg-BG"/>
+        </w:rPr>
+      </w:r>
+    </w:p>
+    <w:p>
+      <w:pPr>
+        <w:pStyle w:val="Normal"/>
+        <w:jc w:val="center"/>
+        <w:rPr>
+          <w:lang w:val="bg-BG"/>
+        </w:rPr>
+      </w:pPr>
+      <w:r>
+        <w:rPr>
+          <w:lang w:val="bg-BG"/>
+        </w:rPr>
+      </w:r>
+    </w:p>
+    <w:p>
+      <w:pPr>
+        <w:pStyle w:val="Normal"/>
+        <w:jc w:val="center"/>
+        <w:rPr>
+          <w:lang w:val="bg-BG"/>
+        </w:rPr>
+      </w:pPr>
+      <w:r>
+        <w:rPr>
+          <w:lang w:val="bg-BG"/>
+        </w:rPr>
+      </w:r>
+    </w:p>
+    <w:p>
+      <w:pPr>
+        <w:pStyle w:val="Normal"/>
+        <w:jc w:val="center"/>
+        <w:rPr>
+          <w:lang w:val="bg-BG"/>
+        </w:rPr>
+      </w:pPr>
+      <w:r>
+        <w:rPr>
+          <w:lang w:val="bg-BG"/>
+        </w:rPr>
+      </w:r>
+    </w:p>
+    <w:p>
+      <w:pPr>
+        <w:pStyle w:val="Normal"/>
+        <w:jc w:val="center"/>
+        <w:rPr>
+          <w:lang w:val="bg-BG"/>
+        </w:rPr>
+      </w:pPr>
+      <w:r>
+        <w:rPr>
+          <w:lang w:val="bg-BG"/>
+        </w:rPr>
+        <w:t xml:space="preserve">Фиг.  </w:t>
+      </w:r>
+      <w:r>
+        <w:rPr>
+          <w:lang w:val="en-US"/>
+        </w:rPr>
+        <w:t xml:space="preserve">KOKY. </w:t>
+      </w:r>
+      <w:r>
+        <w:rPr>
+          <w:lang w:val="bg-BG"/>
+        </w:rPr>
+        <w:t>Визуализация на електромери и техните данни</w:t>
+      </w:r>
+    </w:p>
+    <w:p>
+      <w:pPr>
+        <w:pStyle w:val="Normal"/>
+        <w:jc w:val="center"/>
+        <w:rPr>
+          <w:lang w:val="bg-BG"/>
+        </w:rPr>
+      </w:pPr>
+      <w:r>
+        <w:rPr>
+          <w:lang w:val="bg-BG"/>
+        </w:rPr>
+        <w:drawing>
+          <wp:anchor behindDoc="0" distT="0" distB="0" distL="0" distR="0" simplePos="0" locked="0" layoutInCell="0" allowOverlap="1" relativeHeight="12">
+            <wp:simplePos x="0" y="0"/>
+            <wp:positionH relativeFrom="column">
+              <wp:posOffset>631190</wp:posOffset>
+            </wp:positionH>
+            <wp:positionV relativeFrom="paragraph">
+              <wp:posOffset>-52070</wp:posOffset>
+            </wp:positionV>
+            <wp:extent cx="4560570" cy="2430145"/>
+            <wp:effectExtent l="0" t="0" r="0" b="0"/>
+            <wp:wrapSquare wrapText="largest"/>
+            <wp:docPr id="11" name="Image3" descr=""/>
+            <wp:cNvGraphicFramePr>
+              <a:graphicFrameLocks xmlns:a="http://schemas.openxmlformats.org/drawingml/2006/main" noChangeAspect="1"/>
+            </wp:cNvGraphicFramePr>
+            <a:graphic xmlns:a="http://schemas.openxmlformats.org/drawingml/2006/main">
+              <a:graphicData uri="http://schemas.openxmlformats.org/drawingml/2006/picture">
+                <pic:pic xmlns:pic="http://schemas.openxmlformats.org/drawingml/2006/picture">
+                  <pic:nvPicPr>
+                    <pic:cNvPr id="11" name="Image3" descr=""/>
+                    <pic:cNvPicPr>
+                      <a:picLocks noChangeAspect="1" noChangeArrowheads="1"/>
+                    </pic:cNvPicPr>
+                  </pic:nvPicPr>
+                  <pic:blipFill>
+                    <a:blip r:embed="rId12"/>
+                    <a:stretch>
+                      <a:fillRect/>
+                    </a:stretch>
+                  </pic:blipFill>
+                  <pic:spPr bwMode="auto">
+                    <a:xfrm>
+                      <a:off x="0" y="0"/>
+                      <a:ext cx="4560570" cy="2430145"/>
+                    </a:xfrm>
+                    <a:prstGeom prst="rect">
+                      <a:avLst/>
+                    </a:prstGeom>
+                  </pic:spPr>
+                </pic:pic>
+              </a:graphicData>
+            </a:graphic>
+          </wp:anchor>
+        </w:drawing>
+      </w:r>
+    </w:p>
+    <w:p>
+      <w:pPr>
+        <w:pStyle w:val="Normal"/>
+        <w:jc w:val="center"/>
+        <w:rPr>
+          <w:lang w:val="bg-BG"/>
+        </w:rPr>
+      </w:pPr>
+      <w:r>
+        <w:rPr>
+          <w:lang w:val="bg-BG"/>
+        </w:rPr>
+      </w:r>
+    </w:p>
+    <w:p>
+      <w:pPr>
+        <w:pStyle w:val="Normal"/>
+        <w:jc w:val="center"/>
+        <w:rPr>
+          <w:lang w:val="bg-BG"/>
+        </w:rPr>
+      </w:pPr>
+      <w:r>
+        <w:rPr>
+          <w:lang w:val="bg-BG"/>
+        </w:rPr>
+      </w:r>
+    </w:p>
+    <w:p>
+      <w:pPr>
+        <w:pStyle w:val="Normal"/>
+        <w:jc w:val="center"/>
+        <w:rPr>
+          <w:lang w:val="bg-BG"/>
+        </w:rPr>
+      </w:pPr>
+      <w:r>
+        <w:rPr>
+          <w:lang w:val="bg-BG"/>
+        </w:rPr>
+      </w:r>
+    </w:p>
+    <w:p>
+      <w:pPr>
+        <w:pStyle w:val="Normal"/>
+        <w:jc w:val="center"/>
+        <w:rPr>
+          <w:lang w:val="bg-BG"/>
+        </w:rPr>
+      </w:pPr>
+      <w:r>
+        <w:rPr>
+          <w:lang w:val="bg-BG"/>
+        </w:rPr>
+      </w:r>
+    </w:p>
+    <w:p>
+      <w:pPr>
+        <w:pStyle w:val="Normal"/>
+        <w:jc w:val="center"/>
+        <w:rPr>
+          <w:lang w:val="bg-BG"/>
+        </w:rPr>
+      </w:pPr>
+      <w:r>
+        <w:rPr>
+          <w:lang w:val="bg-BG"/>
+        </w:rPr>
+      </w:r>
+    </w:p>
+    <w:p>
+      <w:pPr>
+        <w:pStyle w:val="Normal"/>
+        <w:jc w:val="center"/>
+        <w:rPr>
+          <w:lang w:val="bg-BG"/>
+        </w:rPr>
+      </w:pPr>
+      <w:r>
+        <w:rPr>
+          <w:lang w:val="bg-BG"/>
+        </w:rPr>
+      </w:r>
+    </w:p>
+    <w:p>
+      <w:pPr>
+        <w:pStyle w:val="Normal"/>
+        <w:jc w:val="center"/>
+        <w:rPr>
+          <w:lang w:val="bg-BG"/>
+        </w:rPr>
+      </w:pPr>
+      <w:r>
+        <w:rPr>
+          <w:lang w:val="bg-BG"/>
+        </w:rPr>
+      </w:r>
+    </w:p>
+    <w:p>
+      <w:pPr>
+        <w:pStyle w:val="Normal"/>
+        <w:jc w:val="center"/>
+        <w:rPr>
+          <w:lang w:val="bg-BG"/>
+        </w:rPr>
+      </w:pPr>
+      <w:r>
+        <w:rPr>
+          <w:lang w:val="bg-BG"/>
+        </w:rPr>
+      </w:r>
+    </w:p>
+    <w:p>
+      <w:pPr>
+        <w:pStyle w:val="Normal"/>
+        <w:jc w:val="center"/>
+        <w:rPr>
+          <w:lang w:val="bg-BG"/>
+        </w:rPr>
+      </w:pPr>
+      <w:r>
+        <w:rPr>
+          <w:lang w:val="bg-BG"/>
+        </w:rPr>
+        <w:t xml:space="preserve">Фиг.  </w:t>
+      </w:r>
+      <w:r>
+        <w:rPr>
+          <w:lang w:val="en-US"/>
+        </w:rPr>
+        <w:t>KOKY</w:t>
+      </w:r>
+      <w:r>
+        <w:rPr>
+          <w:lang w:val="bg-BG"/>
+        </w:rPr>
+        <w:t>2</w:t>
+      </w:r>
+      <w:r>
+        <w:rPr>
+          <w:lang w:val="en-US"/>
+        </w:rPr>
+        <w:t xml:space="preserve">. </w:t>
+      </w:r>
+      <w:r>
+        <w:rPr>
+          <w:lang w:val="bg-BG"/>
+        </w:rPr>
+        <w:t>Визуализация на електромери и техните данни графично изображение на средните стойности</w:t>
+      </w:r>
+    </w:p>
+    <w:p>
+      <w:pPr>
+        <w:pStyle w:val="Normal"/>
+        <w:jc w:val="both"/>
+        <w:rPr/>
+      </w:pPr>
+      <w:r>
+        <w:rPr>
+          <w:lang w:val="bg-BG"/>
+        </w:rPr>
+        <w:t xml:space="preserve">Всеки отдел си има и за създаване на нова инстанция (Фиг. </w:t>
+      </w:r>
+      <w:r>
+        <w:rPr>
+          <w:lang w:val="en-US"/>
+        </w:rPr>
+        <w:t>NNB</w:t>
+      </w:r>
+      <w:r>
+        <w:rPr>
+          <w:lang w:val="bg-BG"/>
+        </w:rPr>
+        <w:t xml:space="preserve">). Всяко поле за въвежда си има настройка за поразгневяване на допустими стойности на параметъра. Като за целта е използвана библиотеката </w:t>
+      </w:r>
+      <w:r>
+        <w:rPr>
+          <w:lang w:val="en-US"/>
+        </w:rPr>
+        <w:t xml:space="preserve">zod </w:t>
+      </w:r>
+      <w:r>
+        <w:rPr>
+          <w:lang w:val="bg-BG"/>
+        </w:rPr>
+        <w:t xml:space="preserve">която идва с предефинирани проверки за полета, както и лесно за разбиране шаблони за създаване на свой проверки. Като на пример проверка за емайл е предоставен директно от библиотеката </w:t>
+      </w:r>
+      <w:r>
+        <w:rPr>
+          <w:lang w:val="en-US"/>
+        </w:rPr>
+        <w:t xml:space="preserve">zod </w:t>
+      </w:r>
+      <w:r>
+        <w:rPr>
+          <w:lang w:val="bg-BG"/>
+        </w:rPr>
+        <w:t xml:space="preserve">и не се нуждаеш да пишеш своя имплементация на вече дефинирани стандарти. </w:t>
+      </w:r>
+      <w:r>
+        <w:rPr>
+          <w:lang w:val="en-US"/>
+        </w:rPr>
+        <w:t xml:space="preserve">Zod </w:t>
+      </w:r>
+      <w:r>
+        <w:rPr>
+          <w:lang w:val="bg-BG"/>
+        </w:rPr>
+        <w:t xml:space="preserve">е подобна библиотека като стандартната библиотека за проверки на </w:t>
+      </w:r>
+      <w:r>
+        <w:rPr>
+          <w:lang w:val="en-US"/>
+        </w:rPr>
+        <w:t xml:space="preserve">java. </w:t>
+      </w:r>
+      <w:r>
+        <w:rPr>
+          <w:lang w:val="bg-BG"/>
+        </w:rPr>
+        <w:t xml:space="preserve">Или по потопяваща </w:t>
+      </w:r>
+      <w:r>
+        <w:rPr/>
+        <w:t xml:space="preserve">hibernate-validator </w:t>
+      </w:r>
+      <w:r>
+        <w:rPr>
+          <w:lang w:val="bg-BG"/>
+        </w:rPr>
+        <w:t xml:space="preserve">за валидации преди създаване на </w:t>
+      </w:r>
+      <w:r>
+        <w:rPr>
+          <w:lang w:val="en-US"/>
+        </w:rPr>
+        <w:t xml:space="preserve">entity </w:t>
+      </w:r>
+      <w:r>
+        <w:rPr>
+          <w:lang w:val="bg-BG"/>
+        </w:rPr>
+        <w:t>обекти в персистентния слой. Системата допържа множествено езици. Това е разгледано в детайли в главата за локализация. Но трябва да се отбележи че се допуска да се въвежда имена на електромери на множествено езици. От които латиница и кирилица са тествани и потвърдени че работят. Както и тестовия клиент работи със системата пряко на Български език и държи на това системата да допържа Български език.</w:t>
+      </w:r>
+    </w:p>
+    <w:p>
+      <w:pPr>
+        <w:pStyle w:val="Normal"/>
+        <w:jc w:val="both"/>
+        <w:rPr>
+          <w:lang w:val="bg-BG"/>
+        </w:rPr>
+      </w:pPr>
+      <w:r>
+        <w:rPr/>
+      </w:r>
+    </w:p>
+    <w:p>
+      <w:pPr>
+        <w:pStyle w:val="Normal"/>
+        <w:jc w:val="both"/>
+        <w:rPr>
+          <w:lang w:val="bg-BG"/>
+        </w:rPr>
+      </w:pPr>
+      <w:r>
+        <w:rPr/>
+      </w:r>
+    </w:p>
+    <w:p>
+      <w:pPr>
+        <w:pStyle w:val="Normal"/>
+        <w:jc w:val="both"/>
+        <w:rPr>
+          <w:lang w:val="bg-BG"/>
+        </w:rPr>
+      </w:pPr>
+      <w:r>
+        <w:rPr>
+          <w:lang w:val="bg-BG"/>
+        </w:rPr>
+        <w:drawing>
+          <wp:anchor behindDoc="0" distT="0" distB="0" distL="0" distR="0" simplePos="0" locked="0" layoutInCell="0" allowOverlap="1" relativeHeight="13">
+            <wp:simplePos x="0" y="0"/>
+            <wp:positionH relativeFrom="column">
+              <wp:align>center</wp:align>
+            </wp:positionH>
+            <wp:positionV relativeFrom="paragraph">
+              <wp:posOffset>635</wp:posOffset>
+            </wp:positionV>
+            <wp:extent cx="5458460" cy="3895725"/>
+            <wp:effectExtent l="0" t="0" r="0" b="0"/>
+            <wp:wrapSquare wrapText="largest"/>
+            <wp:docPr id="12" name="Image4" descr=""/>
+            <wp:cNvGraphicFramePr>
+              <a:graphicFrameLocks xmlns:a="http://schemas.openxmlformats.org/drawingml/2006/main" noChangeAspect="1"/>
+            </wp:cNvGraphicFramePr>
+            <a:graphic xmlns:a="http://schemas.openxmlformats.org/drawingml/2006/main">
+              <a:graphicData uri="http://schemas.openxmlformats.org/drawingml/2006/picture">
+                <pic:pic xmlns:pic="http://schemas.openxmlformats.org/drawingml/2006/picture">
+                  <pic:nvPicPr>
+                    <pic:cNvPr id="12" name="Image4" descr=""/>
+                    <pic:cNvPicPr>
+                      <a:picLocks noChangeAspect="1" noChangeArrowheads="1"/>
+                    </pic:cNvPicPr>
+                  </pic:nvPicPr>
+                  <pic:blipFill>
+                    <a:blip r:embed="rId13"/>
+                    <a:stretch>
+                      <a:fillRect/>
+                    </a:stretch>
+                  </pic:blipFill>
+                  <pic:spPr bwMode="auto">
+                    <a:xfrm>
+                      <a:off x="0" y="0"/>
+                      <a:ext cx="5458460" cy="3895725"/>
+                    </a:xfrm>
+                    <a:prstGeom prst="rect">
+                      <a:avLst/>
+                    </a:prstGeom>
+                  </pic:spPr>
+                </pic:pic>
+              </a:graphicData>
+            </a:graphic>
+          </wp:anchor>
+        </w:drawing>
+      </w:r>
+    </w:p>
+    <w:p>
+      <w:pPr>
+        <w:pStyle w:val="Normal"/>
+        <w:rPr>
+          <w:lang w:val="bg-BG"/>
+        </w:rPr>
+      </w:pPr>
+      <w:r>
+        <w:rPr/>
+      </w:r>
+    </w:p>
+    <w:p>
+      <w:pPr>
+        <w:pStyle w:val="Normal"/>
+        <w:rPr>
+          <w:lang w:val="bg-BG"/>
+        </w:rPr>
+      </w:pPr>
+      <w:r>
+        <w:rPr/>
+      </w:r>
+    </w:p>
+    <w:p>
+      <w:pPr>
+        <w:pStyle w:val="Normal"/>
         <w:ind w:firstLine="720"/>
         <w:rPr>
           <w:lang w:val="bg-BG"/>
@@ -8076,6 +9334,344 @@
         <w:rPr>
           <w:lang w:val="bg-BG"/>
         </w:rPr>
+        <w:t xml:space="preserve">Фиг. №. </w:t>
+      </w:r>
+      <w:r>
+        <w:rPr>
+          <w:lang w:val="en-US"/>
+        </w:rPr>
+        <w:t xml:space="preserve">NNB </w:t>
+      </w:r>
+      <w:r>
+        <w:rPr>
+          <w:lang w:val="bg-BG"/>
+        </w:rPr>
+        <w:t>Формуляр за създаване на нова инстанция на електромер.</w:t>
+      </w:r>
+    </w:p>
+    <w:p>
+      <w:pPr>
+        <w:pStyle w:val="Normal"/>
+        <w:ind w:firstLine="720"/>
+        <w:rPr>
+          <w:lang w:val="bg-BG"/>
+        </w:rPr>
+      </w:pPr>
+      <w:r>
+        <w:rPr>
+          <w:lang w:val="bg-BG"/>
+        </w:rPr>
+      </w:r>
+    </w:p>
+    <w:p>
+      <w:pPr>
+        <w:pStyle w:val="Normal"/>
+        <w:ind w:firstLine="720"/>
+        <w:rPr>
+          <w:lang w:val="bg-BG"/>
+        </w:rPr>
+      </w:pPr>
+      <w:r>
+        <w:rPr>
+          <w:lang w:val="bg-BG"/>
+        </w:rPr>
+        <w:t xml:space="preserve">Следващи отдел на уеб потребителското приложение е свързано с продукция. Продукцията е нужна като индикатор за да може да се пресметне точно и правилно енергоспестяване на една </w:t>
+      </w:r>
+      <w:r>
+        <w:rPr>
+          <w:lang w:val="bg-BG"/>
+        </w:rPr>
+        <w:t xml:space="preserve">клиентската система (фиг. № </w:t>
+      </w:r>
+      <w:r>
+        <w:rPr>
+          <w:lang w:val="en-US"/>
+        </w:rPr>
+        <w:t>HHP</w:t>
+      </w:r>
+      <w:r>
+        <w:rPr>
+          <w:lang w:val="bg-BG"/>
+        </w:rPr>
+        <w:t>)</w:t>
+      </w:r>
+      <w:r>
+        <w:rPr>
+          <w:lang w:val="bg-BG"/>
+        </w:rPr>
+        <w:t xml:space="preserve">. </w:t>
+      </w:r>
+    </w:p>
+    <w:p>
+      <w:pPr>
+        <w:pStyle w:val="Normal"/>
+        <w:ind w:firstLine="720"/>
+        <w:jc w:val="center"/>
+        <w:rPr>
+          <w:lang w:val="bg-BG"/>
+        </w:rPr>
+      </w:pPr>
+      <w:r>
+        <w:drawing>
+          <wp:anchor behindDoc="0" distT="0" distB="0" distL="0" distR="0" simplePos="0" locked="0" layoutInCell="0" allowOverlap="1" relativeHeight="14">
+            <wp:simplePos x="0" y="0"/>
+            <wp:positionH relativeFrom="column">
+              <wp:align>center</wp:align>
+            </wp:positionH>
+            <wp:positionV relativeFrom="paragraph">
+              <wp:posOffset>635</wp:posOffset>
+            </wp:positionV>
+            <wp:extent cx="5943600" cy="3220085"/>
+            <wp:effectExtent l="0" t="0" r="0" b="0"/>
+            <wp:wrapSquare wrapText="largest"/>
+            <wp:docPr id="13" name="Image5" descr=""/>
+            <wp:cNvGraphicFramePr>
+              <a:graphicFrameLocks xmlns:a="http://schemas.openxmlformats.org/drawingml/2006/main" noChangeAspect="1"/>
+            </wp:cNvGraphicFramePr>
+            <a:graphic xmlns:a="http://schemas.openxmlformats.org/drawingml/2006/main">
+              <a:graphicData uri="http://schemas.openxmlformats.org/drawingml/2006/picture">
+                <pic:pic xmlns:pic="http://schemas.openxmlformats.org/drawingml/2006/picture">
+                  <pic:nvPicPr>
+                    <pic:cNvPr id="13" name="Image5" descr=""/>
+                    <pic:cNvPicPr>
+                      <a:picLocks noChangeAspect="1" noChangeArrowheads="1"/>
+                    </pic:cNvPicPr>
+                  </pic:nvPicPr>
+                  <pic:blipFill>
+                    <a:blip r:embed="rId14"/>
+                    <a:stretch>
+                      <a:fillRect/>
+                    </a:stretch>
+                  </pic:blipFill>
+                  <pic:spPr bwMode="auto">
+                    <a:xfrm>
+                      <a:off x="0" y="0"/>
+                      <a:ext cx="5943600" cy="3220085"/>
+                    </a:xfrm>
+                    <a:prstGeom prst="rect">
+                      <a:avLst/>
+                    </a:prstGeom>
+                  </pic:spPr>
+                </pic:pic>
+              </a:graphicData>
+            </a:graphic>
+          </wp:anchor>
+        </w:drawing>
+      </w:r>
+      <w:r>
+        <w:rPr>
+          <w:lang w:val="bg-BG"/>
+        </w:rPr>
+        <w:t xml:space="preserve">Фиг. № </w:t>
+      </w:r>
+      <w:r>
+        <w:rPr>
+          <w:lang w:val="en-US"/>
+        </w:rPr>
+        <w:t xml:space="preserve">HHP. </w:t>
+      </w:r>
+      <w:r>
+        <w:rPr>
+          <w:lang w:val="bg-BG"/>
+        </w:rPr>
+        <w:t>Уеб потребителския интерфейс показващ панела отговорен за продукцията</w:t>
+      </w:r>
+    </w:p>
+    <w:p>
+      <w:pPr>
+        <w:pStyle w:val="Normal"/>
+        <w:ind w:firstLine="720"/>
+        <w:jc w:val="center"/>
+        <w:rPr>
+          <w:lang w:val="bg-BG"/>
+        </w:rPr>
+      </w:pPr>
+      <w:r>
+        <w:rPr>
+          <w:lang w:val="bg-BG"/>
+        </w:rPr>
+      </w:r>
+    </w:p>
+    <w:p>
+      <w:pPr>
+        <w:pStyle w:val="Normal"/>
+        <w:ind w:firstLine="720"/>
+        <w:jc w:val="both"/>
+        <w:rPr>
+          <w:lang w:val="bg-BG"/>
+        </w:rPr>
+      </w:pPr>
+      <w:r>
+        <w:rPr>
+          <w:lang w:val="bg-BG"/>
+        </w:rPr>
+        <w:t xml:space="preserve">Както предишното описан формуляр този не е по-различен. Формулата за създаване на производство използва библиотеката </w:t>
+      </w:r>
+      <w:r>
+        <w:rPr>
+          <w:lang w:val="en-US"/>
+        </w:rPr>
+        <w:t xml:space="preserve">zod </w:t>
+      </w:r>
+      <w:r>
+        <w:rPr>
+          <w:lang w:val="bg-BG"/>
+        </w:rPr>
+        <w:t xml:space="preserve">за валидации( фиг. № </w:t>
+      </w:r>
+      <w:r>
+        <w:rPr>
+          <w:lang w:val="en-US"/>
+        </w:rPr>
+        <w:t>JJP.</w:t>
+      </w:r>
+      <w:r>
+        <w:rPr>
+          <w:lang w:val="bg-BG"/>
+        </w:rPr>
+        <w:t>). Но тука позволяваме на крайния потребител да избира набор от групи които желае да впише в съответното производство. Както и мерната единица на съответното производство (</w:t>
+      </w:r>
+      <w:r>
+        <w:rPr>
+          <w:lang w:val="en-US"/>
+        </w:rPr>
+        <w:t>Units</w:t>
+      </w:r>
+      <w:r>
+        <w:rPr>
+          <w:lang w:val="bg-BG"/>
+        </w:rPr>
+        <w:t>). Тази мерна единица след това се използва в калкулирането на средния енергиен разход както и за индивидуалния енергиен разход. Тук може и да се добави електромер за който се отнася директно даденото производство. Тъй като в едно предприятие може да има множество на брой машини всяка с нейната си цел, разходи и прочие. Затова е важно да се определи това производство с кои електромери е свързано. Така и само така може да се пресметне конкретната ефективност за производство на продукта. Крайния потребител може и да избера входния електромер на предприятието ако не е създал или свързал конкретен на производствената линия.</w:t>
+      </w:r>
+    </w:p>
+    <w:p>
+      <w:pPr>
+        <w:pStyle w:val="Normal"/>
+        <w:ind w:firstLine="720"/>
+        <w:rPr>
+          <w:lang w:val="bg-BG"/>
+        </w:rPr>
+      </w:pPr>
+      <w:r>
+        <w:drawing>
+          <wp:anchor behindDoc="0" distT="0" distB="0" distL="0" distR="0" simplePos="0" locked="0" layoutInCell="0" allowOverlap="1" relativeHeight="15">
+            <wp:simplePos x="0" y="0"/>
+            <wp:positionH relativeFrom="column">
+              <wp:align>center</wp:align>
+            </wp:positionH>
+            <wp:positionV relativeFrom="paragraph">
+              <wp:posOffset>635</wp:posOffset>
+            </wp:positionV>
+            <wp:extent cx="5943600" cy="7367905"/>
+            <wp:effectExtent l="0" t="0" r="0" b="0"/>
+            <wp:wrapSquare wrapText="largest"/>
+            <wp:docPr id="14" name="Image6" descr=""/>
+            <wp:cNvGraphicFramePr>
+              <a:graphicFrameLocks xmlns:a="http://schemas.openxmlformats.org/drawingml/2006/main" noChangeAspect="1"/>
+            </wp:cNvGraphicFramePr>
+            <a:graphic xmlns:a="http://schemas.openxmlformats.org/drawingml/2006/main">
+              <a:graphicData uri="http://schemas.openxmlformats.org/drawingml/2006/picture">
+                <pic:pic xmlns:pic="http://schemas.openxmlformats.org/drawingml/2006/picture">
+                  <pic:nvPicPr>
+                    <pic:cNvPr id="14" name="Image6" descr=""/>
+                    <pic:cNvPicPr>
+                      <a:picLocks noChangeAspect="1" noChangeArrowheads="1"/>
+                    </pic:cNvPicPr>
+                  </pic:nvPicPr>
+                  <pic:blipFill>
+                    <a:blip r:embed="rId15"/>
+                    <a:stretch>
+                      <a:fillRect/>
+                    </a:stretch>
+                  </pic:blipFill>
+                  <pic:spPr bwMode="auto">
+                    <a:xfrm>
+                      <a:off x="0" y="0"/>
+                      <a:ext cx="5943600" cy="7367905"/>
+                    </a:xfrm>
+                    <a:prstGeom prst="rect">
+                      <a:avLst/>
+                    </a:prstGeom>
+                  </pic:spPr>
+                </pic:pic>
+              </a:graphicData>
+            </a:graphic>
+          </wp:anchor>
+        </w:drawing>
+      </w:r>
+      <w:r>
+        <w:rPr>
+          <w:lang w:val="bg-BG"/>
+        </w:rPr>
+        <w:t xml:space="preserve">Фиг. №. </w:t>
+      </w:r>
+      <w:r>
+        <w:rPr>
+          <w:lang w:val="en-US"/>
+        </w:rPr>
+        <w:t xml:space="preserve">JJP. </w:t>
+      </w:r>
+      <w:r>
+        <w:rPr>
+          <w:lang w:val="bg-BG"/>
+        </w:rPr>
+        <w:t>Формуляр за създаване на нова продукция.</w:t>
+      </w:r>
+    </w:p>
+    <w:p>
+      <w:pPr>
+        <w:pStyle w:val="Normal"/>
+        <w:ind w:firstLine="720"/>
+        <w:rPr>
+          <w:lang w:val="bg-BG"/>
+        </w:rPr>
+      </w:pPr>
+      <w:r>
+        <w:rPr>
+          <w:lang w:val="bg-BG"/>
+        </w:rPr>
+      </w:r>
+    </w:p>
+    <w:p>
+      <w:pPr>
+        <w:pStyle w:val="Normal"/>
+        <w:ind w:firstLine="720"/>
+        <w:rPr>
+          <w:lang w:val="bg-BG"/>
+        </w:rPr>
+      </w:pPr>
+      <w:r>
+        <w:rPr>
+          <w:lang w:val="bg-BG"/>
+        </w:rPr>
+      </w:r>
+    </w:p>
+    <w:p>
+      <w:pPr>
+        <w:pStyle w:val="Normal"/>
+        <w:ind w:firstLine="720"/>
+        <w:rPr>
+          <w:lang w:val="bg-BG"/>
+        </w:rPr>
+      </w:pPr>
+      <w:r>
+        <w:rPr>
+          <w:lang w:val="bg-BG"/>
+        </w:rPr>
+      </w:r>
+    </w:p>
+    <w:p>
+      <w:pPr>
+        <w:pStyle w:val="Normal"/>
+        <w:ind w:hanging="0"/>
+        <w:rPr>
+          <w:lang w:val="bg-BG"/>
+        </w:rPr>
+      </w:pPr>
+      <w:r>
+        <w:rPr>
+          <w:lang w:val="bg-BG"/>
+        </w:rPr>
       </w:r>
     </w:p>
     <w:p>
@@ -8113,7 +9709,7 @@
         <w:rPr/>
         <w:t xml:space="preserve">java: </w:t>
       </w:r>
-      <w:hyperlink r:id="rId11">
+      <w:hyperlink r:id="rId16">
         <w:r>
           <w:rPr>
             <w:rStyle w:val="Hyperlink"/>
@@ -9075,6 +10671,280 @@
   <w:abstractNum w:abstractNumId="6">
     <w:lvl w:ilvl="0">
       <w:start w:val="1"/>
+      <w:numFmt w:val="bullet"/>
+      <w:lvlText w:val=""/>
+      <w:lvlJc w:val="left"/>
+      <w:pPr>
+        <w:tabs>
+          <w:tab w:val="num" w:pos="720"/>
+        </w:tabs>
+        <w:ind w:left="720" w:hanging="360"/>
+      </w:pPr>
+      <w:rPr>
+        <w:rFonts w:ascii="Symbol" w:hAnsi="Symbol" w:cs="Symbol" w:hint="default"/>
+      </w:rPr>
+    </w:lvl>
+    <w:lvl w:ilvl="1">
+      <w:start w:val="1"/>
+      <w:numFmt w:val="bullet"/>
+      <w:lvlText w:val="◦"/>
+      <w:lvlJc w:val="left"/>
+      <w:pPr>
+        <w:tabs>
+          <w:tab w:val="num" w:pos="1080"/>
+        </w:tabs>
+        <w:ind w:left="1080" w:hanging="360"/>
+      </w:pPr>
+      <w:rPr>
+        <w:rFonts w:ascii="OpenSymbol" w:hAnsi="OpenSymbol" w:cs="OpenSymbol" w:hint="default"/>
+      </w:rPr>
+    </w:lvl>
+    <w:lvl w:ilvl="2">
+      <w:start w:val="1"/>
+      <w:numFmt w:val="bullet"/>
+      <w:lvlText w:val="▪"/>
+      <w:lvlJc w:val="left"/>
+      <w:pPr>
+        <w:tabs>
+          <w:tab w:val="num" w:pos="1440"/>
+        </w:tabs>
+        <w:ind w:left="1440" w:hanging="360"/>
+      </w:pPr>
+      <w:rPr>
+        <w:rFonts w:ascii="OpenSymbol" w:hAnsi="OpenSymbol" w:cs="OpenSymbol" w:hint="default"/>
+      </w:rPr>
+    </w:lvl>
+    <w:lvl w:ilvl="3">
+      <w:start w:val="1"/>
+      <w:numFmt w:val="bullet"/>
+      <w:lvlText w:val=""/>
+      <w:lvlJc w:val="left"/>
+      <w:pPr>
+        <w:tabs>
+          <w:tab w:val="num" w:pos="1800"/>
+        </w:tabs>
+        <w:ind w:left="1800" w:hanging="360"/>
+      </w:pPr>
+      <w:rPr>
+        <w:rFonts w:ascii="Symbol" w:hAnsi="Symbol" w:cs="Symbol" w:hint="default"/>
+      </w:rPr>
+    </w:lvl>
+    <w:lvl w:ilvl="4">
+      <w:start w:val="1"/>
+      <w:numFmt w:val="bullet"/>
+      <w:lvlText w:val="◦"/>
+      <w:lvlJc w:val="left"/>
+      <w:pPr>
+        <w:tabs>
+          <w:tab w:val="num" w:pos="2160"/>
+        </w:tabs>
+        <w:ind w:left="2160" w:hanging="360"/>
+      </w:pPr>
+      <w:rPr>
+        <w:rFonts w:ascii="OpenSymbol" w:hAnsi="OpenSymbol" w:cs="OpenSymbol" w:hint="default"/>
+      </w:rPr>
+    </w:lvl>
+    <w:lvl w:ilvl="5">
+      <w:start w:val="1"/>
+      <w:numFmt w:val="bullet"/>
+      <w:lvlText w:val="▪"/>
+      <w:lvlJc w:val="left"/>
+      <w:pPr>
+        <w:tabs>
+          <w:tab w:val="num" w:pos="2520"/>
+        </w:tabs>
+        <w:ind w:left="2520" w:hanging="360"/>
+      </w:pPr>
+      <w:rPr>
+        <w:rFonts w:ascii="OpenSymbol" w:hAnsi="OpenSymbol" w:cs="OpenSymbol" w:hint="default"/>
+      </w:rPr>
+    </w:lvl>
+    <w:lvl w:ilvl="6">
+      <w:start w:val="1"/>
+      <w:numFmt w:val="bullet"/>
+      <w:lvlText w:val=""/>
+      <w:lvlJc w:val="left"/>
+      <w:pPr>
+        <w:tabs>
+          <w:tab w:val="num" w:pos="2880"/>
+        </w:tabs>
+        <w:ind w:left="2880" w:hanging="360"/>
+      </w:pPr>
+      <w:rPr>
+        <w:rFonts w:ascii="Symbol" w:hAnsi="Symbol" w:cs="Symbol" w:hint="default"/>
+      </w:rPr>
+    </w:lvl>
+    <w:lvl w:ilvl="7">
+      <w:start w:val="1"/>
+      <w:numFmt w:val="bullet"/>
+      <w:lvlText w:val="◦"/>
+      <w:lvlJc w:val="left"/>
+      <w:pPr>
+        <w:tabs>
+          <w:tab w:val="num" w:pos="3240"/>
+        </w:tabs>
+        <w:ind w:left="3240" w:hanging="360"/>
+      </w:pPr>
+      <w:rPr>
+        <w:rFonts w:ascii="OpenSymbol" w:hAnsi="OpenSymbol" w:cs="OpenSymbol" w:hint="default"/>
+      </w:rPr>
+    </w:lvl>
+    <w:lvl w:ilvl="8">
+      <w:start w:val="1"/>
+      <w:numFmt w:val="bullet"/>
+      <w:lvlText w:val="▪"/>
+      <w:lvlJc w:val="left"/>
+      <w:pPr>
+        <w:tabs>
+          <w:tab w:val="num" w:pos="3600"/>
+        </w:tabs>
+        <w:ind w:left="3600" w:hanging="360"/>
+      </w:pPr>
+      <w:rPr>
+        <w:rFonts w:ascii="OpenSymbol" w:hAnsi="OpenSymbol" w:cs="OpenSymbol" w:hint="default"/>
+      </w:rPr>
+    </w:lvl>
+  </w:abstractNum>
+  <w:abstractNum w:abstractNumId="7">
+    <w:lvl w:ilvl="0">
+      <w:start w:val="1"/>
+      <w:numFmt w:val="bullet"/>
+      <w:lvlText w:val=""/>
+      <w:lvlJc w:val="left"/>
+      <w:pPr>
+        <w:tabs>
+          <w:tab w:val="num" w:pos="720"/>
+        </w:tabs>
+        <w:ind w:left="720" w:hanging="360"/>
+      </w:pPr>
+      <w:rPr>
+        <w:rFonts w:ascii="Symbol" w:hAnsi="Symbol" w:cs="Symbol" w:hint="default"/>
+      </w:rPr>
+    </w:lvl>
+    <w:lvl w:ilvl="1">
+      <w:start w:val="1"/>
+      <w:numFmt w:val="bullet"/>
+      <w:lvlText w:val="◦"/>
+      <w:lvlJc w:val="left"/>
+      <w:pPr>
+        <w:tabs>
+          <w:tab w:val="num" w:pos="1080"/>
+        </w:tabs>
+        <w:ind w:left="1080" w:hanging="360"/>
+      </w:pPr>
+      <w:rPr>
+        <w:rFonts w:ascii="OpenSymbol" w:hAnsi="OpenSymbol" w:cs="OpenSymbol" w:hint="default"/>
+      </w:rPr>
+    </w:lvl>
+    <w:lvl w:ilvl="2">
+      <w:start w:val="1"/>
+      <w:numFmt w:val="bullet"/>
+      <w:lvlText w:val="▪"/>
+      <w:lvlJc w:val="left"/>
+      <w:pPr>
+        <w:tabs>
+          <w:tab w:val="num" w:pos="1440"/>
+        </w:tabs>
+        <w:ind w:left="1440" w:hanging="360"/>
+      </w:pPr>
+      <w:rPr>
+        <w:rFonts w:ascii="OpenSymbol" w:hAnsi="OpenSymbol" w:cs="OpenSymbol" w:hint="default"/>
+      </w:rPr>
+    </w:lvl>
+    <w:lvl w:ilvl="3">
+      <w:start w:val="1"/>
+      <w:numFmt w:val="bullet"/>
+      <w:lvlText w:val=""/>
+      <w:lvlJc w:val="left"/>
+      <w:pPr>
+        <w:tabs>
+          <w:tab w:val="num" w:pos="1800"/>
+        </w:tabs>
+        <w:ind w:left="1800" w:hanging="360"/>
+      </w:pPr>
+      <w:rPr>
+        <w:rFonts w:ascii="Symbol" w:hAnsi="Symbol" w:cs="Symbol" w:hint="default"/>
+      </w:rPr>
+    </w:lvl>
+    <w:lvl w:ilvl="4">
+      <w:start w:val="1"/>
+      <w:numFmt w:val="bullet"/>
+      <w:lvlText w:val="◦"/>
+      <w:lvlJc w:val="left"/>
+      <w:pPr>
+        <w:tabs>
+          <w:tab w:val="num" w:pos="2160"/>
+        </w:tabs>
+        <w:ind w:left="2160" w:hanging="360"/>
+      </w:pPr>
+      <w:rPr>
+        <w:rFonts w:ascii="OpenSymbol" w:hAnsi="OpenSymbol" w:cs="OpenSymbol" w:hint="default"/>
+      </w:rPr>
+    </w:lvl>
+    <w:lvl w:ilvl="5">
+      <w:start w:val="1"/>
+      <w:numFmt w:val="bullet"/>
+      <w:lvlText w:val="▪"/>
+      <w:lvlJc w:val="left"/>
+      <w:pPr>
+        <w:tabs>
+          <w:tab w:val="num" w:pos="2520"/>
+        </w:tabs>
+        <w:ind w:left="2520" w:hanging="360"/>
+      </w:pPr>
+      <w:rPr>
+        <w:rFonts w:ascii="OpenSymbol" w:hAnsi="OpenSymbol" w:cs="OpenSymbol" w:hint="default"/>
+      </w:rPr>
+    </w:lvl>
+    <w:lvl w:ilvl="6">
+      <w:start w:val="1"/>
+      <w:numFmt w:val="bullet"/>
+      <w:lvlText w:val=""/>
+      <w:lvlJc w:val="left"/>
+      <w:pPr>
+        <w:tabs>
+          <w:tab w:val="num" w:pos="2880"/>
+        </w:tabs>
+        <w:ind w:left="2880" w:hanging="360"/>
+      </w:pPr>
+      <w:rPr>
+        <w:rFonts w:ascii="Symbol" w:hAnsi="Symbol" w:cs="Symbol" w:hint="default"/>
+      </w:rPr>
+    </w:lvl>
+    <w:lvl w:ilvl="7">
+      <w:start w:val="1"/>
+      <w:numFmt w:val="bullet"/>
+      <w:lvlText w:val="◦"/>
+      <w:lvlJc w:val="left"/>
+      <w:pPr>
+        <w:tabs>
+          <w:tab w:val="num" w:pos="3240"/>
+        </w:tabs>
+        <w:ind w:left="3240" w:hanging="360"/>
+      </w:pPr>
+      <w:rPr>
+        <w:rFonts w:ascii="OpenSymbol" w:hAnsi="OpenSymbol" w:cs="OpenSymbol" w:hint="default"/>
+      </w:rPr>
+    </w:lvl>
+    <w:lvl w:ilvl="8">
+      <w:start w:val="1"/>
+      <w:numFmt w:val="bullet"/>
+      <w:lvlText w:val="▪"/>
+      <w:lvlJc w:val="left"/>
+      <w:pPr>
+        <w:tabs>
+          <w:tab w:val="num" w:pos="3600"/>
+        </w:tabs>
+        <w:ind w:left="3600" w:hanging="360"/>
+      </w:pPr>
+      <w:rPr>
+        <w:rFonts w:ascii="OpenSymbol" w:hAnsi="OpenSymbol" w:cs="OpenSymbol" w:hint="default"/>
+      </w:rPr>
+    </w:lvl>
+  </w:abstractNum>
+  <w:abstractNum w:abstractNumId="8">
+    <w:lvl w:ilvl="0">
+      <w:start w:val="1"/>
       <w:numFmt w:val="none"/>
       <w:suff w:val="nothing"/>
       <w:lvlText w:val=""/>
@@ -9208,6 +11078,12 @@
   </w:num>
   <w:num w:numId="6">
     <w:abstractNumId w:val="6"/>
+  </w:num>
+  <w:num w:numId="7">
+    <w:abstractNumId w:val="7"/>
+  </w:num>
+  <w:num w:numId="8">
+    <w:abstractNumId w:val="8"/>
   </w:num>
 </w:numbering>
 </file>
@@ -9891,6 +11767,11 @@
       <w:rFonts w:ascii="OpenSymbol" w:hAnsi="OpenSymbol" w:eastAsia="OpenSymbol" w:cs="OpenSymbol"/>
     </w:rPr>
   </w:style>
+  <w:style w:type="character" w:styleId="NumberingSymbols">
+    <w:name w:val="Numbering Symbols"/>
+    <w:qFormat/>
+    <w:rPr/>
+  </w:style>
   <w:style w:type="paragraph" w:styleId="Heading">
     <w:name w:val="Heading"/>
     <w:basedOn w:val="Normal"/>

</xml_diff>

<commit_message>
oraganization of the repository
</commit_message>
<xml_diff>
--- a/documentation/Ивайло_Руменов_дипломна_работа.docx
+++ b/documentation/Ивайло_Руменов_дипломна_работа.docx
@@ -10727,26 +10727,39 @@
         </w:rPr>
         <w:t xml:space="preserve"> организацията представлява група от потребители, която споделя и управлява проекти на едно централно място. Тя позволява на различни членове да работят заедно, като предоставя контрол върху достъпа и разрешенията за различни хранилища. Чрез организацията могат да се създават и управляват екипи с различни нива на права върху проектите, което улеснява координацията и сътрудничеството в екипа. Организацията също така осигурява възможност за управление на множество проекти едновременно, като централизира ресурсите и улеснява работния процес.</w:t>
       </w:r>
-    </w:p>
-    <w:p>
-      <w:pPr>
-        <w:rPr>
-          <w:lang w:val="bg-BG"/>
-        </w:rPr>
-      </w:pPr>
-    </w:p>
-    <w:p>
-      <w:pPr>
-        <w:rPr>
-          <w:lang w:val="bg-BG"/>
-        </w:rPr>
-      </w:pPr>
-      <w:proofErr w:type="spellStart"/>
-      <w:r>
-        <w:rPr>
-          <w:lang w:val="bg-BG"/>
-        </w:rPr>
-        <w:lastRenderedPageBreak/>
+      <w:r>
+        <w:rPr>
+          <w:lang w:val="bg-BG"/>
+        </w:rPr>
+        <w:t xml:space="preserve"> За целите на проекта е работено от един човек но много рядко един програмен продукт се разработва само от един човек. Затова е избран стандарта за организиране на </w:t>
+      </w:r>
+      <w:proofErr w:type="spellStart"/>
+      <w:r>
+        <w:rPr>
+          <w:lang w:val="bg-BG"/>
+        </w:rPr>
+        <w:t>рапозитории</w:t>
+      </w:r>
+      <w:proofErr w:type="spellEnd"/>
+      <w:r>
+        <w:rPr>
+          <w:lang w:val="bg-BG"/>
+        </w:rPr>
+        <w:t xml:space="preserve"> чрез организация.</w:t>
+      </w:r>
+    </w:p>
+    <w:p/>
+    <w:p>
+      <w:pPr>
+        <w:rPr>
+          <w:lang w:val="bg-BG"/>
+        </w:rPr>
+      </w:pPr>
+      <w:proofErr w:type="spellStart"/>
+      <w:r>
+        <w:rPr>
+          <w:lang w:val="bg-BG"/>
+        </w:rPr>
         <w:t>GitHub</w:t>
       </w:r>
       <w:proofErr w:type="spellEnd"/>
@@ -10827,19 +10840,8 @@
         <w:t xml:space="preserve"> за автоматизация.</w:t>
       </w:r>
     </w:p>
-    <w:p>
-      <w:pPr>
-        <w:rPr>
-          <w:lang w:val="bg-BG"/>
-        </w:rPr>
-      </w:pPr>
-    </w:p>
-    <w:p>
-      <w:pPr>
-        <w:rPr>
-          <w:lang w:val="bg-BG"/>
-        </w:rPr>
-      </w:pPr>
+    <w:p/>
+    <w:p>
       <w:proofErr w:type="spellStart"/>
       <w:r>
         <w:rPr>
@@ -10869,7 +10871,13 @@
         <w:t xml:space="preserve"> често се възприема като стандартен избор за екипно сътрудничество и управление на проекти.</w:t>
       </w:r>
     </w:p>
-    <w:p/>
+    <w:p>
+      <w:pPr>
+        <w:rPr>
+          <w:lang w:val="bg-BG"/>
+        </w:rPr>
+      </w:pPr>
+    </w:p>
     <w:p/>
     <w:p>
       <w:r>
@@ -10950,6 +10958,582 @@
     <w:p>
       <w:pPr>
         <w:jc w:val="center"/>
+      </w:pPr>
+    </w:p>
+    <w:p>
+      <w:pPr>
+        <w:rPr>
+          <w:lang w:val="bg-BG"/>
+        </w:rPr>
+      </w:pPr>
+    </w:p>
+    <w:p>
+      <w:proofErr w:type="spellStart"/>
+      <w:r>
+        <w:lastRenderedPageBreak/>
+        <w:t>За</w:t>
+      </w:r>
+      <w:proofErr w:type="spellEnd"/>
+      <w:r>
+        <w:t xml:space="preserve"> </w:t>
+      </w:r>
+      <w:proofErr w:type="spellStart"/>
+      <w:r>
+        <w:t>организацията</w:t>
+      </w:r>
+      <w:proofErr w:type="spellEnd"/>
+      <w:r>
+        <w:t xml:space="preserve"> на </w:t>
+      </w:r>
+      <w:proofErr w:type="spellStart"/>
+      <w:r>
+        <w:t>репозиториите</w:t>
+      </w:r>
+      <w:proofErr w:type="spellEnd"/>
+      <w:r>
+        <w:t xml:space="preserve"> е подходено по имплементация на микро сервиз. Тоест когато има нов микро сервиз или част от системата, се създава нова </w:t>
+      </w:r>
+      <w:proofErr w:type="spellStart"/>
+      <w:r>
+        <w:t>репозитория</w:t>
+      </w:r>
+      <w:proofErr w:type="spellEnd"/>
+      <w:r>
+        <w:t xml:space="preserve">. Така кодът за една услуга остава изолиран в отделен проект, както е по модела на разпределените системи. </w:t>
+      </w:r>
+      <w:proofErr w:type="spellStart"/>
+      <w:r>
+        <w:t>Енкапсулирайки</w:t>
+      </w:r>
+      <w:proofErr w:type="spellEnd"/>
+      <w:r>
+        <w:t xml:space="preserve"> всеки сервиз, това позволява индивидуална настройка на </w:t>
+      </w:r>
+      <w:proofErr w:type="spellStart"/>
+      <w:r>
+        <w:t>репозиторията</w:t>
+      </w:r>
+      <w:proofErr w:type="spellEnd"/>
+      <w:r>
+        <w:t xml:space="preserve"> спрямо имплементацията. Така и за всяка </w:t>
+      </w:r>
+      <w:proofErr w:type="spellStart"/>
+      <w:r>
+        <w:t>репозитория</w:t>
+      </w:r>
+      <w:proofErr w:type="spellEnd"/>
+      <w:r>
+        <w:t xml:space="preserve"> се отделя и автоматизацията.</w:t>
+      </w:r>
+    </w:p>
+    <w:p>
+      <w:r>
+        <w:t xml:space="preserve">С </w:t>
+      </w:r>
+      <w:proofErr w:type="spellStart"/>
+      <w:r>
+        <w:t>този</w:t>
+      </w:r>
+      <w:proofErr w:type="spellEnd"/>
+      <w:r>
+        <w:t xml:space="preserve"> </w:t>
+      </w:r>
+      <w:proofErr w:type="spellStart"/>
+      <w:r>
+        <w:t>подход</w:t>
+      </w:r>
+      <w:proofErr w:type="spellEnd"/>
+      <w:r>
+        <w:t xml:space="preserve">, </w:t>
+      </w:r>
+      <w:proofErr w:type="spellStart"/>
+      <w:r>
+        <w:t>всеки</w:t>
+      </w:r>
+      <w:proofErr w:type="spellEnd"/>
+      <w:r>
+        <w:t xml:space="preserve"> сервиз може да има своя специфична интеграция с инструменти за CI/CD, което позволява по-гъвкаво и независимо управление на процесите по разработка и доставка. Когато възникнат промени или подобрения в един микро сервиз, те не засягат директно останалите части на системата. Това улеснява мащабирането и поддръжката на системата, като всяка </w:t>
+      </w:r>
+      <w:proofErr w:type="spellStart"/>
+      <w:r>
+        <w:t>репозитория</w:t>
+      </w:r>
+      <w:proofErr w:type="spellEnd"/>
+      <w:r>
+        <w:t xml:space="preserve"> може да се оптимизира спрямо нуждите на съответния сервиз, без да се компрометира цялостното решение.</w:t>
+      </w:r>
+    </w:p>
+    <w:p>
+      <w:pPr>
+        <w:rPr>
+          <w:lang w:val="bg-BG"/>
+        </w:rPr>
+      </w:pPr>
+      <w:r>
+        <w:rPr>
+          <w:lang w:val="bg-BG"/>
+        </w:rPr>
+        <w:t xml:space="preserve">Когато има различни </w:t>
+      </w:r>
+      <w:proofErr w:type="spellStart"/>
+      <w:r>
+        <w:rPr>
+          <w:lang w:val="bg-BG"/>
+        </w:rPr>
+        <w:t>репозитории</w:t>
+      </w:r>
+      <w:proofErr w:type="spellEnd"/>
+      <w:r>
+        <w:rPr>
+          <w:lang w:val="bg-BG"/>
+        </w:rPr>
+        <w:t xml:space="preserve">, те могат да се организират спрямо кодовите практики на съответния език, като се следват най-добрите стандарти за всяка технология. В зависимост от езика, разработчикът настройва </w:t>
+      </w:r>
+      <w:proofErr w:type="spellStart"/>
+      <w:r>
+        <w:rPr>
+          <w:lang w:val="bg-BG"/>
+        </w:rPr>
+        <w:t>репозиторията</w:t>
+      </w:r>
+      <w:proofErr w:type="spellEnd"/>
+      <w:r>
+        <w:rPr>
+          <w:lang w:val="bg-BG"/>
+        </w:rPr>
+        <w:t xml:space="preserve"> така, че да поддържа специфичната структура на проекта и инструментите, които са характерни за този език.</w:t>
+      </w:r>
+    </w:p>
+    <w:p>
+      <w:pPr>
+        <w:rPr>
+          <w:lang w:val="bg-BG"/>
+        </w:rPr>
+      </w:pPr>
+      <w:r>
+        <w:rPr>
+          <w:lang w:val="bg-BG"/>
+        </w:rPr>
+        <w:t xml:space="preserve">Например, за Java се използва структурата на директориите с разделение на папките </w:t>
+      </w:r>
+      <w:proofErr w:type="spellStart"/>
+      <w:r>
+        <w:rPr>
+          <w:lang w:val="bg-BG"/>
+        </w:rPr>
+        <w:t>src</w:t>
+      </w:r>
+      <w:proofErr w:type="spellEnd"/>
+      <w:r>
+        <w:rPr>
+          <w:lang w:val="bg-BG"/>
+        </w:rPr>
+        <w:t>/</w:t>
+      </w:r>
+      <w:proofErr w:type="spellStart"/>
+      <w:r>
+        <w:rPr>
+          <w:lang w:val="bg-BG"/>
+        </w:rPr>
+        <w:t>main</w:t>
+      </w:r>
+      <w:proofErr w:type="spellEnd"/>
+      <w:r>
+        <w:rPr>
+          <w:lang w:val="bg-BG"/>
+        </w:rPr>
+        <w:t>/</w:t>
+      </w:r>
+      <w:proofErr w:type="spellStart"/>
+      <w:r>
+        <w:rPr>
+          <w:lang w:val="bg-BG"/>
+        </w:rPr>
+        <w:t>java</w:t>
+      </w:r>
+      <w:proofErr w:type="spellEnd"/>
+      <w:r>
+        <w:rPr>
+          <w:lang w:val="bg-BG"/>
+        </w:rPr>
+        <w:t xml:space="preserve"> и </w:t>
+      </w:r>
+      <w:proofErr w:type="spellStart"/>
+      <w:r>
+        <w:rPr>
+          <w:lang w:val="bg-BG"/>
+        </w:rPr>
+        <w:t>src</w:t>
+      </w:r>
+      <w:proofErr w:type="spellEnd"/>
+      <w:r>
+        <w:rPr>
+          <w:lang w:val="bg-BG"/>
+        </w:rPr>
+        <w:t>/</w:t>
+      </w:r>
+      <w:proofErr w:type="spellStart"/>
+      <w:r>
+        <w:rPr>
+          <w:lang w:val="bg-BG"/>
+        </w:rPr>
+        <w:t>test</w:t>
+      </w:r>
+      <w:proofErr w:type="spellEnd"/>
+      <w:r>
+        <w:rPr>
+          <w:lang w:val="bg-BG"/>
+        </w:rPr>
+        <w:t>/</w:t>
+      </w:r>
+      <w:proofErr w:type="spellStart"/>
+      <w:r>
+        <w:rPr>
+          <w:lang w:val="bg-BG"/>
+        </w:rPr>
+        <w:t>java</w:t>
+      </w:r>
+      <w:proofErr w:type="spellEnd"/>
+      <w:r>
+        <w:rPr>
+          <w:lang w:val="bg-BG"/>
+        </w:rPr>
+        <w:t xml:space="preserve"> за основния код и тестовете. Интеграцията с инструменти като </w:t>
+      </w:r>
+      <w:proofErr w:type="spellStart"/>
+      <w:r>
+        <w:rPr>
+          <w:lang w:val="bg-BG"/>
+        </w:rPr>
+        <w:t>Maven</w:t>
+      </w:r>
+      <w:proofErr w:type="spellEnd"/>
+      <w:r>
+        <w:rPr>
+          <w:lang w:val="bg-BG"/>
+        </w:rPr>
+        <w:t xml:space="preserve"> или </w:t>
+      </w:r>
+      <w:proofErr w:type="spellStart"/>
+      <w:r>
+        <w:rPr>
+          <w:lang w:val="bg-BG"/>
+        </w:rPr>
+        <w:t>Gradle</w:t>
+      </w:r>
+      <w:proofErr w:type="spellEnd"/>
+      <w:r>
+        <w:rPr>
+          <w:lang w:val="bg-BG"/>
+        </w:rPr>
+        <w:t xml:space="preserve"> за управление на зависимости и изграждане на проекта е стандартна практика. Всяка Java </w:t>
+      </w:r>
+      <w:proofErr w:type="spellStart"/>
+      <w:r>
+        <w:rPr>
+          <w:lang w:val="bg-BG"/>
+        </w:rPr>
+        <w:t>репозитория</w:t>
+      </w:r>
+      <w:proofErr w:type="spellEnd"/>
+      <w:r>
+        <w:rPr>
+          <w:lang w:val="bg-BG"/>
+        </w:rPr>
+        <w:t xml:space="preserve"> може да има специфични правила за форматиране на кода с помощта на </w:t>
+      </w:r>
+      <w:proofErr w:type="spellStart"/>
+      <w:r>
+        <w:rPr>
+          <w:lang w:val="bg-BG"/>
+        </w:rPr>
+        <w:t>Checkstyle</w:t>
+      </w:r>
+      <w:proofErr w:type="spellEnd"/>
+      <w:r>
+        <w:rPr>
+          <w:lang w:val="bg-BG"/>
+        </w:rPr>
+        <w:t xml:space="preserve"> или PMD.</w:t>
+      </w:r>
+    </w:p>
+    <w:p>
+      <w:pPr>
+        <w:rPr>
+          <w:lang w:val="bg-BG"/>
+        </w:rPr>
+      </w:pPr>
+      <w:r>
+        <w:rPr>
+          <w:lang w:val="bg-BG"/>
+        </w:rPr>
+        <w:t>За</w:t>
+      </w:r>
+      <w:r>
+        <w:rPr>
+          <w:lang w:val="bg-BG"/>
+        </w:rPr>
+        <w:t xml:space="preserve"> </w:t>
+      </w:r>
+      <w:proofErr w:type="spellStart"/>
+      <w:r>
+        <w:rPr>
+          <w:lang w:val="bg-BG"/>
+        </w:rPr>
+        <w:t>JavaScript</w:t>
+      </w:r>
+      <w:proofErr w:type="spellEnd"/>
+      <w:r>
+        <w:rPr>
+          <w:lang w:val="bg-BG"/>
+        </w:rPr>
+        <w:t xml:space="preserve">, </w:t>
+      </w:r>
+      <w:proofErr w:type="spellStart"/>
+      <w:r>
+        <w:rPr>
+          <w:lang w:val="bg-BG"/>
+        </w:rPr>
+        <w:t>репозиторията</w:t>
+      </w:r>
+      <w:proofErr w:type="spellEnd"/>
+      <w:r>
+        <w:rPr>
+          <w:lang w:val="bg-BG"/>
+        </w:rPr>
+        <w:t xml:space="preserve"> обикновено включва конфигурационни файлове като </w:t>
+      </w:r>
+      <w:proofErr w:type="spellStart"/>
+      <w:r>
+        <w:rPr>
+          <w:lang w:val="bg-BG"/>
+        </w:rPr>
+        <w:t>package.json</w:t>
+      </w:r>
+      <w:proofErr w:type="spellEnd"/>
+      <w:r>
+        <w:rPr>
+          <w:lang w:val="bg-BG"/>
+        </w:rPr>
+        <w:t xml:space="preserve"> </w:t>
+      </w:r>
+      <w:r>
+        <w:rPr>
+          <w:lang w:val="bg-BG"/>
+        </w:rPr>
+        <w:t xml:space="preserve">за управление на зависимости чрез NPM или </w:t>
+      </w:r>
+      <w:proofErr w:type="spellStart"/>
+      <w:r>
+        <w:rPr>
+          <w:lang w:val="bg-BG"/>
+        </w:rPr>
+        <w:t>Yarn</w:t>
+      </w:r>
+      <w:proofErr w:type="spellEnd"/>
+      <w:r>
+        <w:rPr>
+          <w:lang w:val="bg-BG"/>
+        </w:rPr>
+        <w:t xml:space="preserve">. Също така, </w:t>
+      </w:r>
+      <w:proofErr w:type="spellStart"/>
+      <w:r>
+        <w:rPr>
+          <w:lang w:val="bg-BG"/>
+        </w:rPr>
+        <w:t>ESLint</w:t>
+      </w:r>
+      <w:proofErr w:type="spellEnd"/>
+      <w:r>
+        <w:rPr>
+          <w:lang w:val="bg-BG"/>
+        </w:rPr>
+        <w:t xml:space="preserve"> се използва за поддържане на кодов стил и качество. Проектите могат да бъдат структурирани в зависимост от рамките, като например използване на директории </w:t>
+      </w:r>
+      <w:proofErr w:type="spellStart"/>
+      <w:r>
+        <w:rPr>
+          <w:lang w:val="bg-BG"/>
+        </w:rPr>
+        <w:t>src</w:t>
+      </w:r>
+      <w:proofErr w:type="spellEnd"/>
+      <w:r>
+        <w:rPr>
+          <w:lang w:val="bg-BG"/>
+        </w:rPr>
+        <w:t xml:space="preserve"> и </w:t>
+      </w:r>
+      <w:proofErr w:type="spellStart"/>
+      <w:r>
+        <w:rPr>
+          <w:lang w:val="bg-BG"/>
+        </w:rPr>
+        <w:t>dist</w:t>
+      </w:r>
+      <w:proofErr w:type="spellEnd"/>
+      <w:r>
+        <w:rPr>
+          <w:lang w:val="bg-BG"/>
+        </w:rPr>
+        <w:t xml:space="preserve"> при работа с </w:t>
+      </w:r>
+      <w:proofErr w:type="spellStart"/>
+      <w:r>
+        <w:rPr>
+          <w:lang w:val="bg-BG"/>
+        </w:rPr>
+        <w:t>React</w:t>
+      </w:r>
+      <w:proofErr w:type="spellEnd"/>
+      <w:r>
+        <w:rPr>
+          <w:lang w:val="bg-BG"/>
+        </w:rPr>
+        <w:t xml:space="preserve"> или Node.js.</w:t>
+      </w:r>
+    </w:p>
+    <w:p>
+      <w:pPr>
+        <w:rPr>
+          <w:lang w:val="bg-BG"/>
+        </w:rPr>
+      </w:pPr>
+      <w:r>
+        <w:rPr>
+          <w:lang w:val="bg-BG"/>
+        </w:rPr>
+        <w:t xml:space="preserve">При </w:t>
+      </w:r>
+      <w:proofErr w:type="spellStart"/>
+      <w:r>
+        <w:rPr>
+          <w:lang w:val="bg-BG"/>
+        </w:rPr>
+        <w:t>Rust</w:t>
+      </w:r>
+      <w:proofErr w:type="spellEnd"/>
+      <w:r>
+        <w:rPr>
+          <w:lang w:val="bg-BG"/>
+        </w:rPr>
+        <w:t xml:space="preserve">, стандартната организация на </w:t>
+      </w:r>
+      <w:proofErr w:type="spellStart"/>
+      <w:r>
+        <w:rPr>
+          <w:lang w:val="bg-BG"/>
+        </w:rPr>
+        <w:t>репозиторията</w:t>
+      </w:r>
+      <w:proofErr w:type="spellEnd"/>
+      <w:r>
+        <w:rPr>
+          <w:lang w:val="bg-BG"/>
+        </w:rPr>
+        <w:t xml:space="preserve"> включва използването на </w:t>
+      </w:r>
+      <w:proofErr w:type="spellStart"/>
+      <w:r>
+        <w:rPr>
+          <w:lang w:val="bg-BG"/>
+        </w:rPr>
+        <w:t>Cargo.toml</w:t>
+      </w:r>
+      <w:proofErr w:type="spellEnd"/>
+      <w:r>
+        <w:rPr>
+          <w:lang w:val="bg-BG"/>
+        </w:rPr>
+        <w:t xml:space="preserve"> за управление на зависимостите и настройките на проекта. Структурата на папките включва директориите </w:t>
+      </w:r>
+      <w:proofErr w:type="spellStart"/>
+      <w:r>
+        <w:rPr>
+          <w:lang w:val="bg-BG"/>
+        </w:rPr>
+        <w:t>src</w:t>
+      </w:r>
+      <w:proofErr w:type="spellEnd"/>
+      <w:r>
+        <w:rPr>
+          <w:lang w:val="bg-BG"/>
+        </w:rPr>
+        <w:t xml:space="preserve"> за основния код и </w:t>
+      </w:r>
+      <w:proofErr w:type="spellStart"/>
+      <w:r>
+        <w:rPr>
+          <w:lang w:val="bg-BG"/>
+        </w:rPr>
+        <w:t>tests</w:t>
+      </w:r>
+      <w:proofErr w:type="spellEnd"/>
+      <w:r>
+        <w:rPr>
+          <w:lang w:val="bg-BG"/>
+        </w:rPr>
+        <w:t xml:space="preserve"> за тестовете. Кодовите практики се спазват с помощта на инструменти като </w:t>
+      </w:r>
+      <w:proofErr w:type="spellStart"/>
+      <w:r>
+        <w:rPr>
+          <w:lang w:val="bg-BG"/>
+        </w:rPr>
+        <w:t>rustfmt</w:t>
+      </w:r>
+      <w:proofErr w:type="spellEnd"/>
+      <w:r>
+        <w:rPr>
+          <w:lang w:val="bg-BG"/>
+        </w:rPr>
+        <w:t xml:space="preserve"> и </w:t>
+      </w:r>
+      <w:proofErr w:type="spellStart"/>
+      <w:r>
+        <w:rPr>
+          <w:lang w:val="bg-BG"/>
+        </w:rPr>
+        <w:t>clippy</w:t>
+      </w:r>
+      <w:proofErr w:type="spellEnd"/>
+      <w:r>
+        <w:rPr>
+          <w:lang w:val="bg-BG"/>
+        </w:rPr>
+        <w:t xml:space="preserve"> за формат и статичен анализ.</w:t>
+      </w:r>
+    </w:p>
+    <w:p>
+      <w:pPr>
+        <w:rPr>
+          <w:lang w:val="bg-BG"/>
+        </w:rPr>
+      </w:pPr>
+      <w:r>
+        <w:rPr>
+          <w:lang w:val="bg-BG"/>
+        </w:rPr>
+        <w:t xml:space="preserve">Всеки език предлага различни инструменти и подходи за автоматизация и контрол на качеството, които могат да се интегрират в съответните </w:t>
+      </w:r>
+      <w:proofErr w:type="spellStart"/>
+      <w:r>
+        <w:rPr>
+          <w:lang w:val="bg-BG"/>
+        </w:rPr>
+        <w:t>репозитории</w:t>
+      </w:r>
+      <w:proofErr w:type="spellEnd"/>
+      <w:r>
+        <w:rPr>
+          <w:lang w:val="bg-BG"/>
+        </w:rPr>
+        <w:t>, за да отговарят на стандартите на екипа и проекта.</w:t>
+      </w:r>
+    </w:p>
+    <w:p>
+      <w:pPr>
         <w:rPr>
           <w:lang w:val="bg-BG"/>
         </w:rPr>
@@ -10960,7 +11544,6 @@
         <w:pStyle w:val="Heading1"/>
       </w:pPr>
       <w:r>
-        <w:lastRenderedPageBreak/>
         <w:t>Автоматизация</w:t>
       </w:r>
     </w:p>
@@ -17230,7 +17813,6 @@
         </w:rPr>
         <w:t xml:space="preserve"> [ </w:t>
       </w:r>
-      <w:proofErr w:type="gramStart"/>
       <w:r>
         <w:rPr>
           <w:rStyle w:val="hljs-string"/>
@@ -17244,7 +17826,6 @@
         </w:rPr>
         <w:t xml:space="preserve"> ]</w:t>
       </w:r>
-      <w:proofErr w:type="gramEnd"/>
     </w:p>
     <w:p>
       <w:pPr>
@@ -17307,7 +17888,6 @@
         </w:rPr>
         <w:t xml:space="preserve"> [ </w:t>
       </w:r>
-      <w:proofErr w:type="gramStart"/>
       <w:r>
         <w:rPr>
           <w:rStyle w:val="hljs-string"/>
@@ -17321,7 +17901,6 @@
         </w:rPr>
         <w:t xml:space="preserve"> ]</w:t>
       </w:r>
-      <w:proofErr w:type="gramEnd"/>
     </w:p>
     <w:p>
       <w:pPr>
@@ -17529,16 +18108,8 @@
         <w:rPr>
           <w:rStyle w:val="hljs-string"/>
         </w:rPr>
-        <w:t>ubuntu-</w:t>
-      </w:r>
-      <w:proofErr w:type="gramStart"/>
-      <w:r>
-        <w:rPr>
-          <w:rStyle w:val="hljs-string"/>
-        </w:rPr>
-        <w:t>latest</w:t>
-      </w:r>
-      <w:proofErr w:type="gramEnd"/>
+        <w:t>ubuntu-latest</w:t>
+      </w:r>
     </w:p>
     <w:p>
       <w:pPr>
@@ -17787,13 +18358,8 @@
         <w:ind w:left="720"/>
       </w:pPr>
       <w:r>
-        <w:t xml:space="preserve">Copy </w:t>
-      </w:r>
-      <w:proofErr w:type="gramStart"/>
-      <w:r>
-        <w:t>code</w:t>
-      </w:r>
-      <w:proofErr w:type="gramEnd"/>
+        <w:t>Copy code</w:t>
+      </w:r>
     </w:p>
     <w:p>
       <w:pPr>
@@ -18069,16 +18635,8 @@
         <w:rPr>
           <w:rStyle w:val="hljs-string"/>
         </w:rPr>
-        <w:t>actions/setup-java@</w:t>
-      </w:r>
-      <w:proofErr w:type="gramStart"/>
-      <w:r>
-        <w:rPr>
-          <w:rStyle w:val="hljs-string"/>
-        </w:rPr>
-        <w:t>v2</w:t>
-      </w:r>
-      <w:proofErr w:type="gramEnd"/>
+        <w:t>actions/setup-java@v2</w:t>
+      </w:r>
     </w:p>
     <w:p>
       <w:pPr>
@@ -18172,21 +18730,7 @@
         <w:rPr>
           <w:rStyle w:val="hljs-string"/>
         </w:rPr>
-        <w:t>'</w:t>
-      </w:r>
-      <w:proofErr w:type="gramStart"/>
-      <w:r>
-        <w:rPr>
-          <w:rStyle w:val="hljs-string"/>
-        </w:rPr>
-        <w:t>adopt</w:t>
-      </w:r>
-      <w:proofErr w:type="gramEnd"/>
-      <w:r>
-        <w:rPr>
-          <w:rStyle w:val="hljs-string"/>
-        </w:rPr>
-        <w:t>'</w:t>
+        <w:t>'adopt'</w:t>
       </w:r>
     </w:p>
     <w:p>
@@ -18393,14 +18937,12 @@
         </w:rPr>
         <w:t xml:space="preserve"> </w:t>
       </w:r>
-      <w:proofErr w:type="gramStart"/>
       <w:r>
         <w:rPr>
           <w:rStyle w:val="hljs-string"/>
         </w:rPr>
         <w:t>execute</w:t>
       </w:r>
-      <w:proofErr w:type="gramEnd"/>
       <w:r>
         <w:rPr>
           <w:rStyle w:val="HTMLCode"/>
@@ -18532,14 +19074,12 @@
         </w:rPr>
         <w:t xml:space="preserve"> </w:t>
       </w:r>
-      <w:proofErr w:type="gramStart"/>
       <w:r>
         <w:rPr>
           <w:rStyle w:val="hljs-string"/>
         </w:rPr>
         <w:t>gradlew</w:t>
       </w:r>
-      <w:proofErr w:type="gramEnd"/>
     </w:p>
     <w:p>
       <w:pPr>
@@ -18760,14 +19300,7 @@
         <w:rPr>
           <w:rStyle w:val="hljs-attr"/>
         </w:rPr>
-        <w:t>run</w:t>
-      </w:r>
-      <w:proofErr w:type="gramStart"/>
-      <w:r>
-        <w:rPr>
-          <w:rStyle w:val="hljs-attr"/>
-        </w:rPr>
-        <w:t>:</w:t>
+        <w:t>run:</w:t>
       </w:r>
       <w:r>
         <w:rPr>
@@ -18780,14 +19313,7 @@
         <w:rPr>
           <w:rStyle w:val="hljs-string"/>
         </w:rPr>
-        <w:t>.</w:t>
-      </w:r>
-      <w:proofErr w:type="gramEnd"/>
-      <w:r>
-        <w:rPr>
-          <w:rStyle w:val="hljs-string"/>
-        </w:rPr>
-        <w:t>/gradlew</w:t>
+        <w:t>./gradlew</w:t>
       </w:r>
       <w:r>
         <w:rPr>
@@ -19102,16 +19628,8 @@
         <w:rPr>
           <w:rStyle w:val="hljs-string"/>
         </w:rPr>
-        <w:t>build/</w:t>
-      </w:r>
-      <w:proofErr w:type="gramStart"/>
-      <w:r>
-        <w:rPr>
-          <w:rStyle w:val="hljs-string"/>
-        </w:rPr>
-        <w:t>libs</w:t>
-      </w:r>
-      <w:proofErr w:type="gramEnd"/>
+        <w:t>build/libs</w:t>
+      </w:r>
     </w:p>
     <w:p>
       <w:pPr>
@@ -19342,16 +19860,8 @@
         <w:rPr>
           <w:rStyle w:val="hljs-string"/>
         </w:rPr>
-        <w:t>actions/upload-artifact@</w:t>
-      </w:r>
-      <w:proofErr w:type="gramStart"/>
-      <w:r>
-        <w:rPr>
-          <w:rStyle w:val="hljs-string"/>
-        </w:rPr>
-        <w:t>v3</w:t>
-      </w:r>
-      <w:proofErr w:type="gramEnd"/>
+        <w:t>actions/upload-artifact@v3</w:t>
+      </w:r>
     </w:p>
     <w:p>
       <w:pPr>
@@ -19784,16 +20294,8 @@
         <w:rPr>
           <w:rStyle w:val="hljs-string"/>
         </w:rPr>
-        <w:t xml:space="preserve">    git add </w:t>
-      </w:r>
-      <w:proofErr w:type="gramStart"/>
-      <w:r>
-        <w:rPr>
-          <w:rStyle w:val="hljs-string"/>
-        </w:rPr>
-        <w:t>build/libs/*.jar</w:t>
-      </w:r>
-      <w:proofErr w:type="gramEnd"/>
+        <w:t xml:space="preserve">    git add build/libs/*.jar</w:t>
+      </w:r>
     </w:p>
     <w:p>
       <w:pPr>
@@ -19807,21 +20309,7 @@
         <w:rPr>
           <w:rStyle w:val="hljs-string"/>
         </w:rPr>
-        <w:t xml:space="preserve">    git commit -m "Add build </w:t>
-      </w:r>
-      <w:proofErr w:type="gramStart"/>
-      <w:r>
-        <w:rPr>
-          <w:rStyle w:val="hljs-string"/>
-        </w:rPr>
-        <w:t>artifacts</w:t>
-      </w:r>
-      <w:proofErr w:type="gramEnd"/>
-      <w:r>
-        <w:rPr>
-          <w:rStyle w:val="hljs-string"/>
-        </w:rPr>
-        <w:t>"</w:t>
+        <w:t xml:space="preserve">    git commit -m "Add build artifacts"</w:t>
       </w:r>
     </w:p>
     <w:p>
@@ -19836,16 +20324,8 @@
         <w:rPr>
           <w:rStyle w:val="hljs-string"/>
         </w:rPr>
-        <w:t xml:space="preserve">    git push origin </w:t>
-      </w:r>
-      <w:proofErr w:type="gramStart"/>
-      <w:r>
-        <w:rPr>
-          <w:rStyle w:val="hljs-string"/>
-        </w:rPr>
-        <w:t>main</w:t>
-      </w:r>
-      <w:proofErr w:type="gramEnd"/>
+        <w:t xml:space="preserve">    git push origin main</w:t>
+      </w:r>
     </w:p>
     <w:p>
       <w:pPr>
@@ -19904,14 +20384,7 @@
         <w:rPr>
           <w:rStyle w:val="hljs-string"/>
         </w:rPr>
-        <w:t>$</w:t>
-      </w:r>
-      <w:proofErr w:type="gramStart"/>
-      <w:r>
-        <w:rPr>
-          <w:rStyle w:val="hljs-string"/>
-        </w:rPr>
-        <w:t>{{</w:t>
+        <w:t>${{</w:t>
       </w:r>
       <w:r>
         <w:rPr>
@@ -19925,14 +20398,7 @@
         <w:rPr>
           <w:rStyle w:val="hljs-string"/>
         </w:rPr>
-        <w:t>secrets</w:t>
-      </w:r>
-      <w:proofErr w:type="gramEnd"/>
-      <w:r>
-        <w:rPr>
-          <w:rStyle w:val="hljs-string"/>
-        </w:rPr>
-        <w:t>.GITHUB_TOKEN</w:t>
+        <w:t>secrets.GITHUB_TOKEN</w:t>
       </w:r>
       <w:proofErr w:type="spellEnd"/>
       <w:r>
@@ -21083,14 +21549,12 @@
         </w:rPr>
         <w:t xml:space="preserve"> </w:t>
       </w:r>
-      <w:proofErr w:type="gramStart"/>
       <w:r>
         <w:rPr>
           <w:rStyle w:val="hljs-string"/>
         </w:rPr>
         <w:t>package</w:t>
       </w:r>
-      <w:proofErr w:type="gramEnd"/>
     </w:p>
     <w:p>
       <w:pPr>
@@ -21538,16 +22002,8 @@
         <w:rPr>
           <w:rStyle w:val="hljs-string"/>
         </w:rPr>
-        <w:t>ubuntu-</w:t>
-      </w:r>
-      <w:proofErr w:type="gramStart"/>
-      <w:r>
-        <w:rPr>
-          <w:rStyle w:val="hljs-string"/>
-        </w:rPr>
-        <w:t>latest</w:t>
-      </w:r>
-      <w:proofErr w:type="gramEnd"/>
+        <w:t>ubuntu-latest</w:t>
+      </w:r>
     </w:p>
     <w:p>
       <w:pPr>
@@ -21862,16 +22318,8 @@
         <w:rPr>
           <w:rStyle w:val="hljs-string"/>
         </w:rPr>
-        <w:t>actions/checkout@</w:t>
-      </w:r>
-      <w:proofErr w:type="gramStart"/>
-      <w:r>
-        <w:rPr>
-          <w:rStyle w:val="hljs-string"/>
-        </w:rPr>
-        <w:t>v3</w:t>
-      </w:r>
-      <w:proofErr w:type="gramEnd"/>
+        <w:t>actions/checkout@v3</w:t>
+      </w:r>
     </w:p>
     <w:p>
       <w:pPr>
@@ -22082,16 +22530,8 @@
         <w:rPr>
           <w:rStyle w:val="hljs-string"/>
         </w:rPr>
-        <w:t>actions/setup-node@</w:t>
-      </w:r>
-      <w:proofErr w:type="gramStart"/>
-      <w:r>
-        <w:rPr>
-          <w:rStyle w:val="hljs-string"/>
-        </w:rPr>
-        <w:t>v3</w:t>
-      </w:r>
-      <w:proofErr w:type="gramEnd"/>
+        <w:t>actions/setup-node@v3</w:t>
+      </w:r>
     </w:p>
     <w:p>
       <w:pPr>
@@ -22162,16 +22602,8 @@
         <w:rPr>
           <w:rStyle w:val="hljs-comment"/>
         </w:rPr>
-        <w:t xml:space="preserve"># Specify the Node.js </w:t>
-      </w:r>
-      <w:proofErr w:type="gramStart"/>
-      <w:r>
-        <w:rPr>
-          <w:rStyle w:val="hljs-comment"/>
-        </w:rPr>
-        <w:t>version</w:t>
-      </w:r>
-      <w:proofErr w:type="gramEnd"/>
+        <w:t># Specify the Node.js version</w:t>
+      </w:r>
     </w:p>
     <w:p>
       <w:pPr>
@@ -22392,14 +22824,12 @@
         </w:rPr>
         <w:t xml:space="preserve"> </w:t>
       </w:r>
-      <w:proofErr w:type="gramStart"/>
       <w:r>
         <w:rPr>
           <w:rStyle w:val="hljs-string"/>
         </w:rPr>
         <w:t>install</w:t>
       </w:r>
-      <w:proofErr w:type="gramEnd"/>
     </w:p>
     <w:p>
       <w:pPr>
@@ -22472,12 +22902,10 @@
         <w:t xml:space="preserve"> </w:t>
       </w:r>
       <w:proofErr w:type="spellStart"/>
-      <w:proofErr w:type="gramStart"/>
       <w:r>
         <w:t>package.json</w:t>
       </w:r>
       <w:proofErr w:type="spellEnd"/>
-      <w:proofErr w:type="gramEnd"/>
       <w:r>
         <w:t xml:space="preserve"> на </w:t>
       </w:r>
@@ -22703,7 +23131,6 @@
         <w:t xml:space="preserve"># Make sure your build script is defined in </w:t>
       </w:r>
       <w:proofErr w:type="spellStart"/>
-      <w:proofErr w:type="gramStart"/>
       <w:r>
         <w:rPr>
           <w:rStyle w:val="hljs-comment"/>
@@ -22711,7 +23138,6 @@
         <w:t>package.json</w:t>
       </w:r>
       <w:proofErr w:type="spellEnd"/>
-      <w:proofErr w:type="gramEnd"/>
     </w:p>
     <w:p>
       <w:pPr>
@@ -22784,12 +23210,10 @@
         <w:t xml:space="preserve"> в </w:t>
       </w:r>
       <w:proofErr w:type="spellStart"/>
-      <w:proofErr w:type="gramStart"/>
       <w:r>
         <w:t>package.json</w:t>
       </w:r>
       <w:proofErr w:type="spellEnd"/>
-      <w:proofErr w:type="gramEnd"/>
       <w:r>
         <w:t xml:space="preserve"> </w:t>
       </w:r>
@@ -22998,14 +23422,12 @@
         </w:rPr>
         <w:t xml:space="preserve"> </w:t>
       </w:r>
-      <w:proofErr w:type="gramStart"/>
       <w:r>
         <w:rPr>
           <w:rStyle w:val="hljs-string"/>
         </w:rPr>
         <w:t>publish</w:t>
       </w:r>
-      <w:proofErr w:type="gramEnd"/>
     </w:p>
     <w:p>
       <w:pPr>
@@ -23063,14 +23485,7 @@
         <w:rPr>
           <w:rStyle w:val="hljs-string"/>
         </w:rPr>
-        <w:t>$</w:t>
-      </w:r>
-      <w:proofErr w:type="gramStart"/>
-      <w:r>
-        <w:rPr>
-          <w:rStyle w:val="hljs-string"/>
-        </w:rPr>
-        <w:t>{{</w:t>
+        <w:t>${{</w:t>
       </w:r>
       <w:r>
         <w:rPr>
@@ -23084,14 +23499,7 @@
         <w:rPr>
           <w:rStyle w:val="hljs-string"/>
         </w:rPr>
-        <w:t>secrets.NPM</w:t>
-      </w:r>
-      <w:proofErr w:type="gramEnd"/>
-      <w:r>
-        <w:rPr>
-          <w:rStyle w:val="hljs-string"/>
-        </w:rPr>
-        <w:t>_TOKEN</w:t>
+        <w:t>secrets.NPM_TOKEN</w:t>
       </w:r>
       <w:proofErr w:type="spellEnd"/>
       <w:r>
@@ -23881,17 +24289,12 @@
         <w:t xml:space="preserve">public record </w:t>
       </w:r>
       <w:proofErr w:type="spellStart"/>
-      <w:proofErr w:type="gramStart"/>
       <w:r>
         <w:t>UserLogIn</w:t>
       </w:r>
       <w:proofErr w:type="spellEnd"/>
       <w:r>
-        <w:t>(</w:t>
-      </w:r>
-      <w:proofErr w:type="gramEnd"/>
-      <w:r>
-        <w:t>String credentials, String password) {}</w:t>
+        <w:t>(String credentials, String password) {}</w:t>
       </w:r>
     </w:p>
     <w:p>
@@ -25954,7 +26357,6 @@
         <w:t xml:space="preserve"> pool = new </w:t>
       </w:r>
       <w:proofErr w:type="spellStart"/>
-      <w:proofErr w:type="gramStart"/>
       <w:r>
         <w:rPr>
           <w:i/>
@@ -25968,15 +26370,7 @@
           <w:i/>
           <w:iCs/>
         </w:rPr>
-        <w:t>(</w:t>
-      </w:r>
-      <w:proofErr w:type="gramEnd"/>
-      <w:r>
-        <w:rPr>
-          <w:i/>
-          <w:iCs/>
-        </w:rPr>
-        <w:t xml:space="preserve">"localhost", 6379); </w:t>
+        <w:t xml:space="preserve">("localhost", 6379); </w:t>
       </w:r>
     </w:p>
     <w:p>
@@ -26393,13 +26787,8 @@
     </w:p>
     <w:p>
       <w:r>
-        <w:t>/auth</w:t>
-      </w:r>
-      <w:proofErr w:type="gramStart"/>
-      <w:r>
-        <w:t>/..</w:t>
-      </w:r>
-      <w:proofErr w:type="gramEnd"/>
+        <w:t>/auth/..</w:t>
+      </w:r>
     </w:p>
     <w:p>
       <w:r>
@@ -26420,15 +26809,7 @@
     <w:p>
       <w:r>
         <w:tab/>
-        <w:t>‘password’:</w:t>
-      </w:r>
-      <w:proofErr w:type="gramStart"/>
-      <w:r>
-        <w:t>’!pasword</w:t>
-      </w:r>
-      <w:proofErr w:type="gramEnd"/>
-      <w:r>
-        <w:t>12345678’</w:t>
+        <w:t>‘password’:’!pasword12345678’</w:t>
       </w:r>
     </w:p>
     <w:p>

</xml_diff>

<commit_message>
started work on analitics
</commit_message>
<xml_diff>
--- a/documentation/Ивайло_Руменов_дипломна_работа.docx
+++ b/documentation/Ивайло_Руменов_дипломна_работа.docx
@@ -10997,7 +10997,31 @@
       </w:r>
       <w:proofErr w:type="spellEnd"/>
       <w:r>
-        <w:t xml:space="preserve"> е подходено по имплементация на микро сервиз. Тоест когато има нов микро сервиз или </w:t>
+        <w:t xml:space="preserve"> е подходено по имплементация на микро сервиз. Тоест когато има нов </w:t>
+      </w:r>
+      <w:proofErr w:type="spellStart"/>
+      <w:r>
+        <w:t>микро</w:t>
+      </w:r>
+      <w:proofErr w:type="spellEnd"/>
+      <w:r>
+        <w:t xml:space="preserve"> </w:t>
+      </w:r>
+      <w:proofErr w:type="spellStart"/>
+      <w:r>
+        <w:t>сервиз</w:t>
+      </w:r>
+      <w:proofErr w:type="spellEnd"/>
+      <w:r>
+        <w:t xml:space="preserve"> </w:t>
+      </w:r>
+      <w:proofErr w:type="spellStart"/>
+      <w:r>
+        <w:t>или</w:t>
+      </w:r>
+      <w:proofErr w:type="spellEnd"/>
+      <w:r>
+        <w:t xml:space="preserve"> </w:t>
       </w:r>
       <w:proofErr w:type="spellStart"/>
       <w:r>
@@ -11226,7 +11250,23 @@
       </w:r>
       <w:proofErr w:type="spellEnd"/>
       <w:r>
-        <w:t xml:space="preserve"> може да има своя специфична интеграция с инструменти за CI/CD, което позволява по-гъвкаво и независимо управление на процесите по разработка и доставка. Когато възникнат промени или подобрения в един микро сервиз, те не засягат директно останалите части на системата. Това улеснява мащабирането и </w:t>
+        <w:t xml:space="preserve"> може да има своя специфична интеграция с инструменти за CI/CD, което позволява по-гъвкаво и независимо управление на процесите по разработка и доставка. Когато възникнат промени или подобрения в един микро сервиз, те не засягат директно останалите части на системата. Това </w:t>
+      </w:r>
+      <w:proofErr w:type="spellStart"/>
+      <w:r>
+        <w:t>улеснява</w:t>
+      </w:r>
+      <w:proofErr w:type="spellEnd"/>
+      <w:r>
+        <w:t xml:space="preserve"> </w:t>
+      </w:r>
+      <w:proofErr w:type="spellStart"/>
+      <w:r>
+        <w:t>мащабирането</w:t>
+      </w:r>
+      <w:proofErr w:type="spellEnd"/>
+      <w:r>
+        <w:t xml:space="preserve"> и </w:t>
       </w:r>
       <w:proofErr w:type="spellStart"/>
       <w:r>
@@ -11298,7 +11338,23 @@
       </w:r>
       <w:proofErr w:type="spellEnd"/>
       <w:r>
-        <w:t xml:space="preserve"> спрямо нуждите на съответния сервиз, без да се компрометира цялостното решение.</w:t>
+        <w:t xml:space="preserve"> </w:t>
+      </w:r>
+      <w:proofErr w:type="spellStart"/>
+      <w:r>
+        <w:t>спрямо</w:t>
+      </w:r>
+      <w:proofErr w:type="spellEnd"/>
+      <w:r>
+        <w:t xml:space="preserve"> </w:t>
+      </w:r>
+      <w:proofErr w:type="spellStart"/>
+      <w:r>
+        <w:t>нуждите</w:t>
+      </w:r>
+      <w:proofErr w:type="spellEnd"/>
+      <w:r>
+        <w:t xml:space="preserve"> на съответния сервиз, без да се компрометира цялостното решение.</w:t>
       </w:r>
     </w:p>
     <w:p>
@@ -26993,6 +27049,9 @@
     <w:p>
       <w:pPr>
         <w:pStyle w:val="Heading2"/>
+        <w:rPr>
+          <w:lang w:val="bg-BG"/>
+        </w:rPr>
       </w:pPr>
       <w:r>
         <w:rPr>
@@ -27029,6 +27088,712 @@
     </w:p>
     <w:p>
       <w:pPr>
+        <w:rPr>
+          <w:lang w:val="bg-BG"/>
+        </w:rPr>
+      </w:pPr>
+    </w:p>
+    <w:p>
+      <w:pPr>
+        <w:rPr>
+          <w:lang w:val="bg-BG"/>
+        </w:rPr>
+      </w:pPr>
+      <w:proofErr w:type="spellStart"/>
+      <w:r>
+        <w:rPr>
+          <w:lang w:val="bg-BG"/>
+        </w:rPr>
+        <w:t>Analytics</w:t>
+      </w:r>
+      <w:proofErr w:type="spellEnd"/>
+      <w:r>
+        <w:rPr>
+          <w:lang w:val="bg-BG"/>
+        </w:rPr>
+        <w:t xml:space="preserve"> е процес на събиране, обработка и анализ на данни с цел извличане на информация и вземане на информирани решения. То включва събиране на различни типове данни като потребителско поведение, финансови показатели и оперативна ефективност, които след това се анализират за откриване на тенденции и модели.</w:t>
+      </w:r>
+    </w:p>
+    <w:p>
+      <w:pPr>
+        <w:rPr>
+          <w:lang w:val="bg-BG"/>
+        </w:rPr>
+      </w:pPr>
+    </w:p>
+    <w:p>
+      <w:pPr>
+        <w:rPr>
+          <w:lang w:val="bg-BG"/>
+        </w:rPr>
+      </w:pPr>
+      <w:proofErr w:type="spellStart"/>
+      <w:r>
+        <w:rPr>
+          <w:lang w:val="bg-BG"/>
+        </w:rPr>
+        <w:t>Analytics</w:t>
+      </w:r>
+      <w:proofErr w:type="spellEnd"/>
+      <w:r>
+        <w:rPr>
+          <w:lang w:val="bg-BG"/>
+        </w:rPr>
+        <w:t xml:space="preserve"> се използва в широк спектър от индустрии, като дигитален маркетинг, бизнес мениджмънт, здравеопазване и образование. Например, то се прилага за измерване на ангажираността на потребителите в уебсайтове и мобилни приложения, като показва кои страници са най-посещавани или кои функции са най-използвани.</w:t>
+      </w:r>
+    </w:p>
+    <w:p>
+      <w:pPr>
+        <w:rPr>
+          <w:lang w:val="bg-BG"/>
+        </w:rPr>
+      </w:pPr>
+    </w:p>
+    <w:p>
+      <w:pPr>
+        <w:rPr>
+          <w:lang w:val="bg-BG"/>
+        </w:rPr>
+      </w:pPr>
+      <w:proofErr w:type="spellStart"/>
+      <w:r>
+        <w:rPr>
+          <w:lang w:val="bg-BG"/>
+        </w:rPr>
+        <w:lastRenderedPageBreak/>
+        <w:t>Analytics</w:t>
+      </w:r>
+      <w:proofErr w:type="spellEnd"/>
+      <w:r>
+        <w:rPr>
+          <w:lang w:val="bg-BG"/>
+        </w:rPr>
+        <w:t xml:space="preserve"> се използва чрез различни инструменти и платформи, като </w:t>
+      </w:r>
+      <w:proofErr w:type="spellStart"/>
+      <w:r>
+        <w:rPr>
+          <w:lang w:val="bg-BG"/>
+        </w:rPr>
+        <w:t>Google</w:t>
+      </w:r>
+      <w:proofErr w:type="spellEnd"/>
+      <w:r>
+        <w:rPr>
+          <w:lang w:val="bg-BG"/>
+        </w:rPr>
+        <w:t xml:space="preserve"> </w:t>
+      </w:r>
+      <w:proofErr w:type="spellStart"/>
+      <w:r>
+        <w:rPr>
+          <w:lang w:val="bg-BG"/>
+        </w:rPr>
+        <w:t>Analytics</w:t>
+      </w:r>
+      <w:proofErr w:type="spellEnd"/>
+      <w:r>
+        <w:rPr>
+          <w:lang w:val="bg-BG"/>
+        </w:rPr>
+        <w:t xml:space="preserve">, </w:t>
+      </w:r>
+      <w:proofErr w:type="spellStart"/>
+      <w:r>
+        <w:rPr>
+          <w:lang w:val="bg-BG"/>
+        </w:rPr>
+        <w:t>Adobe</w:t>
+      </w:r>
+      <w:proofErr w:type="spellEnd"/>
+      <w:r>
+        <w:rPr>
+          <w:lang w:val="bg-BG"/>
+        </w:rPr>
+        <w:t xml:space="preserve"> </w:t>
+      </w:r>
+      <w:proofErr w:type="spellStart"/>
+      <w:r>
+        <w:rPr>
+          <w:lang w:val="bg-BG"/>
+        </w:rPr>
+        <w:t>Analytics</w:t>
+      </w:r>
+      <w:proofErr w:type="spellEnd"/>
+      <w:r>
+        <w:rPr>
+          <w:lang w:val="bg-BG"/>
+        </w:rPr>
+        <w:t xml:space="preserve"> и </w:t>
+      </w:r>
+      <w:proofErr w:type="spellStart"/>
+      <w:r>
+        <w:rPr>
+          <w:lang w:val="bg-BG"/>
+        </w:rPr>
+        <w:t>Power</w:t>
+      </w:r>
+      <w:proofErr w:type="spellEnd"/>
+      <w:r>
+        <w:rPr>
+          <w:lang w:val="bg-BG"/>
+        </w:rPr>
+        <w:t xml:space="preserve"> BI. Те събират данни и предоставят визуализации и отчети, което помага на потребителите да разбират и подобряват своите услуги и продукти.</w:t>
+      </w:r>
+    </w:p>
+    <w:p>
+      <w:pPr>
+        <w:rPr>
+          <w:lang w:val="bg-BG"/>
+        </w:rPr>
+      </w:pPr>
+      <w:proofErr w:type="spellStart"/>
+      <w:r>
+        <w:rPr>
+          <w:lang w:val="bg-BG"/>
+        </w:rPr>
+        <w:t>Analytics</w:t>
+      </w:r>
+      <w:proofErr w:type="spellEnd"/>
+      <w:r>
+        <w:rPr>
+          <w:lang w:val="bg-BG"/>
+        </w:rPr>
+        <w:t xml:space="preserve"> включва различни методи за събиране на данни, които помагат за разбиране на потребителското поведение и оптимизация на услугите.</w:t>
+      </w:r>
+    </w:p>
+    <w:p>
+      <w:pPr>
+        <w:rPr>
+          <w:lang w:val="bg-BG"/>
+        </w:rPr>
+      </w:pPr>
+    </w:p>
+    <w:p>
+      <w:pPr>
+        <w:ind w:left="720"/>
+        <w:rPr>
+          <w:lang w:val="bg-BG"/>
+        </w:rPr>
+      </w:pPr>
+      <w:r>
+        <w:rPr>
+          <w:lang w:val="bg-BG"/>
+        </w:rPr>
+        <w:t>Проследяване на потребителя</w:t>
+      </w:r>
+      <w:r>
+        <w:rPr>
+          <w:lang w:val="bg-BG"/>
+        </w:rPr>
+        <w:t xml:space="preserve"> </w:t>
+      </w:r>
+      <w:r>
+        <w:rPr>
+          <w:lang w:val="bg-BG"/>
+        </w:rPr>
+        <w:t xml:space="preserve">( </w:t>
+      </w:r>
+      <w:proofErr w:type="spellStart"/>
+      <w:r>
+        <w:rPr>
+          <w:lang w:val="bg-BG"/>
+        </w:rPr>
+        <w:t>User</w:t>
+      </w:r>
+      <w:proofErr w:type="spellEnd"/>
+      <w:r>
+        <w:rPr>
+          <w:lang w:val="bg-BG"/>
+        </w:rPr>
+        <w:t xml:space="preserve"> </w:t>
+      </w:r>
+      <w:proofErr w:type="spellStart"/>
+      <w:r>
+        <w:rPr>
+          <w:lang w:val="bg-BG"/>
+        </w:rPr>
+        <w:t>Tracking</w:t>
+      </w:r>
+      <w:proofErr w:type="spellEnd"/>
+      <w:r>
+        <w:rPr>
+          <w:lang w:val="bg-BG"/>
+        </w:rPr>
+        <w:t>)</w:t>
+      </w:r>
+      <w:r>
+        <w:rPr>
+          <w:lang w:val="bg-BG"/>
+        </w:rPr>
+        <w:t xml:space="preserve"> проследява действията и пътя на потребителя в уебсайтове и приложения. То събира данни за кликове, навигация и прекарано време, като помага за анализ на ангажираността и идентифициране на най-популярните функции и страници.</w:t>
+      </w:r>
+    </w:p>
+    <w:p>
+      <w:pPr>
+        <w:ind w:left="720"/>
+        <w:rPr>
+          <w:lang w:val="bg-BG"/>
+        </w:rPr>
+      </w:pPr>
+    </w:p>
+    <w:p>
+      <w:pPr>
+        <w:ind w:left="720"/>
+        <w:rPr>
+          <w:lang w:val="bg-BG"/>
+        </w:rPr>
+      </w:pPr>
+      <w:r>
+        <w:rPr>
+          <w:lang w:val="bg-BG"/>
+        </w:rPr>
+        <w:t>Събиране на данни чрез формуляри включва информация, която потребителите въвеждат при регистрация или при попълване на контактни форми. То дава информация за демографски данни, интереси и предпочитания на потребителите.</w:t>
+      </w:r>
+    </w:p>
+    <w:p>
+      <w:pPr>
+        <w:ind w:left="720"/>
+        <w:rPr>
+          <w:lang w:val="bg-BG"/>
+        </w:rPr>
+      </w:pPr>
+    </w:p>
+    <w:p>
+      <w:pPr>
+        <w:ind w:left="720"/>
+        <w:rPr>
+          <w:lang w:val="bg-BG"/>
+        </w:rPr>
+      </w:pPr>
+      <w:r>
+        <w:rPr>
+          <w:lang w:val="bg-BG"/>
+        </w:rPr>
+        <w:t>A/B тестиране разделя потребителите на групи, които виждат различни версии на една и съща страница или функционалност. По този начин то събира данни за ефективността на различни дизайни и помага за избор на най-оптималния вариант.</w:t>
+      </w:r>
+    </w:p>
+    <w:p>
+      <w:pPr>
+        <w:ind w:left="720"/>
+        <w:rPr>
+          <w:lang w:val="bg-BG"/>
+        </w:rPr>
+      </w:pPr>
+    </w:p>
+    <w:p>
+      <w:pPr>
+        <w:ind w:left="720"/>
+        <w:rPr>
+          <w:lang w:val="bg-BG"/>
+        </w:rPr>
+      </w:pPr>
+      <w:r>
+        <w:rPr>
+          <w:lang w:val="bg-BG"/>
+        </w:rPr>
+        <w:t>Проследяване на събития (</w:t>
+      </w:r>
+      <w:proofErr w:type="spellStart"/>
+      <w:r>
+        <w:rPr>
+          <w:lang w:val="bg-BG"/>
+        </w:rPr>
+        <w:t>Event</w:t>
+      </w:r>
+      <w:proofErr w:type="spellEnd"/>
+      <w:r>
+        <w:rPr>
+          <w:lang w:val="bg-BG"/>
+        </w:rPr>
+        <w:t xml:space="preserve"> </w:t>
+      </w:r>
+      <w:proofErr w:type="spellStart"/>
+      <w:r>
+        <w:rPr>
+          <w:lang w:val="bg-BG"/>
+        </w:rPr>
+        <w:t>Tracking</w:t>
+      </w:r>
+      <w:proofErr w:type="spellEnd"/>
+      <w:r>
+        <w:rPr>
+          <w:lang w:val="bg-BG"/>
+        </w:rPr>
+        <w:t>) събира информация за конкретни действия на потребителя като кликване на бутон, гледане на видео или добавяне на продукт в количката. Това помага да се разберат взаимодействията на потребителите с ключови елементи от платформата.</w:t>
+      </w:r>
+    </w:p>
+    <w:p>
+      <w:pPr>
+        <w:ind w:left="720"/>
+        <w:rPr>
+          <w:lang w:val="bg-BG"/>
+        </w:rPr>
+      </w:pPr>
+    </w:p>
+    <w:p>
+      <w:pPr>
+        <w:ind w:left="720"/>
+        <w:rPr>
+          <w:lang w:val="bg-BG"/>
+        </w:rPr>
+      </w:pPr>
+      <w:r>
+        <w:rPr>
+          <w:lang w:val="bg-BG"/>
+        </w:rPr>
+        <w:t>Топлинни карти (</w:t>
+      </w:r>
+      <w:proofErr w:type="spellStart"/>
+      <w:r>
+        <w:rPr>
+          <w:lang w:val="bg-BG"/>
+        </w:rPr>
+        <w:t>Heatmaps</w:t>
+      </w:r>
+      <w:proofErr w:type="spellEnd"/>
+      <w:r>
+        <w:rPr>
+          <w:lang w:val="bg-BG"/>
+        </w:rPr>
+        <w:t xml:space="preserve">) визуализират къде и как потребителите </w:t>
+      </w:r>
+      <w:proofErr w:type="spellStart"/>
+      <w:r>
+        <w:rPr>
+          <w:lang w:val="bg-BG"/>
+        </w:rPr>
+        <w:t>кликат</w:t>
+      </w:r>
+      <w:proofErr w:type="spellEnd"/>
+      <w:r>
+        <w:rPr>
+          <w:lang w:val="bg-BG"/>
+        </w:rPr>
+        <w:t xml:space="preserve"> или задържат вниманието си на страницата. Те събират данни за най-активните зони, които привличат внимание, и помагат за подобрения в дизайна. </w:t>
+      </w:r>
+    </w:p>
+    <w:p>
+      <w:pPr>
+        <w:rPr>
+          <w:lang w:val="bg-BG"/>
+        </w:rPr>
+      </w:pPr>
+    </w:p>
+    <w:p>
+      <w:pPr>
+        <w:rPr>
+          <w:lang w:val="bg-BG"/>
+        </w:rPr>
+      </w:pPr>
+      <w:r>
+        <w:rPr>
+          <w:lang w:val="bg-BG"/>
+        </w:rPr>
+        <w:t>Всеки от тези методи предоставя ценна информация за потребителското поведение и спомага за оптимизиране на продуктовото изживяване.</w:t>
+      </w:r>
+    </w:p>
+    <w:p>
+      <w:pPr>
+        <w:rPr>
+          <w:lang w:val="bg-BG"/>
+        </w:rPr>
+      </w:pPr>
+    </w:p>
+    <w:p>
+      <w:pPr>
+        <w:pStyle w:val="Heading3"/>
+        <w:rPr>
+          <w:lang w:val="bg-BG"/>
+        </w:rPr>
+      </w:pPr>
+      <w:r>
+        <w:rPr>
+          <w:lang w:val="bg-BG"/>
+        </w:rPr>
+        <w:lastRenderedPageBreak/>
+        <w:tab/>
+      </w:r>
+      <w:r>
+        <w:rPr>
+          <w:lang w:val="bg-BG"/>
+        </w:rPr>
+        <w:t>Проследяване на потребителя</w:t>
+      </w:r>
+      <w:r>
+        <w:rPr>
+          <w:lang w:val="bg-BG"/>
+        </w:rPr>
+        <w:t xml:space="preserve"> </w:t>
+      </w:r>
+      <w:r>
+        <w:t xml:space="preserve"> ( </w:t>
+      </w:r>
+      <w:proofErr w:type="spellStart"/>
+      <w:r>
+        <w:rPr>
+          <w:lang w:val="bg-BG"/>
+        </w:rPr>
+        <w:t>User</w:t>
+      </w:r>
+      <w:proofErr w:type="spellEnd"/>
+      <w:r>
+        <w:rPr>
+          <w:lang w:val="bg-BG"/>
+        </w:rPr>
+        <w:t xml:space="preserve"> </w:t>
+      </w:r>
+      <w:proofErr w:type="spellStart"/>
+      <w:r>
+        <w:rPr>
+          <w:lang w:val="bg-BG"/>
+        </w:rPr>
+        <w:t>tracking</w:t>
+      </w:r>
+      <w:proofErr w:type="spellEnd"/>
+      <w:r>
+        <w:t>)</w:t>
+      </w:r>
+    </w:p>
+    <w:p>
+      <w:pPr>
+        <w:rPr>
+          <w:lang w:val="bg-BG"/>
+        </w:rPr>
+      </w:pPr>
+    </w:p>
+    <w:p>
+      <w:pPr>
+        <w:ind w:firstLine="720"/>
+        <w:rPr>
+          <w:lang w:val="bg-BG"/>
+        </w:rPr>
+      </w:pPr>
+      <w:r>
+        <w:rPr>
+          <w:lang w:val="bg-BG"/>
+        </w:rPr>
+        <w:t>Проследяване на потребителя</w:t>
+      </w:r>
+      <w:r>
+        <w:t xml:space="preserve">, </w:t>
+      </w:r>
+      <w:r>
+        <w:rPr>
+          <w:lang w:val="bg-BG"/>
+        </w:rPr>
+        <w:t>познато и като</w:t>
+      </w:r>
+      <w:r>
+        <w:t xml:space="preserve"> </w:t>
+      </w:r>
+      <w:proofErr w:type="spellStart"/>
+      <w:r>
+        <w:rPr>
+          <w:lang w:val="bg-BG"/>
+        </w:rPr>
+        <w:t>User</w:t>
+      </w:r>
+      <w:proofErr w:type="spellEnd"/>
+      <w:r>
+        <w:rPr>
+          <w:lang w:val="bg-BG"/>
+        </w:rPr>
+        <w:t xml:space="preserve"> </w:t>
+      </w:r>
+      <w:proofErr w:type="spellStart"/>
+      <w:r>
+        <w:rPr>
+          <w:lang w:val="bg-BG"/>
+        </w:rPr>
+        <w:t>tracking</w:t>
+      </w:r>
+      <w:proofErr w:type="spellEnd"/>
+      <w:r>
+        <w:rPr>
+          <w:lang w:val="bg-BG"/>
+        </w:rPr>
+        <w:t>,</w:t>
+      </w:r>
+      <w:r>
+        <w:rPr>
+          <w:lang w:val="bg-BG"/>
+        </w:rPr>
+        <w:t xml:space="preserve"> е процес, който позволява на софтуерно приложение да следи поведението и взаимодействията на потребителя с цел събиране на данни за него. То събира информация като кликове, време, прекарано на определена страница, действия в реално време и друга активност. Така приложението разбира по-добре как потребителят използва услугите му и може да подобри функционалността, както и персонализирането на изживяването.</w:t>
+      </w:r>
+    </w:p>
+    <w:p>
+      <w:pPr>
+        <w:rPr>
+          <w:lang w:val="bg-BG"/>
+        </w:rPr>
+      </w:pPr>
+      <w:r>
+        <w:rPr>
+          <w:lang w:val="bg-BG"/>
+        </w:rPr>
+        <w:t xml:space="preserve">Съществуват множество софтуерни продукти които са концентрирани </w:t>
+      </w:r>
+      <w:r>
+        <w:rPr>
+          <w:lang w:val="bg-BG"/>
+        </w:rPr>
+        <w:t>единствено</w:t>
+      </w:r>
+      <w:r>
+        <w:rPr>
+          <w:lang w:val="bg-BG"/>
+        </w:rPr>
+        <w:t xml:space="preserve"> </w:t>
+      </w:r>
+      <w:r>
+        <w:rPr>
+          <w:lang w:val="bg-BG"/>
+        </w:rPr>
+        <w:t>върху</w:t>
+      </w:r>
+      <w:r>
+        <w:rPr>
+          <w:lang w:val="bg-BG"/>
+        </w:rPr>
+        <w:t xml:space="preserve"> тази тема. Пример за проследяване на потребителските движения са:</w:t>
+      </w:r>
+    </w:p>
+    <w:p>
+      <w:pPr>
+        <w:ind w:left="720"/>
+        <w:rPr>
+          <w:lang w:val="bg-BG"/>
+        </w:rPr>
+      </w:pPr>
+      <w:proofErr w:type="spellStart"/>
+      <w:r>
+        <w:rPr>
+          <w:lang w:val="bg-BG"/>
+        </w:rPr>
+        <w:t>Google</w:t>
+      </w:r>
+      <w:proofErr w:type="spellEnd"/>
+      <w:r>
+        <w:rPr>
+          <w:lang w:val="bg-BG"/>
+        </w:rPr>
+        <w:t xml:space="preserve"> </w:t>
+      </w:r>
+      <w:proofErr w:type="spellStart"/>
+      <w:r>
+        <w:rPr>
+          <w:lang w:val="bg-BG"/>
+        </w:rPr>
+        <w:t>Analytics</w:t>
+      </w:r>
+      <w:proofErr w:type="spellEnd"/>
+      <w:r>
+        <w:rPr>
+          <w:lang w:val="bg-BG"/>
+        </w:rPr>
+        <w:t xml:space="preserve"> следи активността на потребителите на уебсайтове и мобилни приложения. То събира данни за поведението на потребителите, като посещавани страници, време, прекарано на сайта, и извършени действия, което помага за анализ и оптимизация на съдържанието.</w:t>
+      </w:r>
+    </w:p>
+    <w:p>
+      <w:pPr>
+        <w:rPr>
+          <w:lang w:val="bg-BG"/>
+        </w:rPr>
+      </w:pPr>
+    </w:p>
+    <w:p>
+      <w:pPr>
+        <w:ind w:left="720"/>
+        <w:rPr>
+          <w:lang w:val="bg-BG"/>
+        </w:rPr>
+      </w:pPr>
+      <w:proofErr w:type="spellStart"/>
+      <w:r>
+        <w:rPr>
+          <w:lang w:val="bg-BG"/>
+        </w:rPr>
+        <w:t>Mixpanel</w:t>
+      </w:r>
+      <w:proofErr w:type="spellEnd"/>
+      <w:r>
+        <w:rPr>
+          <w:lang w:val="bg-BG"/>
+        </w:rPr>
+        <w:t xml:space="preserve"> </w:t>
+      </w:r>
+      <w:r>
+        <w:rPr>
+          <w:lang w:val="bg-BG"/>
+        </w:rPr>
+        <w:t>събира подробна информация за взаимодействията на потребителя с различни функции на приложението. То анализира действията на потребителите в реално време и предоставя статистики, които позволяват на разработчиците да подобрят функционалността и потребителското изживяване.</w:t>
+      </w:r>
+    </w:p>
+    <w:p>
+      <w:pPr>
+        <w:ind w:left="720"/>
+        <w:rPr>
+          <w:lang w:val="bg-BG"/>
+        </w:rPr>
+      </w:pPr>
+      <w:proofErr w:type="spellStart"/>
+      <w:r>
+        <w:rPr>
+          <w:lang w:val="bg-BG"/>
+        </w:rPr>
+        <w:t>PostHog</w:t>
+      </w:r>
+      <w:proofErr w:type="spellEnd"/>
+      <w:r>
+        <w:rPr>
+          <w:lang w:val="bg-BG"/>
+        </w:rPr>
+        <w:t xml:space="preserve"> проследява взаимодействията на потребителите в уебсайтове и приложения, като събира данни за поведението им без необходимост от външни услуги. То анализира действия като кликвания, превъртания и използване на определени функции, предоставяйки на разработчиците информация за подобрения и персонализиране на потребителското изживяване.</w:t>
+      </w:r>
+    </w:p>
+    <w:p>
+      <w:pPr>
+        <w:ind w:left="720"/>
+        <w:rPr>
+          <w:lang w:val="bg-BG"/>
+        </w:rPr>
+      </w:pPr>
+    </w:p>
+    <w:p>
+      <w:pPr>
+        <w:ind w:left="720"/>
+        <w:rPr>
+          <w:lang w:val="bg-BG"/>
+        </w:rPr>
+      </w:pPr>
+    </w:p>
+    <w:p>
+      <w:pPr>
+        <w:ind w:left="720"/>
+        <w:rPr>
+          <w:lang w:val="bg-BG"/>
+        </w:rPr>
+      </w:pPr>
+    </w:p>
+    <w:p>
+      <w:pPr>
+        <w:ind w:left="720"/>
+        <w:rPr>
+          <w:lang w:val="bg-BG"/>
+        </w:rPr>
+      </w:pPr>
+    </w:p>
+    <w:p>
+      <w:pPr>
+        <w:ind w:left="720"/>
+        <w:rPr>
+          <w:lang w:val="bg-BG"/>
+        </w:rPr>
+      </w:pPr>
+    </w:p>
+    <w:p>
+      <w:pPr>
         <w:pStyle w:val="Heading2"/>
       </w:pPr>
       <w:r>
@@ -27072,6 +27837,7 @@
         <w:rPr>
           <w:lang w:val="bg-BG"/>
         </w:rPr>
+        <w:lastRenderedPageBreak/>
         <w:tab/>
         <w:t>Сервиза за препоръки служи за анализиране, изчисляване и връщане на бизнес ориентирани препоръки на клиента. Целта на сервиза е да бъде полезен на крайния потребител, като му препоръчва добри практики и централизирани съвети относно неговата продукция и разходи.</w:t>
       </w:r>
@@ -27104,11 +27870,6 @@
       </w:r>
     </w:p>
     <w:p>
-      <w:pPr>
-        <w:rPr>
-          <w:lang w:val="bg-BG"/>
-        </w:rPr>
-      </w:pPr>
       <w:r>
         <w:rPr>
           <w:lang w:val="bg-BG"/>
@@ -27119,6 +27880,20 @@
     </w:p>
     <w:p>
       <w:pPr>
+        <w:rPr>
+          <w:lang w:val="bg-BG"/>
+        </w:rPr>
+      </w:pPr>
+    </w:p>
+    <w:p>
+      <w:pPr>
+        <w:rPr>
+          <w:lang w:val="bg-BG"/>
+        </w:rPr>
+      </w:pPr>
+    </w:p>
+    <w:p>
+      <w:pPr>
         <w:pStyle w:val="Heading3"/>
         <w:rPr>
           <w:lang w:val="bg-BG"/>
@@ -27128,26 +27903,245 @@
         <w:rPr>
           <w:lang w:val="bg-BG"/>
         </w:rPr>
-        <w:t>Имплементация</w:t>
-      </w:r>
-    </w:p>
-    <w:p>
-      <w:pPr>
-        <w:rPr>
-          <w:lang w:val="bg-BG"/>
-        </w:rPr>
-      </w:pPr>
-    </w:p>
-    <w:p>
-      <w:pPr>
-        <w:rPr>
-          <w:lang w:val="bg-BG"/>
-        </w:rPr>
-      </w:pPr>
-    </w:p>
-    <w:p>
-      <w:pPr>
-        <w:pStyle w:val="Heading3"/>
+        <w:t>Изкуствен интелект</w:t>
+      </w:r>
+    </w:p>
+    <w:p>
+      <w:pPr>
+        <w:rPr>
+          <w:lang w:val="bg-BG"/>
+        </w:rPr>
+      </w:pPr>
+      <w:r>
+        <w:rPr>
+          <w:lang w:val="bg-BG"/>
+        </w:rPr>
+        <w:tab/>
+      </w:r>
+    </w:p>
+    <w:p>
+      <w:pPr>
+        <w:ind w:firstLine="720"/>
+        <w:rPr>
+          <w:lang w:val="bg-BG"/>
+        </w:rPr>
+      </w:pPr>
+      <w:proofErr w:type="spellStart"/>
+      <w:r>
+        <w:rPr>
+          <w:lang w:val="bg-BG"/>
+        </w:rPr>
+        <w:t>Ollama</w:t>
+      </w:r>
+      <w:proofErr w:type="spellEnd"/>
+      <w:r>
+        <w:rPr>
+          <w:lang w:val="bg-BG"/>
+        </w:rPr>
+        <w:t xml:space="preserve"> е платформа с отворен код, създадена с цел да улесни използването на големи езикови модели (</w:t>
+      </w:r>
+      <w:proofErr w:type="spellStart"/>
+      <w:r>
+        <w:rPr>
+          <w:lang w:val="bg-BG"/>
+        </w:rPr>
+        <w:t>LLMs</w:t>
+      </w:r>
+      <w:proofErr w:type="spellEnd"/>
+      <w:r>
+        <w:rPr>
+          <w:lang w:val="bg-BG"/>
+        </w:rPr>
+        <w:t xml:space="preserve">) на локални машини. Тя е разработена с акцент върху лесната инсталация и опростено управление на модели като </w:t>
+      </w:r>
+      <w:proofErr w:type="spellStart"/>
+      <w:r>
+        <w:rPr>
+          <w:lang w:val="bg-BG"/>
+        </w:rPr>
+        <w:t>Llama</w:t>
+      </w:r>
+      <w:proofErr w:type="spellEnd"/>
+      <w:r>
+        <w:rPr>
+          <w:lang w:val="bg-BG"/>
+        </w:rPr>
+        <w:t xml:space="preserve"> 2, </w:t>
+      </w:r>
+      <w:proofErr w:type="spellStart"/>
+      <w:r>
+        <w:rPr>
+          <w:lang w:val="bg-BG"/>
+        </w:rPr>
+        <w:t>Mistral</w:t>
+      </w:r>
+      <w:proofErr w:type="spellEnd"/>
+      <w:r>
+        <w:rPr>
+          <w:lang w:val="bg-BG"/>
+        </w:rPr>
+        <w:t xml:space="preserve"> и други. </w:t>
+      </w:r>
+      <w:proofErr w:type="spellStart"/>
+      <w:r>
+        <w:rPr>
+          <w:lang w:val="bg-BG"/>
+        </w:rPr>
+        <w:t>Ollama</w:t>
+      </w:r>
+      <w:proofErr w:type="spellEnd"/>
+      <w:r>
+        <w:rPr>
+          <w:lang w:val="bg-BG"/>
+        </w:rPr>
+        <w:t xml:space="preserve"> е насочена към разработчици, изследователи и ентусиасти, които искат локален контрол върху AI моделите си за задачи като генериране на текст, анализ на настроения или дори кодиране. Платформата е създадена с цел да бъде леснодостъпна и сигурна, като всички операции се изпълняват локално, без необходимост от облачни услуги, което предпазва потребителските данни и намалява разходите за използване на облачни ресурси.</w:t>
+      </w:r>
+    </w:p>
+    <w:p>
+      <w:pPr>
+        <w:rPr>
+          <w:lang w:val="bg-BG"/>
+        </w:rPr>
+      </w:pPr>
+    </w:p>
+    <w:p>
+      <w:pPr>
+        <w:rPr>
+          <w:lang w:val="bg-BG"/>
+        </w:rPr>
+      </w:pPr>
+      <w:proofErr w:type="spellStart"/>
+      <w:r>
+        <w:rPr>
+          <w:lang w:val="bg-BG"/>
+        </w:rPr>
+        <w:t>Ollama</w:t>
+      </w:r>
+      <w:proofErr w:type="spellEnd"/>
+      <w:r>
+        <w:rPr>
+          <w:lang w:val="bg-BG"/>
+        </w:rPr>
+        <w:t xml:space="preserve"> се инсталира лесно на </w:t>
+      </w:r>
+      <w:proofErr w:type="spellStart"/>
+      <w:r>
+        <w:rPr>
+          <w:lang w:val="bg-BG"/>
+        </w:rPr>
+        <w:t>Linux</w:t>
+      </w:r>
+      <w:proofErr w:type="spellEnd"/>
+      <w:r>
+        <w:rPr>
+          <w:lang w:val="bg-BG"/>
+        </w:rPr>
+        <w:t xml:space="preserve"> сървъри чрез проста командна линия</w:t>
+      </w:r>
+      <w:r>
+        <w:t>.</w:t>
+      </w:r>
+      <w:r>
+        <w:rPr>
+          <w:lang w:val="bg-BG"/>
+        </w:rPr>
+        <w:t xml:space="preserve"> За целите на поетка е стартирана на същата </w:t>
+      </w:r>
+      <w:r>
+        <w:t>Linux</w:t>
+      </w:r>
+      <w:r>
+        <w:rPr>
+          <w:lang w:val="bg-BG"/>
+        </w:rPr>
+        <w:t xml:space="preserve"> машина както и всички контейнери. Самата инстанция на изкуствения интелект отнема 4 гигабайта от оперативната памет на машината, както и 90 гигабайта от пространство на харддиска. </w:t>
+      </w:r>
+    </w:p>
+    <w:p>
+      <w:pPr>
+        <w:rPr>
+          <w:lang w:val="bg-BG"/>
+        </w:rPr>
+      </w:pPr>
+    </w:p>
+    <w:p>
+      <w:pPr>
+        <w:rPr>
+          <w:lang w:val="bg-BG"/>
+        </w:rPr>
+      </w:pPr>
+      <w:r>
+        <w:rPr>
+          <w:lang w:val="bg-BG"/>
+        </w:rPr>
+        <w:t xml:space="preserve">Предимството на </w:t>
+      </w:r>
+      <w:proofErr w:type="spellStart"/>
+      <w:r>
+        <w:rPr>
+          <w:lang w:val="bg-BG"/>
+        </w:rPr>
+        <w:t>Ollama</w:t>
+      </w:r>
+      <w:proofErr w:type="spellEnd"/>
+      <w:r>
+        <w:rPr>
+          <w:lang w:val="bg-BG"/>
+        </w:rPr>
+        <w:t xml:space="preserve"> пред конкурентите като </w:t>
+      </w:r>
+      <w:proofErr w:type="spellStart"/>
+      <w:r>
+        <w:rPr>
+          <w:lang w:val="bg-BG"/>
+        </w:rPr>
+        <w:t>OpenAI</w:t>
+      </w:r>
+      <w:proofErr w:type="spellEnd"/>
+      <w:r>
+        <w:rPr>
+          <w:lang w:val="bg-BG"/>
+        </w:rPr>
+        <w:t xml:space="preserve"> е именно в това, че работи локално, което гарантира по-голяма сигурност на данните и елиминира зависимостта от външни сървъри. Докато </w:t>
+      </w:r>
+      <w:proofErr w:type="spellStart"/>
+      <w:r>
+        <w:rPr>
+          <w:lang w:val="bg-BG"/>
+        </w:rPr>
+        <w:t>OpenAI</w:t>
+      </w:r>
+      <w:proofErr w:type="spellEnd"/>
+      <w:r>
+        <w:rPr>
+          <w:lang w:val="bg-BG"/>
+        </w:rPr>
+        <w:t xml:space="preserve">, с модели като GPT-4, е по-мощна платформа, тя изисква свързване към облак и често е по-скъпа, особено за по-малки компании. </w:t>
+      </w:r>
+      <w:proofErr w:type="spellStart"/>
+      <w:r>
+        <w:rPr>
+          <w:lang w:val="bg-BG"/>
+        </w:rPr>
+        <w:t>Ollama</w:t>
+      </w:r>
+      <w:proofErr w:type="spellEnd"/>
+      <w:r>
+        <w:rPr>
+          <w:lang w:val="bg-BG"/>
+        </w:rPr>
+        <w:t>, от своя страна, предоставя по-достъпно решение, особено за потребители, които не разполагат с високопроизводителен хардуер или големи бюджети за облачни услуги.</w:t>
+      </w:r>
+    </w:p>
+    <w:p>
+      <w:pPr>
+        <w:rPr>
+          <w:lang w:val="bg-BG"/>
+        </w:rPr>
+      </w:pPr>
+    </w:p>
+    <w:p>
+      <w:pPr>
         <w:rPr>
           <w:lang w:val="bg-BG"/>
         </w:rPr>
@@ -27157,29 +28151,8 @@
           <w:lang w:val="bg-BG"/>
         </w:rPr>
         <w:lastRenderedPageBreak/>
-        <w:t>Изкуствен интелект</w:t>
-      </w:r>
-    </w:p>
-    <w:p>
-      <w:pPr>
-        <w:rPr>
-          <w:lang w:val="bg-BG"/>
-        </w:rPr>
-      </w:pPr>
-      <w:r>
-        <w:rPr>
-          <w:lang w:val="bg-BG"/>
-        </w:rPr>
-        <w:tab/>
-      </w:r>
-    </w:p>
-    <w:p>
-      <w:pPr>
-        <w:ind w:firstLine="720"/>
-        <w:rPr>
-          <w:lang w:val="bg-BG"/>
-        </w:rPr>
-      </w:pPr>
+        <w:t xml:space="preserve">Сред конкурентите на </w:t>
+      </w:r>
       <w:proofErr w:type="spellStart"/>
       <w:r>
         <w:rPr>
@@ -27192,49 +28165,7 @@
         <w:rPr>
           <w:lang w:val="bg-BG"/>
         </w:rPr>
-        <w:t xml:space="preserve"> е платформа с отворен код, създадена с цел да улесни използването на големи езикови модели (</w:t>
-      </w:r>
-      <w:proofErr w:type="spellStart"/>
-      <w:r>
-        <w:rPr>
-          <w:lang w:val="bg-BG"/>
-        </w:rPr>
-        <w:t>LLMs</w:t>
-      </w:r>
-      <w:proofErr w:type="spellEnd"/>
-      <w:r>
-        <w:rPr>
-          <w:lang w:val="bg-BG"/>
-        </w:rPr>
-        <w:t xml:space="preserve">) на локални машини. Тя е разработена с акцент върху лесната инсталация и опростено управление на модели като </w:t>
-      </w:r>
-      <w:proofErr w:type="spellStart"/>
-      <w:r>
-        <w:rPr>
-          <w:lang w:val="bg-BG"/>
-        </w:rPr>
-        <w:t>Llama</w:t>
-      </w:r>
-      <w:proofErr w:type="spellEnd"/>
-      <w:r>
-        <w:rPr>
-          <w:lang w:val="bg-BG"/>
-        </w:rPr>
-        <w:t xml:space="preserve"> 2, </w:t>
-      </w:r>
-      <w:proofErr w:type="spellStart"/>
-      <w:r>
-        <w:rPr>
-          <w:lang w:val="bg-BG"/>
-        </w:rPr>
-        <w:t>Mistral</w:t>
-      </w:r>
-      <w:proofErr w:type="spellEnd"/>
-      <w:r>
-        <w:rPr>
-          <w:lang w:val="bg-BG"/>
-        </w:rPr>
-        <w:t xml:space="preserve"> и други. </w:t>
+        <w:t xml:space="preserve"> са и по-леки AI платформи като BERT и други модели с ниски хардуерни изисквания, но те често се нуждаят от повече ресурси и по-сложна настройка. </w:t>
       </w:r>
       <w:proofErr w:type="spellStart"/>
       <w:r>
@@ -27248,190 +28179,6 @@
         <w:rPr>
           <w:lang w:val="bg-BG"/>
         </w:rPr>
-        <w:t xml:space="preserve"> е насочена към разработчици, изследователи и ентусиасти, които искат локален контрол върху AI моделите си за задачи като генериране на текст, анализ на настроения или дори кодиране. Платформата е създадена с цел да бъде леснодостъпна и сигурна, като всички операции се изпълняват локално, без необходимост от облачни услуги, което предпазва потребителските данни и намалява разходите за използване на облачни ресурси.</w:t>
-      </w:r>
-    </w:p>
-    <w:p>
-      <w:pPr>
-        <w:rPr>
-          <w:lang w:val="bg-BG"/>
-        </w:rPr>
-      </w:pPr>
-    </w:p>
-    <w:p>
-      <w:pPr>
-        <w:rPr>
-          <w:lang w:val="bg-BG"/>
-        </w:rPr>
-      </w:pPr>
-      <w:proofErr w:type="spellStart"/>
-      <w:r>
-        <w:rPr>
-          <w:lang w:val="bg-BG"/>
-        </w:rPr>
-        <w:t>Ollama</w:t>
-      </w:r>
-      <w:proofErr w:type="spellEnd"/>
-      <w:r>
-        <w:rPr>
-          <w:lang w:val="bg-BG"/>
-        </w:rPr>
-        <w:t xml:space="preserve"> се инсталира лесно на </w:t>
-      </w:r>
-      <w:proofErr w:type="spellStart"/>
-      <w:r>
-        <w:rPr>
-          <w:lang w:val="bg-BG"/>
-        </w:rPr>
-        <w:t>Linux</w:t>
-      </w:r>
-      <w:proofErr w:type="spellEnd"/>
-      <w:r>
-        <w:rPr>
-          <w:lang w:val="bg-BG"/>
-        </w:rPr>
-        <w:t xml:space="preserve"> сървъри чрез проста командна линия</w:t>
-      </w:r>
-      <w:r>
-        <w:t>.</w:t>
-      </w:r>
-      <w:r>
-        <w:rPr>
-          <w:lang w:val="bg-BG"/>
-        </w:rPr>
-        <w:t xml:space="preserve"> За целите на поетка е стартирана на същата </w:t>
-      </w:r>
-      <w:r>
-        <w:t>Linux</w:t>
-      </w:r>
-      <w:r>
-        <w:rPr>
-          <w:lang w:val="bg-BG"/>
-        </w:rPr>
-        <w:t xml:space="preserve"> машина както и всички контейнери. Самата инстанция на изкуствения интелект отнема 4 гигабайта от оперативната памет на машината, както и 90 гигабайта от пространство на харддиска. </w:t>
-      </w:r>
-    </w:p>
-    <w:p>
-      <w:pPr>
-        <w:rPr>
-          <w:lang w:val="bg-BG"/>
-        </w:rPr>
-      </w:pPr>
-    </w:p>
-    <w:p>
-      <w:pPr>
-        <w:rPr>
-          <w:lang w:val="bg-BG"/>
-        </w:rPr>
-      </w:pPr>
-      <w:r>
-        <w:rPr>
-          <w:lang w:val="bg-BG"/>
-        </w:rPr>
-        <w:t xml:space="preserve">Предимството на </w:t>
-      </w:r>
-      <w:proofErr w:type="spellStart"/>
-      <w:r>
-        <w:rPr>
-          <w:lang w:val="bg-BG"/>
-        </w:rPr>
-        <w:t>Ollama</w:t>
-      </w:r>
-      <w:proofErr w:type="spellEnd"/>
-      <w:r>
-        <w:rPr>
-          <w:lang w:val="bg-BG"/>
-        </w:rPr>
-        <w:t xml:space="preserve"> пред конкурентите като </w:t>
-      </w:r>
-      <w:proofErr w:type="spellStart"/>
-      <w:r>
-        <w:rPr>
-          <w:lang w:val="bg-BG"/>
-        </w:rPr>
-        <w:t>OpenAI</w:t>
-      </w:r>
-      <w:proofErr w:type="spellEnd"/>
-      <w:r>
-        <w:rPr>
-          <w:lang w:val="bg-BG"/>
-        </w:rPr>
-        <w:t xml:space="preserve"> е именно в това, че работи локално, което гарантира по-голяма сигурност на данните и елиминира зависимостта от външни сървъри. Докато </w:t>
-      </w:r>
-      <w:proofErr w:type="spellStart"/>
-      <w:r>
-        <w:rPr>
-          <w:lang w:val="bg-BG"/>
-        </w:rPr>
-        <w:t>OpenAI</w:t>
-      </w:r>
-      <w:proofErr w:type="spellEnd"/>
-      <w:r>
-        <w:rPr>
-          <w:lang w:val="bg-BG"/>
-        </w:rPr>
-        <w:t xml:space="preserve">, с модели като GPT-4, е по-мощна платформа, тя изисква свързване към облак и често е по-скъпа, особено за по-малки компании. </w:t>
-      </w:r>
-      <w:proofErr w:type="spellStart"/>
-      <w:r>
-        <w:rPr>
-          <w:lang w:val="bg-BG"/>
-        </w:rPr>
-        <w:t>Ollama</w:t>
-      </w:r>
-      <w:proofErr w:type="spellEnd"/>
-      <w:r>
-        <w:rPr>
-          <w:lang w:val="bg-BG"/>
-        </w:rPr>
-        <w:t>, от своя страна, предоставя по-достъпно решение, особено за потребители, които не разполагат с високопроизводителен хардуер или големи бюджети за облачни услуги.</w:t>
-      </w:r>
-    </w:p>
-    <w:p>
-      <w:pPr>
-        <w:rPr>
-          <w:lang w:val="bg-BG"/>
-        </w:rPr>
-      </w:pPr>
-    </w:p>
-    <w:p>
-      <w:pPr>
-        <w:rPr>
-          <w:lang w:val="bg-BG"/>
-        </w:rPr>
-      </w:pPr>
-      <w:r>
-        <w:rPr>
-          <w:lang w:val="bg-BG"/>
-        </w:rPr>
-        <w:t xml:space="preserve">Сред конкурентите на </w:t>
-      </w:r>
-      <w:proofErr w:type="spellStart"/>
-      <w:r>
-        <w:rPr>
-          <w:lang w:val="bg-BG"/>
-        </w:rPr>
-        <w:t>Ollama</w:t>
-      </w:r>
-      <w:proofErr w:type="spellEnd"/>
-      <w:r>
-        <w:rPr>
-          <w:lang w:val="bg-BG"/>
-        </w:rPr>
-        <w:t xml:space="preserve"> са и по-леки AI платформи като BERT и други модели с ниски хардуерни изисквания, но те често се нуждаят от повече ресурси и по-сложна настройка. </w:t>
-      </w:r>
-      <w:proofErr w:type="spellStart"/>
-      <w:r>
-        <w:rPr>
-          <w:lang w:val="bg-BG"/>
-        </w:rPr>
-        <w:t>Ollama</w:t>
-      </w:r>
-      <w:proofErr w:type="spellEnd"/>
-      <w:r>
-        <w:rPr>
-          <w:lang w:val="bg-BG"/>
-        </w:rPr>
         <w:t xml:space="preserve"> предоставя по-лесна инсталация и използване, особено за по-неопитни потребители.</w:t>
       </w:r>
     </w:p>
@@ -27442,7 +28189,6 @@
           <w:noProof/>
           <w:lang w:val="bg-BG"/>
         </w:rPr>
-        <w:lastRenderedPageBreak/>
         <w:drawing>
           <wp:inline distT="0" distB="0" distL="0" distR="0" wp14:anchorId="35380C1D" wp14:editId="0AD5F420">
             <wp:extent cx="5935980" cy="4716780"/>
@@ -27661,13 +28407,34 @@
       </w:pPr>
     </w:p>
     <w:p/>
-    <w:p>
+    <w:p/>
+    <w:p>
+      <w:pPr>
+        <w:pStyle w:val="Heading3"/>
+      </w:pPr>
       <w:r>
         <w:rPr>
           <w:lang w:val="bg-BG"/>
         </w:rPr>
         <w:lastRenderedPageBreak/>
+        <w:t>Имплементация</w:t>
+      </w:r>
+      <w:r>
+        <w:rPr>
+          <w:lang w:val="bg-BG"/>
+        </w:rPr>
         <w:tab/>
+      </w:r>
+    </w:p>
+    <w:p/>
+    <w:p>
+      <w:pPr>
+        <w:ind w:firstLine="720"/>
+      </w:pPr>
+      <w:r>
+        <w:rPr>
+          <w:lang w:val="bg-BG"/>
+        </w:rPr>
         <w:t xml:space="preserve">Имплементацията на сервиза за препоръки разчита главно на изкуствения интелект разгледан в предишния сервиз, както и на специализираната библиотека </w:t>
       </w:r>
       <w:r>
@@ -29199,6 +29966,7 @@
       </w:pPr>
       <w:r>
         <w:rPr>
+          <w:noProof/>
           <w:lang w:val="bg-BG"/>
         </w:rPr>
         <w:lastRenderedPageBreak/>
@@ -29256,10 +30024,10 @@
       </w:pPr>
       <w:r>
         <w:drawing>
-          <wp:inline distT="0" distB="0" distL="0" distR="0" wp14:anchorId="79756115" wp14:editId="252EAC48">
-            <wp:extent cx="5943600" cy="2579370"/>
-            <wp:effectExtent l="0" t="0" r="0" b="0"/>
-            <wp:docPr id="455184478" name="Picture 1"/>
+          <wp:inline distT="0" distB="0" distL="0" distR="0" wp14:anchorId="38CEF325" wp14:editId="0E8F57F1">
+            <wp:extent cx="5943600" cy="2603500"/>
+            <wp:effectExtent l="0" t="0" r="0" b="6350"/>
+            <wp:docPr id="465427860" name="Picture 1"/>
             <wp:cNvGraphicFramePr>
               <a:graphicFrameLocks xmlns:a="http://schemas.openxmlformats.org/drawingml/2006/main" noChangeAspect="1"/>
             </wp:cNvGraphicFramePr>
@@ -29267,7 +30035,7 @@
               <a:graphicData uri="http://schemas.openxmlformats.org/drawingml/2006/picture">
                 <pic:pic xmlns:pic="http://schemas.openxmlformats.org/drawingml/2006/picture">
                   <pic:nvPicPr>
-                    <pic:cNvPr id="455184478" name=""/>
+                    <pic:cNvPr id="465427860" name=""/>
                     <pic:cNvPicPr/>
                   </pic:nvPicPr>
                   <pic:blipFill>
@@ -29279,7 +30047,7 @@
                   <pic:spPr>
                     <a:xfrm>
                       <a:off x="0" y="0"/>
-                      <a:ext cx="5943600" cy="2579370"/>
+                      <a:ext cx="5943600" cy="2603500"/>
                     </a:xfrm>
                     <a:prstGeom prst="rect">
                       <a:avLst/>
@@ -32740,6 +33508,7 @@
   <w:style w:type="character" w:default="1" w:styleId="DefaultParagraphFont">
     <w:name w:val="Default Paragraph Font"/>
     <w:uiPriority w:val="1"/>
+    <w:semiHidden/>
     <w:unhideWhenUsed/>
   </w:style>
   <w:style w:type="table" w:default="1" w:styleId="TableNormal">

</xml_diff>

<commit_message>
added more to analitiks
</commit_message>
<xml_diff>
--- a/documentation/Ивайло_Руменов_дипломна_работа.docx
+++ b/documentation/Ивайло_Руменов_дипломна_работа.docx
@@ -27262,13 +27262,7 @@
         <w:t xml:space="preserve"> включва различни методи за събиране на данни, които помагат за разбиране на потребителското поведение и оптимизация на услугите.</w:t>
       </w:r>
     </w:p>
-    <w:p>
-      <w:pPr>
-        <w:rPr>
-          <w:lang w:val="bg-BG"/>
-        </w:rPr>
-      </w:pPr>
-    </w:p>
+    <w:p/>
     <w:p>
       <w:pPr>
         <w:ind w:left="720"/>
@@ -27661,6 +27655,13 @@
     </w:p>
     <w:p>
       <w:pPr>
+        <w:rPr>
+          <w:lang w:val="bg-BG"/>
+        </w:rPr>
+      </w:pPr>
+    </w:p>
+    <w:p>
+      <w:pPr>
         <w:ind w:left="720"/>
         <w:rPr>
           <w:lang w:val="bg-BG"/>
@@ -27794,6 +27795,2870 @@
     </w:p>
     <w:p>
       <w:pPr>
+        <w:ind w:left="720"/>
+        <w:rPr>
+          <w:lang w:val="bg-BG"/>
+        </w:rPr>
+      </w:pPr>
+    </w:p>
+    <w:p>
+      <w:pPr>
+        <w:pStyle w:val="Heading3"/>
+        <w:rPr>
+          <w:lang w:val="bg-BG"/>
+        </w:rPr>
+      </w:pPr>
+      <w:r>
+        <w:rPr>
+          <w:lang w:val="bg-BG"/>
+        </w:rPr>
+        <w:t>Събирането на данни чрез формуляри</w:t>
+      </w:r>
+    </w:p>
+    <w:p>
+      <w:pPr>
+        <w:rPr>
+          <w:lang w:val="bg-BG"/>
+        </w:rPr>
+      </w:pPr>
+    </w:p>
+    <w:p>
+      <w:pPr>
+        <w:rPr>
+          <w:lang w:val="bg-BG"/>
+        </w:rPr>
+      </w:pPr>
+      <w:r>
+        <w:rPr>
+          <w:lang w:val="bg-BG"/>
+        </w:rPr>
+        <w:t>Събирането на данни чрез формуляри събира информация от потребителите чрез попълване на полета с лични или демографски данни. То изисква потребителят да въведе информация като име, имейл, възраст и интереси, което помага на бизнеса да разбере по-добре аудиторията си. Този метод се използва често при регистрации за услуги, абонаменти и анкети, като събраните данни се анализират за подобряване на потребителското изживяване и персонализация на услугите.</w:t>
+      </w:r>
+    </w:p>
+    <w:p>
+      <w:pPr>
+        <w:rPr>
+          <w:lang w:val="bg-BG"/>
+        </w:rPr>
+      </w:pPr>
+    </w:p>
+    <w:p>
+      <w:pPr>
+        <w:ind w:left="720"/>
+        <w:rPr>
+          <w:lang w:val="bg-BG"/>
+        </w:rPr>
+      </w:pPr>
+      <w:proofErr w:type="spellStart"/>
+      <w:r>
+        <w:rPr>
+          <w:lang w:val="bg-BG"/>
+        </w:rPr>
+        <w:t>Google</w:t>
+      </w:r>
+      <w:proofErr w:type="spellEnd"/>
+      <w:r>
+        <w:rPr>
+          <w:lang w:val="bg-BG"/>
+        </w:rPr>
+        <w:t xml:space="preserve"> </w:t>
+      </w:r>
+      <w:proofErr w:type="spellStart"/>
+      <w:r>
+        <w:rPr>
+          <w:lang w:val="bg-BG"/>
+        </w:rPr>
+        <w:t>Forms</w:t>
+      </w:r>
+      <w:proofErr w:type="spellEnd"/>
+      <w:r>
+        <w:rPr>
+          <w:lang w:val="bg-BG"/>
+        </w:rPr>
+        <w:t xml:space="preserve"> събира информация чрез формуляри, които потребителите лесно попълват онлайн. То предлага различни типове въпроси и автоматично организира събраните данни в електронна таблица за анализ.</w:t>
+      </w:r>
+    </w:p>
+    <w:p>
+      <w:pPr>
+        <w:ind w:left="720"/>
+        <w:rPr>
+          <w:lang w:val="bg-BG"/>
+        </w:rPr>
+      </w:pPr>
+    </w:p>
+    <w:p>
+      <w:pPr>
+        <w:ind w:left="720"/>
+        <w:rPr>
+          <w:lang w:val="bg-BG"/>
+        </w:rPr>
+      </w:pPr>
+      <w:proofErr w:type="spellStart"/>
+      <w:r>
+        <w:rPr>
+          <w:lang w:val="bg-BG"/>
+        </w:rPr>
+        <w:t>Typeform</w:t>
+      </w:r>
+      <w:proofErr w:type="spellEnd"/>
+      <w:r>
+        <w:rPr>
+          <w:lang w:val="bg-BG"/>
+        </w:rPr>
+        <w:t xml:space="preserve"> събира данни чрез интерактивни и персонализирани формуляри. То ангажира потребителите с визуално привлекателни въпроси, като предоставя данните в лесен за анализ формат.</w:t>
+      </w:r>
+    </w:p>
+    <w:p>
+      <w:pPr>
+        <w:ind w:left="720"/>
+        <w:rPr>
+          <w:lang w:val="bg-BG"/>
+        </w:rPr>
+      </w:pPr>
+    </w:p>
+    <w:p>
+      <w:pPr>
+        <w:ind w:left="720"/>
+      </w:pPr>
+      <w:proofErr w:type="spellStart"/>
+      <w:r>
+        <w:rPr>
+          <w:lang w:val="bg-BG"/>
+        </w:rPr>
+        <w:t>JotForm</w:t>
+      </w:r>
+      <w:proofErr w:type="spellEnd"/>
+      <w:r>
+        <w:rPr>
+          <w:lang w:val="bg-BG"/>
+        </w:rPr>
+        <w:t xml:space="preserve"> събира информация, като позволява на потребителите да създават и персонализират формуляри с различни типове въпроси. То съхранява и организира събраните данни, което улеснява достъпа и анализа им.</w:t>
+      </w:r>
+    </w:p>
+    <w:p>
+      <w:pPr>
+        <w:pStyle w:val="Heading3"/>
+        <w:rPr>
+          <w:lang w:val="bg-BG"/>
+        </w:rPr>
+      </w:pPr>
+      <w:r>
+        <w:t xml:space="preserve">A/B </w:t>
+      </w:r>
+      <w:proofErr w:type="spellStart"/>
+      <w:r>
+        <w:t>тестиран</w:t>
+      </w:r>
+      <w:proofErr w:type="spellEnd"/>
+    </w:p>
+    <w:p>
+      <w:pPr>
+        <w:rPr>
+          <w:lang w:val="bg-BG"/>
+        </w:rPr>
+      </w:pPr>
+    </w:p>
+    <w:p>
+      <w:pPr>
+        <w:ind w:firstLine="720"/>
+      </w:pPr>
+      <w:r>
+        <w:t xml:space="preserve">A/B </w:t>
+      </w:r>
+      <w:proofErr w:type="spellStart"/>
+      <w:r>
+        <w:t>тестиране</w:t>
+      </w:r>
+      <w:proofErr w:type="spellEnd"/>
+      <w:r>
+        <w:t xml:space="preserve"> </w:t>
+      </w:r>
+      <w:proofErr w:type="spellStart"/>
+      <w:r>
+        <w:t>разделя</w:t>
+      </w:r>
+      <w:proofErr w:type="spellEnd"/>
+      <w:r>
+        <w:t xml:space="preserve"> </w:t>
+      </w:r>
+      <w:proofErr w:type="spellStart"/>
+      <w:r>
+        <w:t>потребителите</w:t>
+      </w:r>
+      <w:proofErr w:type="spellEnd"/>
+      <w:r>
+        <w:t xml:space="preserve"> на </w:t>
+      </w:r>
+      <w:proofErr w:type="spellStart"/>
+      <w:r>
+        <w:t>две</w:t>
+      </w:r>
+      <w:proofErr w:type="spellEnd"/>
+      <w:r>
+        <w:t xml:space="preserve"> </w:t>
+      </w:r>
+      <w:proofErr w:type="spellStart"/>
+      <w:r>
+        <w:t>или</w:t>
+      </w:r>
+      <w:proofErr w:type="spellEnd"/>
+      <w:r>
+        <w:t xml:space="preserve"> </w:t>
+      </w:r>
+      <w:proofErr w:type="spellStart"/>
+      <w:r>
+        <w:t>повече</w:t>
+      </w:r>
+      <w:proofErr w:type="spellEnd"/>
+      <w:r>
+        <w:t xml:space="preserve"> </w:t>
+      </w:r>
+      <w:proofErr w:type="spellStart"/>
+      <w:r>
+        <w:t>групи</w:t>
+      </w:r>
+      <w:proofErr w:type="spellEnd"/>
+      <w:r>
+        <w:t xml:space="preserve">, </w:t>
+      </w:r>
+      <w:proofErr w:type="spellStart"/>
+      <w:r>
+        <w:t>като</w:t>
+      </w:r>
+      <w:proofErr w:type="spellEnd"/>
+      <w:r>
+        <w:t xml:space="preserve"> </w:t>
+      </w:r>
+      <w:proofErr w:type="spellStart"/>
+      <w:r>
+        <w:t>всяка</w:t>
+      </w:r>
+      <w:proofErr w:type="spellEnd"/>
+      <w:r>
+        <w:t xml:space="preserve"> </w:t>
+      </w:r>
+      <w:proofErr w:type="spellStart"/>
+      <w:r>
+        <w:t>вижда</w:t>
+      </w:r>
+      <w:proofErr w:type="spellEnd"/>
+      <w:r>
+        <w:t xml:space="preserve"> </w:t>
+      </w:r>
+      <w:proofErr w:type="spellStart"/>
+      <w:r>
+        <w:t>различна</w:t>
+      </w:r>
+      <w:proofErr w:type="spellEnd"/>
+      <w:r>
+        <w:t xml:space="preserve"> </w:t>
+      </w:r>
+      <w:proofErr w:type="spellStart"/>
+      <w:r>
+        <w:t>версия</w:t>
+      </w:r>
+      <w:proofErr w:type="spellEnd"/>
+      <w:r>
+        <w:t xml:space="preserve"> на </w:t>
+      </w:r>
+      <w:proofErr w:type="spellStart"/>
+      <w:r>
+        <w:t>една</w:t>
+      </w:r>
+      <w:proofErr w:type="spellEnd"/>
+      <w:r>
+        <w:t xml:space="preserve"> и </w:t>
+      </w:r>
+      <w:proofErr w:type="spellStart"/>
+      <w:r>
+        <w:t>съща</w:t>
+      </w:r>
+      <w:proofErr w:type="spellEnd"/>
+      <w:r>
+        <w:t xml:space="preserve"> </w:t>
+      </w:r>
+      <w:proofErr w:type="spellStart"/>
+      <w:r>
+        <w:t>страница</w:t>
+      </w:r>
+      <w:proofErr w:type="spellEnd"/>
+      <w:r>
+        <w:t xml:space="preserve"> </w:t>
+      </w:r>
+      <w:proofErr w:type="spellStart"/>
+      <w:r>
+        <w:t>или</w:t>
+      </w:r>
+      <w:proofErr w:type="spellEnd"/>
+      <w:r>
+        <w:t xml:space="preserve"> </w:t>
+      </w:r>
+      <w:proofErr w:type="spellStart"/>
+      <w:r>
+        <w:t>елемент</w:t>
+      </w:r>
+      <w:proofErr w:type="spellEnd"/>
+      <w:r>
+        <w:t xml:space="preserve">. </w:t>
+      </w:r>
+      <w:proofErr w:type="spellStart"/>
+      <w:r>
+        <w:t>То</w:t>
+      </w:r>
+      <w:proofErr w:type="spellEnd"/>
+      <w:r>
+        <w:t xml:space="preserve"> </w:t>
+      </w:r>
+      <w:proofErr w:type="spellStart"/>
+      <w:r>
+        <w:t>събира</w:t>
+      </w:r>
+      <w:proofErr w:type="spellEnd"/>
+      <w:r>
+        <w:t xml:space="preserve"> </w:t>
+      </w:r>
+      <w:proofErr w:type="spellStart"/>
+      <w:r>
+        <w:t>данни</w:t>
+      </w:r>
+      <w:proofErr w:type="spellEnd"/>
+      <w:r>
+        <w:t xml:space="preserve"> </w:t>
+      </w:r>
+      <w:proofErr w:type="spellStart"/>
+      <w:r>
+        <w:t>за</w:t>
+      </w:r>
+      <w:proofErr w:type="spellEnd"/>
+      <w:r>
+        <w:t xml:space="preserve"> </w:t>
+      </w:r>
+      <w:proofErr w:type="spellStart"/>
+      <w:r>
+        <w:t>това</w:t>
+      </w:r>
+      <w:proofErr w:type="spellEnd"/>
+      <w:r>
+        <w:t xml:space="preserve"> </w:t>
+      </w:r>
+      <w:proofErr w:type="spellStart"/>
+      <w:r>
+        <w:t>как</w:t>
+      </w:r>
+      <w:proofErr w:type="spellEnd"/>
+      <w:r>
+        <w:t xml:space="preserve"> </w:t>
+      </w:r>
+      <w:proofErr w:type="spellStart"/>
+      <w:r>
+        <w:t>всяка</w:t>
+      </w:r>
+      <w:proofErr w:type="spellEnd"/>
+      <w:r>
+        <w:t xml:space="preserve"> </w:t>
+      </w:r>
+      <w:proofErr w:type="spellStart"/>
+      <w:r>
+        <w:t>версия</w:t>
+      </w:r>
+      <w:proofErr w:type="spellEnd"/>
+      <w:r>
+        <w:t xml:space="preserve"> </w:t>
+      </w:r>
+      <w:proofErr w:type="spellStart"/>
+      <w:r>
+        <w:t>се</w:t>
+      </w:r>
+      <w:proofErr w:type="spellEnd"/>
+      <w:r>
+        <w:t xml:space="preserve"> </w:t>
+      </w:r>
+      <w:proofErr w:type="spellStart"/>
+      <w:r>
+        <w:t>отразява</w:t>
+      </w:r>
+      <w:proofErr w:type="spellEnd"/>
+      <w:r>
+        <w:t xml:space="preserve"> на </w:t>
+      </w:r>
+      <w:proofErr w:type="spellStart"/>
+      <w:r>
+        <w:t>потребителското</w:t>
+      </w:r>
+      <w:proofErr w:type="spellEnd"/>
+      <w:r>
+        <w:t xml:space="preserve"> </w:t>
+      </w:r>
+      <w:proofErr w:type="spellStart"/>
+      <w:r>
+        <w:t>поведение</w:t>
+      </w:r>
+      <w:proofErr w:type="spellEnd"/>
+      <w:r>
+        <w:t xml:space="preserve">, </w:t>
+      </w:r>
+      <w:proofErr w:type="spellStart"/>
+      <w:r>
+        <w:t>като</w:t>
+      </w:r>
+      <w:proofErr w:type="spellEnd"/>
+      <w:r>
+        <w:t xml:space="preserve"> </w:t>
+      </w:r>
+      <w:proofErr w:type="spellStart"/>
+      <w:r>
+        <w:t>сравнява</w:t>
+      </w:r>
+      <w:proofErr w:type="spellEnd"/>
+      <w:r>
+        <w:t xml:space="preserve"> </w:t>
+      </w:r>
+      <w:proofErr w:type="spellStart"/>
+      <w:r>
+        <w:t>резултатите</w:t>
+      </w:r>
+      <w:proofErr w:type="spellEnd"/>
+      <w:r>
+        <w:t xml:space="preserve"> </w:t>
+      </w:r>
+      <w:proofErr w:type="spellStart"/>
+      <w:r>
+        <w:t>за</w:t>
+      </w:r>
+      <w:proofErr w:type="spellEnd"/>
+      <w:r>
+        <w:t xml:space="preserve"> </w:t>
+      </w:r>
+      <w:proofErr w:type="spellStart"/>
+      <w:r>
+        <w:t>всяка</w:t>
+      </w:r>
+      <w:proofErr w:type="spellEnd"/>
+      <w:r>
+        <w:t xml:space="preserve"> </w:t>
+      </w:r>
+      <w:proofErr w:type="spellStart"/>
+      <w:r>
+        <w:t>група</w:t>
+      </w:r>
+      <w:proofErr w:type="spellEnd"/>
+      <w:r>
+        <w:t xml:space="preserve">. </w:t>
+      </w:r>
+      <w:proofErr w:type="spellStart"/>
+      <w:r>
+        <w:t>Чрез</w:t>
+      </w:r>
+      <w:proofErr w:type="spellEnd"/>
+      <w:r>
+        <w:t xml:space="preserve"> A/B </w:t>
+      </w:r>
+      <w:proofErr w:type="spellStart"/>
+      <w:r>
+        <w:t>тестиране</w:t>
+      </w:r>
+      <w:proofErr w:type="spellEnd"/>
+      <w:r>
+        <w:t xml:space="preserve"> </w:t>
+      </w:r>
+      <w:proofErr w:type="spellStart"/>
+      <w:r>
+        <w:t>се</w:t>
+      </w:r>
+      <w:proofErr w:type="spellEnd"/>
+      <w:r>
+        <w:t xml:space="preserve"> </w:t>
+      </w:r>
+      <w:proofErr w:type="spellStart"/>
+      <w:r>
+        <w:t>определя</w:t>
+      </w:r>
+      <w:proofErr w:type="spellEnd"/>
+      <w:r>
+        <w:t xml:space="preserve"> </w:t>
+      </w:r>
+      <w:proofErr w:type="spellStart"/>
+      <w:r>
+        <w:t>кой</w:t>
+      </w:r>
+      <w:proofErr w:type="spellEnd"/>
+      <w:r>
+        <w:t xml:space="preserve"> </w:t>
+      </w:r>
+      <w:proofErr w:type="spellStart"/>
+      <w:r>
+        <w:t>вариант</w:t>
+      </w:r>
+      <w:proofErr w:type="spellEnd"/>
+      <w:r>
+        <w:t xml:space="preserve"> </w:t>
+      </w:r>
+      <w:proofErr w:type="spellStart"/>
+      <w:r>
+        <w:t>води</w:t>
+      </w:r>
+      <w:proofErr w:type="spellEnd"/>
+      <w:r>
+        <w:t xml:space="preserve"> </w:t>
+      </w:r>
+      <w:proofErr w:type="spellStart"/>
+      <w:r>
+        <w:t>до</w:t>
+      </w:r>
+      <w:proofErr w:type="spellEnd"/>
+      <w:r>
+        <w:t xml:space="preserve"> </w:t>
+      </w:r>
+      <w:proofErr w:type="spellStart"/>
+      <w:r>
+        <w:t>по-добро</w:t>
+      </w:r>
+      <w:proofErr w:type="spellEnd"/>
+      <w:r>
+        <w:t xml:space="preserve"> </w:t>
+      </w:r>
+      <w:proofErr w:type="spellStart"/>
+      <w:r>
+        <w:t>потребителско</w:t>
+      </w:r>
+      <w:proofErr w:type="spellEnd"/>
+      <w:r>
+        <w:t xml:space="preserve"> </w:t>
+      </w:r>
+      <w:proofErr w:type="spellStart"/>
+      <w:r>
+        <w:t>изживяване</w:t>
+      </w:r>
+      <w:proofErr w:type="spellEnd"/>
+      <w:r>
+        <w:t xml:space="preserve"> и </w:t>
+      </w:r>
+      <w:proofErr w:type="spellStart"/>
+      <w:r>
+        <w:t>по-висока</w:t>
+      </w:r>
+      <w:proofErr w:type="spellEnd"/>
+      <w:r>
+        <w:t xml:space="preserve"> </w:t>
+      </w:r>
+      <w:proofErr w:type="spellStart"/>
+      <w:r>
+        <w:t>ефективност</w:t>
+      </w:r>
+      <w:proofErr w:type="spellEnd"/>
+      <w:r>
+        <w:t xml:space="preserve"> на </w:t>
+      </w:r>
+      <w:proofErr w:type="spellStart"/>
+      <w:r>
+        <w:t>съдържанието</w:t>
+      </w:r>
+      <w:proofErr w:type="spellEnd"/>
+      <w:r>
+        <w:t>.</w:t>
+      </w:r>
+    </w:p>
+    <w:p>
+      <w:pPr>
+        <w:rPr>
+          <w:lang w:val="bg-BG"/>
+        </w:rPr>
+      </w:pPr>
+    </w:p>
+    <w:p>
+      <w:pPr>
+        <w:ind w:left="720"/>
+      </w:pPr>
+      <w:r>
+        <w:t>Facebook</w:t>
+      </w:r>
+      <w:r>
+        <w:rPr>
+          <w:lang w:val="bg-BG"/>
+        </w:rPr>
+        <w:t xml:space="preserve"> </w:t>
+      </w:r>
+      <w:r>
+        <w:t>A/B те</w:t>
+      </w:r>
+      <w:proofErr w:type="spellStart"/>
+      <w:r>
+        <w:t>ства</w:t>
+      </w:r>
+      <w:proofErr w:type="spellEnd"/>
+      <w:r>
+        <w:t xml:space="preserve"> </w:t>
+      </w:r>
+      <w:proofErr w:type="spellStart"/>
+      <w:r>
+        <w:t>различни</w:t>
+      </w:r>
+      <w:proofErr w:type="spellEnd"/>
+      <w:r>
+        <w:t xml:space="preserve"> </w:t>
+      </w:r>
+      <w:proofErr w:type="spellStart"/>
+      <w:r>
+        <w:t>версии</w:t>
+      </w:r>
+      <w:proofErr w:type="spellEnd"/>
+      <w:r>
+        <w:t xml:space="preserve"> на </w:t>
+      </w:r>
+      <w:proofErr w:type="spellStart"/>
+      <w:r>
+        <w:t>дизайн</w:t>
+      </w:r>
+      <w:proofErr w:type="spellEnd"/>
+      <w:r>
+        <w:t xml:space="preserve"> </w:t>
+      </w:r>
+      <w:proofErr w:type="spellStart"/>
+      <w:r>
+        <w:t>за</w:t>
+      </w:r>
+      <w:proofErr w:type="spellEnd"/>
+      <w:r>
+        <w:t xml:space="preserve"> </w:t>
+      </w:r>
+      <w:proofErr w:type="spellStart"/>
+      <w:r>
+        <w:t>бутоните</w:t>
+      </w:r>
+      <w:proofErr w:type="spellEnd"/>
+      <w:r>
+        <w:t xml:space="preserve">, </w:t>
+      </w:r>
+      <w:proofErr w:type="spellStart"/>
+      <w:r>
+        <w:t>за</w:t>
+      </w:r>
+      <w:proofErr w:type="spellEnd"/>
+      <w:r>
+        <w:t xml:space="preserve"> </w:t>
+      </w:r>
+      <w:proofErr w:type="spellStart"/>
+      <w:r>
+        <w:t>да</w:t>
+      </w:r>
+      <w:proofErr w:type="spellEnd"/>
+      <w:r>
+        <w:t xml:space="preserve"> </w:t>
+      </w:r>
+      <w:proofErr w:type="spellStart"/>
+      <w:r>
+        <w:t>види</w:t>
+      </w:r>
+      <w:proofErr w:type="spellEnd"/>
+      <w:r>
+        <w:t xml:space="preserve"> </w:t>
+      </w:r>
+      <w:proofErr w:type="spellStart"/>
+      <w:r>
+        <w:t>коя</w:t>
+      </w:r>
+      <w:proofErr w:type="spellEnd"/>
+      <w:r>
+        <w:t xml:space="preserve"> </w:t>
+      </w:r>
+      <w:proofErr w:type="spellStart"/>
+      <w:r>
+        <w:t>версия</w:t>
+      </w:r>
+      <w:proofErr w:type="spellEnd"/>
+      <w:r>
+        <w:t xml:space="preserve"> </w:t>
+      </w:r>
+      <w:proofErr w:type="spellStart"/>
+      <w:r>
+        <w:t>води</w:t>
+      </w:r>
+      <w:proofErr w:type="spellEnd"/>
+      <w:r>
+        <w:t xml:space="preserve"> </w:t>
+      </w:r>
+      <w:proofErr w:type="spellStart"/>
+      <w:r>
+        <w:t>до</w:t>
+      </w:r>
+      <w:proofErr w:type="spellEnd"/>
+      <w:r>
+        <w:t xml:space="preserve"> </w:t>
+      </w:r>
+      <w:proofErr w:type="spellStart"/>
+      <w:r>
+        <w:t>по-голямо</w:t>
+      </w:r>
+      <w:proofErr w:type="spellEnd"/>
+      <w:r>
+        <w:t xml:space="preserve"> </w:t>
+      </w:r>
+      <w:proofErr w:type="spellStart"/>
+      <w:r>
+        <w:t>ангажиране</w:t>
+      </w:r>
+      <w:proofErr w:type="spellEnd"/>
+      <w:r>
+        <w:t xml:space="preserve"> на </w:t>
+      </w:r>
+      <w:proofErr w:type="spellStart"/>
+      <w:r>
+        <w:t>потребителите</w:t>
+      </w:r>
+      <w:proofErr w:type="spellEnd"/>
+      <w:r>
+        <w:t>.</w:t>
+      </w:r>
+    </w:p>
+    <w:p>
+      <w:pPr>
+        <w:ind w:left="720"/>
+      </w:pPr>
+    </w:p>
+    <w:p>
+      <w:pPr>
+        <w:ind w:left="720"/>
+      </w:pPr>
+      <w:r>
+        <w:lastRenderedPageBreak/>
+        <w:t xml:space="preserve">Amazon A/B </w:t>
+      </w:r>
+      <w:proofErr w:type="spellStart"/>
+      <w:r>
+        <w:t>тества</w:t>
+      </w:r>
+      <w:proofErr w:type="spellEnd"/>
+      <w:r>
+        <w:t xml:space="preserve"> </w:t>
+      </w:r>
+      <w:proofErr w:type="spellStart"/>
+      <w:r>
+        <w:t>различни</w:t>
+      </w:r>
+      <w:proofErr w:type="spellEnd"/>
+      <w:r>
+        <w:t xml:space="preserve"> </w:t>
+      </w:r>
+      <w:proofErr w:type="spellStart"/>
+      <w:r>
+        <w:t>цветове</w:t>
+      </w:r>
+      <w:proofErr w:type="spellEnd"/>
+      <w:r>
+        <w:t xml:space="preserve"> и </w:t>
+      </w:r>
+      <w:proofErr w:type="spellStart"/>
+      <w:r>
+        <w:t>текстове</w:t>
+      </w:r>
+      <w:proofErr w:type="spellEnd"/>
+      <w:r>
+        <w:t xml:space="preserve"> </w:t>
+      </w:r>
+      <w:proofErr w:type="spellStart"/>
+      <w:r>
+        <w:t>за</w:t>
+      </w:r>
+      <w:proofErr w:type="spellEnd"/>
+      <w:r>
+        <w:t xml:space="preserve"> </w:t>
+      </w:r>
+      <w:proofErr w:type="spellStart"/>
+      <w:r>
+        <w:t>своите</w:t>
+      </w:r>
+      <w:proofErr w:type="spellEnd"/>
+      <w:r>
+        <w:t xml:space="preserve"> </w:t>
+      </w:r>
+      <w:proofErr w:type="spellStart"/>
+      <w:r>
+        <w:t>бутони</w:t>
+      </w:r>
+      <w:proofErr w:type="spellEnd"/>
+      <w:r>
+        <w:t xml:space="preserve"> „</w:t>
+      </w:r>
+      <w:proofErr w:type="spellStart"/>
+      <w:r>
+        <w:t>Добави</w:t>
+      </w:r>
+      <w:proofErr w:type="spellEnd"/>
+      <w:r>
+        <w:t xml:space="preserve"> в </w:t>
+      </w:r>
+      <w:proofErr w:type="spellStart"/>
+      <w:proofErr w:type="gramStart"/>
+      <w:r>
+        <w:t>количката</w:t>
+      </w:r>
+      <w:proofErr w:type="spellEnd"/>
+      <w:r>
+        <w:t>“</w:t>
+      </w:r>
+      <w:proofErr w:type="gramEnd"/>
+      <w:r>
+        <w:t xml:space="preserve">, </w:t>
+      </w:r>
+      <w:proofErr w:type="spellStart"/>
+      <w:r>
+        <w:t>за</w:t>
+      </w:r>
+      <w:proofErr w:type="spellEnd"/>
+      <w:r>
+        <w:t xml:space="preserve"> </w:t>
+      </w:r>
+      <w:proofErr w:type="spellStart"/>
+      <w:r>
+        <w:t>да</w:t>
+      </w:r>
+      <w:proofErr w:type="spellEnd"/>
+      <w:r>
+        <w:t xml:space="preserve"> </w:t>
+      </w:r>
+      <w:proofErr w:type="spellStart"/>
+      <w:r>
+        <w:t>определи</w:t>
+      </w:r>
+      <w:proofErr w:type="spellEnd"/>
+      <w:r>
+        <w:t xml:space="preserve"> </w:t>
+      </w:r>
+      <w:proofErr w:type="spellStart"/>
+      <w:r>
+        <w:t>кой</w:t>
+      </w:r>
+      <w:proofErr w:type="spellEnd"/>
+      <w:r>
+        <w:t xml:space="preserve"> </w:t>
+      </w:r>
+      <w:proofErr w:type="spellStart"/>
+      <w:r>
+        <w:t>вариант</w:t>
+      </w:r>
+      <w:proofErr w:type="spellEnd"/>
+      <w:r>
+        <w:t xml:space="preserve"> </w:t>
+      </w:r>
+      <w:proofErr w:type="spellStart"/>
+      <w:r>
+        <w:t>увеличава</w:t>
+      </w:r>
+      <w:proofErr w:type="spellEnd"/>
+      <w:r>
+        <w:t xml:space="preserve"> </w:t>
+      </w:r>
+      <w:proofErr w:type="spellStart"/>
+      <w:r>
+        <w:t>вероятността</w:t>
+      </w:r>
+      <w:proofErr w:type="spellEnd"/>
+      <w:r>
+        <w:t xml:space="preserve"> </w:t>
+      </w:r>
+      <w:proofErr w:type="spellStart"/>
+      <w:r>
+        <w:t>за</w:t>
+      </w:r>
+      <w:proofErr w:type="spellEnd"/>
+      <w:r>
+        <w:t xml:space="preserve"> </w:t>
+      </w:r>
+      <w:proofErr w:type="spellStart"/>
+      <w:r>
+        <w:t>покупка</w:t>
+      </w:r>
+      <w:proofErr w:type="spellEnd"/>
+      <w:r>
+        <w:t>.</w:t>
+      </w:r>
+    </w:p>
+    <w:p>
+      <w:pPr>
+        <w:ind w:left="720"/>
+      </w:pPr>
+    </w:p>
+    <w:p>
+      <w:pPr>
+        <w:ind w:left="720"/>
+        <w:rPr>
+          <w:lang w:val="bg-BG"/>
+        </w:rPr>
+      </w:pPr>
+      <w:r>
+        <w:t>Netflix A/B т</w:t>
+      </w:r>
+      <w:proofErr w:type="spellStart"/>
+      <w:r>
+        <w:t>ества</w:t>
+      </w:r>
+      <w:proofErr w:type="spellEnd"/>
+      <w:r>
+        <w:t xml:space="preserve"> </w:t>
+      </w:r>
+      <w:proofErr w:type="spellStart"/>
+      <w:r>
+        <w:t>препоръчваното</w:t>
+      </w:r>
+      <w:proofErr w:type="spellEnd"/>
+      <w:r>
+        <w:t xml:space="preserve"> </w:t>
+      </w:r>
+      <w:proofErr w:type="spellStart"/>
+      <w:r>
+        <w:t>съдържание</w:t>
+      </w:r>
+      <w:proofErr w:type="spellEnd"/>
+      <w:r>
+        <w:t xml:space="preserve"> на </w:t>
+      </w:r>
+      <w:proofErr w:type="spellStart"/>
+      <w:r>
+        <w:t>началната</w:t>
+      </w:r>
+      <w:proofErr w:type="spellEnd"/>
+      <w:r>
+        <w:t xml:space="preserve"> </w:t>
+      </w:r>
+      <w:proofErr w:type="spellStart"/>
+      <w:r>
+        <w:t>си</w:t>
+      </w:r>
+      <w:proofErr w:type="spellEnd"/>
+      <w:r>
+        <w:t xml:space="preserve"> </w:t>
+      </w:r>
+      <w:proofErr w:type="spellStart"/>
+      <w:r>
+        <w:t>страница</w:t>
+      </w:r>
+      <w:proofErr w:type="spellEnd"/>
+      <w:r>
+        <w:t xml:space="preserve">, </w:t>
+      </w:r>
+      <w:proofErr w:type="spellStart"/>
+      <w:r>
+        <w:t>като</w:t>
+      </w:r>
+      <w:proofErr w:type="spellEnd"/>
+      <w:r>
+        <w:t xml:space="preserve"> </w:t>
+      </w:r>
+      <w:proofErr w:type="spellStart"/>
+      <w:r>
+        <w:t>представя</w:t>
+      </w:r>
+      <w:proofErr w:type="spellEnd"/>
+      <w:r>
+        <w:t xml:space="preserve"> </w:t>
+      </w:r>
+      <w:proofErr w:type="spellStart"/>
+      <w:r>
+        <w:t>различни</w:t>
+      </w:r>
+      <w:proofErr w:type="spellEnd"/>
+      <w:r>
+        <w:t xml:space="preserve"> </w:t>
+      </w:r>
+      <w:proofErr w:type="spellStart"/>
+      <w:r>
+        <w:t>филми</w:t>
+      </w:r>
+      <w:proofErr w:type="spellEnd"/>
+      <w:r>
+        <w:t xml:space="preserve"> и </w:t>
+      </w:r>
+      <w:proofErr w:type="spellStart"/>
+      <w:r>
+        <w:t>сериали</w:t>
+      </w:r>
+      <w:proofErr w:type="spellEnd"/>
+      <w:r>
+        <w:t xml:space="preserve">, </w:t>
+      </w:r>
+      <w:proofErr w:type="spellStart"/>
+      <w:r>
+        <w:t>за</w:t>
+      </w:r>
+      <w:proofErr w:type="spellEnd"/>
+      <w:r>
+        <w:t xml:space="preserve"> </w:t>
+      </w:r>
+      <w:proofErr w:type="spellStart"/>
+      <w:r>
+        <w:t>да</w:t>
+      </w:r>
+      <w:proofErr w:type="spellEnd"/>
+      <w:r>
+        <w:t xml:space="preserve"> </w:t>
+      </w:r>
+      <w:proofErr w:type="spellStart"/>
+      <w:r>
+        <w:t>установи</w:t>
+      </w:r>
+      <w:proofErr w:type="spellEnd"/>
+      <w:r>
+        <w:t xml:space="preserve"> </w:t>
+      </w:r>
+      <w:proofErr w:type="spellStart"/>
+      <w:r>
+        <w:t>кой</w:t>
+      </w:r>
+      <w:proofErr w:type="spellEnd"/>
+      <w:r>
+        <w:t xml:space="preserve"> </w:t>
+      </w:r>
+      <w:proofErr w:type="spellStart"/>
+      <w:r>
+        <w:t>подбор</w:t>
+      </w:r>
+      <w:proofErr w:type="spellEnd"/>
+      <w:r>
+        <w:t xml:space="preserve"> </w:t>
+      </w:r>
+      <w:proofErr w:type="spellStart"/>
+      <w:r>
+        <w:t>увеличава</w:t>
+      </w:r>
+      <w:proofErr w:type="spellEnd"/>
+      <w:r>
+        <w:t xml:space="preserve"> </w:t>
+      </w:r>
+      <w:proofErr w:type="spellStart"/>
+      <w:r>
+        <w:t>вероятността</w:t>
+      </w:r>
+      <w:proofErr w:type="spellEnd"/>
+      <w:r>
+        <w:t xml:space="preserve"> </w:t>
+      </w:r>
+      <w:proofErr w:type="spellStart"/>
+      <w:r>
+        <w:t>потребителите</w:t>
+      </w:r>
+      <w:proofErr w:type="spellEnd"/>
+      <w:r>
+        <w:t xml:space="preserve"> </w:t>
+      </w:r>
+      <w:proofErr w:type="spellStart"/>
+      <w:r>
+        <w:t>да</w:t>
+      </w:r>
+      <w:proofErr w:type="spellEnd"/>
+      <w:r>
+        <w:t xml:space="preserve"> </w:t>
+      </w:r>
+      <w:proofErr w:type="spellStart"/>
+      <w:r>
+        <w:t>започнат</w:t>
+      </w:r>
+      <w:proofErr w:type="spellEnd"/>
+      <w:r>
+        <w:t xml:space="preserve"> </w:t>
+      </w:r>
+      <w:proofErr w:type="spellStart"/>
+      <w:r>
+        <w:t>ново</w:t>
+      </w:r>
+      <w:proofErr w:type="spellEnd"/>
+      <w:r>
+        <w:t xml:space="preserve"> </w:t>
+      </w:r>
+      <w:proofErr w:type="spellStart"/>
+      <w:r>
+        <w:t>предаване</w:t>
+      </w:r>
+      <w:proofErr w:type="spellEnd"/>
+      <w:r>
+        <w:t>.</w:t>
+      </w:r>
+    </w:p>
+    <w:p>
+      <w:pPr>
+        <w:rPr>
+          <w:lang w:val="bg-BG"/>
+        </w:rPr>
+      </w:pPr>
+    </w:p>
+    <w:p>
+      <w:pPr>
+        <w:pStyle w:val="Heading3"/>
+        <w:rPr>
+          <w:lang w:val="bg-BG"/>
+        </w:rPr>
+      </w:pPr>
+      <w:r>
+        <w:rPr>
+          <w:lang w:val="bg-BG"/>
+        </w:rPr>
+        <w:t>Проследяването на събития (</w:t>
+      </w:r>
+      <w:proofErr w:type="spellStart"/>
+      <w:r>
+        <w:rPr>
+          <w:lang w:val="bg-BG"/>
+        </w:rPr>
+        <w:t>Event</w:t>
+      </w:r>
+      <w:proofErr w:type="spellEnd"/>
+      <w:r>
+        <w:rPr>
+          <w:lang w:val="bg-BG"/>
+        </w:rPr>
+        <w:t xml:space="preserve"> </w:t>
+      </w:r>
+      <w:proofErr w:type="spellStart"/>
+      <w:r>
+        <w:rPr>
+          <w:lang w:val="bg-BG"/>
+        </w:rPr>
+        <w:t>Tracking</w:t>
+      </w:r>
+      <w:proofErr w:type="spellEnd"/>
+      <w:r>
+        <w:rPr>
+          <w:lang w:val="bg-BG"/>
+        </w:rPr>
+        <w:t>)</w:t>
+      </w:r>
+    </w:p>
+    <w:p>
+      <w:pPr>
+        <w:rPr>
+          <w:lang w:val="bg-BG"/>
+        </w:rPr>
+      </w:pPr>
+    </w:p>
+    <w:p>
+      <w:pPr>
+        <w:ind w:firstLine="720"/>
+        <w:rPr>
+          <w:lang w:val="bg-BG"/>
+        </w:rPr>
+      </w:pPr>
+      <w:r>
+        <w:rPr>
+          <w:lang w:val="bg-BG"/>
+        </w:rPr>
+        <w:t>Проследяването на събития (</w:t>
+      </w:r>
+      <w:proofErr w:type="spellStart"/>
+      <w:r>
+        <w:rPr>
+          <w:lang w:val="bg-BG"/>
+        </w:rPr>
+        <w:t>Event</w:t>
+      </w:r>
+      <w:proofErr w:type="spellEnd"/>
+      <w:r>
+        <w:rPr>
+          <w:lang w:val="bg-BG"/>
+        </w:rPr>
+        <w:t xml:space="preserve"> </w:t>
+      </w:r>
+      <w:proofErr w:type="spellStart"/>
+      <w:r>
+        <w:rPr>
+          <w:lang w:val="bg-BG"/>
+        </w:rPr>
+        <w:t>Tracking</w:t>
+      </w:r>
+      <w:proofErr w:type="spellEnd"/>
+      <w:r>
+        <w:rPr>
+          <w:lang w:val="bg-BG"/>
+        </w:rPr>
+        <w:t xml:space="preserve">) събира данни за конкретни действия на потребителя в уебсайтове или приложения. То дефинира и измерва "събития," които представляват всяко взаимодействие на потребителя с определени елементи, като бутони, видеа, или линкове. </w:t>
+      </w:r>
+      <w:proofErr w:type="spellStart"/>
+      <w:r>
+        <w:rPr>
+          <w:lang w:val="bg-BG"/>
+        </w:rPr>
+        <w:t>Event</w:t>
+      </w:r>
+      <w:proofErr w:type="spellEnd"/>
+      <w:r>
+        <w:rPr>
+          <w:lang w:val="bg-BG"/>
+        </w:rPr>
+        <w:t xml:space="preserve"> </w:t>
+      </w:r>
+      <w:proofErr w:type="spellStart"/>
+      <w:r>
+        <w:rPr>
+          <w:lang w:val="bg-BG"/>
+        </w:rPr>
+        <w:t>Tracking</w:t>
+      </w:r>
+      <w:proofErr w:type="spellEnd"/>
+      <w:r>
+        <w:rPr>
+          <w:lang w:val="bg-BG"/>
+        </w:rPr>
+        <w:t xml:space="preserve"> предоставя подробна информация за това как потребителите взаимодействат със съдържанието и кои елементи привличат най-голямо внимание. Събраните данни помагат на бизнеса да оптимизира дизайна, функционалността и потребителското изживяване.</w:t>
+      </w:r>
+    </w:p>
+    <w:p>
+      <w:pPr>
+        <w:rPr>
+          <w:lang w:val="bg-BG"/>
+        </w:rPr>
+      </w:pPr>
+    </w:p>
+    <w:p>
+      <w:pPr>
+        <w:rPr>
+          <w:lang w:val="bg-BG"/>
+        </w:rPr>
+      </w:pPr>
+      <w:r>
+        <w:rPr>
+          <w:lang w:val="bg-BG"/>
+        </w:rPr>
+        <w:t>Проследяването на събития се прилага, като се определят ключови действия (събития) и се събират данни за тяхното изпълнение. Примерите включват броя кликвания върху бутон, продължителността на видеопреглед и честотата на добавяне на продукт в количката. След това тези данни се анализират, за да се разбере ефективността на елементите и да се направят промени, ако е необходимо.</w:t>
+      </w:r>
+    </w:p>
+    <w:p>
+      <w:pPr>
+        <w:rPr>
+          <w:lang w:val="bg-BG"/>
+        </w:rPr>
+      </w:pPr>
+    </w:p>
+    <w:p>
+      <w:pPr>
+        <w:rPr>
+          <w:lang w:val="bg-BG"/>
+        </w:rPr>
+      </w:pPr>
+      <w:proofErr w:type="spellStart"/>
+      <w:r>
+        <w:rPr>
+          <w:lang w:val="bg-BG"/>
+        </w:rPr>
+        <w:t>YouTube</w:t>
+      </w:r>
+      <w:proofErr w:type="spellEnd"/>
+      <w:r>
+        <w:rPr>
+          <w:lang w:val="bg-BG"/>
+        </w:rPr>
+        <w:t xml:space="preserve"> проследява събития като стартиране, </w:t>
+      </w:r>
+      <w:proofErr w:type="spellStart"/>
+      <w:r>
+        <w:rPr>
+          <w:lang w:val="bg-BG"/>
+        </w:rPr>
+        <w:t>паузиране</w:t>
+      </w:r>
+      <w:proofErr w:type="spellEnd"/>
+      <w:r>
+        <w:rPr>
+          <w:lang w:val="bg-BG"/>
+        </w:rPr>
+        <w:t xml:space="preserve"> и завършване на видеоклип, което помага за разбирането на ангажираността и за подобряване на предложенията за съдържание.</w:t>
+      </w:r>
+    </w:p>
+    <w:p>
+      <w:pPr>
+        <w:rPr>
+          <w:lang w:val="bg-BG"/>
+        </w:rPr>
+      </w:pPr>
+    </w:p>
+    <w:p>
+      <w:pPr>
+        <w:rPr>
+          <w:lang w:val="bg-BG"/>
+        </w:rPr>
+      </w:pPr>
+      <w:proofErr w:type="spellStart"/>
+      <w:r>
+        <w:rPr>
+          <w:lang w:val="bg-BG"/>
+        </w:rPr>
+        <w:t>Shopify</w:t>
+      </w:r>
+      <w:proofErr w:type="spellEnd"/>
+      <w:r>
+        <w:rPr>
+          <w:lang w:val="bg-BG"/>
+        </w:rPr>
+        <w:t xml:space="preserve"> проследява събития като добавяне на продукт в количката, извършване на плащане и разглеждане на промоции, което помага за оптимизиране на потребителското изживяване и увеличаване на продажбите.</w:t>
+      </w:r>
+    </w:p>
+    <w:p>
+      <w:pPr>
+        <w:rPr>
+          <w:lang w:val="bg-BG"/>
+        </w:rPr>
+      </w:pPr>
+    </w:p>
+    <w:p>
+      <w:proofErr w:type="spellStart"/>
+      <w:r>
+        <w:rPr>
+          <w:lang w:val="bg-BG"/>
+        </w:rPr>
+        <w:lastRenderedPageBreak/>
+        <w:t>Spotify</w:t>
+      </w:r>
+      <w:proofErr w:type="spellEnd"/>
+      <w:r>
+        <w:rPr>
+          <w:lang w:val="bg-BG"/>
+        </w:rPr>
+        <w:t xml:space="preserve"> проследява събития като слушане на песен, добавяне на песен в </w:t>
+      </w:r>
+      <w:proofErr w:type="spellStart"/>
+      <w:r>
+        <w:rPr>
+          <w:lang w:val="bg-BG"/>
+        </w:rPr>
+        <w:t>плейлист</w:t>
+      </w:r>
+      <w:proofErr w:type="spellEnd"/>
+      <w:r>
+        <w:rPr>
+          <w:lang w:val="bg-BG"/>
+        </w:rPr>
+        <w:t xml:space="preserve"> и харесване, за да персонализира препоръките и да разбере предпочитанията на потребителите.</w:t>
+      </w:r>
+    </w:p>
+    <w:p/>
+    <w:p>
+      <w:pPr>
+        <w:pStyle w:val="Heading3"/>
+      </w:pPr>
+      <w:proofErr w:type="spellStart"/>
+      <w:r>
+        <w:t>Топлинните</w:t>
+      </w:r>
+      <w:proofErr w:type="spellEnd"/>
+      <w:r>
+        <w:t xml:space="preserve"> </w:t>
+      </w:r>
+      <w:proofErr w:type="spellStart"/>
+      <w:r>
+        <w:t>карти</w:t>
+      </w:r>
+      <w:proofErr w:type="spellEnd"/>
+      <w:r>
+        <w:t xml:space="preserve"> (Heatmaps)</w:t>
+      </w:r>
+    </w:p>
+    <w:p>
+      <w:pPr>
+        <w:ind w:firstLine="720"/>
+      </w:pPr>
+    </w:p>
+    <w:p>
+      <w:pPr>
+        <w:ind w:firstLine="720"/>
+      </w:pPr>
+      <w:proofErr w:type="spellStart"/>
+      <w:r>
+        <w:t>Топлинните</w:t>
+      </w:r>
+      <w:proofErr w:type="spellEnd"/>
+      <w:r>
+        <w:t xml:space="preserve"> </w:t>
+      </w:r>
+      <w:proofErr w:type="spellStart"/>
+      <w:r>
+        <w:t>карти</w:t>
+      </w:r>
+      <w:proofErr w:type="spellEnd"/>
+      <w:r>
+        <w:t xml:space="preserve"> (Heatmaps) </w:t>
+      </w:r>
+      <w:proofErr w:type="spellStart"/>
+      <w:r>
+        <w:t>визуализират</w:t>
+      </w:r>
+      <w:proofErr w:type="spellEnd"/>
+      <w:r>
+        <w:t xml:space="preserve"> </w:t>
+      </w:r>
+      <w:proofErr w:type="spellStart"/>
+      <w:r>
+        <w:t>взаимодействията</w:t>
+      </w:r>
+      <w:proofErr w:type="spellEnd"/>
+      <w:r>
+        <w:t xml:space="preserve"> на </w:t>
+      </w:r>
+      <w:proofErr w:type="spellStart"/>
+      <w:r>
+        <w:t>потребителите</w:t>
+      </w:r>
+      <w:proofErr w:type="spellEnd"/>
+      <w:r>
+        <w:t xml:space="preserve"> с </w:t>
+      </w:r>
+      <w:proofErr w:type="spellStart"/>
+      <w:r>
+        <w:t>уебсайтове</w:t>
+      </w:r>
+      <w:proofErr w:type="spellEnd"/>
+      <w:r>
+        <w:t xml:space="preserve"> </w:t>
+      </w:r>
+      <w:proofErr w:type="spellStart"/>
+      <w:r>
+        <w:t>или</w:t>
+      </w:r>
+      <w:proofErr w:type="spellEnd"/>
+      <w:r>
+        <w:t xml:space="preserve"> </w:t>
+      </w:r>
+      <w:proofErr w:type="spellStart"/>
+      <w:r>
+        <w:t>приложения</w:t>
+      </w:r>
+      <w:proofErr w:type="spellEnd"/>
+      <w:r>
+        <w:t xml:space="preserve">, </w:t>
+      </w:r>
+      <w:proofErr w:type="spellStart"/>
+      <w:r>
+        <w:t>като</w:t>
+      </w:r>
+      <w:proofErr w:type="spellEnd"/>
+      <w:r>
+        <w:t xml:space="preserve"> </w:t>
+      </w:r>
+      <w:proofErr w:type="spellStart"/>
+      <w:r>
+        <w:t>показват</w:t>
+      </w:r>
+      <w:proofErr w:type="spellEnd"/>
+      <w:r>
+        <w:t xml:space="preserve"> </w:t>
+      </w:r>
+      <w:proofErr w:type="spellStart"/>
+      <w:r>
+        <w:t>къде</w:t>
+      </w:r>
+      <w:proofErr w:type="spellEnd"/>
+      <w:r>
+        <w:t xml:space="preserve"> </w:t>
+      </w:r>
+      <w:proofErr w:type="spellStart"/>
+      <w:r>
+        <w:t>потребителите</w:t>
+      </w:r>
+      <w:proofErr w:type="spellEnd"/>
+      <w:r>
+        <w:t xml:space="preserve"> </w:t>
+      </w:r>
+      <w:proofErr w:type="spellStart"/>
+      <w:r>
+        <w:t>кликат</w:t>
+      </w:r>
+      <w:proofErr w:type="spellEnd"/>
+      <w:r>
+        <w:t xml:space="preserve">, </w:t>
+      </w:r>
+      <w:proofErr w:type="spellStart"/>
+      <w:r>
+        <w:t>скролват</w:t>
+      </w:r>
+      <w:proofErr w:type="spellEnd"/>
+      <w:r>
+        <w:t xml:space="preserve"> </w:t>
+      </w:r>
+      <w:proofErr w:type="spellStart"/>
+      <w:r>
+        <w:t>или</w:t>
+      </w:r>
+      <w:proofErr w:type="spellEnd"/>
+      <w:r>
+        <w:t xml:space="preserve"> </w:t>
+      </w:r>
+      <w:proofErr w:type="spellStart"/>
+      <w:r>
+        <w:t>задържат</w:t>
+      </w:r>
+      <w:proofErr w:type="spellEnd"/>
+      <w:r>
+        <w:t xml:space="preserve"> </w:t>
+      </w:r>
+      <w:proofErr w:type="spellStart"/>
+      <w:r>
+        <w:t>мишката</w:t>
+      </w:r>
+      <w:proofErr w:type="spellEnd"/>
+      <w:r>
+        <w:t xml:space="preserve"> </w:t>
+      </w:r>
+      <w:proofErr w:type="spellStart"/>
+      <w:r>
+        <w:t>си</w:t>
+      </w:r>
+      <w:proofErr w:type="spellEnd"/>
+      <w:r>
+        <w:t xml:space="preserve">. </w:t>
+      </w:r>
+      <w:proofErr w:type="spellStart"/>
+      <w:r>
+        <w:t>Те</w:t>
+      </w:r>
+      <w:proofErr w:type="spellEnd"/>
+      <w:r>
+        <w:t xml:space="preserve"> </w:t>
+      </w:r>
+      <w:proofErr w:type="spellStart"/>
+      <w:r>
+        <w:t>представят</w:t>
+      </w:r>
+      <w:proofErr w:type="spellEnd"/>
+      <w:r>
+        <w:t xml:space="preserve"> </w:t>
+      </w:r>
+      <w:proofErr w:type="spellStart"/>
+      <w:r>
+        <w:t>данни</w:t>
+      </w:r>
+      <w:proofErr w:type="spellEnd"/>
+      <w:r>
+        <w:t xml:space="preserve"> в </w:t>
+      </w:r>
+      <w:proofErr w:type="spellStart"/>
+      <w:r>
+        <w:t>цветове</w:t>
+      </w:r>
+      <w:proofErr w:type="spellEnd"/>
+      <w:r>
+        <w:t xml:space="preserve">, </w:t>
+      </w:r>
+      <w:proofErr w:type="spellStart"/>
+      <w:r>
+        <w:t>които</w:t>
+      </w:r>
+      <w:proofErr w:type="spellEnd"/>
+      <w:r>
+        <w:t xml:space="preserve"> </w:t>
+      </w:r>
+      <w:proofErr w:type="spellStart"/>
+      <w:r>
+        <w:t>обозначават</w:t>
+      </w:r>
+      <w:proofErr w:type="spellEnd"/>
+      <w:r>
+        <w:t xml:space="preserve"> </w:t>
+      </w:r>
+      <w:proofErr w:type="spellStart"/>
+      <w:r>
+        <w:t>интензивността</w:t>
+      </w:r>
+      <w:proofErr w:type="spellEnd"/>
+      <w:r>
+        <w:t xml:space="preserve"> на </w:t>
+      </w:r>
+      <w:proofErr w:type="spellStart"/>
+      <w:r>
+        <w:t>активността</w:t>
+      </w:r>
+      <w:proofErr w:type="spellEnd"/>
+      <w:r>
+        <w:t xml:space="preserve">: </w:t>
+      </w:r>
+      <w:proofErr w:type="spellStart"/>
+      <w:r>
+        <w:t>по-горещите</w:t>
+      </w:r>
+      <w:proofErr w:type="spellEnd"/>
+      <w:r>
+        <w:t xml:space="preserve"> </w:t>
+      </w:r>
+      <w:proofErr w:type="spellStart"/>
+      <w:r>
+        <w:t>зони</w:t>
+      </w:r>
+      <w:proofErr w:type="spellEnd"/>
+      <w:r>
+        <w:t xml:space="preserve">, </w:t>
+      </w:r>
+      <w:proofErr w:type="spellStart"/>
+      <w:r>
+        <w:t>обикновено</w:t>
+      </w:r>
+      <w:proofErr w:type="spellEnd"/>
+      <w:r>
+        <w:t xml:space="preserve"> </w:t>
+      </w:r>
+      <w:proofErr w:type="spellStart"/>
+      <w:r>
+        <w:t>оцветени</w:t>
+      </w:r>
+      <w:proofErr w:type="spellEnd"/>
+      <w:r>
+        <w:t xml:space="preserve"> в </w:t>
+      </w:r>
+      <w:proofErr w:type="spellStart"/>
+      <w:r>
+        <w:t>червено</w:t>
+      </w:r>
+      <w:proofErr w:type="spellEnd"/>
+      <w:r>
+        <w:t xml:space="preserve"> </w:t>
+      </w:r>
+      <w:proofErr w:type="spellStart"/>
+      <w:r>
+        <w:t>или</w:t>
+      </w:r>
+      <w:proofErr w:type="spellEnd"/>
+      <w:r>
+        <w:t xml:space="preserve"> </w:t>
+      </w:r>
+      <w:proofErr w:type="spellStart"/>
+      <w:r>
+        <w:t>жълто</w:t>
+      </w:r>
+      <w:proofErr w:type="spellEnd"/>
+      <w:r>
+        <w:t xml:space="preserve">, </w:t>
+      </w:r>
+      <w:proofErr w:type="spellStart"/>
+      <w:r>
+        <w:t>показват</w:t>
+      </w:r>
+      <w:proofErr w:type="spellEnd"/>
+      <w:r>
+        <w:t xml:space="preserve"> </w:t>
+      </w:r>
+      <w:proofErr w:type="spellStart"/>
+      <w:r>
+        <w:t>най-активните</w:t>
+      </w:r>
+      <w:proofErr w:type="spellEnd"/>
+      <w:r>
+        <w:t xml:space="preserve"> </w:t>
+      </w:r>
+      <w:proofErr w:type="spellStart"/>
+      <w:r>
+        <w:t>области</w:t>
+      </w:r>
+      <w:proofErr w:type="spellEnd"/>
+      <w:r>
+        <w:t xml:space="preserve">, </w:t>
+      </w:r>
+      <w:proofErr w:type="spellStart"/>
+      <w:r>
+        <w:t>докато</w:t>
+      </w:r>
+      <w:proofErr w:type="spellEnd"/>
+      <w:r>
+        <w:t xml:space="preserve"> </w:t>
+      </w:r>
+      <w:proofErr w:type="spellStart"/>
+      <w:r>
+        <w:t>по-хладните</w:t>
+      </w:r>
+      <w:proofErr w:type="spellEnd"/>
+      <w:r>
+        <w:t xml:space="preserve"> </w:t>
+      </w:r>
+      <w:proofErr w:type="spellStart"/>
+      <w:r>
+        <w:t>зони</w:t>
+      </w:r>
+      <w:proofErr w:type="spellEnd"/>
+      <w:r>
+        <w:t xml:space="preserve">, </w:t>
+      </w:r>
+      <w:proofErr w:type="spellStart"/>
+      <w:r>
+        <w:t>оцветени</w:t>
+      </w:r>
+      <w:proofErr w:type="spellEnd"/>
+      <w:r>
+        <w:t xml:space="preserve"> в </w:t>
+      </w:r>
+      <w:proofErr w:type="spellStart"/>
+      <w:r>
+        <w:t>синьо</w:t>
+      </w:r>
+      <w:proofErr w:type="spellEnd"/>
+      <w:r>
+        <w:t xml:space="preserve"> </w:t>
+      </w:r>
+      <w:proofErr w:type="spellStart"/>
+      <w:r>
+        <w:t>или</w:t>
+      </w:r>
+      <w:proofErr w:type="spellEnd"/>
+      <w:r>
+        <w:t xml:space="preserve"> </w:t>
+      </w:r>
+      <w:proofErr w:type="spellStart"/>
+      <w:r>
+        <w:t>зелено</w:t>
+      </w:r>
+      <w:proofErr w:type="spellEnd"/>
+      <w:r>
+        <w:t xml:space="preserve">, </w:t>
+      </w:r>
+      <w:proofErr w:type="spellStart"/>
+      <w:r>
+        <w:t>показват</w:t>
+      </w:r>
+      <w:proofErr w:type="spellEnd"/>
+      <w:r>
+        <w:t xml:space="preserve"> </w:t>
+      </w:r>
+      <w:proofErr w:type="spellStart"/>
+      <w:r>
+        <w:t>по-малко</w:t>
+      </w:r>
+      <w:proofErr w:type="spellEnd"/>
+      <w:r>
+        <w:t xml:space="preserve"> </w:t>
+      </w:r>
+      <w:proofErr w:type="spellStart"/>
+      <w:r>
+        <w:t>взаимодействие</w:t>
+      </w:r>
+      <w:proofErr w:type="spellEnd"/>
+      <w:r>
+        <w:t xml:space="preserve">. </w:t>
+      </w:r>
+      <w:proofErr w:type="spellStart"/>
+      <w:r>
+        <w:t>Топлинните</w:t>
+      </w:r>
+      <w:proofErr w:type="spellEnd"/>
+      <w:r>
+        <w:t xml:space="preserve"> </w:t>
+      </w:r>
+      <w:proofErr w:type="spellStart"/>
+      <w:r>
+        <w:t>карти</w:t>
+      </w:r>
+      <w:proofErr w:type="spellEnd"/>
+      <w:r>
+        <w:t xml:space="preserve"> </w:t>
+      </w:r>
+      <w:proofErr w:type="spellStart"/>
+      <w:r>
+        <w:t>предоставят</w:t>
+      </w:r>
+      <w:proofErr w:type="spellEnd"/>
+      <w:r>
+        <w:t xml:space="preserve"> </w:t>
+      </w:r>
+      <w:proofErr w:type="spellStart"/>
+      <w:r>
+        <w:t>ценна</w:t>
+      </w:r>
+      <w:proofErr w:type="spellEnd"/>
+      <w:r>
+        <w:t xml:space="preserve"> </w:t>
+      </w:r>
+      <w:proofErr w:type="spellStart"/>
+      <w:r>
+        <w:t>информация</w:t>
+      </w:r>
+      <w:proofErr w:type="spellEnd"/>
+      <w:r>
+        <w:t xml:space="preserve"> </w:t>
+      </w:r>
+      <w:proofErr w:type="spellStart"/>
+      <w:r>
+        <w:t>за</w:t>
+      </w:r>
+      <w:proofErr w:type="spellEnd"/>
+      <w:r>
+        <w:t xml:space="preserve"> </w:t>
+      </w:r>
+      <w:proofErr w:type="spellStart"/>
+      <w:r>
+        <w:t>начина</w:t>
+      </w:r>
+      <w:proofErr w:type="spellEnd"/>
+      <w:r>
+        <w:t xml:space="preserve">, </w:t>
+      </w:r>
+      <w:proofErr w:type="spellStart"/>
+      <w:r>
+        <w:t>по</w:t>
+      </w:r>
+      <w:proofErr w:type="spellEnd"/>
+      <w:r>
+        <w:t xml:space="preserve"> </w:t>
+      </w:r>
+      <w:proofErr w:type="spellStart"/>
+      <w:r>
+        <w:t>който</w:t>
+      </w:r>
+      <w:proofErr w:type="spellEnd"/>
+      <w:r>
+        <w:t xml:space="preserve"> </w:t>
+      </w:r>
+      <w:proofErr w:type="spellStart"/>
+      <w:r>
+        <w:t>потребителите</w:t>
+      </w:r>
+      <w:proofErr w:type="spellEnd"/>
+      <w:r>
+        <w:t xml:space="preserve"> </w:t>
+      </w:r>
+      <w:proofErr w:type="spellStart"/>
+      <w:r>
+        <w:t>се</w:t>
+      </w:r>
+      <w:proofErr w:type="spellEnd"/>
+      <w:r>
+        <w:t xml:space="preserve"> </w:t>
+      </w:r>
+      <w:proofErr w:type="spellStart"/>
+      <w:r>
+        <w:t>движат</w:t>
+      </w:r>
+      <w:proofErr w:type="spellEnd"/>
+      <w:r>
+        <w:t xml:space="preserve"> и </w:t>
+      </w:r>
+      <w:proofErr w:type="spellStart"/>
+      <w:r>
+        <w:t>взаимодействат</w:t>
+      </w:r>
+      <w:proofErr w:type="spellEnd"/>
+      <w:r>
+        <w:t xml:space="preserve"> с </w:t>
+      </w:r>
+      <w:proofErr w:type="spellStart"/>
+      <w:r>
+        <w:t>съдържанието</w:t>
+      </w:r>
+      <w:proofErr w:type="spellEnd"/>
+      <w:r>
+        <w:t xml:space="preserve">, и </w:t>
+      </w:r>
+      <w:proofErr w:type="spellStart"/>
+      <w:r>
+        <w:t>помагат</w:t>
+      </w:r>
+      <w:proofErr w:type="spellEnd"/>
+      <w:r>
+        <w:t xml:space="preserve"> </w:t>
+      </w:r>
+      <w:proofErr w:type="spellStart"/>
+      <w:r>
+        <w:t>за</w:t>
+      </w:r>
+      <w:proofErr w:type="spellEnd"/>
+      <w:r>
+        <w:t xml:space="preserve"> </w:t>
+      </w:r>
+      <w:proofErr w:type="spellStart"/>
+      <w:r>
+        <w:t>оптимизиране</w:t>
+      </w:r>
+      <w:proofErr w:type="spellEnd"/>
+      <w:r>
+        <w:t xml:space="preserve"> на </w:t>
+      </w:r>
+      <w:proofErr w:type="spellStart"/>
+      <w:r>
+        <w:t>дизайна</w:t>
+      </w:r>
+      <w:proofErr w:type="spellEnd"/>
+      <w:r>
+        <w:t xml:space="preserve"> и </w:t>
+      </w:r>
+      <w:proofErr w:type="spellStart"/>
+      <w:r>
+        <w:t>разположението</w:t>
+      </w:r>
+      <w:proofErr w:type="spellEnd"/>
+      <w:r>
+        <w:t xml:space="preserve"> на </w:t>
+      </w:r>
+      <w:proofErr w:type="spellStart"/>
+      <w:r>
+        <w:t>елементите</w:t>
+      </w:r>
+      <w:proofErr w:type="spellEnd"/>
+      <w:r>
+        <w:t>.</w:t>
+      </w:r>
+    </w:p>
+    <w:p/>
+    <w:p>
+      <w:proofErr w:type="spellStart"/>
+      <w:r>
+        <w:t>Топлинните</w:t>
+      </w:r>
+      <w:proofErr w:type="spellEnd"/>
+      <w:r>
+        <w:t xml:space="preserve"> </w:t>
+      </w:r>
+      <w:proofErr w:type="spellStart"/>
+      <w:r>
+        <w:t>карти</w:t>
+      </w:r>
+      <w:proofErr w:type="spellEnd"/>
+      <w:r>
+        <w:t xml:space="preserve"> </w:t>
+      </w:r>
+      <w:proofErr w:type="spellStart"/>
+      <w:r>
+        <w:t>се</w:t>
+      </w:r>
+      <w:proofErr w:type="spellEnd"/>
+      <w:r>
+        <w:t xml:space="preserve"> </w:t>
+      </w:r>
+      <w:proofErr w:type="spellStart"/>
+      <w:r>
+        <w:t>прилагат</w:t>
+      </w:r>
+      <w:proofErr w:type="spellEnd"/>
+      <w:r>
+        <w:t xml:space="preserve"> </w:t>
+      </w:r>
+      <w:proofErr w:type="spellStart"/>
+      <w:r>
+        <w:t>чрез</w:t>
+      </w:r>
+      <w:proofErr w:type="spellEnd"/>
+      <w:r>
+        <w:t xml:space="preserve"> </w:t>
+      </w:r>
+      <w:proofErr w:type="spellStart"/>
+      <w:r>
+        <w:t>специализирани</w:t>
+      </w:r>
+      <w:proofErr w:type="spellEnd"/>
+      <w:r>
+        <w:t xml:space="preserve"> </w:t>
+      </w:r>
+      <w:proofErr w:type="spellStart"/>
+      <w:r>
+        <w:t>инструменти</w:t>
+      </w:r>
+      <w:proofErr w:type="spellEnd"/>
+      <w:r>
+        <w:t xml:space="preserve">, </w:t>
+      </w:r>
+      <w:proofErr w:type="spellStart"/>
+      <w:r>
+        <w:t>които</w:t>
+      </w:r>
+      <w:proofErr w:type="spellEnd"/>
+      <w:r>
+        <w:t xml:space="preserve"> </w:t>
+      </w:r>
+      <w:proofErr w:type="spellStart"/>
+      <w:r>
+        <w:t>проследяват</w:t>
+      </w:r>
+      <w:proofErr w:type="spellEnd"/>
+      <w:r>
+        <w:t xml:space="preserve"> </w:t>
+      </w:r>
+      <w:proofErr w:type="spellStart"/>
+      <w:r>
+        <w:t>действията</w:t>
+      </w:r>
+      <w:proofErr w:type="spellEnd"/>
+      <w:r>
+        <w:t xml:space="preserve"> на </w:t>
+      </w:r>
+      <w:proofErr w:type="spellStart"/>
+      <w:r>
+        <w:t>потребителите</w:t>
+      </w:r>
+      <w:proofErr w:type="spellEnd"/>
+      <w:r>
+        <w:t xml:space="preserve">. </w:t>
+      </w:r>
+      <w:proofErr w:type="spellStart"/>
+      <w:r>
+        <w:t>Те</w:t>
+      </w:r>
+      <w:proofErr w:type="spellEnd"/>
+      <w:r>
+        <w:t xml:space="preserve"> </w:t>
+      </w:r>
+      <w:proofErr w:type="spellStart"/>
+      <w:r>
+        <w:t>събират</w:t>
+      </w:r>
+      <w:proofErr w:type="spellEnd"/>
+      <w:r>
+        <w:t xml:space="preserve"> </w:t>
+      </w:r>
+      <w:proofErr w:type="spellStart"/>
+      <w:r>
+        <w:t>данни</w:t>
+      </w:r>
+      <w:proofErr w:type="spellEnd"/>
+      <w:r>
+        <w:t xml:space="preserve"> </w:t>
+      </w:r>
+      <w:proofErr w:type="spellStart"/>
+      <w:r>
+        <w:t>за</w:t>
+      </w:r>
+      <w:proofErr w:type="spellEnd"/>
+      <w:r>
+        <w:t xml:space="preserve"> </w:t>
+      </w:r>
+      <w:proofErr w:type="spellStart"/>
+      <w:r>
+        <w:t>кликвания</w:t>
+      </w:r>
+      <w:proofErr w:type="spellEnd"/>
+      <w:r>
+        <w:t xml:space="preserve">, </w:t>
+      </w:r>
+      <w:proofErr w:type="spellStart"/>
+      <w:r>
+        <w:t>скролиране</w:t>
+      </w:r>
+      <w:proofErr w:type="spellEnd"/>
+      <w:r>
+        <w:t xml:space="preserve"> и </w:t>
+      </w:r>
+      <w:proofErr w:type="spellStart"/>
+      <w:r>
+        <w:t>движения</w:t>
+      </w:r>
+      <w:proofErr w:type="spellEnd"/>
+      <w:r>
+        <w:t xml:space="preserve"> на </w:t>
+      </w:r>
+      <w:proofErr w:type="spellStart"/>
+      <w:r>
+        <w:t>мишката</w:t>
+      </w:r>
+      <w:proofErr w:type="spellEnd"/>
+      <w:r>
+        <w:t xml:space="preserve">, </w:t>
+      </w:r>
+      <w:proofErr w:type="spellStart"/>
+      <w:r>
+        <w:t>след</w:t>
+      </w:r>
+      <w:proofErr w:type="spellEnd"/>
+      <w:r>
+        <w:t xml:space="preserve"> </w:t>
+      </w:r>
+      <w:proofErr w:type="spellStart"/>
+      <w:r>
+        <w:t>което</w:t>
+      </w:r>
+      <w:proofErr w:type="spellEnd"/>
+      <w:r>
+        <w:t xml:space="preserve"> </w:t>
+      </w:r>
+      <w:proofErr w:type="spellStart"/>
+      <w:r>
+        <w:t>генерират</w:t>
+      </w:r>
+      <w:proofErr w:type="spellEnd"/>
+      <w:r>
+        <w:t xml:space="preserve"> </w:t>
+      </w:r>
+      <w:proofErr w:type="spellStart"/>
+      <w:r>
+        <w:t>визуализации</w:t>
+      </w:r>
+      <w:proofErr w:type="spellEnd"/>
+      <w:r>
+        <w:t xml:space="preserve">, </w:t>
+      </w:r>
+      <w:proofErr w:type="spellStart"/>
+      <w:r>
+        <w:t>които</w:t>
+      </w:r>
+      <w:proofErr w:type="spellEnd"/>
+      <w:r>
+        <w:t xml:space="preserve"> </w:t>
+      </w:r>
+      <w:proofErr w:type="spellStart"/>
+      <w:r>
+        <w:t>позволяват</w:t>
+      </w:r>
+      <w:proofErr w:type="spellEnd"/>
+      <w:r>
+        <w:t xml:space="preserve"> на </w:t>
+      </w:r>
+      <w:proofErr w:type="spellStart"/>
+      <w:r>
+        <w:t>анализаторите</w:t>
+      </w:r>
+      <w:proofErr w:type="spellEnd"/>
+      <w:r>
+        <w:t xml:space="preserve"> </w:t>
+      </w:r>
+      <w:proofErr w:type="spellStart"/>
+      <w:r>
+        <w:t>да</w:t>
+      </w:r>
+      <w:proofErr w:type="spellEnd"/>
+      <w:r>
+        <w:t xml:space="preserve"> </w:t>
+      </w:r>
+      <w:proofErr w:type="spellStart"/>
+      <w:r>
+        <w:t>видят</w:t>
+      </w:r>
+      <w:proofErr w:type="spellEnd"/>
+      <w:r>
+        <w:t xml:space="preserve"> </w:t>
+      </w:r>
+      <w:proofErr w:type="spellStart"/>
+      <w:r>
+        <w:t>кои</w:t>
+      </w:r>
+      <w:proofErr w:type="spellEnd"/>
+      <w:r>
+        <w:t xml:space="preserve"> </w:t>
+      </w:r>
+      <w:proofErr w:type="spellStart"/>
+      <w:r>
+        <w:t>части</w:t>
+      </w:r>
+      <w:proofErr w:type="spellEnd"/>
+      <w:r>
+        <w:t xml:space="preserve"> </w:t>
+      </w:r>
+      <w:proofErr w:type="spellStart"/>
+      <w:r>
+        <w:t>от</w:t>
+      </w:r>
+      <w:proofErr w:type="spellEnd"/>
+      <w:r>
+        <w:t xml:space="preserve"> </w:t>
+      </w:r>
+      <w:proofErr w:type="spellStart"/>
+      <w:r>
+        <w:t>страницата</w:t>
+      </w:r>
+      <w:proofErr w:type="spellEnd"/>
+      <w:r>
+        <w:t xml:space="preserve"> </w:t>
+      </w:r>
+      <w:proofErr w:type="spellStart"/>
+      <w:r>
+        <w:t>привлекат</w:t>
+      </w:r>
+      <w:proofErr w:type="spellEnd"/>
+      <w:r>
+        <w:t xml:space="preserve"> </w:t>
+      </w:r>
+      <w:proofErr w:type="spellStart"/>
+      <w:r>
+        <w:t>най-много</w:t>
+      </w:r>
+      <w:proofErr w:type="spellEnd"/>
+      <w:r>
+        <w:t xml:space="preserve"> </w:t>
+      </w:r>
+      <w:proofErr w:type="spellStart"/>
+      <w:r>
+        <w:t>внимание</w:t>
+      </w:r>
+      <w:proofErr w:type="spellEnd"/>
+      <w:r>
+        <w:t xml:space="preserve">. </w:t>
+      </w:r>
+      <w:proofErr w:type="spellStart"/>
+      <w:r>
+        <w:t>Тези</w:t>
+      </w:r>
+      <w:proofErr w:type="spellEnd"/>
+      <w:r>
+        <w:t xml:space="preserve"> </w:t>
+      </w:r>
+      <w:proofErr w:type="spellStart"/>
+      <w:r>
+        <w:t>визуализации</w:t>
+      </w:r>
+      <w:proofErr w:type="spellEnd"/>
+      <w:r>
+        <w:t xml:space="preserve"> </w:t>
+      </w:r>
+      <w:proofErr w:type="spellStart"/>
+      <w:r>
+        <w:t>помагат</w:t>
+      </w:r>
+      <w:proofErr w:type="spellEnd"/>
+      <w:r>
+        <w:t xml:space="preserve"> на </w:t>
+      </w:r>
+      <w:proofErr w:type="spellStart"/>
+      <w:r>
+        <w:t>дизайнерите</w:t>
+      </w:r>
+      <w:proofErr w:type="spellEnd"/>
+      <w:r>
+        <w:t xml:space="preserve"> и </w:t>
+      </w:r>
+      <w:proofErr w:type="spellStart"/>
+      <w:r>
+        <w:t>маркетолозите</w:t>
+      </w:r>
+      <w:proofErr w:type="spellEnd"/>
+      <w:r>
+        <w:t xml:space="preserve"> </w:t>
+      </w:r>
+      <w:proofErr w:type="spellStart"/>
+      <w:r>
+        <w:t>да</w:t>
+      </w:r>
+      <w:proofErr w:type="spellEnd"/>
+      <w:r>
+        <w:t xml:space="preserve"> </w:t>
+      </w:r>
+      <w:proofErr w:type="spellStart"/>
+      <w:r>
+        <w:t>вземат</w:t>
+      </w:r>
+      <w:proofErr w:type="spellEnd"/>
+      <w:r>
+        <w:t xml:space="preserve"> </w:t>
+      </w:r>
+      <w:proofErr w:type="spellStart"/>
+      <w:r>
+        <w:t>информирани</w:t>
+      </w:r>
+      <w:proofErr w:type="spellEnd"/>
+      <w:r>
+        <w:t xml:space="preserve"> </w:t>
+      </w:r>
+      <w:proofErr w:type="spellStart"/>
+      <w:r>
+        <w:t>решения</w:t>
+      </w:r>
+      <w:proofErr w:type="spellEnd"/>
+      <w:r>
+        <w:t xml:space="preserve"> </w:t>
+      </w:r>
+      <w:proofErr w:type="spellStart"/>
+      <w:r>
+        <w:t>относно</w:t>
+      </w:r>
+      <w:proofErr w:type="spellEnd"/>
+      <w:r>
+        <w:t xml:space="preserve"> </w:t>
+      </w:r>
+      <w:proofErr w:type="spellStart"/>
+      <w:r>
+        <w:t>промените</w:t>
+      </w:r>
+      <w:proofErr w:type="spellEnd"/>
+      <w:r>
+        <w:t xml:space="preserve"> в </w:t>
+      </w:r>
+      <w:proofErr w:type="spellStart"/>
+      <w:r>
+        <w:t>дизайна</w:t>
+      </w:r>
+      <w:proofErr w:type="spellEnd"/>
+      <w:r>
+        <w:t xml:space="preserve"> и </w:t>
+      </w:r>
+      <w:proofErr w:type="spellStart"/>
+      <w:r>
+        <w:t>разположението</w:t>
+      </w:r>
+      <w:proofErr w:type="spellEnd"/>
+      <w:r>
+        <w:t xml:space="preserve"> на </w:t>
+      </w:r>
+      <w:proofErr w:type="spellStart"/>
+      <w:r>
+        <w:t>съдържанието</w:t>
+      </w:r>
+      <w:proofErr w:type="spellEnd"/>
+      <w:r>
+        <w:t>.</w:t>
+      </w:r>
+    </w:p>
+    <w:p/>
+    <w:p>
+      <w:r>
+        <w:t xml:space="preserve">Crazy Egg </w:t>
+      </w:r>
+      <w:proofErr w:type="spellStart"/>
+      <w:r>
+        <w:t>предоставя</w:t>
+      </w:r>
+      <w:proofErr w:type="spellEnd"/>
+      <w:r>
+        <w:t xml:space="preserve"> </w:t>
+      </w:r>
+      <w:proofErr w:type="spellStart"/>
+      <w:r>
+        <w:t>топлинни</w:t>
+      </w:r>
+      <w:proofErr w:type="spellEnd"/>
+      <w:r>
+        <w:t xml:space="preserve"> </w:t>
+      </w:r>
+      <w:proofErr w:type="spellStart"/>
+      <w:r>
+        <w:t>карти</w:t>
+      </w:r>
+      <w:proofErr w:type="spellEnd"/>
+      <w:r>
+        <w:t xml:space="preserve">, </w:t>
+      </w:r>
+      <w:proofErr w:type="spellStart"/>
+      <w:r>
+        <w:t>които</w:t>
+      </w:r>
+      <w:proofErr w:type="spellEnd"/>
+      <w:r>
+        <w:t xml:space="preserve"> </w:t>
+      </w:r>
+      <w:proofErr w:type="spellStart"/>
+      <w:r>
+        <w:t>показват</w:t>
+      </w:r>
+      <w:proofErr w:type="spellEnd"/>
+      <w:r>
+        <w:t xml:space="preserve"> </w:t>
+      </w:r>
+      <w:proofErr w:type="spellStart"/>
+      <w:r>
+        <w:t>къде</w:t>
+      </w:r>
+      <w:proofErr w:type="spellEnd"/>
+      <w:r>
+        <w:t xml:space="preserve"> </w:t>
+      </w:r>
+      <w:proofErr w:type="spellStart"/>
+      <w:r>
+        <w:t>потребителите</w:t>
+      </w:r>
+      <w:proofErr w:type="spellEnd"/>
+      <w:r>
+        <w:t xml:space="preserve"> </w:t>
+      </w:r>
+      <w:proofErr w:type="spellStart"/>
+      <w:r>
+        <w:t>кликат</w:t>
+      </w:r>
+      <w:proofErr w:type="spellEnd"/>
+      <w:r>
+        <w:t xml:space="preserve"> на </w:t>
+      </w:r>
+      <w:proofErr w:type="spellStart"/>
+      <w:r>
+        <w:t>уебсайта</w:t>
+      </w:r>
+      <w:proofErr w:type="spellEnd"/>
+      <w:r>
+        <w:t xml:space="preserve">. </w:t>
+      </w:r>
+      <w:proofErr w:type="spellStart"/>
+      <w:r>
+        <w:t>То</w:t>
+      </w:r>
+      <w:proofErr w:type="spellEnd"/>
+      <w:r>
+        <w:t xml:space="preserve"> </w:t>
+      </w:r>
+      <w:proofErr w:type="spellStart"/>
+      <w:r>
+        <w:t>помага</w:t>
+      </w:r>
+      <w:proofErr w:type="spellEnd"/>
+      <w:r>
+        <w:t xml:space="preserve"> на </w:t>
+      </w:r>
+      <w:proofErr w:type="spellStart"/>
+      <w:r>
+        <w:t>собствениците</w:t>
+      </w:r>
+      <w:proofErr w:type="spellEnd"/>
+      <w:r>
+        <w:t xml:space="preserve"> на </w:t>
+      </w:r>
+      <w:proofErr w:type="spellStart"/>
+      <w:r>
+        <w:t>сайтове</w:t>
+      </w:r>
+      <w:proofErr w:type="spellEnd"/>
+      <w:r>
+        <w:t xml:space="preserve"> </w:t>
+      </w:r>
+      <w:proofErr w:type="spellStart"/>
+      <w:r>
+        <w:t>да</w:t>
+      </w:r>
+      <w:proofErr w:type="spellEnd"/>
+      <w:r>
+        <w:t xml:space="preserve"> </w:t>
+      </w:r>
+      <w:proofErr w:type="spellStart"/>
+      <w:r>
+        <w:t>оптимизират</w:t>
+      </w:r>
+      <w:proofErr w:type="spellEnd"/>
+      <w:r>
+        <w:t xml:space="preserve"> </w:t>
+      </w:r>
+      <w:proofErr w:type="spellStart"/>
+      <w:r>
+        <w:t>разположението</w:t>
+      </w:r>
+      <w:proofErr w:type="spellEnd"/>
+      <w:r>
+        <w:t xml:space="preserve"> на </w:t>
+      </w:r>
+      <w:proofErr w:type="spellStart"/>
+      <w:r>
+        <w:t>бутони</w:t>
+      </w:r>
+      <w:proofErr w:type="spellEnd"/>
+      <w:r>
+        <w:t xml:space="preserve"> и </w:t>
+      </w:r>
+      <w:proofErr w:type="spellStart"/>
+      <w:r>
+        <w:t>линкове</w:t>
+      </w:r>
+      <w:proofErr w:type="spellEnd"/>
+      <w:r>
+        <w:t>.</w:t>
+      </w:r>
+    </w:p>
+    <w:p/>
+    <w:p>
+      <w:r>
+        <w:t>Hotjar ге</w:t>
+      </w:r>
+      <w:proofErr w:type="spellStart"/>
+      <w:r>
+        <w:t>нерира</w:t>
+      </w:r>
+      <w:proofErr w:type="spellEnd"/>
+      <w:r>
+        <w:t xml:space="preserve"> </w:t>
+      </w:r>
+      <w:proofErr w:type="spellStart"/>
+      <w:r>
+        <w:t>топлинни</w:t>
+      </w:r>
+      <w:proofErr w:type="spellEnd"/>
+      <w:r>
+        <w:t xml:space="preserve"> </w:t>
+      </w:r>
+      <w:proofErr w:type="spellStart"/>
+      <w:r>
+        <w:t>карти</w:t>
+      </w:r>
+      <w:proofErr w:type="spellEnd"/>
+      <w:r>
+        <w:t xml:space="preserve">, </w:t>
+      </w:r>
+      <w:proofErr w:type="spellStart"/>
+      <w:r>
+        <w:t>които</w:t>
+      </w:r>
+      <w:proofErr w:type="spellEnd"/>
+      <w:r>
+        <w:t xml:space="preserve"> </w:t>
+      </w:r>
+      <w:proofErr w:type="spellStart"/>
+      <w:r>
+        <w:t>визуализират</w:t>
+      </w:r>
+      <w:proofErr w:type="spellEnd"/>
+      <w:r>
+        <w:t xml:space="preserve"> </w:t>
+      </w:r>
+      <w:proofErr w:type="spellStart"/>
+      <w:r>
+        <w:t>скролиране</w:t>
+      </w:r>
+      <w:proofErr w:type="spellEnd"/>
+      <w:r>
+        <w:t xml:space="preserve"> и </w:t>
+      </w:r>
+      <w:proofErr w:type="spellStart"/>
+      <w:r>
+        <w:t>кликове</w:t>
+      </w:r>
+      <w:proofErr w:type="spellEnd"/>
+      <w:r>
+        <w:t xml:space="preserve"> на </w:t>
+      </w:r>
+      <w:proofErr w:type="spellStart"/>
+      <w:r>
+        <w:t>страницата</w:t>
+      </w:r>
+      <w:proofErr w:type="spellEnd"/>
+      <w:r>
+        <w:t xml:space="preserve">, </w:t>
+      </w:r>
+      <w:proofErr w:type="spellStart"/>
+      <w:r>
+        <w:t>позволявайки</w:t>
+      </w:r>
+      <w:proofErr w:type="spellEnd"/>
+      <w:r>
+        <w:t xml:space="preserve"> на </w:t>
+      </w:r>
+      <w:proofErr w:type="spellStart"/>
+      <w:r>
+        <w:t>анализаторите</w:t>
+      </w:r>
+      <w:proofErr w:type="spellEnd"/>
+      <w:r>
+        <w:t xml:space="preserve"> </w:t>
+      </w:r>
+      <w:proofErr w:type="spellStart"/>
+      <w:r>
+        <w:t>да</w:t>
+      </w:r>
+      <w:proofErr w:type="spellEnd"/>
+      <w:r>
+        <w:t xml:space="preserve"> </w:t>
+      </w:r>
+      <w:proofErr w:type="spellStart"/>
+      <w:r>
+        <w:t>разберат</w:t>
+      </w:r>
+      <w:proofErr w:type="spellEnd"/>
+      <w:r>
+        <w:t xml:space="preserve"> </w:t>
+      </w:r>
+      <w:proofErr w:type="spellStart"/>
+      <w:r>
+        <w:t>до</w:t>
+      </w:r>
+      <w:proofErr w:type="spellEnd"/>
+      <w:r>
+        <w:t xml:space="preserve"> </w:t>
+      </w:r>
+      <w:proofErr w:type="spellStart"/>
+      <w:r>
+        <w:t>каква</w:t>
+      </w:r>
+      <w:proofErr w:type="spellEnd"/>
+      <w:r>
+        <w:t xml:space="preserve"> </w:t>
+      </w:r>
+      <w:proofErr w:type="spellStart"/>
+      <w:r>
+        <w:t>степен</w:t>
+      </w:r>
+      <w:proofErr w:type="spellEnd"/>
+      <w:r>
+        <w:t xml:space="preserve"> </w:t>
+      </w:r>
+      <w:proofErr w:type="spellStart"/>
+      <w:r>
+        <w:t>потребителите</w:t>
+      </w:r>
+      <w:proofErr w:type="spellEnd"/>
+      <w:r>
+        <w:t xml:space="preserve"> </w:t>
+      </w:r>
+      <w:proofErr w:type="spellStart"/>
+      <w:r>
+        <w:t>взаимодействат</w:t>
+      </w:r>
+      <w:proofErr w:type="spellEnd"/>
+      <w:r>
+        <w:t xml:space="preserve"> с </w:t>
+      </w:r>
+      <w:proofErr w:type="spellStart"/>
+      <w:r>
+        <w:t>различни</w:t>
+      </w:r>
+      <w:proofErr w:type="spellEnd"/>
+      <w:r>
+        <w:t xml:space="preserve"> </w:t>
+      </w:r>
+      <w:proofErr w:type="spellStart"/>
+      <w:r>
+        <w:t>елементи</w:t>
+      </w:r>
+      <w:proofErr w:type="spellEnd"/>
+      <w:r>
+        <w:t>.</w:t>
+      </w:r>
+    </w:p>
+    <w:p/>
+    <w:p>
+      <w:proofErr w:type="spellStart"/>
+      <w:r>
+        <w:t>Mouseflow</w:t>
+      </w:r>
+      <w:proofErr w:type="spellEnd"/>
+      <w:r>
+        <w:t xml:space="preserve"> </w:t>
+      </w:r>
+      <w:proofErr w:type="spellStart"/>
+      <w:r>
+        <w:t>проследява</w:t>
+      </w:r>
+      <w:proofErr w:type="spellEnd"/>
+      <w:r>
+        <w:t xml:space="preserve"> </w:t>
+      </w:r>
+      <w:proofErr w:type="spellStart"/>
+      <w:r>
+        <w:t>движенията</w:t>
+      </w:r>
+      <w:proofErr w:type="spellEnd"/>
+      <w:r>
+        <w:t xml:space="preserve"> на </w:t>
+      </w:r>
+      <w:proofErr w:type="spellStart"/>
+      <w:r>
+        <w:t>мишката</w:t>
+      </w:r>
+      <w:proofErr w:type="spellEnd"/>
+      <w:r>
+        <w:t xml:space="preserve"> и </w:t>
+      </w:r>
+      <w:proofErr w:type="spellStart"/>
+      <w:r>
+        <w:t>кликванията</w:t>
+      </w:r>
+      <w:proofErr w:type="spellEnd"/>
+      <w:r>
+        <w:t xml:space="preserve">, </w:t>
+      </w:r>
+      <w:proofErr w:type="spellStart"/>
+      <w:r>
+        <w:t>за</w:t>
+      </w:r>
+      <w:proofErr w:type="spellEnd"/>
+      <w:r>
+        <w:t xml:space="preserve"> </w:t>
+      </w:r>
+      <w:proofErr w:type="spellStart"/>
+      <w:r>
+        <w:t>да</w:t>
+      </w:r>
+      <w:proofErr w:type="spellEnd"/>
+      <w:r>
+        <w:t xml:space="preserve"> </w:t>
+      </w:r>
+      <w:proofErr w:type="spellStart"/>
+      <w:r>
+        <w:t>създаде</w:t>
+      </w:r>
+      <w:proofErr w:type="spellEnd"/>
+      <w:r>
+        <w:t xml:space="preserve"> </w:t>
+      </w:r>
+      <w:proofErr w:type="spellStart"/>
+      <w:r>
+        <w:t>топлинни</w:t>
+      </w:r>
+      <w:proofErr w:type="spellEnd"/>
+      <w:r>
+        <w:t xml:space="preserve"> </w:t>
+      </w:r>
+      <w:proofErr w:type="spellStart"/>
+      <w:r>
+        <w:t>карти</w:t>
+      </w:r>
+      <w:proofErr w:type="spellEnd"/>
+      <w:r>
+        <w:t xml:space="preserve">, </w:t>
+      </w:r>
+      <w:proofErr w:type="spellStart"/>
+      <w:r>
+        <w:t>които</w:t>
+      </w:r>
+      <w:proofErr w:type="spellEnd"/>
+      <w:r>
+        <w:t xml:space="preserve"> </w:t>
+      </w:r>
+      <w:proofErr w:type="spellStart"/>
+      <w:r>
+        <w:t>показват</w:t>
+      </w:r>
+      <w:proofErr w:type="spellEnd"/>
+      <w:r>
+        <w:t xml:space="preserve"> </w:t>
+      </w:r>
+      <w:proofErr w:type="spellStart"/>
+      <w:r>
+        <w:t>как</w:t>
+      </w:r>
+      <w:proofErr w:type="spellEnd"/>
+      <w:r>
+        <w:t xml:space="preserve"> </w:t>
+      </w:r>
+      <w:proofErr w:type="spellStart"/>
+      <w:r>
+        <w:t>потребителите</w:t>
+      </w:r>
+      <w:proofErr w:type="spellEnd"/>
+      <w:r>
+        <w:t xml:space="preserve"> </w:t>
+      </w:r>
+      <w:proofErr w:type="spellStart"/>
+      <w:r>
+        <w:t>се</w:t>
+      </w:r>
+      <w:proofErr w:type="spellEnd"/>
+      <w:r>
+        <w:t xml:space="preserve"> </w:t>
+      </w:r>
+      <w:proofErr w:type="spellStart"/>
+      <w:r>
+        <w:t>движат</w:t>
+      </w:r>
+      <w:proofErr w:type="spellEnd"/>
+      <w:r>
+        <w:t xml:space="preserve"> </w:t>
+      </w:r>
+      <w:proofErr w:type="spellStart"/>
+      <w:r>
+        <w:t>по</w:t>
+      </w:r>
+      <w:proofErr w:type="spellEnd"/>
+      <w:r>
+        <w:t xml:space="preserve"> </w:t>
+      </w:r>
+      <w:proofErr w:type="spellStart"/>
+      <w:r>
+        <w:t>страницата</w:t>
+      </w:r>
+      <w:proofErr w:type="spellEnd"/>
+      <w:r>
+        <w:t xml:space="preserve">. </w:t>
+      </w:r>
+      <w:proofErr w:type="spellStart"/>
+      <w:r>
+        <w:t>Това</w:t>
+      </w:r>
+      <w:proofErr w:type="spellEnd"/>
+      <w:r>
+        <w:t xml:space="preserve"> </w:t>
+      </w:r>
+      <w:proofErr w:type="spellStart"/>
+      <w:r>
+        <w:lastRenderedPageBreak/>
+        <w:t>помага</w:t>
+      </w:r>
+      <w:proofErr w:type="spellEnd"/>
+      <w:r>
+        <w:t xml:space="preserve"> </w:t>
+      </w:r>
+      <w:proofErr w:type="spellStart"/>
+      <w:r>
+        <w:t>за</w:t>
+      </w:r>
+      <w:proofErr w:type="spellEnd"/>
+      <w:r>
+        <w:t xml:space="preserve"> </w:t>
+      </w:r>
+      <w:proofErr w:type="spellStart"/>
+      <w:r>
+        <w:t>откриване</w:t>
+      </w:r>
+      <w:proofErr w:type="spellEnd"/>
+      <w:r>
+        <w:t xml:space="preserve"> на </w:t>
+      </w:r>
+      <w:proofErr w:type="spellStart"/>
+      <w:r>
+        <w:t>проблемни</w:t>
+      </w:r>
+      <w:proofErr w:type="spellEnd"/>
+      <w:r>
+        <w:t xml:space="preserve"> </w:t>
+      </w:r>
+      <w:proofErr w:type="spellStart"/>
+      <w:r>
+        <w:t>области</w:t>
+      </w:r>
+      <w:proofErr w:type="spellEnd"/>
+      <w:r>
+        <w:t xml:space="preserve"> и </w:t>
+      </w:r>
+      <w:proofErr w:type="spellStart"/>
+      <w:r>
+        <w:t>за</w:t>
+      </w:r>
+      <w:proofErr w:type="spellEnd"/>
+      <w:r>
+        <w:t xml:space="preserve"> </w:t>
+      </w:r>
+      <w:proofErr w:type="spellStart"/>
+      <w:r>
+        <w:t>оптимизация</w:t>
+      </w:r>
+      <w:proofErr w:type="spellEnd"/>
+      <w:r>
+        <w:t xml:space="preserve"> на </w:t>
+      </w:r>
+      <w:proofErr w:type="spellStart"/>
+      <w:r>
+        <w:t>потребителското</w:t>
+      </w:r>
+      <w:proofErr w:type="spellEnd"/>
+      <w:r>
+        <w:t xml:space="preserve"> </w:t>
+      </w:r>
+      <w:proofErr w:type="spellStart"/>
+      <w:r>
+        <w:t>изживяване</w:t>
+      </w:r>
+      <w:proofErr w:type="spellEnd"/>
+      <w:r>
+        <w:t>.</w:t>
+      </w:r>
+    </w:p>
+    <w:p>
+      <w:pPr>
+        <w:rPr>
+          <w:lang w:val="bg-BG"/>
+        </w:rPr>
+      </w:pPr>
+    </w:p>
+    <w:p>
+      <w:pPr>
+        <w:ind w:left="720"/>
+        <w:rPr>
+          <w:lang w:val="bg-BG"/>
+        </w:rPr>
+      </w:pPr>
+    </w:p>
+    <w:p>
+      <w:pPr>
+        <w:ind w:left="720"/>
+        <w:rPr>
+          <w:lang w:val="bg-BG"/>
+        </w:rPr>
+      </w:pPr>
+    </w:p>
+    <w:p>
+      <w:pPr>
+        <w:ind w:left="720"/>
+        <w:rPr>
+          <w:lang w:val="bg-BG"/>
+        </w:rPr>
+      </w:pPr>
+    </w:p>
+    <w:p>
+      <w:pPr>
+        <w:ind w:left="720"/>
+        <w:rPr>
+          <w:lang w:val="bg-BG"/>
+        </w:rPr>
+      </w:pPr>
+    </w:p>
+    <w:p>
+      <w:pPr>
         <w:pStyle w:val="Heading2"/>
       </w:pPr>
       <w:r>
@@ -27837,7 +30702,6 @@
         <w:rPr>
           <w:lang w:val="bg-BG"/>
         </w:rPr>
-        <w:lastRenderedPageBreak/>
         <w:tab/>
         <w:t>Сервиза за препоръки служи за анализиране, изчисляване и връщане на бизнес ориентирани препоръки на клиента. Целта на сервиза е да бъде полезен на крайния потребител, като му препоръчва добри практики и централизирани съвети относно неговата продукция и разходи.</w:t>
       </w:r>
@@ -28054,7 +30918,14 @@
         <w:rPr>
           <w:lang w:val="bg-BG"/>
         </w:rPr>
-        <w:t xml:space="preserve"> машина както и всички контейнери. Самата инстанция на изкуствения интелект отнема 4 гигабайта от оперативната памет на машината, както и 90 гигабайта от пространство на харддиска. </w:t>
+        <w:t xml:space="preserve"> машина както и всички контейнери. Самата </w:t>
+      </w:r>
+      <w:r>
+        <w:rPr>
+          <w:lang w:val="bg-BG"/>
+        </w:rPr>
+        <w:lastRenderedPageBreak/>
+        <w:t xml:space="preserve">инстанция на изкуствения интелект отнема 4 гигабайта от оперативната памет на машината, както и 90 гигабайта от пространство на харддиска. </w:t>
       </w:r>
     </w:p>
     <w:p>
@@ -28150,45 +31021,45 @@
         <w:rPr>
           <w:lang w:val="bg-BG"/>
         </w:rPr>
+        <w:t xml:space="preserve">Сред конкурентите на </w:t>
+      </w:r>
+      <w:proofErr w:type="spellStart"/>
+      <w:r>
+        <w:rPr>
+          <w:lang w:val="bg-BG"/>
+        </w:rPr>
+        <w:t>Ollama</w:t>
+      </w:r>
+      <w:proofErr w:type="spellEnd"/>
+      <w:r>
+        <w:rPr>
+          <w:lang w:val="bg-BG"/>
+        </w:rPr>
+        <w:t xml:space="preserve"> са и по-леки AI платформи като BERT и други модели с ниски хардуерни изисквания, но те често се нуждаят от повече ресурси и по-сложна настройка. </w:t>
+      </w:r>
+      <w:proofErr w:type="spellStart"/>
+      <w:r>
+        <w:rPr>
+          <w:lang w:val="bg-BG"/>
+        </w:rPr>
+        <w:t>Ollama</w:t>
+      </w:r>
+      <w:proofErr w:type="spellEnd"/>
+      <w:r>
+        <w:rPr>
+          <w:lang w:val="bg-BG"/>
+        </w:rPr>
+        <w:t xml:space="preserve"> предоставя по-лесна инсталация и използване, особено за по-неопитни потребители.</w:t>
+      </w:r>
+    </w:p>
+    <w:p/>
+    <w:p>
+      <w:r>
+        <w:rPr>
+          <w:noProof/>
+          <w:lang w:val="bg-BG"/>
+        </w:rPr>
         <w:lastRenderedPageBreak/>
-        <w:t xml:space="preserve">Сред конкурентите на </w:t>
-      </w:r>
-      <w:proofErr w:type="spellStart"/>
-      <w:r>
-        <w:rPr>
-          <w:lang w:val="bg-BG"/>
-        </w:rPr>
-        <w:t>Ollama</w:t>
-      </w:r>
-      <w:proofErr w:type="spellEnd"/>
-      <w:r>
-        <w:rPr>
-          <w:lang w:val="bg-BG"/>
-        </w:rPr>
-        <w:t xml:space="preserve"> са и по-леки AI платформи като BERT и други модели с ниски хардуерни изисквания, но те често се нуждаят от повече ресурси и по-сложна настройка. </w:t>
-      </w:r>
-      <w:proofErr w:type="spellStart"/>
-      <w:r>
-        <w:rPr>
-          <w:lang w:val="bg-BG"/>
-        </w:rPr>
-        <w:t>Ollama</w:t>
-      </w:r>
-      <w:proofErr w:type="spellEnd"/>
-      <w:r>
-        <w:rPr>
-          <w:lang w:val="bg-BG"/>
-        </w:rPr>
-        <w:t xml:space="preserve"> предоставя по-лесна инсталация и използване, особено за по-неопитни потребители.</w:t>
-      </w:r>
-    </w:p>
-    <w:p/>
-    <w:p>
-      <w:r>
-        <w:rPr>
-          <w:noProof/>
-          <w:lang w:val="bg-BG"/>
-        </w:rPr>
         <w:drawing>
           <wp:inline distT="0" distB="0" distL="0" distR="0" wp14:anchorId="35380C1D" wp14:editId="0AD5F420">
             <wp:extent cx="5935980" cy="4716780"/>

</xml_diff>

<commit_message>
Finished up mickro services description
</commit_message>
<xml_diff>
--- a/documentation/Ивайло_Руменов_дипломна_работа.docx
+++ b/documentation/Ивайло_Руменов_дипломна_работа.docx
@@ -25076,16 +25076,20 @@
       </w:r>
     </w:p>
     <w:p>
-      <w:pPr>
-        <w:rPr>
-          <w:lang w:val="bg-BG"/>
-        </w:rPr>
-      </w:pPr>
-      <w:r>
-        <w:rPr>
-          <w:lang w:val="bg-BG"/>
-        </w:rPr>
-        <w:t>Осигуряване на комуникация– с</w:t>
+      <w:r>
+        <w:rPr>
+          <w:lang w:val="bg-BG"/>
+        </w:rPr>
+        <w:t>Осигуряване на комуникация</w:t>
+      </w:r>
+      <w:r>
+        <w:t xml:space="preserve">. </w:t>
+      </w:r>
+      <w:r>
+        <w:rPr>
+          <w:lang w:val="bg-BG"/>
+        </w:rPr>
+        <w:t>С</w:t>
       </w:r>
       <w:r>
         <w:rPr>
@@ -25169,39 +25173,1356 @@
         </w:rPr>
         <w:t>.</w:t>
       </w:r>
-    </w:p>
-    <w:p>
-      <w:pPr>
-        <w:rPr>
-          <w:lang w:val="bg-BG"/>
-        </w:rPr>
-      </w:pPr>
-    </w:p>
-    <w:p>
-      <w:pPr>
-        <w:rPr>
-          <w:lang w:val="bg-BG"/>
-        </w:rPr>
-      </w:pPr>
-      <w:r>
-        <w:rPr>
-          <w:lang w:val="bg-BG"/>
-        </w:rPr>
-        <w:t xml:space="preserve">Имплементация на мониторинг и логване– за да следи здравето на </w:t>
-      </w:r>
-      <w:proofErr w:type="spellStart"/>
-      <w:r>
-        <w:rPr>
-          <w:lang w:val="bg-BG"/>
-        </w:rPr>
-        <w:t>микросървисите</w:t>
-      </w:r>
-      <w:proofErr w:type="spellEnd"/>
-      <w:r>
-        <w:rPr>
-          <w:lang w:val="bg-BG"/>
-        </w:rPr>
-        <w:t xml:space="preserve">, се добавят инструменти за мониторинг и логване. Това позволява на екипите бързо да откриват и отстраняват проблеми, които възникват в </w:t>
+      <w:r>
+        <w:rPr>
+          <w:lang w:val="bg-BG"/>
+        </w:rPr>
+        <w:t xml:space="preserve"> За целите на проекта е подбрано да се използва </w:t>
+      </w:r>
+      <w:r>
+        <w:t>Kafka</w:t>
+      </w:r>
+      <w:r>
+        <w:rPr>
+          <w:lang w:val="bg-BG"/>
+        </w:rPr>
+        <w:t>.</w:t>
+      </w:r>
+      <w:r>
+        <w:rPr>
+          <w:lang w:val="bg-BG"/>
+        </w:rPr>
+        <w:t xml:space="preserve"> </w:t>
+      </w:r>
+      <w:r>
+        <w:rPr>
+          <w:lang w:val="bg-BG"/>
+        </w:rPr>
+        <w:t xml:space="preserve">Когато един програмен проект с микроуслуги използва </w:t>
+      </w:r>
+      <w:proofErr w:type="spellStart"/>
+      <w:r>
+        <w:rPr>
+          <w:lang w:val="bg-BG"/>
+        </w:rPr>
+        <w:t>Kafka</w:t>
+      </w:r>
+      <w:proofErr w:type="spellEnd"/>
+      <w:r>
+        <w:rPr>
+          <w:lang w:val="bg-BG"/>
+        </w:rPr>
+        <w:t xml:space="preserve"> за вътрешна комуникация между услугите, той избира този подход, защото </w:t>
+      </w:r>
+      <w:proofErr w:type="spellStart"/>
+      <w:r>
+        <w:rPr>
+          <w:lang w:val="bg-BG"/>
+        </w:rPr>
+        <w:t>Kafka</w:t>
+      </w:r>
+      <w:proofErr w:type="spellEnd"/>
+      <w:r>
+        <w:rPr>
+          <w:lang w:val="bg-BG"/>
+        </w:rPr>
+        <w:t xml:space="preserve"> осигурява надеждно, асинхронно и </w:t>
+      </w:r>
+      <w:proofErr w:type="spellStart"/>
+      <w:r>
+        <w:rPr>
+          <w:lang w:val="bg-BG"/>
+        </w:rPr>
+        <w:t>мащабируемо</w:t>
+      </w:r>
+      <w:proofErr w:type="spellEnd"/>
+      <w:r>
+        <w:rPr>
+          <w:lang w:val="bg-BG"/>
+        </w:rPr>
+        <w:t xml:space="preserve"> предаване на съобщения. </w:t>
+      </w:r>
+      <w:proofErr w:type="spellStart"/>
+      <w:r>
+        <w:rPr>
+          <w:lang w:val="bg-BG"/>
+        </w:rPr>
+        <w:t>Kafka</w:t>
+      </w:r>
+      <w:proofErr w:type="spellEnd"/>
+      <w:r>
+        <w:rPr>
+          <w:lang w:val="bg-BG"/>
+        </w:rPr>
+        <w:t xml:space="preserve"> се отличава със своята способност да</w:t>
+      </w:r>
+      <w:r>
+        <w:rPr>
+          <w:lang w:val="bg-BG"/>
+        </w:rPr>
+        <w:t xml:space="preserve"> </w:t>
+      </w:r>
+      <w:r>
+        <w:rPr>
+          <w:lang w:val="bg-BG"/>
+        </w:rPr>
+        <w:t>обработва голям обем от данни в реално време</w:t>
+      </w:r>
+      <w:r>
+        <w:rPr>
+          <w:lang w:val="bg-BG"/>
+        </w:rPr>
+        <w:t>,</w:t>
+      </w:r>
+      <w:r>
+        <w:rPr>
+          <w:lang w:val="bg-BG"/>
+        </w:rPr>
+        <w:t xml:space="preserve"> като съхранява съобщенията за определен период и позволява на различни услуги да ги консумират при нужда. Това дава на проекта по-голяма гъвкавост, тъй като позволява разделяне на логиката на услугите, което води до по-ниска зависимост между тях.</w:t>
+      </w:r>
+      <w:r>
+        <w:rPr>
+          <w:lang w:val="bg-BG"/>
+        </w:rPr>
+        <w:t xml:space="preserve"> </w:t>
+      </w:r>
+      <w:proofErr w:type="spellStart"/>
+      <w:r>
+        <w:rPr>
+          <w:lang w:val="bg-BG"/>
+        </w:rPr>
+        <w:t>Kafka</w:t>
+      </w:r>
+      <w:proofErr w:type="spellEnd"/>
+      <w:r>
+        <w:rPr>
+          <w:lang w:val="bg-BG"/>
+        </w:rPr>
+        <w:t xml:space="preserve"> също така осигурява устойчивост на грешки и възможност за репликация, което прави системата по-стабилна и надеждна. Чрез нея може да се избегне проблемът с претоварване на основните услуги, като същевременно улеснява обработката на данни в паралел, благодарение на механизма си за </w:t>
+      </w:r>
+      <w:proofErr w:type="spellStart"/>
+      <w:r>
+        <w:rPr>
+          <w:lang w:val="bg-BG"/>
+        </w:rPr>
+        <w:t>stream</w:t>
+      </w:r>
+      <w:proofErr w:type="spellEnd"/>
+      <w:r>
+        <w:rPr>
+          <w:lang w:val="bg-BG"/>
+        </w:rPr>
+        <w:t xml:space="preserve"> </w:t>
+      </w:r>
+      <w:proofErr w:type="spellStart"/>
+      <w:r>
+        <w:rPr>
+          <w:lang w:val="bg-BG"/>
+        </w:rPr>
+        <w:t>processing</w:t>
+      </w:r>
+      <w:proofErr w:type="spellEnd"/>
+      <w:r>
+        <w:rPr>
+          <w:lang w:val="bg-BG"/>
+        </w:rPr>
+        <w:t>.</w:t>
+      </w:r>
+    </w:p>
+    <w:p>
+      <w:r>
+        <w:rPr>
+          <w:noProof/>
+        </w:rPr>
+        <w:drawing>
+          <wp:inline distT="0" distB="0" distL="0" distR="0" wp14:anchorId="74AEB528" wp14:editId="27FF4DC5">
+            <wp:extent cx="5943600" cy="1767205"/>
+            <wp:effectExtent l="0" t="0" r="0" b="4445"/>
+            <wp:docPr id="1892032775" name="Picture 1" descr="What is Apache Kafka Message System?"/>
+            <wp:cNvGraphicFramePr>
+              <a:graphicFrameLocks xmlns:a="http://schemas.openxmlformats.org/drawingml/2006/main" noChangeAspect="1"/>
+            </wp:cNvGraphicFramePr>
+            <a:graphic xmlns:a="http://schemas.openxmlformats.org/drawingml/2006/main">
+              <a:graphicData uri="http://schemas.openxmlformats.org/drawingml/2006/picture">
+                <pic:pic xmlns:pic="http://schemas.openxmlformats.org/drawingml/2006/picture">
+                  <pic:nvPicPr>
+                    <pic:cNvPr id="0" name="Picture 1" descr="What is Apache Kafka Message System?"/>
+                    <pic:cNvPicPr>
+                      <a:picLocks noChangeAspect="1" noChangeArrowheads="1"/>
+                    </pic:cNvPicPr>
+                  </pic:nvPicPr>
+                  <pic:blipFill>
+                    <a:blip r:embed="rId15">
+                      <a:extLst>
+                        <a:ext uri="{28A0092B-C50C-407E-A947-70E740481C1C}">
+                          <a14:useLocalDpi xmlns:a14="http://schemas.microsoft.com/office/drawing/2010/main" val="0"/>
+                        </a:ext>
+                      </a:extLst>
+                    </a:blip>
+                    <a:srcRect/>
+                    <a:stretch>
+                      <a:fillRect/>
+                    </a:stretch>
+                  </pic:blipFill>
+                  <pic:spPr bwMode="auto">
+                    <a:xfrm>
+                      <a:off x="0" y="0"/>
+                      <a:ext cx="5943600" cy="1767205"/>
+                    </a:xfrm>
+                    <a:prstGeom prst="rect">
+                      <a:avLst/>
+                    </a:prstGeom>
+                    <a:noFill/>
+                    <a:ln>
+                      <a:noFill/>
+                    </a:ln>
+                  </pic:spPr>
+                </pic:pic>
+              </a:graphicData>
+            </a:graphic>
+          </wp:inline>
+        </w:drawing>
+      </w:r>
+    </w:p>
+    <w:p>
+      <w:pPr>
+        <w:jc w:val="center"/>
+        <w:rPr>
+          <w:lang w:val="bg-BG"/>
+        </w:rPr>
+      </w:pPr>
+      <w:r>
+        <w:rPr>
+          <w:lang w:val="bg-BG"/>
+        </w:rPr>
+        <w:t xml:space="preserve">Фиг. КЙК. Изображение на фигура </w:t>
+      </w:r>
+      <w:r>
+        <w:rPr>
+          <w:lang w:val="bg-BG"/>
+        </w:rPr>
+        <w:t>представяйки</w:t>
+      </w:r>
+      <w:r>
+        <w:rPr>
+          <w:lang w:val="bg-BG"/>
+        </w:rPr>
+        <w:t xml:space="preserve"> елементарно как </w:t>
+      </w:r>
+      <w:r>
+        <w:t xml:space="preserve">Kafka </w:t>
+      </w:r>
+      <w:r>
+        <w:rPr>
+          <w:lang w:val="bg-BG"/>
+        </w:rPr>
+        <w:t xml:space="preserve">приема и </w:t>
+      </w:r>
+      <w:r>
+        <w:rPr>
+          <w:lang w:val="bg-BG"/>
+        </w:rPr>
+        <w:t xml:space="preserve">препраща </w:t>
+      </w:r>
+      <w:r>
+        <w:rPr>
+          <w:lang w:val="bg-BG"/>
+        </w:rPr>
+        <w:t>известия.</w:t>
+      </w:r>
+    </w:p>
+    <w:p>
+      <w:pPr>
+        <w:rPr>
+          <w:lang w:val="bg-BG"/>
+        </w:rPr>
+      </w:pPr>
+    </w:p>
+    <w:p>
+      <w:pPr>
+        <w:rPr>
+          <w:lang w:val="bg-BG"/>
+        </w:rPr>
+      </w:pPr>
+      <w:r>
+        <w:rPr>
+          <w:lang w:val="bg-BG"/>
+        </w:rPr>
+        <w:t>Имплементация на мониторинг и логване</w:t>
+      </w:r>
+      <w:r>
+        <w:rPr>
+          <w:lang w:val="bg-BG"/>
+        </w:rPr>
+        <w:t>. З</w:t>
+      </w:r>
+      <w:r>
+        <w:rPr>
+          <w:lang w:val="bg-BG"/>
+        </w:rPr>
+        <w:t>а да следи здравето на микрос</w:t>
+      </w:r>
+      <w:r>
+        <w:rPr>
+          <w:lang w:val="bg-BG"/>
+        </w:rPr>
+        <w:t>е</w:t>
+      </w:r>
+      <w:r>
+        <w:rPr>
+          <w:lang w:val="bg-BG"/>
+        </w:rPr>
+        <w:t>рвисите, се добавят инструменти за мониторинг и логване. Това позволява на екипите бързо да откриват и отстраняват проблеми, които възникват в с</w:t>
+      </w:r>
+      <w:r>
+        <w:rPr>
+          <w:lang w:val="bg-BG"/>
+        </w:rPr>
+        <w:t>е</w:t>
+      </w:r>
+      <w:r>
+        <w:rPr>
+          <w:lang w:val="bg-BG"/>
+        </w:rPr>
+        <w:t>рвисите.</w:t>
+      </w:r>
+      <w:r>
+        <w:rPr>
+          <w:lang w:val="bg-BG"/>
+        </w:rPr>
+        <w:t xml:space="preserve"> За целите на проекта то се извършва от логващия сервиз който е отделен елемент от системата. Логващия сервиз работещ и с сервиза за анализ служат да покажат как системата работи като цяло. Всеки може да има представя как работи неговата система но докато не попадне системата в потребителските ръце само можеш да предполагаш как тя ще се използва.</w:t>
+      </w:r>
+    </w:p>
+    <w:p>
+      <w:pPr>
+        <w:rPr>
+          <w:lang w:val="bg-BG"/>
+        </w:rPr>
+      </w:pPr>
+    </w:p>
+    <w:p>
+      <w:pPr>
+        <w:rPr>
+          <w:lang w:val="bg-BG"/>
+        </w:rPr>
+      </w:pPr>
+      <w:r>
+        <w:rPr>
+          <w:lang w:val="bg-BG"/>
+        </w:rPr>
+        <w:t>Управление на разпределената среда</w:t>
+      </w:r>
+      <w:r>
+        <w:rPr>
+          <w:lang w:val="bg-BG"/>
+        </w:rPr>
+        <w:t>. Т</w:t>
+      </w:r>
+      <w:r>
+        <w:rPr>
+          <w:lang w:val="bg-BG"/>
+        </w:rPr>
+        <w:t>ъй като микрос</w:t>
+      </w:r>
+      <w:r>
+        <w:rPr>
+          <w:lang w:val="bg-BG"/>
+        </w:rPr>
+        <w:t>е</w:t>
+      </w:r>
+      <w:r>
+        <w:rPr>
+          <w:lang w:val="bg-BG"/>
+        </w:rPr>
+        <w:t xml:space="preserve">рвисите обикновено се хостват на разпределени среди (като </w:t>
+      </w:r>
+      <w:proofErr w:type="spellStart"/>
+      <w:r>
+        <w:rPr>
+          <w:lang w:val="bg-BG"/>
+        </w:rPr>
+        <w:t>Docker</w:t>
+      </w:r>
+      <w:proofErr w:type="spellEnd"/>
+      <w:r>
+        <w:rPr>
+          <w:lang w:val="bg-BG"/>
+        </w:rPr>
+        <w:t xml:space="preserve"> контейнери или </w:t>
+      </w:r>
+      <w:proofErr w:type="spellStart"/>
+      <w:r>
+        <w:rPr>
+          <w:lang w:val="bg-BG"/>
+        </w:rPr>
+        <w:t>Kubernetes</w:t>
+      </w:r>
+      <w:proofErr w:type="spellEnd"/>
+      <w:r>
+        <w:rPr>
+          <w:lang w:val="bg-BG"/>
+        </w:rPr>
+        <w:t>), те се управляват и мащабират автоматично според нуждите.</w:t>
+      </w:r>
+      <w:r>
+        <w:rPr>
+          <w:lang w:val="bg-BG"/>
+        </w:rPr>
+        <w:t xml:space="preserve"> За целите на проекта се използва само </w:t>
+      </w:r>
+      <w:r>
+        <w:t>Docker.</w:t>
+      </w:r>
+      <w:r>
+        <w:t xml:space="preserve"> </w:t>
+      </w:r>
+      <w:proofErr w:type="spellStart"/>
+      <w:r>
+        <w:t>Когато</w:t>
+      </w:r>
+      <w:proofErr w:type="spellEnd"/>
+      <w:r>
+        <w:t xml:space="preserve"> </w:t>
+      </w:r>
+      <w:proofErr w:type="spellStart"/>
+      <w:r>
+        <w:t>един</w:t>
+      </w:r>
+      <w:proofErr w:type="spellEnd"/>
+      <w:r>
+        <w:t xml:space="preserve"> </w:t>
+      </w:r>
+      <w:proofErr w:type="spellStart"/>
+      <w:r>
+        <w:t>програмен</w:t>
+      </w:r>
+      <w:proofErr w:type="spellEnd"/>
+      <w:r>
+        <w:t xml:space="preserve"> </w:t>
+      </w:r>
+      <w:proofErr w:type="spellStart"/>
+      <w:r>
+        <w:t>проект</w:t>
+      </w:r>
+      <w:proofErr w:type="spellEnd"/>
+      <w:r>
+        <w:t xml:space="preserve"> с </w:t>
+      </w:r>
+      <w:proofErr w:type="spellStart"/>
+      <w:r>
+        <w:t>микроуслуги</w:t>
+      </w:r>
+      <w:proofErr w:type="spellEnd"/>
+      <w:r>
+        <w:t xml:space="preserve"> </w:t>
+      </w:r>
+      <w:proofErr w:type="spellStart"/>
+      <w:r>
+        <w:t>използва</w:t>
+      </w:r>
+      <w:proofErr w:type="spellEnd"/>
+      <w:r>
+        <w:t xml:space="preserve"> Docker за </w:t>
+      </w:r>
+      <w:proofErr w:type="spellStart"/>
+      <w:r>
+        <w:t>управление</w:t>
+      </w:r>
+      <w:proofErr w:type="spellEnd"/>
+      <w:r>
+        <w:t xml:space="preserve"> на </w:t>
+      </w:r>
+      <w:proofErr w:type="spellStart"/>
+      <w:r>
+        <w:t>разпределената</w:t>
+      </w:r>
+      <w:proofErr w:type="spellEnd"/>
+      <w:r>
+        <w:t xml:space="preserve"> </w:t>
+      </w:r>
+      <w:proofErr w:type="spellStart"/>
+      <w:r>
+        <w:t>си</w:t>
+      </w:r>
+      <w:proofErr w:type="spellEnd"/>
+      <w:r>
+        <w:t xml:space="preserve"> </w:t>
+      </w:r>
+      <w:proofErr w:type="spellStart"/>
+      <w:r>
+        <w:t>среда</w:t>
+      </w:r>
+      <w:proofErr w:type="spellEnd"/>
+      <w:r>
+        <w:t xml:space="preserve">, </w:t>
+      </w:r>
+      <w:proofErr w:type="spellStart"/>
+      <w:r>
+        <w:t>той</w:t>
+      </w:r>
+      <w:proofErr w:type="spellEnd"/>
+      <w:r>
+        <w:t xml:space="preserve"> </w:t>
+      </w:r>
+      <w:proofErr w:type="spellStart"/>
+      <w:r>
+        <w:t>прави</w:t>
+      </w:r>
+      <w:proofErr w:type="spellEnd"/>
+      <w:r>
+        <w:t xml:space="preserve"> </w:t>
+      </w:r>
+      <w:proofErr w:type="spellStart"/>
+      <w:r>
+        <w:t>това</w:t>
+      </w:r>
+      <w:proofErr w:type="spellEnd"/>
+      <w:r>
+        <w:t xml:space="preserve">, </w:t>
+      </w:r>
+      <w:proofErr w:type="spellStart"/>
+      <w:r>
+        <w:t>защото</w:t>
+      </w:r>
+      <w:proofErr w:type="spellEnd"/>
+      <w:r>
+        <w:t xml:space="preserve"> Docker </w:t>
+      </w:r>
+      <w:proofErr w:type="spellStart"/>
+      <w:r>
+        <w:t>предоставя</w:t>
+      </w:r>
+      <w:proofErr w:type="spellEnd"/>
+      <w:r>
+        <w:t xml:space="preserve"> </w:t>
+      </w:r>
+      <w:proofErr w:type="spellStart"/>
+      <w:r>
+        <w:t>стандартизиран</w:t>
+      </w:r>
+      <w:proofErr w:type="spellEnd"/>
+      <w:r>
+        <w:t xml:space="preserve"> </w:t>
+      </w:r>
+      <w:proofErr w:type="spellStart"/>
+      <w:r>
+        <w:t>начин</w:t>
+      </w:r>
+      <w:proofErr w:type="spellEnd"/>
+      <w:r>
+        <w:t xml:space="preserve"> за </w:t>
+      </w:r>
+      <w:proofErr w:type="spellStart"/>
+      <w:r>
+        <w:t>опаковане</w:t>
+      </w:r>
+      <w:proofErr w:type="spellEnd"/>
+      <w:r>
+        <w:t xml:space="preserve">, </w:t>
+      </w:r>
+      <w:proofErr w:type="spellStart"/>
+      <w:r>
+        <w:t>разгръщане</w:t>
+      </w:r>
+      <w:proofErr w:type="spellEnd"/>
+      <w:r>
+        <w:t xml:space="preserve"> и </w:t>
+      </w:r>
+      <w:proofErr w:type="spellStart"/>
+      <w:r>
+        <w:t>управление</w:t>
+      </w:r>
+      <w:proofErr w:type="spellEnd"/>
+      <w:r>
+        <w:t xml:space="preserve"> на </w:t>
+      </w:r>
+      <w:proofErr w:type="spellStart"/>
+      <w:r>
+        <w:t>всяка</w:t>
+      </w:r>
+      <w:proofErr w:type="spellEnd"/>
+      <w:r>
+        <w:t xml:space="preserve"> </w:t>
+      </w:r>
+      <w:proofErr w:type="spellStart"/>
+      <w:r>
+        <w:t>микроуслуга</w:t>
+      </w:r>
+      <w:proofErr w:type="spellEnd"/>
+      <w:r>
+        <w:t xml:space="preserve"> </w:t>
+      </w:r>
+      <w:proofErr w:type="spellStart"/>
+      <w:r>
+        <w:t>като</w:t>
+      </w:r>
+      <w:proofErr w:type="spellEnd"/>
+      <w:r>
+        <w:t xml:space="preserve"> </w:t>
+      </w:r>
+      <w:proofErr w:type="spellStart"/>
+      <w:r>
+        <w:t>отделен</w:t>
+      </w:r>
+      <w:proofErr w:type="spellEnd"/>
+      <w:r>
+        <w:t xml:space="preserve"> </w:t>
+      </w:r>
+      <w:proofErr w:type="spellStart"/>
+      <w:r>
+        <w:t>контейнер</w:t>
+      </w:r>
+      <w:proofErr w:type="spellEnd"/>
+      <w:r>
+        <w:t xml:space="preserve">. Това </w:t>
+      </w:r>
+      <w:proofErr w:type="spellStart"/>
+      <w:r>
+        <w:t>позволява</w:t>
+      </w:r>
+      <w:proofErr w:type="spellEnd"/>
+      <w:r>
+        <w:t xml:space="preserve"> на </w:t>
+      </w:r>
+      <w:proofErr w:type="spellStart"/>
+      <w:r>
+        <w:t>проекта</w:t>
+      </w:r>
+      <w:proofErr w:type="spellEnd"/>
+      <w:r>
+        <w:t xml:space="preserve"> да </w:t>
+      </w:r>
+      <w:proofErr w:type="spellStart"/>
+      <w:r>
+        <w:t>гарантира</w:t>
+      </w:r>
+      <w:proofErr w:type="spellEnd"/>
+      <w:r>
+        <w:t xml:space="preserve">, </w:t>
+      </w:r>
+      <w:proofErr w:type="spellStart"/>
+      <w:r>
+        <w:t>че</w:t>
+      </w:r>
+      <w:proofErr w:type="spellEnd"/>
+      <w:r>
+        <w:t xml:space="preserve"> </w:t>
+      </w:r>
+      <w:proofErr w:type="spellStart"/>
+      <w:r>
+        <w:t>всяка</w:t>
+      </w:r>
+      <w:proofErr w:type="spellEnd"/>
+      <w:r>
+        <w:t xml:space="preserve"> </w:t>
+      </w:r>
+      <w:proofErr w:type="spellStart"/>
+      <w:r>
+        <w:t>услуга</w:t>
+      </w:r>
+      <w:proofErr w:type="spellEnd"/>
+      <w:r>
+        <w:t xml:space="preserve"> </w:t>
+      </w:r>
+      <w:proofErr w:type="spellStart"/>
+      <w:r>
+        <w:t>разполага</w:t>
+      </w:r>
+      <w:proofErr w:type="spellEnd"/>
+      <w:r>
+        <w:t xml:space="preserve"> с </w:t>
+      </w:r>
+      <w:proofErr w:type="spellStart"/>
+      <w:r>
+        <w:t>нужната</w:t>
+      </w:r>
+      <w:proofErr w:type="spellEnd"/>
+      <w:r>
+        <w:t xml:space="preserve"> </w:t>
+      </w:r>
+      <w:proofErr w:type="spellStart"/>
+      <w:r>
+        <w:t>среда</w:t>
+      </w:r>
+      <w:proofErr w:type="spellEnd"/>
+      <w:r>
+        <w:t xml:space="preserve"> и </w:t>
+      </w:r>
+      <w:proofErr w:type="spellStart"/>
+      <w:r>
+        <w:t>зависимости</w:t>
+      </w:r>
+      <w:proofErr w:type="spellEnd"/>
+      <w:r>
+        <w:t xml:space="preserve">, </w:t>
+      </w:r>
+      <w:proofErr w:type="spellStart"/>
+      <w:r>
+        <w:t>независимо</w:t>
+      </w:r>
+      <w:proofErr w:type="spellEnd"/>
+      <w:r>
+        <w:t xml:space="preserve"> </w:t>
+      </w:r>
+      <w:proofErr w:type="spellStart"/>
+      <w:r>
+        <w:t>от</w:t>
+      </w:r>
+      <w:proofErr w:type="spellEnd"/>
+      <w:r>
+        <w:t xml:space="preserve"> </w:t>
+      </w:r>
+      <w:proofErr w:type="spellStart"/>
+      <w:r>
+        <w:t>базовата</w:t>
+      </w:r>
+      <w:proofErr w:type="spellEnd"/>
+      <w:r>
+        <w:t xml:space="preserve"> </w:t>
+      </w:r>
+      <w:proofErr w:type="spellStart"/>
+      <w:r>
+        <w:t>инфраструктура</w:t>
+      </w:r>
+      <w:proofErr w:type="spellEnd"/>
+      <w:r>
+        <w:t xml:space="preserve">. По </w:t>
+      </w:r>
+      <w:proofErr w:type="spellStart"/>
+      <w:r>
+        <w:t>този</w:t>
+      </w:r>
+      <w:proofErr w:type="spellEnd"/>
+      <w:r>
+        <w:t xml:space="preserve"> </w:t>
+      </w:r>
+      <w:proofErr w:type="spellStart"/>
+      <w:r>
+        <w:t>начин</w:t>
+      </w:r>
+      <w:proofErr w:type="spellEnd"/>
+      <w:r>
+        <w:t xml:space="preserve"> Docker </w:t>
+      </w:r>
+      <w:proofErr w:type="spellStart"/>
+      <w:r>
+        <w:t>осигурява</w:t>
+      </w:r>
+      <w:proofErr w:type="spellEnd"/>
+      <w:r>
+        <w:t xml:space="preserve"> консистентност на </w:t>
+      </w:r>
+      <w:proofErr w:type="spellStart"/>
+      <w:r>
+        <w:t>изпълнението</w:t>
+      </w:r>
+      <w:proofErr w:type="spellEnd"/>
+      <w:r>
+        <w:t xml:space="preserve"> </w:t>
+      </w:r>
+      <w:proofErr w:type="spellStart"/>
+      <w:r>
+        <w:t>между</w:t>
+      </w:r>
+      <w:proofErr w:type="spellEnd"/>
+      <w:r>
+        <w:t xml:space="preserve"> </w:t>
+      </w:r>
+      <w:proofErr w:type="spellStart"/>
+      <w:r>
+        <w:t>различните</w:t>
+      </w:r>
+      <w:proofErr w:type="spellEnd"/>
+      <w:r>
+        <w:t xml:space="preserve"> </w:t>
+      </w:r>
+      <w:proofErr w:type="spellStart"/>
+      <w:r>
+        <w:t>етапи</w:t>
+      </w:r>
+      <w:proofErr w:type="spellEnd"/>
+      <w:r>
+        <w:t xml:space="preserve"> на </w:t>
+      </w:r>
+      <w:proofErr w:type="spellStart"/>
+      <w:r>
+        <w:t>разработка</w:t>
+      </w:r>
+      <w:proofErr w:type="spellEnd"/>
+      <w:r>
+        <w:t xml:space="preserve"> и </w:t>
+      </w:r>
+      <w:proofErr w:type="spellStart"/>
+      <w:r>
+        <w:t>разгръщане</w:t>
+      </w:r>
+      <w:proofErr w:type="spellEnd"/>
+      <w:r>
+        <w:t xml:space="preserve"> – </w:t>
+      </w:r>
+      <w:proofErr w:type="spellStart"/>
+      <w:r>
+        <w:t>от</w:t>
+      </w:r>
+      <w:proofErr w:type="spellEnd"/>
+      <w:r>
+        <w:t xml:space="preserve"> </w:t>
+      </w:r>
+      <w:proofErr w:type="spellStart"/>
+      <w:r>
+        <w:t>локална</w:t>
+      </w:r>
+      <w:proofErr w:type="spellEnd"/>
+      <w:r>
+        <w:t xml:space="preserve"> </w:t>
+      </w:r>
+      <w:proofErr w:type="spellStart"/>
+      <w:r>
+        <w:t>среда</w:t>
+      </w:r>
+      <w:proofErr w:type="spellEnd"/>
+      <w:r>
+        <w:t xml:space="preserve"> </w:t>
+      </w:r>
+      <w:proofErr w:type="spellStart"/>
+      <w:r>
+        <w:t>до</w:t>
+      </w:r>
+      <w:proofErr w:type="spellEnd"/>
+      <w:r>
+        <w:t xml:space="preserve"> </w:t>
+      </w:r>
+      <w:proofErr w:type="spellStart"/>
+      <w:r>
+        <w:t>продукция.</w:t>
+      </w:r>
+      <w:proofErr w:type="spellEnd"/>
+      <w:r>
+        <w:rPr>
+          <w:lang w:val="bg-BG"/>
+        </w:rPr>
+        <w:t xml:space="preserve"> </w:t>
+      </w:r>
+      <w:r>
+        <w:t xml:space="preserve">Docker </w:t>
+      </w:r>
+      <w:proofErr w:type="spellStart"/>
+      <w:r>
+        <w:t>също</w:t>
+      </w:r>
+      <w:proofErr w:type="spellEnd"/>
+      <w:r>
+        <w:t xml:space="preserve"> </w:t>
+      </w:r>
+      <w:proofErr w:type="spellStart"/>
+      <w:r>
+        <w:t>така</w:t>
+      </w:r>
+      <w:proofErr w:type="spellEnd"/>
+      <w:r>
+        <w:t xml:space="preserve"> </w:t>
+      </w:r>
+      <w:proofErr w:type="spellStart"/>
+      <w:r>
+        <w:t>позволява</w:t>
+      </w:r>
+      <w:proofErr w:type="spellEnd"/>
+      <w:r>
+        <w:t xml:space="preserve"> на </w:t>
+      </w:r>
+      <w:proofErr w:type="spellStart"/>
+      <w:r>
+        <w:t>проекта</w:t>
+      </w:r>
+      <w:proofErr w:type="spellEnd"/>
+      <w:r>
+        <w:t xml:space="preserve"> да </w:t>
+      </w:r>
+      <w:proofErr w:type="spellStart"/>
+      <w:r>
+        <w:t>скалира</w:t>
+      </w:r>
+      <w:proofErr w:type="spellEnd"/>
+      <w:r>
+        <w:t xml:space="preserve"> </w:t>
+      </w:r>
+      <w:proofErr w:type="spellStart"/>
+      <w:r>
+        <w:t>микроуслугите</w:t>
+      </w:r>
+      <w:proofErr w:type="spellEnd"/>
+      <w:r>
+        <w:t xml:space="preserve"> </w:t>
+      </w:r>
+      <w:proofErr w:type="spellStart"/>
+      <w:r>
+        <w:t>лесно</w:t>
+      </w:r>
+      <w:proofErr w:type="spellEnd"/>
+      <w:r>
+        <w:t xml:space="preserve">, </w:t>
+      </w:r>
+      <w:proofErr w:type="spellStart"/>
+      <w:r>
+        <w:t>като</w:t>
+      </w:r>
+      <w:proofErr w:type="spellEnd"/>
+      <w:r>
+        <w:t xml:space="preserve"> </w:t>
+      </w:r>
+      <w:proofErr w:type="spellStart"/>
+      <w:r>
+        <w:t>стартира</w:t>
+      </w:r>
+      <w:proofErr w:type="spellEnd"/>
+      <w:r>
+        <w:t xml:space="preserve"> </w:t>
+      </w:r>
+      <w:proofErr w:type="spellStart"/>
+      <w:r>
+        <w:t>множество</w:t>
+      </w:r>
+      <w:proofErr w:type="spellEnd"/>
+      <w:r>
+        <w:t xml:space="preserve"> копия </w:t>
+      </w:r>
+      <w:proofErr w:type="spellStart"/>
+      <w:r>
+        <w:t>от</w:t>
+      </w:r>
+      <w:proofErr w:type="spellEnd"/>
+      <w:r>
+        <w:t xml:space="preserve"> </w:t>
+      </w:r>
+      <w:proofErr w:type="spellStart"/>
+      <w:r>
+        <w:t>един</w:t>
+      </w:r>
+      <w:proofErr w:type="spellEnd"/>
+      <w:r>
+        <w:t xml:space="preserve"> и </w:t>
+      </w:r>
+      <w:proofErr w:type="spellStart"/>
+      <w:r>
+        <w:t>същ</w:t>
+      </w:r>
+      <w:proofErr w:type="spellEnd"/>
+      <w:r>
+        <w:t xml:space="preserve"> </w:t>
+      </w:r>
+      <w:proofErr w:type="spellStart"/>
+      <w:r>
+        <w:t>контейнер</w:t>
+      </w:r>
+      <w:proofErr w:type="spellEnd"/>
+      <w:r>
+        <w:t xml:space="preserve"> </w:t>
+      </w:r>
+      <w:proofErr w:type="spellStart"/>
+      <w:r>
+        <w:t>при</w:t>
+      </w:r>
+      <w:proofErr w:type="spellEnd"/>
+      <w:r>
+        <w:t xml:space="preserve"> </w:t>
+      </w:r>
+      <w:proofErr w:type="spellStart"/>
+      <w:r>
+        <w:t>нужда</w:t>
+      </w:r>
+      <w:proofErr w:type="spellEnd"/>
+      <w:r>
+        <w:t xml:space="preserve"> </w:t>
+      </w:r>
+      <w:proofErr w:type="spellStart"/>
+      <w:r>
+        <w:t>от</w:t>
+      </w:r>
+      <w:proofErr w:type="spellEnd"/>
+      <w:r>
+        <w:t xml:space="preserve"> </w:t>
+      </w:r>
+      <w:proofErr w:type="spellStart"/>
+      <w:r>
+        <w:t>повече</w:t>
+      </w:r>
+      <w:proofErr w:type="spellEnd"/>
+      <w:r>
+        <w:t xml:space="preserve"> </w:t>
+      </w:r>
+      <w:proofErr w:type="spellStart"/>
+      <w:r>
+        <w:t>ресурси</w:t>
+      </w:r>
+      <w:proofErr w:type="spellEnd"/>
+      <w:r>
+        <w:t xml:space="preserve">. </w:t>
+      </w:r>
+      <w:proofErr w:type="spellStart"/>
+      <w:r>
+        <w:t>Чрез</w:t>
+      </w:r>
+      <w:proofErr w:type="spellEnd"/>
+      <w:r>
+        <w:t xml:space="preserve"> Docker </w:t>
+      </w:r>
+      <w:proofErr w:type="spellStart"/>
+      <w:r>
+        <w:t>проектът</w:t>
+      </w:r>
+      <w:proofErr w:type="spellEnd"/>
+      <w:r>
+        <w:t xml:space="preserve"> </w:t>
+      </w:r>
+      <w:proofErr w:type="spellStart"/>
+      <w:r>
+        <w:t>постига</w:t>
+      </w:r>
+      <w:proofErr w:type="spellEnd"/>
+      <w:r>
+        <w:t xml:space="preserve"> по-</w:t>
+      </w:r>
+      <w:proofErr w:type="spellStart"/>
+      <w:r>
+        <w:t>бързо</w:t>
+      </w:r>
+      <w:proofErr w:type="spellEnd"/>
+      <w:r>
+        <w:t xml:space="preserve"> </w:t>
+      </w:r>
+      <w:proofErr w:type="spellStart"/>
+      <w:r>
+        <w:t>разгръщане</w:t>
+      </w:r>
+      <w:proofErr w:type="spellEnd"/>
+      <w:r>
+        <w:t xml:space="preserve">, </w:t>
+      </w:r>
+      <w:proofErr w:type="spellStart"/>
+      <w:r>
+        <w:t>опростена</w:t>
+      </w:r>
+      <w:proofErr w:type="spellEnd"/>
+      <w:r>
+        <w:t xml:space="preserve"> </w:t>
+      </w:r>
+      <w:proofErr w:type="spellStart"/>
+      <w:r>
+        <w:t>поддръжка</w:t>
+      </w:r>
+      <w:proofErr w:type="spellEnd"/>
+      <w:r>
+        <w:t xml:space="preserve"> и </w:t>
+      </w:r>
+      <w:proofErr w:type="spellStart"/>
+      <w:r>
+        <w:t>автоматизация</w:t>
+      </w:r>
+      <w:proofErr w:type="spellEnd"/>
+      <w:r>
+        <w:t xml:space="preserve"> на </w:t>
+      </w:r>
+      <w:proofErr w:type="spellStart"/>
+      <w:r>
+        <w:t>операциите</w:t>
+      </w:r>
+      <w:proofErr w:type="spellEnd"/>
+      <w:r>
+        <w:t xml:space="preserve">, </w:t>
+      </w:r>
+      <w:proofErr w:type="spellStart"/>
+      <w:r>
+        <w:t>което</w:t>
+      </w:r>
+      <w:proofErr w:type="spellEnd"/>
+      <w:r>
+        <w:t xml:space="preserve"> </w:t>
+      </w:r>
+      <w:proofErr w:type="spellStart"/>
+      <w:r>
+        <w:t>улеснява</w:t>
+      </w:r>
+      <w:proofErr w:type="spellEnd"/>
+      <w:r>
+        <w:t xml:space="preserve"> </w:t>
+      </w:r>
+      <w:proofErr w:type="spellStart"/>
+      <w:r>
+        <w:t>управлението</w:t>
+      </w:r>
+      <w:proofErr w:type="spellEnd"/>
+      <w:r>
+        <w:t xml:space="preserve"> на </w:t>
+      </w:r>
+      <w:proofErr w:type="spellStart"/>
+      <w:r>
+        <w:t>разпределената</w:t>
+      </w:r>
+      <w:proofErr w:type="spellEnd"/>
+      <w:r>
+        <w:t xml:space="preserve"> </w:t>
+      </w:r>
+      <w:proofErr w:type="spellStart"/>
+      <w:r>
+        <w:t>среда</w:t>
+      </w:r>
+      <w:proofErr w:type="spellEnd"/>
+      <w:r>
+        <w:t xml:space="preserve"> и </w:t>
+      </w:r>
+      <w:proofErr w:type="spellStart"/>
+      <w:r>
+        <w:t>намалява</w:t>
+      </w:r>
+      <w:proofErr w:type="spellEnd"/>
+      <w:r>
+        <w:t xml:space="preserve"> </w:t>
+      </w:r>
+      <w:proofErr w:type="spellStart"/>
+      <w:r>
+        <w:t>вероятността</w:t>
+      </w:r>
+      <w:proofErr w:type="spellEnd"/>
+      <w:r>
+        <w:t xml:space="preserve"> </w:t>
+      </w:r>
+      <w:proofErr w:type="spellStart"/>
+      <w:r>
+        <w:t>от</w:t>
+      </w:r>
+      <w:proofErr w:type="spellEnd"/>
+      <w:r>
+        <w:t xml:space="preserve"> </w:t>
+      </w:r>
+      <w:proofErr w:type="spellStart"/>
+      <w:r>
+        <w:t>конфликти</w:t>
+      </w:r>
+      <w:proofErr w:type="spellEnd"/>
+      <w:r>
+        <w:t xml:space="preserve"> </w:t>
+      </w:r>
+      <w:proofErr w:type="spellStart"/>
+      <w:r>
+        <w:t>между</w:t>
+      </w:r>
+      <w:proofErr w:type="spellEnd"/>
+      <w:r>
+        <w:t xml:space="preserve"> </w:t>
+      </w:r>
+      <w:proofErr w:type="spellStart"/>
+      <w:r>
+        <w:t>различните</w:t>
+      </w:r>
+      <w:proofErr w:type="spellEnd"/>
+      <w:r>
+        <w:t xml:space="preserve"> </w:t>
+      </w:r>
+      <w:proofErr w:type="spellStart"/>
+      <w:r>
+        <w:t>зависимости</w:t>
+      </w:r>
+      <w:proofErr w:type="spellEnd"/>
+      <w:r>
+        <w:t xml:space="preserve"> на </w:t>
+      </w:r>
+      <w:proofErr w:type="spellStart"/>
+      <w:r>
+        <w:t>услугите</w:t>
+      </w:r>
+      <w:proofErr w:type="spellEnd"/>
+      <w:r>
+        <w:t>.</w:t>
+      </w:r>
+      <w:r>
+        <w:rPr>
+          <w:lang w:val="bg-BG"/>
+        </w:rPr>
+        <w:t xml:space="preserve"> За автоматизацията на всеки от микро сервизи е разгледано в детайл в главата за Автоматизация.</w:t>
+      </w:r>
+    </w:p>
+    <w:p>
+      <w:pPr>
+        <w:rPr>
+          <w:lang w:val="bg-BG"/>
+        </w:rPr>
+      </w:pPr>
+    </w:p>
+    <w:p>
+      <w:pPr>
+        <w:rPr>
+          <w:lang w:val="bg-BG"/>
+        </w:rPr>
+      </w:pPr>
+      <w:proofErr w:type="spellStart"/>
+      <w:r>
+        <w:rPr>
+          <w:lang w:val="bg-BG"/>
+        </w:rPr>
+        <w:t>Микросървисите</w:t>
+      </w:r>
+      <w:proofErr w:type="spellEnd"/>
+      <w:r>
+        <w:rPr>
+          <w:lang w:val="bg-BG"/>
+        </w:rPr>
+        <w:t xml:space="preserve"> са подходящи за големи и комплексни системи, където изискванията към мащабируемостта и гъвкавостта са високи, като позволяват на компаниите да разработват и внедряват софтуер по-бързо и стабилно.</w:t>
+      </w:r>
+    </w:p>
+    <w:p>
+      <w:pPr>
+        <w:rPr>
+          <w:lang w:val="bg-BG"/>
+        </w:rPr>
+      </w:pPr>
+    </w:p>
+    <w:p>
+      <w:pPr>
+        <w:rPr>
+          <w:lang w:val="bg-BG"/>
+        </w:rPr>
+      </w:pPr>
+    </w:p>
+    <w:p>
+      <w:pPr>
+        <w:rPr>
+          <w:lang w:val="bg-BG"/>
+        </w:rPr>
+      </w:pPr>
+    </w:p>
+    <w:p>
+      <w:pPr>
+        <w:rPr>
+          <w:lang w:val="bg-BG"/>
+        </w:rPr>
+      </w:pPr>
+    </w:p>
+    <w:p>
+      <w:pPr>
+        <w:pStyle w:val="Heading2"/>
+        <w:rPr>
+          <w:lang w:val="bg-BG"/>
+        </w:rPr>
+      </w:pPr>
+      <w:r>
+        <w:rPr>
+          <w:lang w:val="bg-BG"/>
+        </w:rPr>
+        <w:lastRenderedPageBreak/>
+        <w:t>Сервиз за пренасочване на входни заявки (</w:t>
+      </w:r>
+      <w:r>
+        <w:t xml:space="preserve"> </w:t>
+      </w:r>
+      <w:r>
+        <w:t>Volts</w:t>
+      </w:r>
+      <w:r>
+        <w:t>-gate</w:t>
+      </w:r>
+      <w:r>
+        <w:rPr>
+          <w:lang w:val="bg-BG"/>
+        </w:rPr>
+        <w:t>)</w:t>
+      </w:r>
+    </w:p>
+    <w:p>
+      <w:pPr>
+        <w:rPr>
+          <w:lang w:val="bg-BG"/>
+        </w:rPr>
+      </w:pPr>
+    </w:p>
+    <w:p>
+      <w:pPr>
+        <w:rPr>
+          <w:lang w:val="bg-BG"/>
+        </w:rPr>
+      </w:pPr>
+      <w:proofErr w:type="spellStart"/>
+      <w:r>
+        <w:rPr>
+          <w:lang w:val="bg-BG"/>
+        </w:rPr>
+        <w:t>Gateway</w:t>
+      </w:r>
+      <w:proofErr w:type="spellEnd"/>
+      <w:r>
+        <w:rPr>
+          <w:lang w:val="bg-BG"/>
+        </w:rPr>
+        <w:t xml:space="preserve"> е точка за достъп, която приема входящи заявки от клиентите и ги насочва към правилните вътрешни </w:t>
+      </w:r>
+      <w:proofErr w:type="spellStart"/>
+      <w:r>
+        <w:rPr>
+          <w:lang w:val="bg-BG"/>
+        </w:rPr>
+        <w:t>сървиси</w:t>
+      </w:r>
+      <w:proofErr w:type="spellEnd"/>
+      <w:r>
+        <w:rPr>
+          <w:lang w:val="bg-BG"/>
+        </w:rPr>
+        <w:t xml:space="preserve"> или ресурси в системата. Той се използва, за да централизира маршрутизирането на заявките и да контролира трафика, като действа като посредник между клиента и вътрешните </w:t>
+      </w:r>
+      <w:proofErr w:type="spellStart"/>
+      <w:r>
+        <w:rPr>
+          <w:lang w:val="bg-BG"/>
+        </w:rPr>
+        <w:t>микросървиси</w:t>
+      </w:r>
+      <w:proofErr w:type="spellEnd"/>
+      <w:r>
+        <w:rPr>
+          <w:lang w:val="bg-BG"/>
+        </w:rPr>
+        <w:t xml:space="preserve"> или приложения. </w:t>
+      </w:r>
+      <w:proofErr w:type="spellStart"/>
+      <w:r>
+        <w:rPr>
+          <w:lang w:val="bg-BG"/>
+        </w:rPr>
+        <w:t>Gateway</w:t>
+      </w:r>
+      <w:proofErr w:type="spellEnd"/>
+      <w:r>
+        <w:rPr>
+          <w:lang w:val="bg-BG"/>
+        </w:rPr>
+        <w:t xml:space="preserve"> обикновено предоставя допълнителни възможности като автентикация, авторизация, ограничаване на скоростта на заявките (</w:t>
+      </w:r>
+      <w:proofErr w:type="spellStart"/>
+      <w:r>
+        <w:rPr>
+          <w:lang w:val="bg-BG"/>
+        </w:rPr>
+        <w:t>rate</w:t>
+      </w:r>
+      <w:proofErr w:type="spellEnd"/>
+      <w:r>
+        <w:rPr>
+          <w:lang w:val="bg-BG"/>
+        </w:rPr>
+        <w:t xml:space="preserve"> </w:t>
+      </w:r>
+      <w:proofErr w:type="spellStart"/>
+      <w:r>
+        <w:rPr>
+          <w:lang w:val="bg-BG"/>
+        </w:rPr>
+        <w:t>limiting</w:t>
+      </w:r>
+      <w:proofErr w:type="spellEnd"/>
+      <w:r>
+        <w:rPr>
+          <w:lang w:val="bg-BG"/>
+        </w:rPr>
+        <w:t xml:space="preserve">), събиране на статистики, трансформация на заявките и други функции, които оптимизират и защитават връзката между клиентите и </w:t>
       </w:r>
       <w:proofErr w:type="spellStart"/>
       <w:r>
@@ -25224,46 +26545,493 @@
           <w:lang w:val="bg-BG"/>
         </w:rPr>
       </w:pPr>
-    </w:p>
-    <w:p>
-      <w:pPr>
-        <w:rPr>
-          <w:lang w:val="bg-BG"/>
-        </w:rPr>
-      </w:pPr>
-      <w:r>
-        <w:rPr>
-          <w:lang w:val="bg-BG"/>
-        </w:rPr>
-        <w:t xml:space="preserve">Управление на разпределената среда – тъй като </w:t>
-      </w:r>
-      <w:proofErr w:type="spellStart"/>
-      <w:r>
-        <w:rPr>
-          <w:lang w:val="bg-BG"/>
-        </w:rPr>
-        <w:t>микросървисите</w:t>
-      </w:r>
-      <w:proofErr w:type="spellEnd"/>
-      <w:r>
-        <w:rPr>
-          <w:lang w:val="bg-BG"/>
-        </w:rPr>
-        <w:t xml:space="preserve"> обикновено се хостват на разпределени среди (като </w:t>
-      </w:r>
-      <w:proofErr w:type="spellStart"/>
-      <w:r>
-        <w:rPr>
-          <w:lang w:val="bg-BG"/>
-        </w:rPr>
-        <w:t>Docker</w:t>
-      </w:r>
-      <w:proofErr w:type="spellEnd"/>
-      <w:r>
-        <w:rPr>
-          <w:lang w:val="bg-BG"/>
-        </w:rPr>
-        <w:t xml:space="preserve"> контейнери или </w:t>
+      <w:r>
+        <w:rPr>
+          <w:lang w:val="bg-BG"/>
+        </w:rPr>
+        <w:t xml:space="preserve">За какво се ползва </w:t>
+      </w:r>
+      <w:proofErr w:type="spellStart"/>
+      <w:r>
+        <w:rPr>
+          <w:lang w:val="bg-BG"/>
+        </w:rPr>
+        <w:t>Gateway</w:t>
+      </w:r>
+      <w:proofErr w:type="spellEnd"/>
+    </w:p>
+    <w:p>
+      <w:pPr>
+        <w:rPr>
+          <w:lang w:val="bg-BG"/>
+        </w:rPr>
+      </w:pPr>
+      <w:r>
+        <w:rPr>
+          <w:lang w:val="bg-BG"/>
+        </w:rPr>
+        <w:t>Той се използва, за да:</w:t>
+      </w:r>
+    </w:p>
+    <w:p>
+      <w:pPr>
+        <w:rPr>
+          <w:lang w:val="bg-BG"/>
+        </w:rPr>
+      </w:pPr>
+      <w:r>
+        <w:rPr>
+          <w:lang w:val="bg-BG"/>
+        </w:rPr>
+        <w:t xml:space="preserve">Намали сложността на клиентите – предоставя централен адрес за достъп до множество </w:t>
+      </w:r>
+      <w:proofErr w:type="spellStart"/>
+      <w:r>
+        <w:rPr>
+          <w:lang w:val="bg-BG"/>
+        </w:rPr>
+        <w:t>сървиси</w:t>
+      </w:r>
+      <w:proofErr w:type="spellEnd"/>
+      <w:r>
+        <w:rPr>
+          <w:lang w:val="bg-BG"/>
+        </w:rPr>
+        <w:t xml:space="preserve">, така че клиентите да не се налага да познават структурата и адресите на всеки отделен </w:t>
+      </w:r>
+      <w:proofErr w:type="spellStart"/>
+      <w:r>
+        <w:rPr>
+          <w:lang w:val="bg-BG"/>
+        </w:rPr>
+        <w:t>сървис</w:t>
+      </w:r>
+      <w:proofErr w:type="spellEnd"/>
+      <w:r>
+        <w:rPr>
+          <w:lang w:val="bg-BG"/>
+        </w:rPr>
+        <w:t>.</w:t>
+      </w:r>
+    </w:p>
+    <w:p>
+      <w:pPr>
+        <w:rPr>
+          <w:lang w:val="bg-BG"/>
+        </w:rPr>
+      </w:pPr>
+      <w:r>
+        <w:rPr>
+          <w:lang w:val="bg-BG"/>
+        </w:rPr>
+        <w:t>Контролира и филтрира трафика – прилага правила за ограничаване на скоростта на заявките и предпазва от неоторизиран достъп.</w:t>
+      </w:r>
+    </w:p>
+    <w:p>
+      <w:pPr>
+        <w:rPr>
+          <w:lang w:val="bg-BG"/>
+        </w:rPr>
+      </w:pPr>
+      <w:r>
+        <w:rPr>
+          <w:lang w:val="bg-BG"/>
+        </w:rPr>
+        <w:t>Осигурява сигурност – интегрира механизми за автентикация и авторизация, които проверяват дали заявките имат нужните права.</w:t>
+      </w:r>
+    </w:p>
+    <w:p>
+      <w:pPr>
+        <w:rPr>
+          <w:lang w:val="bg-BG"/>
+        </w:rPr>
+      </w:pPr>
+      <w:r>
+        <w:rPr>
+          <w:lang w:val="bg-BG"/>
+        </w:rPr>
+        <w:t>Оптимизира представянето – събира метрики, които помагат за анализ на трафика, и прилага кеширане, което намалява времето за отговор.</w:t>
+      </w:r>
+    </w:p>
+    <w:p>
+      <w:pPr>
+        <w:rPr>
+          <w:lang w:val="bg-BG"/>
+        </w:rPr>
+      </w:pPr>
+      <w:r>
+        <w:rPr>
+          <w:lang w:val="bg-BG"/>
+        </w:rPr>
+        <w:t>Улеснява поддръжката на системата – дава възможност за по-лесно управление и актуализиране на маршрутите без необходимост от промени в клиентските приложения.</w:t>
+      </w:r>
+      <w:r>
+        <w:rPr>
+          <w:lang w:val="bg-BG"/>
+        </w:rPr>
+        <w:t xml:space="preserve"> </w:t>
+      </w:r>
+      <w:r>
+        <w:rPr>
+          <w:lang w:val="bg-BG"/>
+        </w:rPr>
+        <w:t xml:space="preserve">Видове </w:t>
+      </w:r>
+      <w:proofErr w:type="spellStart"/>
+      <w:r>
+        <w:rPr>
+          <w:lang w:val="bg-BG"/>
+        </w:rPr>
+        <w:t>Gateway</w:t>
+      </w:r>
+      <w:proofErr w:type="spellEnd"/>
+      <w:r>
+        <w:rPr>
+          <w:lang w:val="bg-BG"/>
+        </w:rPr>
+        <w:t xml:space="preserve"> включват:</w:t>
+      </w:r>
+    </w:p>
+    <w:p>
+      <w:pPr>
+        <w:rPr>
+          <w:lang w:val="bg-BG"/>
+        </w:rPr>
+      </w:pPr>
+      <w:r>
+        <w:rPr>
+          <w:lang w:val="bg-BG"/>
+        </w:rPr>
+        <w:t xml:space="preserve">API </w:t>
+      </w:r>
+      <w:proofErr w:type="spellStart"/>
+      <w:r>
+        <w:rPr>
+          <w:lang w:val="bg-BG"/>
+        </w:rPr>
+        <w:t>Gateway</w:t>
+      </w:r>
+      <w:proofErr w:type="spellEnd"/>
+      <w:r>
+        <w:rPr>
+          <w:lang w:val="bg-BG"/>
+        </w:rPr>
+        <w:t>.</w:t>
+      </w:r>
+      <w:r>
+        <w:rPr>
+          <w:lang w:val="bg-BG"/>
+        </w:rPr>
+        <w:t xml:space="preserve"> </w:t>
+      </w:r>
+      <w:r>
+        <w:rPr>
+          <w:lang w:val="bg-BG"/>
+        </w:rPr>
+        <w:t>Т</w:t>
+      </w:r>
+      <w:r>
+        <w:rPr>
+          <w:lang w:val="bg-BG"/>
+        </w:rPr>
+        <w:t xml:space="preserve">ой обслужва заявки към API-та на </w:t>
+      </w:r>
+      <w:proofErr w:type="spellStart"/>
+      <w:r>
+        <w:rPr>
+          <w:lang w:val="bg-BG"/>
+        </w:rPr>
+        <w:t>сървиси</w:t>
+      </w:r>
+      <w:proofErr w:type="spellEnd"/>
+      <w:r>
+        <w:rPr>
+          <w:lang w:val="bg-BG"/>
+        </w:rPr>
+        <w:t xml:space="preserve">. Примери за такива са Spring </w:t>
+      </w:r>
+      <w:proofErr w:type="spellStart"/>
+      <w:r>
+        <w:rPr>
+          <w:lang w:val="bg-BG"/>
+        </w:rPr>
+        <w:t>Cloud</w:t>
+      </w:r>
+      <w:proofErr w:type="spellEnd"/>
+      <w:r>
+        <w:rPr>
+          <w:lang w:val="bg-BG"/>
+        </w:rPr>
+        <w:t xml:space="preserve"> </w:t>
+      </w:r>
+      <w:proofErr w:type="spellStart"/>
+      <w:r>
+        <w:rPr>
+          <w:lang w:val="bg-BG"/>
+        </w:rPr>
+        <w:t>Gateway</w:t>
+      </w:r>
+      <w:proofErr w:type="spellEnd"/>
+      <w:r>
+        <w:rPr>
+          <w:lang w:val="bg-BG"/>
+        </w:rPr>
+        <w:t xml:space="preserve">, </w:t>
+      </w:r>
+      <w:proofErr w:type="spellStart"/>
+      <w:r>
+        <w:rPr>
+          <w:lang w:val="bg-BG"/>
+        </w:rPr>
+        <w:t>Kong</w:t>
+      </w:r>
+      <w:proofErr w:type="spellEnd"/>
+      <w:r>
+        <w:rPr>
+          <w:lang w:val="bg-BG"/>
+        </w:rPr>
+        <w:t xml:space="preserve"> и </w:t>
+      </w:r>
+      <w:proofErr w:type="spellStart"/>
+      <w:r>
+        <w:rPr>
+          <w:lang w:val="bg-BG"/>
+        </w:rPr>
+        <w:t>Amazon</w:t>
+      </w:r>
+      <w:proofErr w:type="spellEnd"/>
+      <w:r>
+        <w:rPr>
+          <w:lang w:val="bg-BG"/>
+        </w:rPr>
+        <w:t xml:space="preserve"> API </w:t>
+      </w:r>
+      <w:proofErr w:type="spellStart"/>
+      <w:r>
+        <w:rPr>
+          <w:lang w:val="bg-BG"/>
+        </w:rPr>
+        <w:t>Gateway</w:t>
+      </w:r>
+      <w:proofErr w:type="spellEnd"/>
+      <w:r>
+        <w:rPr>
+          <w:lang w:val="bg-BG"/>
+        </w:rPr>
+        <w:t xml:space="preserve">. Обикновено се използва в </w:t>
+      </w:r>
+      <w:proofErr w:type="spellStart"/>
+      <w:r>
+        <w:rPr>
+          <w:lang w:val="bg-BG"/>
+        </w:rPr>
+        <w:t>микросървисни</w:t>
+      </w:r>
+      <w:proofErr w:type="spellEnd"/>
+      <w:r>
+        <w:rPr>
+          <w:lang w:val="bg-BG"/>
+        </w:rPr>
+        <w:t xml:space="preserve"> архитектури, където </w:t>
+      </w:r>
+      <w:proofErr w:type="spellStart"/>
+      <w:r>
+        <w:rPr>
+          <w:lang w:val="bg-BG"/>
+        </w:rPr>
+        <w:t>сървисите</w:t>
+      </w:r>
+      <w:proofErr w:type="spellEnd"/>
+      <w:r>
+        <w:rPr>
+          <w:lang w:val="bg-BG"/>
+        </w:rPr>
+        <w:t xml:space="preserve"> са разпределени и управлението на достъпа до тях трябва да е централизирано.</w:t>
+      </w:r>
+    </w:p>
+    <w:p>
+      <w:pPr>
+        <w:rPr>
+          <w:lang w:val="bg-BG"/>
+        </w:rPr>
+      </w:pPr>
+    </w:p>
+    <w:p>
+      <w:pPr>
+        <w:rPr>
+          <w:lang w:val="bg-BG"/>
+        </w:rPr>
+      </w:pPr>
+      <w:proofErr w:type="spellStart"/>
+      <w:r>
+        <w:rPr>
+          <w:lang w:val="bg-BG"/>
+        </w:rPr>
+        <w:t>Reverse</w:t>
+      </w:r>
+      <w:proofErr w:type="spellEnd"/>
+      <w:r>
+        <w:rPr>
+          <w:lang w:val="bg-BG"/>
+        </w:rPr>
+        <w:t xml:space="preserve"> Proxy </w:t>
+      </w:r>
+      <w:proofErr w:type="spellStart"/>
+      <w:r>
+        <w:rPr>
+          <w:lang w:val="bg-BG"/>
+        </w:rPr>
+        <w:t>Gateway</w:t>
+      </w:r>
+      <w:proofErr w:type="spellEnd"/>
+      <w:r>
+        <w:rPr>
+          <w:lang w:val="bg-BG"/>
+        </w:rPr>
+        <w:t>. И</w:t>
+      </w:r>
+      <w:r>
+        <w:rPr>
+          <w:lang w:val="bg-BG"/>
+        </w:rPr>
+        <w:t xml:space="preserve">зпълнява функциите на прокси сървър, който приема заявките и ги пренасочва към </w:t>
+      </w:r>
+      <w:proofErr w:type="spellStart"/>
+      <w:r>
+        <w:rPr>
+          <w:lang w:val="bg-BG"/>
+        </w:rPr>
+        <w:t>сървиси</w:t>
+      </w:r>
+      <w:proofErr w:type="spellEnd"/>
+      <w:r>
+        <w:rPr>
+          <w:lang w:val="bg-BG"/>
+        </w:rPr>
+        <w:t xml:space="preserve"> зад мрежата, като например </w:t>
+      </w:r>
+      <w:proofErr w:type="spellStart"/>
+      <w:r>
+        <w:rPr>
+          <w:lang w:val="bg-BG"/>
+        </w:rPr>
+        <w:t>Nginx</w:t>
+      </w:r>
+      <w:proofErr w:type="spellEnd"/>
+      <w:r>
+        <w:rPr>
+          <w:lang w:val="bg-BG"/>
+        </w:rPr>
+        <w:t xml:space="preserve"> или </w:t>
+      </w:r>
+      <w:proofErr w:type="spellStart"/>
+      <w:r>
+        <w:rPr>
+          <w:lang w:val="bg-BG"/>
+        </w:rPr>
+        <w:t>HAProxy</w:t>
+      </w:r>
+      <w:proofErr w:type="spellEnd"/>
+      <w:r>
+        <w:rPr>
+          <w:lang w:val="bg-BG"/>
+        </w:rPr>
+        <w:t xml:space="preserve">. Освен </w:t>
+      </w:r>
+      <w:proofErr w:type="spellStart"/>
+      <w:r>
+        <w:rPr>
+          <w:lang w:val="bg-BG"/>
+        </w:rPr>
+        <w:t>маршрутизация</w:t>
+      </w:r>
+      <w:proofErr w:type="spellEnd"/>
+      <w:r>
+        <w:rPr>
+          <w:lang w:val="bg-BG"/>
+        </w:rPr>
+        <w:t xml:space="preserve">, този тип </w:t>
+      </w:r>
+      <w:proofErr w:type="spellStart"/>
+      <w:r>
+        <w:rPr>
+          <w:lang w:val="bg-BG"/>
+        </w:rPr>
+        <w:t>Gateway</w:t>
+      </w:r>
+      <w:proofErr w:type="spellEnd"/>
+      <w:r>
+        <w:rPr>
+          <w:lang w:val="bg-BG"/>
+        </w:rPr>
+        <w:t xml:space="preserve"> може да включва кеширане, компресиране и други функции за оптимизация на производителността.</w:t>
+      </w:r>
+    </w:p>
+    <w:p>
+      <w:pPr>
+        <w:rPr>
+          <w:lang w:val="bg-BG"/>
+        </w:rPr>
+      </w:pPr>
+    </w:p>
+    <w:p>
+      <w:pPr>
+        <w:rPr>
+          <w:lang w:val="bg-BG"/>
+        </w:rPr>
+      </w:pPr>
+      <w:r>
+        <w:rPr>
+          <w:lang w:val="bg-BG"/>
+        </w:rPr>
+        <w:lastRenderedPageBreak/>
+        <w:t xml:space="preserve">Service </w:t>
+      </w:r>
+      <w:proofErr w:type="spellStart"/>
+      <w:r>
+        <w:rPr>
+          <w:lang w:val="bg-BG"/>
+        </w:rPr>
+        <w:t>Mesh</w:t>
+      </w:r>
+      <w:proofErr w:type="spellEnd"/>
+      <w:r>
+        <w:rPr>
+          <w:lang w:val="bg-BG"/>
+        </w:rPr>
+        <w:t xml:space="preserve"> </w:t>
+      </w:r>
+      <w:proofErr w:type="spellStart"/>
+      <w:r>
+        <w:rPr>
+          <w:lang w:val="bg-BG"/>
+        </w:rPr>
+        <w:t>Gateway</w:t>
+      </w:r>
+      <w:proofErr w:type="spellEnd"/>
+      <w:r>
+        <w:rPr>
+          <w:lang w:val="bg-BG"/>
+        </w:rPr>
+        <w:t>.</w:t>
+      </w:r>
+      <w:r>
+        <w:rPr>
+          <w:lang w:val="bg-BG"/>
+        </w:rPr>
+        <w:t xml:space="preserve"> </w:t>
+      </w:r>
+      <w:r>
+        <w:rPr>
+          <w:lang w:val="bg-BG"/>
+        </w:rPr>
+        <w:t>Ч</w:t>
+      </w:r>
+      <w:r>
+        <w:rPr>
+          <w:lang w:val="bg-BG"/>
+        </w:rPr>
+        <w:t xml:space="preserve">есто се използва в архитектури с </w:t>
       </w:r>
       <w:proofErr w:type="spellStart"/>
       <w:r>
@@ -25277,50 +27045,202 @@
         <w:rPr>
           <w:lang w:val="bg-BG"/>
         </w:rPr>
-        <w:t>), те се управляват и мащабират автоматично според нуждите.</w:t>
-      </w:r>
-    </w:p>
-    <w:p>
-      <w:pPr>
-        <w:rPr>
-          <w:lang w:val="bg-BG"/>
-        </w:rPr>
-      </w:pPr>
-    </w:p>
-    <w:p>
-      <w:pPr>
-        <w:rPr>
-          <w:lang w:val="bg-BG"/>
-        </w:rPr>
-      </w:pPr>
-      <w:proofErr w:type="spellStart"/>
-      <w:r>
-        <w:rPr>
-          <w:lang w:val="bg-BG"/>
-        </w:rPr>
-        <w:t>Микросървисите</w:t>
-      </w:r>
-      <w:proofErr w:type="spellEnd"/>
-      <w:r>
-        <w:rPr>
-          <w:lang w:val="bg-BG"/>
-        </w:rPr>
-        <w:t xml:space="preserve"> са подходящи за големи и комплексни системи, където изискванията към мащабируемостта и гъвкавостта са високи, като позволяват на компаниите да разработват и внедряват софтуер по-бързо и стабилно.</w:t>
-      </w:r>
-    </w:p>
-    <w:p>
-      <w:pPr>
-        <w:rPr>
-          <w:lang w:val="bg-BG"/>
-        </w:rPr>
-      </w:pPr>
-    </w:p>
-    <w:p>
-      <w:pPr>
-        <w:rPr>
-          <w:lang w:val="bg-BG"/>
-        </w:rPr>
-      </w:pPr>
+        <w:t xml:space="preserve">, за да управлява комуникацията между различни </w:t>
+      </w:r>
+      <w:proofErr w:type="spellStart"/>
+      <w:r>
+        <w:rPr>
+          <w:lang w:val="bg-BG"/>
+        </w:rPr>
+        <w:t>сървиси</w:t>
+      </w:r>
+      <w:proofErr w:type="spellEnd"/>
+      <w:r>
+        <w:rPr>
+          <w:lang w:val="bg-BG"/>
+        </w:rPr>
+        <w:t xml:space="preserve"> в клъстера. Този вид </w:t>
+      </w:r>
+      <w:proofErr w:type="spellStart"/>
+      <w:r>
+        <w:rPr>
+          <w:lang w:val="bg-BG"/>
+        </w:rPr>
+        <w:t>Gateway</w:t>
+      </w:r>
+      <w:proofErr w:type="spellEnd"/>
+      <w:r>
+        <w:rPr>
+          <w:lang w:val="bg-BG"/>
+        </w:rPr>
+        <w:t xml:space="preserve"> осигурява подробен контрол над трафика вътре в инфраструктурата чрез мрежови политики и мониторинг на комуникациите. Пример за такъв е </w:t>
+      </w:r>
+      <w:proofErr w:type="spellStart"/>
+      <w:r>
+        <w:rPr>
+          <w:lang w:val="bg-BG"/>
+        </w:rPr>
+        <w:t>Istio</w:t>
+      </w:r>
+      <w:proofErr w:type="spellEnd"/>
+      <w:r>
+        <w:rPr>
+          <w:lang w:val="bg-BG"/>
+        </w:rPr>
+        <w:t xml:space="preserve"> </w:t>
+      </w:r>
+      <w:proofErr w:type="spellStart"/>
+      <w:r>
+        <w:rPr>
+          <w:lang w:val="bg-BG"/>
+        </w:rPr>
+        <w:t>Gateway</w:t>
+      </w:r>
+      <w:proofErr w:type="spellEnd"/>
+      <w:r>
+        <w:rPr>
+          <w:lang w:val="bg-BG"/>
+        </w:rPr>
+        <w:t>.</w:t>
+      </w:r>
+    </w:p>
+    <w:p>
+      <w:pPr>
+        <w:rPr>
+          <w:lang w:val="bg-BG"/>
+        </w:rPr>
+      </w:pPr>
+    </w:p>
+    <w:p>
+      <w:pPr>
+        <w:rPr>
+          <w:lang w:val="bg-BG"/>
+        </w:rPr>
+      </w:pPr>
+      <w:proofErr w:type="spellStart"/>
+      <w:r>
+        <w:rPr>
+          <w:lang w:val="bg-BG"/>
+        </w:rPr>
+        <w:t>Gateway</w:t>
+      </w:r>
+      <w:proofErr w:type="spellEnd"/>
+      <w:r>
+        <w:rPr>
+          <w:lang w:val="bg-BG"/>
+        </w:rPr>
+        <w:t xml:space="preserve"> играе ключова роля в съвременните архитектури, като предлага сигурност, управление на трафика и централизирано обслужване на клиентските заявки, което улеснява изграждането на </w:t>
+      </w:r>
+      <w:proofErr w:type="spellStart"/>
+      <w:r>
+        <w:rPr>
+          <w:lang w:val="bg-BG"/>
+        </w:rPr>
+        <w:t>мащабируеми</w:t>
+      </w:r>
+      <w:proofErr w:type="spellEnd"/>
+      <w:r>
+        <w:rPr>
+          <w:lang w:val="bg-BG"/>
+        </w:rPr>
+        <w:t xml:space="preserve"> и стабилни системи.</w:t>
+      </w:r>
+    </w:p>
+    <w:p>
+      <w:pPr>
+        <w:rPr>
+          <w:lang w:val="bg-BG"/>
+        </w:rPr>
+      </w:pPr>
+    </w:p>
+    <w:p>
+      <w:pPr>
+        <w:rPr>
+          <w:lang w:val="bg-BG"/>
+        </w:rPr>
+      </w:pPr>
+      <w:r>
+        <w:rPr>
+          <w:lang w:val="bg-BG"/>
+        </w:rPr>
+        <w:t xml:space="preserve">Spring </w:t>
+      </w:r>
+      <w:proofErr w:type="spellStart"/>
+      <w:r>
+        <w:rPr>
+          <w:lang w:val="bg-BG"/>
+        </w:rPr>
+        <w:t>Gateway</w:t>
+      </w:r>
+      <w:proofErr w:type="spellEnd"/>
+      <w:r>
+        <w:rPr>
+          <w:lang w:val="bg-BG"/>
+        </w:rPr>
+        <w:t xml:space="preserve"> представлява модул в екосистемата на Spring, който служи като API </w:t>
+      </w:r>
+      <w:proofErr w:type="spellStart"/>
+      <w:r>
+        <w:rPr>
+          <w:lang w:val="bg-BG"/>
+        </w:rPr>
+        <w:t>Gateway</w:t>
+      </w:r>
+      <w:proofErr w:type="spellEnd"/>
+      <w:r>
+        <w:rPr>
+          <w:lang w:val="bg-BG"/>
+        </w:rPr>
+        <w:t xml:space="preserve"> — входна точка за маршрутизиране на заявки към различни вътрешни </w:t>
+      </w:r>
+      <w:proofErr w:type="spellStart"/>
+      <w:r>
+        <w:rPr>
+          <w:lang w:val="bg-BG"/>
+        </w:rPr>
+        <w:t>микросървиси</w:t>
+      </w:r>
+      <w:proofErr w:type="spellEnd"/>
+      <w:r>
+        <w:rPr>
+          <w:lang w:val="bg-BG"/>
+        </w:rPr>
+        <w:t xml:space="preserve"> в дадена система. Той действа като филтър, който позволява управление на потока на заявките, обработка на маршрутизиране, управление на сесии и защитни механизми, както и прилагане на логика за трансформиране и валидиране на заявките. Spring </w:t>
+      </w:r>
+      <w:proofErr w:type="spellStart"/>
+      <w:r>
+        <w:rPr>
+          <w:lang w:val="bg-BG"/>
+        </w:rPr>
+        <w:t>Gateway</w:t>
+      </w:r>
+      <w:proofErr w:type="spellEnd"/>
+      <w:r>
+        <w:rPr>
+          <w:lang w:val="bg-BG"/>
+        </w:rPr>
+        <w:t xml:space="preserve"> се използва, когато е необходимо централно управление на трафика между различни </w:t>
+      </w:r>
+      <w:proofErr w:type="spellStart"/>
+      <w:r>
+        <w:rPr>
+          <w:lang w:val="bg-BG"/>
+        </w:rPr>
+        <w:t>микросървиси</w:t>
+      </w:r>
+      <w:proofErr w:type="spellEnd"/>
+      <w:r>
+        <w:rPr>
+          <w:lang w:val="bg-BG"/>
+        </w:rPr>
+        <w:t>, като помага за опростяване на достъпа до тях, намалява времето за отговор и подобрява сигурността</w:t>
+      </w:r>
+      <w:r>
+        <w:rPr>
+          <w:lang w:val="bg-BG"/>
+        </w:rPr>
+        <w:t>.</w:t>
+      </w:r>
     </w:p>
     <w:p>
       <w:pPr>
@@ -25340,852 +27260,8 @@
         <w:rPr>
           <w:lang w:val="bg-BG"/>
         </w:rPr>
-        <w:t>Сервиз за пренасочване на входни заявки (</w:t>
-      </w:r>
-      <w:r>
-        <w:t xml:space="preserve"> </w:t>
-      </w:r>
-      <w:r>
-        <w:t>Volts</w:t>
-      </w:r>
-      <w:r>
-        <w:t>-gate</w:t>
-      </w:r>
-      <w:r>
-        <w:rPr>
-          <w:lang w:val="bg-BG"/>
-        </w:rPr>
-        <w:t>)</w:t>
-      </w:r>
-    </w:p>
-    <w:p>
-      <w:pPr>
-        <w:rPr>
-          <w:lang w:val="bg-BG"/>
-        </w:rPr>
-      </w:pPr>
-    </w:p>
-    <w:p>
-      <w:pPr>
-        <w:rPr>
-          <w:lang w:val="bg-BG"/>
-        </w:rPr>
-      </w:pPr>
-      <w:proofErr w:type="spellStart"/>
-      <w:r>
-        <w:rPr>
-          <w:lang w:val="bg-BG"/>
-        </w:rPr>
-        <w:lastRenderedPageBreak/>
-        <w:t>Gateway</w:t>
-      </w:r>
-      <w:proofErr w:type="spellEnd"/>
-      <w:r>
-        <w:rPr>
-          <w:lang w:val="bg-BG"/>
-        </w:rPr>
-        <w:t xml:space="preserve"> е точка за достъп, която приема входящи заявки от клиентите и ги насочва към правилните вътрешни </w:t>
-      </w:r>
-      <w:proofErr w:type="spellStart"/>
-      <w:r>
-        <w:rPr>
-          <w:lang w:val="bg-BG"/>
-        </w:rPr>
-        <w:t>сървиси</w:t>
-      </w:r>
-      <w:proofErr w:type="spellEnd"/>
-      <w:r>
-        <w:rPr>
-          <w:lang w:val="bg-BG"/>
-        </w:rPr>
-        <w:t xml:space="preserve"> или ресурси в системата. Той се използва, за да централизира маршрутизирането на заявките и да контролира трафика, като действа като посредник между клиента и вътрешните </w:t>
-      </w:r>
-      <w:proofErr w:type="spellStart"/>
-      <w:r>
-        <w:rPr>
-          <w:lang w:val="bg-BG"/>
-        </w:rPr>
-        <w:t>микросървиси</w:t>
-      </w:r>
-      <w:proofErr w:type="spellEnd"/>
-      <w:r>
-        <w:rPr>
-          <w:lang w:val="bg-BG"/>
-        </w:rPr>
-        <w:t xml:space="preserve"> или приложения. </w:t>
-      </w:r>
-      <w:proofErr w:type="spellStart"/>
-      <w:r>
-        <w:rPr>
-          <w:lang w:val="bg-BG"/>
-        </w:rPr>
-        <w:t>Gateway</w:t>
-      </w:r>
-      <w:proofErr w:type="spellEnd"/>
-      <w:r>
-        <w:rPr>
-          <w:lang w:val="bg-BG"/>
-        </w:rPr>
-        <w:t xml:space="preserve"> обикновено предоставя допълнителни възможности като автентикация, авторизация, ограничаване на скоростта на заявките (</w:t>
-      </w:r>
-      <w:proofErr w:type="spellStart"/>
-      <w:r>
-        <w:rPr>
-          <w:lang w:val="bg-BG"/>
-        </w:rPr>
-        <w:t>rate</w:t>
-      </w:r>
-      <w:proofErr w:type="spellEnd"/>
-      <w:r>
-        <w:rPr>
-          <w:lang w:val="bg-BG"/>
-        </w:rPr>
-        <w:t xml:space="preserve"> </w:t>
-      </w:r>
-      <w:proofErr w:type="spellStart"/>
-      <w:r>
-        <w:rPr>
-          <w:lang w:val="bg-BG"/>
-        </w:rPr>
-        <w:t>limiting</w:t>
-      </w:r>
-      <w:proofErr w:type="spellEnd"/>
-      <w:r>
-        <w:rPr>
-          <w:lang w:val="bg-BG"/>
-        </w:rPr>
-        <w:t xml:space="preserve">), събиране на статистики, трансформация на заявките и други функции, които оптимизират и защитават връзката между клиентите и </w:t>
-      </w:r>
-      <w:proofErr w:type="spellStart"/>
-      <w:r>
-        <w:rPr>
-          <w:lang w:val="bg-BG"/>
-        </w:rPr>
-        <w:t>сървисите</w:t>
-      </w:r>
-      <w:proofErr w:type="spellEnd"/>
-      <w:r>
-        <w:rPr>
-          <w:lang w:val="bg-BG"/>
-        </w:rPr>
-        <w:t>.</w:t>
-      </w:r>
-    </w:p>
-    <w:p>
-      <w:pPr>
-        <w:rPr>
-          <w:lang w:val="bg-BG"/>
-        </w:rPr>
-      </w:pPr>
-      <w:r>
-        <w:rPr>
-          <w:lang w:val="bg-BG"/>
-        </w:rPr>
-        <w:t xml:space="preserve">За какво се ползва </w:t>
-      </w:r>
-      <w:proofErr w:type="spellStart"/>
-      <w:r>
-        <w:rPr>
-          <w:lang w:val="bg-BG"/>
-        </w:rPr>
-        <w:t>Gateway</w:t>
-      </w:r>
-      <w:proofErr w:type="spellEnd"/>
-    </w:p>
-    <w:p>
-      <w:pPr>
-        <w:rPr>
-          <w:lang w:val="bg-BG"/>
-        </w:rPr>
-      </w:pPr>
-      <w:r>
-        <w:rPr>
-          <w:lang w:val="bg-BG"/>
-        </w:rPr>
-        <w:t>Той се използва, за да:</w:t>
-      </w:r>
-    </w:p>
-    <w:p>
-      <w:pPr>
-        <w:rPr>
-          <w:lang w:val="bg-BG"/>
-        </w:rPr>
-      </w:pPr>
-      <w:r>
-        <w:rPr>
-          <w:lang w:val="bg-BG"/>
-        </w:rPr>
-        <w:t xml:space="preserve">Намали сложността на клиентите – предоставя централен адрес за достъп до множество </w:t>
-      </w:r>
-      <w:proofErr w:type="spellStart"/>
-      <w:r>
-        <w:rPr>
-          <w:lang w:val="bg-BG"/>
-        </w:rPr>
-        <w:t>сървиси</w:t>
-      </w:r>
-      <w:proofErr w:type="spellEnd"/>
-      <w:r>
-        <w:rPr>
-          <w:lang w:val="bg-BG"/>
-        </w:rPr>
-        <w:t xml:space="preserve">, така че клиентите да не се налага да познават структурата и адресите на всеки отделен </w:t>
-      </w:r>
-      <w:proofErr w:type="spellStart"/>
-      <w:r>
-        <w:rPr>
-          <w:lang w:val="bg-BG"/>
-        </w:rPr>
-        <w:t>сървис</w:t>
-      </w:r>
-      <w:proofErr w:type="spellEnd"/>
-      <w:r>
-        <w:rPr>
-          <w:lang w:val="bg-BG"/>
-        </w:rPr>
-        <w:t>.</w:t>
-      </w:r>
-    </w:p>
-    <w:p>
-      <w:pPr>
-        <w:rPr>
-          <w:lang w:val="bg-BG"/>
-        </w:rPr>
-      </w:pPr>
-      <w:r>
-        <w:rPr>
-          <w:lang w:val="bg-BG"/>
-        </w:rPr>
-        <w:t>Контролира и филтрира трафика – прилага правила за ограничаване на скоростта на заявките и предпазва от неоторизиран достъп.</w:t>
-      </w:r>
-    </w:p>
-    <w:p>
-      <w:pPr>
-        <w:rPr>
-          <w:lang w:val="bg-BG"/>
-        </w:rPr>
-      </w:pPr>
-      <w:r>
-        <w:rPr>
-          <w:lang w:val="bg-BG"/>
-        </w:rPr>
-        <w:t>Осигурява сигурност – интегрира механизми за автентикация и авторизация, които проверяват дали заявките имат нужните права.</w:t>
-      </w:r>
-    </w:p>
-    <w:p>
-      <w:pPr>
-        <w:rPr>
-          <w:lang w:val="bg-BG"/>
-        </w:rPr>
-      </w:pPr>
-      <w:r>
-        <w:rPr>
-          <w:lang w:val="bg-BG"/>
-        </w:rPr>
-        <w:t>Оптимизира представянето – събира метрики, които помагат за анализ на трафика, и прилага кеширане, което намалява времето за отговор.</w:t>
-      </w:r>
-    </w:p>
-    <w:p>
-      <w:pPr>
-        <w:rPr>
-          <w:lang w:val="bg-BG"/>
-        </w:rPr>
-      </w:pPr>
-      <w:r>
-        <w:rPr>
-          <w:lang w:val="bg-BG"/>
-        </w:rPr>
-        <w:t>Улеснява поддръжката на системата – дава възможност за по-лесно управление и актуализиране на маршрутите без необходимост от промени в клиентските приложения.</w:t>
-      </w:r>
-      <w:r>
-        <w:rPr>
-          <w:lang w:val="bg-BG"/>
-        </w:rPr>
-        <w:t xml:space="preserve"> </w:t>
-      </w:r>
-      <w:r>
-        <w:rPr>
-          <w:lang w:val="bg-BG"/>
-        </w:rPr>
-        <w:t xml:space="preserve">Видове </w:t>
-      </w:r>
-      <w:proofErr w:type="spellStart"/>
-      <w:r>
-        <w:rPr>
-          <w:lang w:val="bg-BG"/>
-        </w:rPr>
-        <w:t>Gateway</w:t>
-      </w:r>
-      <w:proofErr w:type="spellEnd"/>
-      <w:r>
-        <w:rPr>
-          <w:lang w:val="bg-BG"/>
-        </w:rPr>
-        <w:t xml:space="preserve"> включват:</w:t>
-      </w:r>
-    </w:p>
-    <w:p>
-      <w:pPr>
-        <w:rPr>
-          <w:lang w:val="bg-BG"/>
-        </w:rPr>
-      </w:pPr>
-      <w:r>
-        <w:rPr>
-          <w:lang w:val="bg-BG"/>
-        </w:rPr>
-        <w:t xml:space="preserve">API </w:t>
-      </w:r>
-      <w:proofErr w:type="spellStart"/>
-      <w:r>
-        <w:rPr>
-          <w:lang w:val="bg-BG"/>
-        </w:rPr>
-        <w:t>Gateway</w:t>
-      </w:r>
-      <w:proofErr w:type="spellEnd"/>
-      <w:r>
-        <w:rPr>
-          <w:lang w:val="bg-BG"/>
-        </w:rPr>
-        <w:t>.</w:t>
-      </w:r>
-      <w:r>
-        <w:rPr>
-          <w:lang w:val="bg-BG"/>
-        </w:rPr>
-        <w:t xml:space="preserve"> </w:t>
-      </w:r>
-      <w:r>
-        <w:rPr>
-          <w:lang w:val="bg-BG"/>
-        </w:rPr>
-        <w:t>Т</w:t>
-      </w:r>
-      <w:r>
-        <w:rPr>
-          <w:lang w:val="bg-BG"/>
-        </w:rPr>
-        <w:t xml:space="preserve">ой обслужва заявки към API-та на </w:t>
-      </w:r>
-      <w:proofErr w:type="spellStart"/>
-      <w:r>
-        <w:rPr>
-          <w:lang w:val="bg-BG"/>
-        </w:rPr>
-        <w:t>сървиси</w:t>
-      </w:r>
-      <w:proofErr w:type="spellEnd"/>
-      <w:r>
-        <w:rPr>
-          <w:lang w:val="bg-BG"/>
-        </w:rPr>
-        <w:t xml:space="preserve">. Примери за такива са Spring </w:t>
-      </w:r>
-      <w:proofErr w:type="spellStart"/>
-      <w:r>
-        <w:rPr>
-          <w:lang w:val="bg-BG"/>
-        </w:rPr>
-        <w:t>Cloud</w:t>
-      </w:r>
-      <w:proofErr w:type="spellEnd"/>
-      <w:r>
-        <w:rPr>
-          <w:lang w:val="bg-BG"/>
-        </w:rPr>
-        <w:t xml:space="preserve"> </w:t>
-      </w:r>
-      <w:proofErr w:type="spellStart"/>
-      <w:r>
-        <w:rPr>
-          <w:lang w:val="bg-BG"/>
-        </w:rPr>
-        <w:t>Gateway</w:t>
-      </w:r>
-      <w:proofErr w:type="spellEnd"/>
-      <w:r>
-        <w:rPr>
-          <w:lang w:val="bg-BG"/>
-        </w:rPr>
-        <w:t xml:space="preserve">, </w:t>
-      </w:r>
-      <w:proofErr w:type="spellStart"/>
-      <w:r>
-        <w:rPr>
-          <w:lang w:val="bg-BG"/>
-        </w:rPr>
-        <w:t>Kong</w:t>
-      </w:r>
-      <w:proofErr w:type="spellEnd"/>
-      <w:r>
-        <w:rPr>
-          <w:lang w:val="bg-BG"/>
-        </w:rPr>
-        <w:t xml:space="preserve"> и </w:t>
-      </w:r>
-      <w:proofErr w:type="spellStart"/>
-      <w:r>
-        <w:rPr>
-          <w:lang w:val="bg-BG"/>
-        </w:rPr>
-        <w:t>Amazon</w:t>
-      </w:r>
-      <w:proofErr w:type="spellEnd"/>
-      <w:r>
-        <w:rPr>
-          <w:lang w:val="bg-BG"/>
-        </w:rPr>
-        <w:t xml:space="preserve"> API </w:t>
-      </w:r>
-      <w:proofErr w:type="spellStart"/>
-      <w:r>
-        <w:rPr>
-          <w:lang w:val="bg-BG"/>
-        </w:rPr>
-        <w:t>Gateway</w:t>
-      </w:r>
-      <w:proofErr w:type="spellEnd"/>
-      <w:r>
-        <w:rPr>
-          <w:lang w:val="bg-BG"/>
-        </w:rPr>
-        <w:t xml:space="preserve">. Обикновено се използва в </w:t>
-      </w:r>
-      <w:proofErr w:type="spellStart"/>
-      <w:r>
-        <w:rPr>
-          <w:lang w:val="bg-BG"/>
-        </w:rPr>
-        <w:t>микросървисни</w:t>
-      </w:r>
-      <w:proofErr w:type="spellEnd"/>
-      <w:r>
-        <w:rPr>
-          <w:lang w:val="bg-BG"/>
-        </w:rPr>
-        <w:t xml:space="preserve"> архитектури, където </w:t>
-      </w:r>
-      <w:proofErr w:type="spellStart"/>
-      <w:r>
-        <w:rPr>
-          <w:lang w:val="bg-BG"/>
-        </w:rPr>
-        <w:t>сървисите</w:t>
-      </w:r>
-      <w:proofErr w:type="spellEnd"/>
-      <w:r>
-        <w:rPr>
-          <w:lang w:val="bg-BG"/>
-        </w:rPr>
-        <w:t xml:space="preserve"> са разпределени и управлението на достъпа до тях трябва да е централизирано.</w:t>
-      </w:r>
-    </w:p>
-    <w:p>
-      <w:pPr>
-        <w:rPr>
-          <w:lang w:val="bg-BG"/>
-        </w:rPr>
-      </w:pPr>
-    </w:p>
-    <w:p>
-      <w:pPr>
-        <w:rPr>
-          <w:lang w:val="bg-BG"/>
-        </w:rPr>
-      </w:pPr>
-      <w:proofErr w:type="spellStart"/>
-      <w:r>
-        <w:rPr>
-          <w:lang w:val="bg-BG"/>
-        </w:rPr>
-        <w:t>Reverse</w:t>
-      </w:r>
-      <w:proofErr w:type="spellEnd"/>
-      <w:r>
-        <w:rPr>
-          <w:lang w:val="bg-BG"/>
-        </w:rPr>
-        <w:t xml:space="preserve"> Proxy </w:t>
-      </w:r>
-      <w:proofErr w:type="spellStart"/>
-      <w:r>
-        <w:rPr>
-          <w:lang w:val="bg-BG"/>
-        </w:rPr>
-        <w:t>Gateway</w:t>
-      </w:r>
-      <w:proofErr w:type="spellEnd"/>
-      <w:r>
-        <w:rPr>
-          <w:lang w:val="bg-BG"/>
-        </w:rPr>
-        <w:t>. И</w:t>
-      </w:r>
-      <w:r>
-        <w:rPr>
-          <w:lang w:val="bg-BG"/>
-        </w:rPr>
-        <w:t xml:space="preserve">зпълнява функциите на прокси сървър, който приема заявките и ги пренасочва към </w:t>
-      </w:r>
-      <w:proofErr w:type="spellStart"/>
-      <w:r>
-        <w:rPr>
-          <w:lang w:val="bg-BG"/>
-        </w:rPr>
-        <w:t>сървиси</w:t>
-      </w:r>
-      <w:proofErr w:type="spellEnd"/>
-      <w:r>
-        <w:rPr>
-          <w:lang w:val="bg-BG"/>
-        </w:rPr>
-        <w:t xml:space="preserve"> зад мрежата, като например </w:t>
-      </w:r>
-      <w:proofErr w:type="spellStart"/>
-      <w:r>
-        <w:rPr>
-          <w:lang w:val="bg-BG"/>
-        </w:rPr>
-        <w:t>Nginx</w:t>
-      </w:r>
-      <w:proofErr w:type="spellEnd"/>
-      <w:r>
-        <w:rPr>
-          <w:lang w:val="bg-BG"/>
-        </w:rPr>
-        <w:t xml:space="preserve"> или </w:t>
-      </w:r>
-      <w:proofErr w:type="spellStart"/>
-      <w:r>
-        <w:rPr>
-          <w:lang w:val="bg-BG"/>
-        </w:rPr>
-        <w:t>HAProxy</w:t>
-      </w:r>
-      <w:proofErr w:type="spellEnd"/>
-      <w:r>
-        <w:rPr>
-          <w:lang w:val="bg-BG"/>
-        </w:rPr>
-        <w:t xml:space="preserve">. Освен </w:t>
-      </w:r>
-      <w:proofErr w:type="spellStart"/>
-      <w:r>
-        <w:rPr>
-          <w:lang w:val="bg-BG"/>
-        </w:rPr>
-        <w:t>маршрутизация</w:t>
-      </w:r>
-      <w:proofErr w:type="spellEnd"/>
-      <w:r>
-        <w:rPr>
-          <w:lang w:val="bg-BG"/>
-        </w:rPr>
-        <w:t xml:space="preserve">, този тип </w:t>
-      </w:r>
-      <w:proofErr w:type="spellStart"/>
-      <w:r>
-        <w:rPr>
-          <w:lang w:val="bg-BG"/>
-        </w:rPr>
-        <w:t>Gateway</w:t>
-      </w:r>
-      <w:proofErr w:type="spellEnd"/>
-      <w:r>
-        <w:rPr>
-          <w:lang w:val="bg-BG"/>
-        </w:rPr>
-        <w:t xml:space="preserve"> може да включва кеширане, компресиране и други функции за оптимизация на производителността.</w:t>
-      </w:r>
-    </w:p>
-    <w:p>
-      <w:pPr>
-        <w:rPr>
-          <w:lang w:val="bg-BG"/>
-        </w:rPr>
-      </w:pPr>
-    </w:p>
-    <w:p>
-      <w:pPr>
-        <w:rPr>
-          <w:lang w:val="bg-BG"/>
-        </w:rPr>
-      </w:pPr>
-      <w:r>
-        <w:rPr>
-          <w:lang w:val="bg-BG"/>
-        </w:rPr>
-        <w:t xml:space="preserve">Service </w:t>
-      </w:r>
-      <w:proofErr w:type="spellStart"/>
-      <w:r>
-        <w:rPr>
-          <w:lang w:val="bg-BG"/>
-        </w:rPr>
-        <w:t>Mesh</w:t>
-      </w:r>
-      <w:proofErr w:type="spellEnd"/>
-      <w:r>
-        <w:rPr>
-          <w:lang w:val="bg-BG"/>
-        </w:rPr>
-        <w:t xml:space="preserve"> </w:t>
-      </w:r>
-      <w:proofErr w:type="spellStart"/>
-      <w:r>
-        <w:rPr>
-          <w:lang w:val="bg-BG"/>
-        </w:rPr>
-        <w:t>Gateway</w:t>
-      </w:r>
-      <w:proofErr w:type="spellEnd"/>
-      <w:r>
-        <w:rPr>
-          <w:lang w:val="bg-BG"/>
-        </w:rPr>
-        <w:t>.</w:t>
-      </w:r>
-      <w:r>
-        <w:rPr>
-          <w:lang w:val="bg-BG"/>
-        </w:rPr>
-        <w:t xml:space="preserve"> </w:t>
-      </w:r>
-      <w:r>
-        <w:rPr>
-          <w:lang w:val="bg-BG"/>
-        </w:rPr>
-        <w:t>Ч</w:t>
-      </w:r>
-      <w:r>
-        <w:rPr>
-          <w:lang w:val="bg-BG"/>
-        </w:rPr>
-        <w:t xml:space="preserve">есто се използва в архитектури с </w:t>
-      </w:r>
-      <w:proofErr w:type="spellStart"/>
-      <w:r>
-        <w:rPr>
-          <w:lang w:val="bg-BG"/>
-        </w:rPr>
-        <w:t>Kubernetes</w:t>
-      </w:r>
-      <w:proofErr w:type="spellEnd"/>
-      <w:r>
-        <w:rPr>
-          <w:lang w:val="bg-BG"/>
-        </w:rPr>
-        <w:t xml:space="preserve">, за да управлява комуникацията между различни </w:t>
-      </w:r>
-      <w:proofErr w:type="spellStart"/>
-      <w:r>
-        <w:rPr>
-          <w:lang w:val="bg-BG"/>
-        </w:rPr>
-        <w:t>сървиси</w:t>
-      </w:r>
-      <w:proofErr w:type="spellEnd"/>
-      <w:r>
-        <w:rPr>
-          <w:lang w:val="bg-BG"/>
-        </w:rPr>
-        <w:t xml:space="preserve"> в клъстера. Този вид </w:t>
-      </w:r>
-      <w:proofErr w:type="spellStart"/>
-      <w:r>
-        <w:rPr>
-          <w:lang w:val="bg-BG"/>
-        </w:rPr>
-        <w:t>Gateway</w:t>
-      </w:r>
-      <w:proofErr w:type="spellEnd"/>
-      <w:r>
-        <w:rPr>
-          <w:lang w:val="bg-BG"/>
-        </w:rPr>
-        <w:t xml:space="preserve"> осигурява </w:t>
-      </w:r>
-      <w:r>
-        <w:rPr>
-          <w:lang w:val="bg-BG"/>
-        </w:rPr>
-        <w:lastRenderedPageBreak/>
-        <w:t xml:space="preserve">подробен контрол над трафика вътре в инфраструктурата чрез мрежови политики и мониторинг на комуникациите. Пример за такъв е </w:t>
-      </w:r>
-      <w:proofErr w:type="spellStart"/>
-      <w:r>
-        <w:rPr>
-          <w:lang w:val="bg-BG"/>
-        </w:rPr>
-        <w:t>Istio</w:t>
-      </w:r>
-      <w:proofErr w:type="spellEnd"/>
-      <w:r>
-        <w:rPr>
-          <w:lang w:val="bg-BG"/>
-        </w:rPr>
-        <w:t xml:space="preserve"> </w:t>
-      </w:r>
-      <w:proofErr w:type="spellStart"/>
-      <w:r>
-        <w:rPr>
-          <w:lang w:val="bg-BG"/>
-        </w:rPr>
-        <w:t>Gateway</w:t>
-      </w:r>
-      <w:proofErr w:type="spellEnd"/>
-      <w:r>
-        <w:rPr>
-          <w:lang w:val="bg-BG"/>
-        </w:rPr>
-        <w:t>.</w:t>
-      </w:r>
-    </w:p>
-    <w:p>
-      <w:pPr>
-        <w:rPr>
-          <w:lang w:val="bg-BG"/>
-        </w:rPr>
-      </w:pPr>
-    </w:p>
-    <w:p>
-      <w:pPr>
-        <w:rPr>
-          <w:lang w:val="bg-BG"/>
-        </w:rPr>
-      </w:pPr>
-      <w:proofErr w:type="spellStart"/>
-      <w:r>
-        <w:rPr>
-          <w:lang w:val="bg-BG"/>
-        </w:rPr>
-        <w:t>Gateway</w:t>
-      </w:r>
-      <w:proofErr w:type="spellEnd"/>
-      <w:r>
-        <w:rPr>
-          <w:lang w:val="bg-BG"/>
-        </w:rPr>
-        <w:t xml:space="preserve"> играе ключова роля в съвременните архитектури, като предлага сигурност, управление на трафика и централизирано обслужване на клиентските заявки, което улеснява изграждането на </w:t>
-      </w:r>
-      <w:proofErr w:type="spellStart"/>
-      <w:r>
-        <w:rPr>
-          <w:lang w:val="bg-BG"/>
-        </w:rPr>
-        <w:t>мащабируеми</w:t>
-      </w:r>
-      <w:proofErr w:type="spellEnd"/>
-      <w:r>
-        <w:rPr>
-          <w:lang w:val="bg-BG"/>
-        </w:rPr>
-        <w:t xml:space="preserve"> и стабилни системи.</w:t>
-      </w:r>
-    </w:p>
-    <w:p>
-      <w:pPr>
-        <w:rPr>
-          <w:lang w:val="bg-BG"/>
-        </w:rPr>
-      </w:pPr>
-    </w:p>
-    <w:p>
-      <w:pPr>
-        <w:rPr>
-          <w:lang w:val="bg-BG"/>
-        </w:rPr>
-      </w:pPr>
-      <w:r>
-        <w:rPr>
-          <w:lang w:val="bg-BG"/>
-        </w:rPr>
-        <w:t xml:space="preserve">Spring </w:t>
-      </w:r>
-      <w:proofErr w:type="spellStart"/>
-      <w:r>
-        <w:rPr>
-          <w:lang w:val="bg-BG"/>
-        </w:rPr>
-        <w:t>Gateway</w:t>
-      </w:r>
-      <w:proofErr w:type="spellEnd"/>
-      <w:r>
-        <w:rPr>
-          <w:lang w:val="bg-BG"/>
-        </w:rPr>
-        <w:t xml:space="preserve"> представлява модул в екосистемата на Spring, който служи като API </w:t>
-      </w:r>
-      <w:proofErr w:type="spellStart"/>
-      <w:r>
-        <w:rPr>
-          <w:lang w:val="bg-BG"/>
-        </w:rPr>
-        <w:t>Gateway</w:t>
-      </w:r>
-      <w:proofErr w:type="spellEnd"/>
-      <w:r>
-        <w:rPr>
-          <w:lang w:val="bg-BG"/>
-        </w:rPr>
-        <w:t xml:space="preserve"> — входна точка за маршрутизиране на заявки към различни вътрешни </w:t>
-      </w:r>
-      <w:proofErr w:type="spellStart"/>
-      <w:r>
-        <w:rPr>
-          <w:lang w:val="bg-BG"/>
-        </w:rPr>
-        <w:t>микросървиси</w:t>
-      </w:r>
-      <w:proofErr w:type="spellEnd"/>
-      <w:r>
-        <w:rPr>
-          <w:lang w:val="bg-BG"/>
-        </w:rPr>
-        <w:t xml:space="preserve"> в дадена система. Той действа като филтър, който позволява управление на потока на заявките, обработка на маршрутизиране, управление на сесии и защитни механизми, както и прилагане на логика за трансформиране и валидиране на заявките. Spring </w:t>
-      </w:r>
-      <w:proofErr w:type="spellStart"/>
-      <w:r>
-        <w:rPr>
-          <w:lang w:val="bg-BG"/>
-        </w:rPr>
-        <w:t>Gateway</w:t>
-      </w:r>
-      <w:proofErr w:type="spellEnd"/>
-      <w:r>
-        <w:rPr>
-          <w:lang w:val="bg-BG"/>
-        </w:rPr>
-        <w:t xml:space="preserve"> се използва, когато е необходимо централно управление на трафика между различни </w:t>
-      </w:r>
-      <w:proofErr w:type="spellStart"/>
-      <w:r>
-        <w:rPr>
-          <w:lang w:val="bg-BG"/>
-        </w:rPr>
-        <w:t>микросървиси</w:t>
-      </w:r>
-      <w:proofErr w:type="spellEnd"/>
-      <w:r>
-        <w:rPr>
-          <w:lang w:val="bg-BG"/>
-        </w:rPr>
-        <w:t>, като помага за опростяване на достъпа до тях, намалява времето за отговор и подобрява сигурността</w:t>
-      </w:r>
-      <w:r>
-        <w:rPr>
-          <w:lang w:val="bg-BG"/>
-        </w:rPr>
-        <w:t>.</w:t>
-      </w:r>
-    </w:p>
-    <w:p>
-      <w:pPr>
-        <w:rPr>
-          <w:lang w:val="bg-BG"/>
-        </w:rPr>
-      </w:pPr>
+        <w:t>Вътрешна микросервизна комуникация</w:t>
+      </w:r>
     </w:p>
     <w:p>
       <w:pPr>
@@ -29821,7 +30897,7 @@
                     </pic:cNvPicPr>
                   </pic:nvPicPr>
                   <pic:blipFill>
-                    <a:blip r:embed="rId15" cstate="print">
+                    <a:blip r:embed="rId16" cstate="print">
                       <a:extLst>
                         <a:ext uri="{28A0092B-C50C-407E-A947-70E740481C1C}">
                           <a14:useLocalDpi xmlns:a14="http://schemas.microsoft.com/office/drawing/2010/main" val="0"/>
@@ -29925,7 +31001,7 @@
                     </pic:cNvPicPr>
                   </pic:nvPicPr>
                   <pic:blipFill>
-                    <a:blip r:embed="rId16" cstate="print">
+                    <a:blip r:embed="rId17" cstate="print">
                       <a:extLst>
                         <a:ext uri="{28A0092B-C50C-407E-A947-70E740481C1C}">
                           <a14:useLocalDpi xmlns:a14="http://schemas.microsoft.com/office/drawing/2010/main" val="0"/>
@@ -31376,7 +32452,7 @@
                     <pic:cNvPicPr/>
                   </pic:nvPicPr>
                   <pic:blipFill>
-                    <a:blip r:embed="rId17"/>
+                    <a:blip r:embed="rId18"/>
                     <a:stretch>
                       <a:fillRect/>
                     </a:stretch>
@@ -31432,7 +32508,7 @@
                     <pic:cNvPicPr/>
                   </pic:nvPicPr>
                   <pic:blipFill>
-                    <a:blip r:embed="rId18"/>
+                    <a:blip r:embed="rId19"/>
                     <a:stretch>
                       <a:fillRect/>
                     </a:stretch>
@@ -32755,7 +33831,7 @@
       <w:r>
         <w:t xml:space="preserve"> </w:t>
       </w:r>
-      <w:hyperlink r:id="rId19" w:history="1">
+      <w:hyperlink r:id="rId20" w:history="1">
         <w:r>
           <w:rPr>
             <w:rStyle w:val="Hyperlink"/>

</xml_diff>